<commit_message>
✨: add third Theory
</commit_message>
<xml_diff>
--- a/Labs/Lab6/Lab6 Dominskyi Valentyn IP-93.docx
+++ b/Labs/Lab6/Lab6 Dominskyi Valentyn IP-93.docx
@@ -1250,6 +1250,7 @@
         <w:rPr>
           <w:lang w:val="uk-UA"/>
         </w:rPr>
+        <w:lastRenderedPageBreak/>
         <w:t>2 Розв</w:t>
       </w:r>
       <w:r>
@@ -1266,6 +1267,7 @@
     <w:p>
       <w:pPr>
         <w:spacing w:line="360" w:lineRule="auto"/>
+        <w:ind w:firstLine="0"/>
         <w:rPr>
           <w:rFonts w:ascii="Times New Roman" w:hAnsi="Times New Roman"/>
           <w:lang w:val="en-US"/>
@@ -1289,6 +1291,7 @@
     <w:p>
       <w:pPr>
         <w:spacing w:line="360" w:lineRule="auto"/>
+        <w:ind w:firstLine="0"/>
         <w:rPr>
           <w:rFonts w:ascii="Times New Roman" w:hAnsi="Times New Roman"/>
           <w:lang w:val="en-US"/>
@@ -1352,10 +1355,9 @@
     </w:p>
     <w:p>
       <w:pPr>
-        <w:ind w:firstLine="708"/>
+        <w:ind w:firstLine="0"/>
         <w:rPr>
           <w:rFonts w:ascii="Times New Roman" w:hAnsi="Times New Roman"/>
-          <w:i/>
           <w:lang w:val="en-US"/>
         </w:rPr>
       </w:pPr>
@@ -1470,69 +1472,1176 @@
           <m:t>+2x+3=0</m:t>
         </m:r>
       </m:oMath>
-    </w:p>
-    <w:p>
-      <w:pPr>
-        <w:pStyle w:val="3"/>
+      <w:r>
+        <w:rPr>
+          <w:rFonts w:ascii="Times New Roman" w:hAnsi="Times New Roman"/>
+          <w:lang w:val="en-US"/>
+        </w:rPr>
+        <w:t>.</w:t>
+      </w:r>
+    </w:p>
+    <w:p>
+      <w:pPr>
+        <w:ind w:firstLine="0"/>
+        <w:rPr>
+          <w:rFonts w:ascii="Times New Roman" w:hAnsi="Times New Roman"/>
+          <w:lang w:val="en-US"/>
+        </w:rPr>
+      </w:pPr>
+    </w:p>
+    <w:p>
+      <w:pPr>
+        <w:ind w:firstLine="0"/>
+        <w:rPr>
+          <w:rFonts w:ascii="Times New Roman" w:hAnsi="Times New Roman"/>
+          <w:i/>
+          <w:lang w:val="en-US"/>
+        </w:rPr>
+      </w:pPr>
+      <w:r>
+        <w:rPr>
+          <w:rFonts w:ascii="Times New Roman" w:hAnsi="Times New Roman"/>
+          <w:i/>
+          <w:lang w:val="en-US"/>
+        </w:rPr>
+        <w:drawing>
+          <wp:inline distT="0" distB="0" distL="0" distR="0" wp14:anchorId="3398C191" wp14:editId="1F3A71CD">
+            <wp:extent cx="6120765" cy="1912620"/>
+            <wp:effectExtent l="0" t="0" r="0" b="0"/>
+            <wp:docPr id="1" name="Рисунок 1"/>
+            <wp:cNvGraphicFramePr>
+              <a:graphicFrameLocks xmlns:a="http://schemas.openxmlformats.org/drawingml/2006/main" noChangeAspect="1"/>
+            </wp:cNvGraphicFramePr>
+            <a:graphic xmlns:a="http://schemas.openxmlformats.org/drawingml/2006/main">
+              <a:graphicData uri="http://schemas.openxmlformats.org/drawingml/2006/picture">
+                <pic:pic xmlns:pic="http://schemas.openxmlformats.org/drawingml/2006/picture">
+                  <pic:nvPicPr>
+                    <pic:cNvPr id="1" name=""/>
+                    <pic:cNvPicPr/>
+                  </pic:nvPicPr>
+                  <pic:blipFill>
+                    <a:blip r:embed="rId8"/>
+                    <a:stretch>
+                      <a:fillRect/>
+                    </a:stretch>
+                  </pic:blipFill>
+                  <pic:spPr>
+                    <a:xfrm>
+                      <a:off x="0" y="0"/>
+                      <a:ext cx="6120765" cy="1912620"/>
+                    </a:xfrm>
+                    <a:prstGeom prst="rect">
+                      <a:avLst/>
+                    </a:prstGeom>
+                  </pic:spPr>
+                </pic:pic>
+              </a:graphicData>
+            </a:graphic>
+          </wp:inline>
+        </w:drawing>
+      </w:r>
+    </w:p>
+    <w:p>
+      <w:pPr>
+        <w:ind w:firstLine="708"/>
         <w:rPr>
           <w:rFonts w:ascii="Times New Roman" w:hAnsi="Times New Roman"/>
           <w:lang w:val="uk-UA"/>
         </w:rPr>
       </w:pPr>
-      <w:bookmarkStart w:id="3" w:name="_Toc69189901"/>
-      <w:r>
-        <w:rPr>
+    </w:p>
+    <w:p>
+      <w:pPr>
+        <w:spacing w:line="360" w:lineRule="auto"/>
+        <w:ind w:firstLine="708"/>
+        <w:rPr>
+          <w:rFonts w:ascii="Times New Roman" w:hAnsi="Times New Roman"/>
           <w:lang w:val="uk-UA"/>
         </w:rPr>
-        <w:t>3 Розв</w:t>
-      </w:r>
-      <w:r>
-        <w:rPr>
-          <w:lang w:val="en-US"/>
-        </w:rPr>
-        <w:t>’</w:t>
-      </w:r>
-      <w:r>
-        <w:rPr>
+      </w:pPr>
+      <w:r>
+        <w:rPr>
+          <w:rFonts w:ascii="Times New Roman" w:hAnsi="Times New Roman"/>
           <w:lang w:val="uk-UA"/>
         </w:rPr>
-        <w:t xml:space="preserve">язок у </w:t>
-      </w:r>
-      <w:r>
-        <w:rPr>
-          <w:lang w:val="en-US"/>
-        </w:rPr>
-        <w:t>Mathcad</w:t>
-      </w:r>
-      <w:bookmarkStart w:id="4" w:name="_GoBack"/>
-      <w:bookmarkEnd w:id="3"/>
-      <w:bookmarkEnd w:id="4"/>
-    </w:p>
-    <w:p>
-      <w:pPr>
+        <w:t xml:space="preserve">Оскільки Наше рівняння має </w:t>
+      </w:r>
+      <w:r>
+        <w:rPr>
+          <w:rFonts w:ascii="Times New Roman" w:hAnsi="Times New Roman"/>
+          <w:lang w:val="uk-UA"/>
+        </w:rPr>
+        <w:t>непарний</w:t>
+      </w:r>
+      <w:r>
+        <w:rPr>
+          <w:rFonts w:ascii="Times New Roman" w:hAnsi="Times New Roman"/>
+          <w:lang w:val="uk-UA"/>
+        </w:rPr>
+        <w:t xml:space="preserve"> степінь</w:t>
+      </w:r>
+      <w:r>
+        <w:rPr>
+          <w:rFonts w:ascii="Times New Roman" w:hAnsi="Times New Roman"/>
+          <w:lang w:val="uk-UA"/>
+        </w:rPr>
+        <w:t xml:space="preserve"> (а точніше = 5)</w:t>
+      </w:r>
+      <w:r>
+        <w:rPr>
+          <w:rFonts w:ascii="Times New Roman" w:hAnsi="Times New Roman"/>
+          <w:lang w:val="uk-UA"/>
+        </w:rPr>
+        <w:t>, то в той же час буде існувати хоча б один дійсний корінь.</w:t>
+      </w:r>
+    </w:p>
+    <w:p>
+      <w:pPr>
+        <w:spacing w:line="360" w:lineRule="auto"/>
+        <w:ind w:firstLine="708"/>
+        <w:rPr>
+          <w:rFonts w:ascii="Times New Roman" w:hAnsi="Times New Roman"/>
+          <w:lang w:val="uk-UA"/>
+        </w:rPr>
+      </w:pPr>
+    </w:p>
+    <w:p>
+      <w:pPr>
+        <w:spacing w:line="360" w:lineRule="auto"/>
+        <w:ind w:firstLine="0"/>
+        <w:rPr>
+          <w:rFonts w:ascii="Times New Roman" w:hAnsi="Times New Roman"/>
+          <w:lang w:val="uk-UA"/>
+        </w:rPr>
+      </w:pPr>
+      <w:r>
+        <w:rPr>
+          <w:rFonts w:ascii="Times New Roman" w:hAnsi="Times New Roman"/>
+          <w:lang w:val="uk-UA"/>
+        </w:rPr>
+        <w:drawing>
+          <wp:inline distT="0" distB="0" distL="0" distR="0" wp14:anchorId="0A3BA0F2" wp14:editId="0573842E">
+            <wp:extent cx="6120765" cy="3107055"/>
+            <wp:effectExtent l="0" t="0" r="0" b="0"/>
+            <wp:docPr id="2" name="Рисунок 2"/>
+            <wp:cNvGraphicFramePr>
+              <a:graphicFrameLocks xmlns:a="http://schemas.openxmlformats.org/drawingml/2006/main" noChangeAspect="1"/>
+            </wp:cNvGraphicFramePr>
+            <a:graphic xmlns:a="http://schemas.openxmlformats.org/drawingml/2006/main">
+              <a:graphicData uri="http://schemas.openxmlformats.org/drawingml/2006/picture">
+                <pic:pic xmlns:pic="http://schemas.openxmlformats.org/drawingml/2006/picture">
+                  <pic:nvPicPr>
+                    <pic:cNvPr id="1" name=""/>
+                    <pic:cNvPicPr/>
+                  </pic:nvPicPr>
+                  <pic:blipFill>
+                    <a:blip r:embed="rId9"/>
+                    <a:stretch>
+                      <a:fillRect/>
+                    </a:stretch>
+                  </pic:blipFill>
+                  <pic:spPr>
+                    <a:xfrm>
+                      <a:off x="0" y="0"/>
+                      <a:ext cx="6120765" cy="3107055"/>
+                    </a:xfrm>
+                    <a:prstGeom prst="rect">
+                      <a:avLst/>
+                    </a:prstGeom>
+                  </pic:spPr>
+                </pic:pic>
+              </a:graphicData>
+            </a:graphic>
+          </wp:inline>
+        </w:drawing>
+      </w:r>
+    </w:p>
+    <w:p>
+      <w:pPr>
+        <w:ind w:firstLine="0"/>
+        <w:jc w:val="left"/>
+        <w:rPr>
+          <w:rFonts w:ascii="Times New Roman" w:hAnsi="Times New Roman"/>
+          <w:lang w:val="uk-UA"/>
+        </w:rPr>
+      </w:pPr>
+      <w:r>
+        <w:rPr>
+          <w:rFonts w:ascii="Times New Roman" w:hAnsi="Times New Roman"/>
+          <w:lang w:val="uk-UA"/>
+        </w:rPr>
+        <w:br w:type="page"/>
+      </w:r>
+    </w:p>
+    <w:p>
+      <w:pPr>
+        <w:spacing w:line="360" w:lineRule="auto"/>
+        <w:ind w:firstLine="0"/>
+        <w:rPr>
+          <w:rFonts w:ascii="Times New Roman" w:hAnsi="Times New Roman"/>
+          <w:lang w:val="uk-UA"/>
+        </w:rPr>
+      </w:pPr>
+      <w:r>
+        <w:rPr>
+          <w:rFonts w:ascii="Times New Roman" w:hAnsi="Times New Roman"/>
+          <w:lang w:val="uk-UA"/>
+        </w:rPr>
+        <w:lastRenderedPageBreak/>
+        <w:t>Знаючи про Теорему 3 знайдемо верхні та нижні межі коренів (як від’</w:t>
+      </w:r>
+      <w:r>
+        <w:rPr>
+          <w:rFonts w:ascii="Times New Roman" w:hAnsi="Times New Roman"/>
+          <w:lang w:val="uk-UA"/>
+        </w:rPr>
+        <w:t>ємних,</w:t>
+      </w:r>
+      <w:r>
+        <w:rPr>
+          <w:rFonts w:ascii="Times New Roman" w:hAnsi="Times New Roman"/>
+          <w:lang w:val="uk-UA"/>
+        </w:rPr>
+        <w:t xml:space="preserve"> та</w:t>
+      </w:r>
+      <w:r>
+        <w:rPr>
+          <w:rFonts w:ascii="Times New Roman" w:hAnsi="Times New Roman"/>
+          <w:lang w:val="uk-UA"/>
+        </w:rPr>
+        <w:t>к і додатних</w:t>
+      </w:r>
+      <w:r>
+        <w:rPr>
+          <w:rFonts w:ascii="Times New Roman" w:hAnsi="Times New Roman"/>
+          <w:lang w:val="uk-UA"/>
+        </w:rPr>
+        <w:t>)</w:t>
+      </w:r>
+    </w:p>
+    <w:p>
+      <w:pPr>
+        <w:spacing w:line="360" w:lineRule="auto"/>
+        <w:ind w:firstLine="0"/>
+        <w:rPr>
+          <w:rFonts w:ascii="Times New Roman" w:hAnsi="Times New Roman"/>
+          <w:i/>
+          <w:lang w:val="uk-UA"/>
+        </w:rPr>
+      </w:pPr>
+      <m:oMathPara>
+        <m:oMath>
+          <m:r>
+            <w:rPr>
+              <w:rFonts w:ascii="Cambria Math" w:hAnsi="Cambria Math"/>
+              <w:lang w:val="uk-UA"/>
+            </w:rPr>
+            <m:t>A=</m:t>
+          </m:r>
+          <m:func>
+            <m:funcPr>
+              <m:ctrlPr>
+                <w:rPr>
+                  <w:rFonts w:ascii="Cambria Math" w:hAnsi="Cambria Math"/>
+                  <w:lang w:val="uk-UA"/>
+                </w:rPr>
+              </m:ctrlPr>
+            </m:funcPr>
+            <m:fName>
+              <m:r>
+                <m:rPr>
+                  <m:sty m:val="p"/>
+                </m:rPr>
+                <w:rPr>
+                  <w:rFonts w:ascii="Cambria Math" w:hAnsi="Cambria Math"/>
+                  <w:lang w:val="uk-UA"/>
+                </w:rPr>
+                <m:t>max</m:t>
+              </m:r>
+            </m:fName>
+            <m:e>
+              <m:d>
+                <m:dPr>
+                  <m:begChr m:val="{"/>
+                  <m:endChr m:val="}"/>
+                  <m:ctrlPr>
+                    <w:rPr>
+                      <w:rFonts w:ascii="Cambria Math" w:hAnsi="Cambria Math"/>
+                      <w:i/>
+                      <w:lang w:val="uk-UA"/>
+                    </w:rPr>
+                  </m:ctrlPr>
+                </m:dPr>
+                <m:e>
+                  <m:d>
+                    <m:dPr>
+                      <m:begChr m:val="|"/>
+                      <m:endChr m:val="|"/>
+                      <m:ctrlPr>
+                        <w:rPr>
+                          <w:rFonts w:ascii="Cambria Math" w:hAnsi="Cambria Math"/>
+                          <w:i/>
+                          <w:lang w:val="uk-UA"/>
+                        </w:rPr>
+                      </m:ctrlPr>
+                    </m:dPr>
+                    <m:e>
+                      <m:r>
+                        <w:rPr>
+                          <w:rFonts w:ascii="Cambria Math" w:hAnsi="Cambria Math"/>
+                          <w:lang w:val="uk-UA"/>
+                        </w:rPr>
+                        <m:t>-2</m:t>
+                      </m:r>
+                    </m:e>
+                  </m:d>
+                  <m:r>
+                    <w:rPr>
+                      <w:rFonts w:ascii="Cambria Math" w:hAnsi="Cambria Math"/>
+                      <w:lang w:val="uk-UA"/>
+                    </w:rPr>
+                    <m:t>,</m:t>
+                  </m:r>
+                  <m:d>
+                    <m:dPr>
+                      <m:begChr m:val="|"/>
+                      <m:endChr m:val="|"/>
+                      <m:ctrlPr>
+                        <w:rPr>
+                          <w:rFonts w:ascii="Cambria Math" w:hAnsi="Cambria Math"/>
+                          <w:i/>
+                          <w:lang w:val="uk-UA"/>
+                        </w:rPr>
+                      </m:ctrlPr>
+                    </m:dPr>
+                    <m:e>
+                      <m:r>
+                        <w:rPr>
+                          <w:rFonts w:ascii="Cambria Math" w:hAnsi="Cambria Math"/>
+                          <w:lang w:val="uk-UA"/>
+                        </w:rPr>
+                        <m:t>-</m:t>
+                      </m:r>
+                      <m:r>
+                        <w:rPr>
+                          <w:rFonts w:ascii="Cambria Math" w:hAnsi="Cambria Math"/>
+                          <w:lang w:val="uk-UA"/>
+                        </w:rPr>
+                        <m:t>4</m:t>
+                      </m:r>
+                    </m:e>
+                  </m:d>
+                  <m:r>
+                    <w:rPr>
+                      <w:rFonts w:ascii="Cambria Math" w:hAnsi="Cambria Math"/>
+                      <w:lang w:val="uk-UA"/>
+                    </w:rPr>
+                    <m:t>,</m:t>
+                  </m:r>
+                  <m:d>
+                    <m:dPr>
+                      <m:begChr m:val="|"/>
+                      <m:endChr m:val="|"/>
+                      <m:ctrlPr>
+                        <w:rPr>
+                          <w:rFonts w:ascii="Cambria Math" w:hAnsi="Cambria Math"/>
+                          <w:i/>
+                          <w:lang w:val="uk-UA"/>
+                        </w:rPr>
+                      </m:ctrlPr>
+                    </m:dPr>
+                    <m:e>
+                      <m:r>
+                        <w:rPr>
+                          <w:rFonts w:ascii="Cambria Math" w:hAnsi="Cambria Math"/>
+                          <w:lang w:val="uk-UA"/>
+                        </w:rPr>
+                        <m:t>2</m:t>
+                      </m:r>
+                    </m:e>
+                  </m:d>
+                  <m:r>
+                    <w:rPr>
+                      <w:rFonts w:ascii="Cambria Math" w:hAnsi="Cambria Math"/>
+                      <w:lang w:val="uk-UA"/>
+                    </w:rPr>
+                    <m:t>,</m:t>
+                  </m:r>
+                  <m:d>
+                    <m:dPr>
+                      <m:begChr m:val="|"/>
+                      <m:endChr m:val="|"/>
+                      <m:ctrlPr>
+                        <w:rPr>
+                          <w:rFonts w:ascii="Cambria Math" w:hAnsi="Cambria Math"/>
+                          <w:i/>
+                          <w:lang w:val="uk-UA"/>
+                        </w:rPr>
+                      </m:ctrlPr>
+                    </m:dPr>
+                    <m:e>
+                      <m:r>
+                        <w:rPr>
+                          <w:rFonts w:ascii="Cambria Math" w:hAnsi="Cambria Math"/>
+                          <w:lang w:val="uk-UA"/>
+                        </w:rPr>
+                        <m:t>3</m:t>
+                      </m:r>
+                    </m:e>
+                  </m:d>
+                </m:e>
+              </m:d>
+            </m:e>
+          </m:func>
+          <m:r>
+            <w:rPr>
+              <w:rFonts w:ascii="Cambria Math" w:hAnsi="Cambria Math"/>
+              <w:lang w:val="uk-UA"/>
+            </w:rPr>
+            <m:t>=</m:t>
+          </m:r>
+          <m:r>
+            <w:rPr>
+              <w:rFonts w:ascii="Cambria Math" w:hAnsi="Cambria Math"/>
+              <w:lang w:val="uk-UA"/>
+            </w:rPr>
+            <m:t>4</m:t>
+          </m:r>
+          <m:r>
+            <w:rPr>
+              <w:rFonts w:ascii="Cambria Math" w:hAnsi="Cambria Math"/>
+              <w:lang w:val="uk-UA"/>
+            </w:rPr>
+            <m:t>, B</m:t>
+          </m:r>
+          <m:r>
+            <w:rPr>
+              <w:rFonts w:ascii="Cambria Math" w:hAnsi="Cambria Math"/>
+              <w:lang w:val="uk-UA"/>
+            </w:rPr>
+            <m:t>=</m:t>
+          </m:r>
+          <m:func>
+            <m:funcPr>
+              <m:ctrlPr>
+                <w:rPr>
+                  <w:rFonts w:ascii="Cambria Math" w:hAnsi="Cambria Math"/>
+                  <w:lang w:val="uk-UA"/>
+                </w:rPr>
+              </m:ctrlPr>
+            </m:funcPr>
+            <m:fName>
+              <m:r>
+                <m:rPr>
+                  <m:sty m:val="p"/>
+                </m:rPr>
+                <w:rPr>
+                  <w:rFonts w:ascii="Cambria Math" w:hAnsi="Cambria Math"/>
+                  <w:lang w:val="uk-UA"/>
+                </w:rPr>
+                <m:t>max</m:t>
+              </m:r>
+            </m:fName>
+            <m:e>
+              <m:d>
+                <m:dPr>
+                  <m:begChr m:val="{"/>
+                  <m:endChr m:val="}"/>
+                  <m:ctrlPr>
+                    <w:rPr>
+                      <w:rFonts w:ascii="Cambria Math" w:hAnsi="Cambria Math"/>
+                      <w:i/>
+                      <w:lang w:val="uk-UA"/>
+                    </w:rPr>
+                  </m:ctrlPr>
+                </m:dPr>
+                <m:e>
+                  <m:d>
+                    <m:dPr>
+                      <m:begChr m:val="|"/>
+                      <m:endChr m:val="|"/>
+                      <m:ctrlPr>
+                        <w:rPr>
+                          <w:rFonts w:ascii="Cambria Math" w:hAnsi="Cambria Math"/>
+                          <w:i/>
+                          <w:lang w:val="uk-UA"/>
+                        </w:rPr>
+                      </m:ctrlPr>
+                    </m:dPr>
+                    <m:e>
+                      <m:r>
+                        <w:rPr>
+                          <w:rFonts w:ascii="Cambria Math" w:hAnsi="Cambria Math"/>
+                          <w:lang w:val="uk-UA"/>
+                        </w:rPr>
+                        <m:t>10</m:t>
+                      </m:r>
+                    </m:e>
+                  </m:d>
+                  <m:r>
+                    <w:rPr>
+                      <w:rFonts w:ascii="Cambria Math" w:hAnsi="Cambria Math"/>
+                      <w:lang w:val="uk-UA"/>
+                    </w:rPr>
+                    <m:t>,</m:t>
+                  </m:r>
+                  <m:d>
+                    <m:dPr>
+                      <m:begChr m:val="|"/>
+                      <m:endChr m:val="|"/>
+                      <m:ctrlPr>
+                        <w:rPr>
+                          <w:rFonts w:ascii="Cambria Math" w:hAnsi="Cambria Math"/>
+                          <w:i/>
+                          <w:lang w:val="uk-UA"/>
+                        </w:rPr>
+                      </m:ctrlPr>
+                    </m:dPr>
+                    <m:e>
+                      <m:r>
+                        <w:rPr>
+                          <w:rFonts w:ascii="Cambria Math" w:hAnsi="Cambria Math"/>
+                          <w:lang w:val="uk-UA"/>
+                        </w:rPr>
+                        <m:t>-2</m:t>
+                      </m:r>
+                    </m:e>
+                  </m:d>
+                  <m:r>
+                    <w:rPr>
+                      <w:rFonts w:ascii="Cambria Math" w:hAnsi="Cambria Math"/>
+                      <w:lang w:val="uk-UA"/>
+                    </w:rPr>
+                    <m:t>,</m:t>
+                  </m:r>
+                  <m:d>
+                    <m:dPr>
+                      <m:begChr m:val="|"/>
+                      <m:endChr m:val="|"/>
+                      <m:ctrlPr>
+                        <w:rPr>
+                          <w:rFonts w:ascii="Cambria Math" w:hAnsi="Cambria Math"/>
+                          <w:i/>
+                          <w:lang w:val="uk-UA"/>
+                        </w:rPr>
+                      </m:ctrlPr>
+                    </m:dPr>
+                    <m:e>
+                      <m:r>
+                        <w:rPr>
+                          <w:rFonts w:ascii="Cambria Math" w:hAnsi="Cambria Math"/>
+                          <w:lang w:val="uk-UA"/>
+                        </w:rPr>
+                        <m:t>-4</m:t>
+                      </m:r>
+                    </m:e>
+                  </m:d>
+                  <m:r>
+                    <w:rPr>
+                      <w:rFonts w:ascii="Cambria Math" w:hAnsi="Cambria Math"/>
+                      <w:lang w:val="uk-UA"/>
+                    </w:rPr>
+                    <m:t>,</m:t>
+                  </m:r>
+                  <m:d>
+                    <m:dPr>
+                      <m:begChr m:val="|"/>
+                      <m:endChr m:val="|"/>
+                      <m:ctrlPr>
+                        <w:rPr>
+                          <w:rFonts w:ascii="Cambria Math" w:hAnsi="Cambria Math"/>
+                          <w:i/>
+                          <w:lang w:val="uk-UA"/>
+                        </w:rPr>
+                      </m:ctrlPr>
+                    </m:dPr>
+                    <m:e>
+                      <m:r>
+                        <w:rPr>
+                          <w:rFonts w:ascii="Cambria Math" w:hAnsi="Cambria Math"/>
+                          <w:lang w:val="uk-UA"/>
+                        </w:rPr>
+                        <m:t>2</m:t>
+                      </m:r>
+                    </m:e>
+                  </m:d>
+                </m:e>
+              </m:d>
+            </m:e>
+          </m:func>
+          <m:r>
+            <w:rPr>
+              <w:rFonts w:ascii="Cambria Math" w:hAnsi="Cambria Math"/>
+              <w:lang w:val="uk-UA"/>
+            </w:rPr>
+            <m:t>=10</m:t>
+          </m:r>
+        </m:oMath>
+      </m:oMathPara>
+    </w:p>
+    <w:p>
+      <w:pPr>
+        <w:spacing w:line="360" w:lineRule="auto"/>
+        <w:ind w:firstLine="0"/>
+        <w:rPr>
+          <w:rFonts w:ascii="Times New Roman" w:hAnsi="Times New Roman"/>
+          <w:i/>
+          <w:lang w:val="uk-UA"/>
+        </w:rPr>
+      </w:pPr>
+      <m:oMathPara>
+        <m:oMath>
+          <m:d>
+            <m:dPr>
+              <m:begChr m:val="|"/>
+              <m:endChr m:val="|"/>
+              <m:ctrlPr>
+                <w:rPr>
+                  <w:rFonts w:ascii="Cambria Math" w:hAnsi="Cambria Math"/>
+                  <w:i/>
+                  <w:lang w:val="uk-UA"/>
+                </w:rPr>
+              </m:ctrlPr>
+            </m:dPr>
+            <m:e>
+              <m:sSub>
+                <m:sSubPr>
+                  <m:ctrlPr>
+                    <w:rPr>
+                      <w:rFonts w:ascii="Cambria Math" w:hAnsi="Cambria Math"/>
+                      <w:i/>
+                      <w:lang w:val="uk-UA"/>
+                    </w:rPr>
+                  </m:ctrlPr>
+                </m:sSubPr>
+                <m:e>
+                  <m:r>
+                    <w:rPr>
+                      <w:rFonts w:ascii="Cambria Math" w:hAnsi="Cambria Math"/>
+                      <w:lang w:val="uk-UA"/>
+                    </w:rPr>
+                    <m:t>a</m:t>
+                  </m:r>
+                </m:e>
+                <m:sub>
+                  <m:r>
+                    <w:rPr>
+                      <w:rFonts w:ascii="Cambria Math" w:hAnsi="Cambria Math"/>
+                      <w:lang w:val="uk-UA"/>
+                    </w:rPr>
+                    <m:t>0</m:t>
+                  </m:r>
+                </m:sub>
+              </m:sSub>
+            </m:e>
+          </m:d>
+          <m:r>
+            <w:rPr>
+              <w:rFonts w:ascii="Cambria Math" w:hAnsi="Cambria Math"/>
+              <w:lang w:val="uk-UA"/>
+            </w:rPr>
+            <m:t>=</m:t>
+          </m:r>
+          <m:r>
+            <w:rPr>
+              <w:rFonts w:ascii="Cambria Math" w:hAnsi="Cambria Math"/>
+              <w:lang w:val="uk-UA"/>
+            </w:rPr>
+            <m:t>3</m:t>
+          </m:r>
+          <m:r>
+            <w:rPr>
+              <w:rFonts w:ascii="Cambria Math" w:hAnsi="Cambria Math"/>
+              <w:lang w:val="uk-UA"/>
+            </w:rPr>
+            <m:t xml:space="preserve">, </m:t>
+          </m:r>
+          <m:d>
+            <m:dPr>
+              <m:begChr m:val="|"/>
+              <m:endChr m:val="|"/>
+              <m:ctrlPr>
+                <w:rPr>
+                  <w:rFonts w:ascii="Cambria Math" w:hAnsi="Cambria Math"/>
+                  <w:i/>
+                  <w:lang w:val="uk-UA"/>
+                </w:rPr>
+              </m:ctrlPr>
+            </m:dPr>
+            <m:e>
+              <m:sSub>
+                <m:sSubPr>
+                  <m:ctrlPr>
+                    <w:rPr>
+                      <w:rFonts w:ascii="Cambria Math" w:hAnsi="Cambria Math"/>
+                      <w:i/>
+                      <w:lang w:val="uk-UA"/>
+                    </w:rPr>
+                  </m:ctrlPr>
+                </m:sSubPr>
+                <m:e>
+                  <m:r>
+                    <w:rPr>
+                      <w:rFonts w:ascii="Cambria Math" w:hAnsi="Cambria Math"/>
+                      <w:lang w:val="uk-UA"/>
+                    </w:rPr>
+                    <m:t>a</m:t>
+                  </m:r>
+                </m:e>
+                <m:sub>
+                  <m:r>
+                    <w:rPr>
+                      <w:rFonts w:ascii="Cambria Math" w:hAnsi="Cambria Math"/>
+                      <w:lang w:val="uk-UA"/>
+                    </w:rPr>
+                    <m:t>n</m:t>
+                  </m:r>
+                </m:sub>
+              </m:sSub>
+            </m:e>
+          </m:d>
+          <m:r>
+            <w:rPr>
+              <w:rFonts w:ascii="Cambria Math" w:hAnsi="Cambria Math"/>
+              <w:lang w:val="uk-UA"/>
+            </w:rPr>
+            <m:t>=10</m:t>
+          </m:r>
+        </m:oMath>
+      </m:oMathPara>
+    </w:p>
+    <w:p>
+      <w:pPr>
+        <w:spacing w:line="360" w:lineRule="auto"/>
+        <w:ind w:firstLine="0"/>
         <w:rPr>
           <w:rFonts w:ascii="Times New Roman" w:hAnsi="Times New Roman"/>
           <w:lang w:val="en-US"/>
         </w:rPr>
       </w:pPr>
-      <w:r>
+      <m:oMathPara>
+        <m:oMath>
+          <m:r>
+            <w:rPr>
+              <w:rFonts w:ascii="Cambria Math" w:hAnsi="Cambria Math"/>
+              <w:lang w:val="en-US"/>
+            </w:rPr>
+            <m:t>r=</m:t>
+          </m:r>
+          <m:f>
+            <m:fPr>
+              <m:ctrlPr>
+                <w:rPr>
+                  <w:rFonts w:ascii="Cambria Math" w:hAnsi="Cambria Math"/>
+                  <w:i/>
+                  <w:lang w:val="en-US"/>
+                </w:rPr>
+              </m:ctrlPr>
+            </m:fPr>
+            <m:num>
+              <m:r>
+                <w:rPr>
+                  <w:rFonts w:ascii="Cambria Math" w:hAnsi="Cambria Math"/>
+                  <w:lang w:val="en-US"/>
+                </w:rPr>
+                <m:t>1</m:t>
+              </m:r>
+            </m:num>
+            <m:den>
+              <m:r>
+                <w:rPr>
+                  <w:rFonts w:ascii="Cambria Math" w:hAnsi="Cambria Math"/>
+                  <w:lang w:val="en-US"/>
+                </w:rPr>
+                <m:t>1+</m:t>
+              </m:r>
+              <m:f>
+                <m:fPr>
+                  <m:ctrlPr>
+                    <w:rPr>
+                      <w:rFonts w:ascii="Cambria Math" w:hAnsi="Cambria Math"/>
+                      <w:i/>
+                      <w:lang w:val="en-US"/>
+                    </w:rPr>
+                  </m:ctrlPr>
+                </m:fPr>
+                <m:num>
+                  <m:r>
+                    <w:rPr>
+                      <w:rFonts w:ascii="Cambria Math" w:hAnsi="Cambria Math"/>
+                      <w:lang w:val="en-US"/>
+                    </w:rPr>
+                    <m:t>B</m:t>
+                  </m:r>
+                </m:num>
+                <m:den>
+                  <m:d>
+                    <m:dPr>
+                      <m:begChr m:val="|"/>
+                      <m:endChr m:val="|"/>
+                      <m:ctrlPr>
+                        <w:rPr>
+                          <w:rFonts w:ascii="Cambria Math" w:hAnsi="Cambria Math"/>
+                          <w:i/>
+                          <w:lang w:val="uk-UA"/>
+                        </w:rPr>
+                      </m:ctrlPr>
+                    </m:dPr>
+                    <m:e>
+                      <m:sSub>
+                        <m:sSubPr>
+                          <m:ctrlPr>
+                            <w:rPr>
+                              <w:rFonts w:ascii="Cambria Math" w:hAnsi="Cambria Math"/>
+                              <w:i/>
+                              <w:lang w:val="uk-UA"/>
+                            </w:rPr>
+                          </m:ctrlPr>
+                        </m:sSubPr>
+                        <m:e>
+                          <m:r>
+                            <w:rPr>
+                              <w:rFonts w:ascii="Cambria Math" w:hAnsi="Cambria Math"/>
+                              <w:lang w:val="uk-UA"/>
+                            </w:rPr>
+                            <m:t>a</m:t>
+                          </m:r>
+                        </m:e>
+                        <m:sub>
+                          <m:r>
+                            <w:rPr>
+                              <w:rFonts w:ascii="Cambria Math" w:hAnsi="Cambria Math"/>
+                              <w:lang w:val="uk-UA"/>
+                            </w:rPr>
+                            <m:t>0</m:t>
+                          </m:r>
+                        </m:sub>
+                      </m:sSub>
+                    </m:e>
+                  </m:d>
+                </m:den>
+              </m:f>
+            </m:den>
+          </m:f>
+          <m:r>
+            <w:rPr>
+              <w:rFonts w:ascii="Cambria Math" w:hAnsi="Cambria Math"/>
+              <w:lang w:val="en-US"/>
+            </w:rPr>
+            <m:t>=</m:t>
+          </m:r>
+          <m:r>
+            <w:rPr>
+              <w:rFonts w:ascii="Cambria Math" w:hAnsi="Cambria Math"/>
+              <w:lang w:val="en-US"/>
+            </w:rPr>
+            <m:t xml:space="preserve"> </m:t>
+          </m:r>
+          <m:f>
+            <m:fPr>
+              <m:ctrlPr>
+                <w:rPr>
+                  <w:rFonts w:ascii="Cambria Math" w:hAnsi="Cambria Math"/>
+                  <w:i/>
+                  <w:lang w:val="en-US"/>
+                </w:rPr>
+              </m:ctrlPr>
+            </m:fPr>
+            <m:num>
+              <m:r>
+                <w:rPr>
+                  <w:rFonts w:ascii="Cambria Math" w:hAnsi="Cambria Math"/>
+                  <w:lang w:val="en-US"/>
+                </w:rPr>
+                <m:t>1</m:t>
+              </m:r>
+            </m:num>
+            <m:den>
+              <m:r>
+                <w:rPr>
+                  <w:rFonts w:ascii="Cambria Math" w:hAnsi="Cambria Math"/>
+                  <w:lang w:val="en-US"/>
+                </w:rPr>
+                <m:t>1+</m:t>
+              </m:r>
+              <m:f>
+                <m:fPr>
+                  <m:ctrlPr>
+                    <w:rPr>
+                      <w:rFonts w:ascii="Cambria Math" w:hAnsi="Cambria Math"/>
+                      <w:i/>
+                      <w:lang w:val="en-US"/>
+                    </w:rPr>
+                  </m:ctrlPr>
+                </m:fPr>
+                <m:num>
+                  <m:r>
+                    <w:rPr>
+                      <w:rFonts w:ascii="Cambria Math" w:hAnsi="Cambria Math"/>
+                      <w:lang w:val="en-US"/>
+                    </w:rPr>
+                    <m:t>10</m:t>
+                  </m:r>
+                </m:num>
+                <m:den>
+                  <m:r>
+                    <w:rPr>
+                      <w:rFonts w:ascii="Cambria Math" w:hAnsi="Cambria Math"/>
+                      <w:lang w:val="uk-UA"/>
+                    </w:rPr>
+                    <m:t>3</m:t>
+                  </m:r>
+                </m:den>
+              </m:f>
+            </m:den>
+          </m:f>
+          <m:r>
+            <w:rPr>
+              <w:rFonts w:ascii="Cambria Math" w:hAnsi="Cambria Math"/>
+              <w:lang w:val="en-US"/>
+            </w:rPr>
+            <m:t>=</m:t>
+          </m:r>
+          <m:r>
+            <w:rPr>
+              <w:rFonts w:ascii="Cambria Math" w:hAnsi="Cambria Math"/>
+              <w:lang w:val="en-US"/>
+            </w:rPr>
+            <m:t>0.230</m:t>
+          </m:r>
+        </m:oMath>
+      </m:oMathPara>
+    </w:p>
+    <w:p>
+      <w:pPr>
+        <w:spacing w:line="360" w:lineRule="auto"/>
+        <w:ind w:firstLine="0"/>
+        <w:rPr>
+          <w:rFonts w:ascii="Times New Roman" w:hAnsi="Times New Roman"/>
+          <w:lang w:val="en-US"/>
+        </w:rPr>
+      </w:pPr>
+      <m:oMathPara>
+        <m:oMath>
+          <m:r>
+            <w:rPr>
+              <w:rFonts w:ascii="Cambria Math" w:hAnsi="Cambria Math"/>
+              <w:lang w:val="en-US"/>
+            </w:rPr>
+            <m:t>R</m:t>
+          </m:r>
+          <m:r>
+            <w:rPr>
+              <w:rFonts w:ascii="Cambria Math" w:hAnsi="Cambria Math"/>
+              <w:lang w:val="en-US"/>
+            </w:rPr>
+            <m:t>=</m:t>
+          </m:r>
+          <m:r>
+            <w:rPr>
+              <w:rFonts w:ascii="Cambria Math" w:hAnsi="Cambria Math"/>
+              <w:lang w:val="en-US"/>
+            </w:rPr>
+            <m:t>1+</m:t>
+          </m:r>
+          <m:f>
+            <m:fPr>
+              <m:ctrlPr>
+                <w:rPr>
+                  <w:rFonts w:ascii="Cambria Math" w:hAnsi="Cambria Math"/>
+                  <w:i/>
+                  <w:lang w:val="en-US"/>
+                </w:rPr>
+              </m:ctrlPr>
+            </m:fPr>
+            <m:num>
+              <m:r>
+                <w:rPr>
+                  <w:rFonts w:ascii="Cambria Math" w:hAnsi="Cambria Math"/>
+                  <w:lang w:val="en-US"/>
+                </w:rPr>
+                <m:t>A</m:t>
+              </m:r>
+            </m:num>
+            <m:den>
+              <m:d>
+                <m:dPr>
+                  <m:begChr m:val="|"/>
+                  <m:endChr m:val="|"/>
+                  <m:ctrlPr>
+                    <w:rPr>
+                      <w:rFonts w:ascii="Cambria Math" w:hAnsi="Cambria Math"/>
+                      <w:i/>
+                      <w:lang w:val="uk-UA"/>
+                    </w:rPr>
+                  </m:ctrlPr>
+                </m:dPr>
+                <m:e>
+                  <m:sSub>
+                    <m:sSubPr>
+                      <m:ctrlPr>
+                        <w:rPr>
+                          <w:rFonts w:ascii="Cambria Math" w:hAnsi="Cambria Math"/>
+                          <w:i/>
+                          <w:lang w:val="uk-UA"/>
+                        </w:rPr>
+                      </m:ctrlPr>
+                    </m:sSubPr>
+                    <m:e>
+                      <m:r>
+                        <w:rPr>
+                          <w:rFonts w:ascii="Cambria Math" w:hAnsi="Cambria Math"/>
+                          <w:lang w:val="uk-UA"/>
+                        </w:rPr>
+                        <m:t>a</m:t>
+                      </m:r>
+                    </m:e>
+                    <m:sub>
+                      <m:r>
+                        <w:rPr>
+                          <w:rFonts w:ascii="Cambria Math" w:hAnsi="Cambria Math"/>
+                          <w:lang w:val="uk-UA"/>
+                        </w:rPr>
+                        <m:t>n</m:t>
+                      </m:r>
+                    </m:sub>
+                  </m:sSub>
+                </m:e>
+              </m:d>
+            </m:den>
+          </m:f>
+          <m:r>
+            <w:rPr>
+              <w:rFonts w:ascii="Cambria Math" w:hAnsi="Cambria Math"/>
+              <w:lang w:val="en-US"/>
+            </w:rPr>
+            <m:t>=</m:t>
+          </m:r>
+          <m:r>
+            <w:rPr>
+              <w:rFonts w:ascii="Cambria Math" w:hAnsi="Cambria Math"/>
+              <w:lang w:val="en-US"/>
+            </w:rPr>
+            <m:t>1+</m:t>
+          </m:r>
+          <m:f>
+            <m:fPr>
+              <m:ctrlPr>
+                <w:rPr>
+                  <w:rFonts w:ascii="Cambria Math" w:hAnsi="Cambria Math"/>
+                  <w:i/>
+                  <w:lang w:val="en-US"/>
+                </w:rPr>
+              </m:ctrlPr>
+            </m:fPr>
+            <m:num>
+              <m:r>
+                <w:rPr>
+                  <w:rFonts w:ascii="Cambria Math" w:hAnsi="Cambria Math"/>
+                  <w:lang w:val="en-US"/>
+                </w:rPr>
+                <m:t>4</m:t>
+              </m:r>
+            </m:num>
+            <m:den>
+              <m:r>
+                <w:rPr>
+                  <w:rFonts w:ascii="Cambria Math" w:hAnsi="Cambria Math"/>
+                  <w:lang w:val="uk-UA"/>
+                </w:rPr>
+                <m:t>10</m:t>
+              </m:r>
+            </m:den>
+          </m:f>
+          <m:r>
+            <w:rPr>
+              <w:rFonts w:ascii="Cambria Math" w:hAnsi="Cambria Math"/>
+              <w:lang w:val="en-US"/>
+            </w:rPr>
+            <m:t>=</m:t>
+          </m:r>
+          <m:r>
+            <w:rPr>
+              <w:rFonts w:ascii="Cambria Math" w:hAnsi="Cambria Math"/>
+              <w:lang w:val="en-US"/>
+            </w:rPr>
+            <m:t>1.4</m:t>
+          </m:r>
+        </m:oMath>
+      </m:oMathPara>
+      <w:bookmarkStart w:id="3" w:name="_GoBack"/>
+      <w:bookmarkEnd w:id="3"/>
+    </w:p>
+    <w:p>
+      <w:pPr>
+        <w:spacing w:line="360" w:lineRule="auto"/>
+        <w:ind w:firstLine="0"/>
+        <w:rPr>
+          <w:rFonts w:ascii="Times New Roman" w:hAnsi="Times New Roman"/>
+          <w:lang w:val="en-US"/>
+        </w:rPr>
+      </w:pPr>
+    </w:p>
+    <w:p>
+      <w:pPr>
+        <w:pStyle w:val="3"/>
         <w:rPr>
           <w:rFonts w:ascii="Times New Roman" w:hAnsi="Times New Roman"/>
           <w:lang w:val="uk-UA"/>
         </w:rPr>
-        <w:t>Нижче наведено розв</w:t>
-      </w:r>
-      <w:r>
+      </w:pPr>
+      <w:bookmarkStart w:id="4" w:name="_Toc69189901"/>
+      <w:r>
+        <w:rPr>
+          <w:lang w:val="uk-UA"/>
+        </w:rPr>
+        <w:t>3 Розв</w:t>
+      </w:r>
+      <w:r>
+        <w:rPr>
+          <w:lang w:val="en-US"/>
+        </w:rPr>
+        <w:t>’</w:t>
+      </w:r>
+      <w:r>
+        <w:rPr>
+          <w:lang w:val="uk-UA"/>
+        </w:rPr>
+        <w:t xml:space="preserve">язок у </w:t>
+      </w:r>
+      <w:r>
+        <w:rPr>
+          <w:lang w:val="en-US"/>
+        </w:rPr>
+        <w:t>Mathcad</w:t>
+      </w:r>
+      <w:bookmarkEnd w:id="4"/>
+    </w:p>
+    <w:p>
+      <w:pPr>
         <w:rPr>
           <w:rFonts w:ascii="Times New Roman" w:hAnsi="Times New Roman"/>
-        </w:rPr>
-        <w:t>’</w:t>
-      </w:r>
+          <w:lang w:val="en-US"/>
+        </w:rPr>
+      </w:pPr>
       <w:r>
         <w:rPr>
           <w:rFonts w:ascii="Times New Roman" w:hAnsi="Times New Roman"/>
           <w:lang w:val="uk-UA"/>
         </w:rPr>
+        <w:t>Нижче наведено розв</w:t>
+      </w:r>
+      <w:r>
+        <w:rPr>
+          <w:rFonts w:ascii="Times New Roman" w:hAnsi="Times New Roman"/>
+        </w:rPr>
+        <w:t>’</w:t>
+      </w:r>
+      <w:r>
+        <w:rPr>
+          <w:rFonts w:ascii="Times New Roman" w:hAnsi="Times New Roman"/>
+          <w:lang w:val="uk-UA"/>
+        </w:rPr>
         <w:t xml:space="preserve">язок системи у </w:t>
       </w:r>
       <w:r>
@@ -1637,6 +2746,7 @@
         <w:rPr>
           <w:lang w:val="en-US"/>
         </w:rPr>
+        <w:lastRenderedPageBreak/>
         <w:t>4</w:t>
       </w:r>
       <w:r>
@@ -7402,6 +8512,7 @@
           <w:sz w:val="20"/>
           <w:szCs w:val="20"/>
         </w:rPr>
+        <w:lastRenderedPageBreak/>
         <w:t># region Prints</w:t>
       </w:r>
     </w:p>
@@ -14609,6 +15720,7 @@
           <w:sz w:val="20"/>
           <w:szCs w:val="20"/>
         </w:rPr>
+        <w:lastRenderedPageBreak/>
         <w:t>def</w:t>
       </w:r>
       <w:r>
@@ -20145,6 +21257,7 @@
           <w:sz w:val="20"/>
           <w:szCs w:val="20"/>
         </w:rPr>
+        <w:lastRenderedPageBreak/>
         <w:t>def</w:t>
       </w:r>
       <w:r>
@@ -25904,6 +27017,7 @@
           <w:sz w:val="20"/>
           <w:szCs w:val="20"/>
         </w:rPr>
+        <w:lastRenderedPageBreak/>
         <w:t xml:space="preserve">    </w:t>
       </w:r>
       <w:r>
@@ -28160,8 +29274,8 @@
       </w:r>
     </w:p>
     <w:sectPr>
-      <w:footerReference w:type="even" r:id="rId8"/>
-      <w:footerReference w:type="default" r:id="rId9"/>
+      <w:footerReference w:type="even" r:id="rId10"/>
+      <w:footerReference w:type="default" r:id="rId11"/>
       <w:pgSz w:w="11906" w:h="16838"/>
       <w:pgMar w:top="850" w:right="850" w:bottom="850" w:left="1417" w:header="708" w:footer="708" w:gutter="0"/>
       <w:cols w:space="708"/>
@@ -28262,7 +29376,7 @@
         <w:rStyle w:val="a5"/>
         <w:noProof/>
       </w:rPr>
-      <w:t>9</w:t>
+      <w:t>5</w:t>
     </w:r>
     <w:r>
       <w:rPr>
@@ -29247,7 +30361,7 @@
 </file>
 
 <file path=customXml/itemProps1.xml><?xml version="1.0" encoding="utf-8"?>
-<ds:datastoreItem xmlns:ds="http://schemas.openxmlformats.org/officeDocument/2006/customXml" ds:itemID="{5D8930E5-C58D-41FD-A415-7C96FEB0054D}">
+<ds:datastoreItem xmlns:ds="http://schemas.openxmlformats.org/officeDocument/2006/customXml" ds:itemID="{01E1A701-6096-418E-8B42-37D54C8BA0E6}">
   <ds:schemaRefs>
     <ds:schemaRef ds:uri="http://schemas.openxmlformats.org/officeDocument/2006/bibliography"/>
   </ds:schemaRefs>

</xml_diff>

<commit_message>
✨: add fourth Theory
</commit_message>
<xml_diff>
--- a/Labs/Lab6/Lab6 Dominskyi Valentyn IP-93.docx
+++ b/Labs/Lab6/Lab6 Dominskyi Valentyn IP-93.docx
@@ -2569,8 +2569,6 @@
           </m:r>
         </m:oMath>
       </m:oMathPara>
-      <w:bookmarkStart w:id="3" w:name="_GoBack"/>
-      <w:bookmarkEnd w:id="3"/>
     </w:p>
     <w:p>
       <w:pPr>
@@ -2578,23 +2576,1861 @@
         <w:ind w:firstLine="0"/>
         <w:rPr>
           <w:rFonts w:ascii="Times New Roman" w:hAnsi="Times New Roman"/>
-          <w:lang w:val="en-US"/>
-        </w:rPr>
-      </w:pPr>
-    </w:p>
-    <w:p>
-      <w:pPr>
-        <w:pStyle w:val="3"/>
+          <w:i/>
+          <w:lang w:val="uk-UA"/>
+        </w:rPr>
+      </w:pPr>
+      <m:oMathPara>
+        <m:oMath>
+          <m:f>
+            <m:fPr>
+              <m:ctrlPr>
+                <w:rPr>
+                  <w:rFonts w:ascii="Cambria Math" w:hAnsi="Cambria Math"/>
+                  <w:i/>
+                  <w:lang w:val="en-US"/>
+                </w:rPr>
+              </m:ctrlPr>
+            </m:fPr>
+            <m:num>
+              <m:r>
+                <w:rPr>
+                  <w:rFonts w:ascii="Cambria Math" w:hAnsi="Cambria Math"/>
+                  <w:lang w:val="en-US"/>
+                </w:rPr>
+                <m:t>1</m:t>
+              </m:r>
+            </m:num>
+            <m:den>
+              <m:r>
+                <w:rPr>
+                  <w:rFonts w:ascii="Cambria Math" w:hAnsi="Cambria Math"/>
+                  <w:lang w:val="en-US"/>
+                </w:rPr>
+                <m:t>1+</m:t>
+              </m:r>
+              <m:f>
+                <m:fPr>
+                  <m:ctrlPr>
+                    <w:rPr>
+                      <w:rFonts w:ascii="Cambria Math" w:hAnsi="Cambria Math"/>
+                      <w:i/>
+                      <w:lang w:val="en-US"/>
+                    </w:rPr>
+                  </m:ctrlPr>
+                </m:fPr>
+                <m:num>
+                  <m:r>
+                    <w:rPr>
+                      <w:rFonts w:ascii="Cambria Math" w:hAnsi="Cambria Math"/>
+                      <w:lang w:val="en-US"/>
+                    </w:rPr>
+                    <m:t>10</m:t>
+                  </m:r>
+                </m:num>
+                <m:den>
+                  <m:r>
+                    <w:rPr>
+                      <w:rFonts w:ascii="Cambria Math" w:hAnsi="Cambria Math"/>
+                      <w:lang w:val="uk-UA"/>
+                    </w:rPr>
+                    <m:t>3</m:t>
+                  </m:r>
+                </m:den>
+              </m:f>
+            </m:den>
+          </m:f>
+          <m:r>
+            <w:rPr>
+              <w:rFonts w:ascii="Cambria Math" w:hAnsi="Cambria Math"/>
+              <w:lang w:val="en-US"/>
+            </w:rPr>
+            <m:t>&lt;</m:t>
+          </m:r>
+          <m:d>
+            <m:dPr>
+              <m:begChr m:val="|"/>
+              <m:endChr m:val="|"/>
+              <m:ctrlPr>
+                <w:rPr>
+                  <w:rFonts w:ascii="Cambria Math" w:hAnsi="Cambria Math"/>
+                  <w:i/>
+                  <w:lang w:val="en-US"/>
+                </w:rPr>
+              </m:ctrlPr>
+            </m:dPr>
+            <m:e>
+              <m:sSub>
+                <m:sSubPr>
+                  <m:ctrlPr>
+                    <w:rPr>
+                      <w:rFonts w:ascii="Cambria Math" w:hAnsi="Cambria Math"/>
+                      <w:i/>
+                      <w:lang w:val="en-US"/>
+                    </w:rPr>
+                  </m:ctrlPr>
+                </m:sSubPr>
+                <m:e>
+                  <m:r>
+                    <w:rPr>
+                      <w:rFonts w:ascii="Cambria Math" w:hAnsi="Cambria Math"/>
+                      <w:lang w:val="en-US"/>
+                    </w:rPr>
+                    <m:t>x</m:t>
+                  </m:r>
+                </m:e>
+                <m:sub>
+                  <m:r>
+                    <w:rPr>
+                      <w:rFonts w:ascii="Cambria Math" w:hAnsi="Cambria Math"/>
+                      <w:lang w:val="en-US"/>
+                    </w:rPr>
+                    <m:t>*i</m:t>
+                  </m:r>
+                </m:sub>
+              </m:sSub>
+            </m:e>
+          </m:d>
+          <m:r>
+            <w:rPr>
+              <w:rFonts w:ascii="Cambria Math" w:hAnsi="Cambria Math"/>
+              <w:lang w:val="en-US"/>
+            </w:rPr>
+            <m:t>&lt;</m:t>
+          </m:r>
+          <m:r>
+            <w:rPr>
+              <w:rFonts w:ascii="Cambria Math" w:hAnsi="Cambria Math"/>
+              <w:lang w:val="en-US"/>
+            </w:rPr>
+            <m:t>1+</m:t>
+          </m:r>
+          <m:f>
+            <m:fPr>
+              <m:ctrlPr>
+                <w:rPr>
+                  <w:rFonts w:ascii="Cambria Math" w:hAnsi="Cambria Math"/>
+                  <w:i/>
+                  <w:lang w:val="en-US"/>
+                </w:rPr>
+              </m:ctrlPr>
+            </m:fPr>
+            <m:num>
+              <m:r>
+                <w:rPr>
+                  <w:rFonts w:ascii="Cambria Math" w:hAnsi="Cambria Math"/>
+                  <w:lang w:val="en-US"/>
+                </w:rPr>
+                <m:t>4</m:t>
+              </m:r>
+            </m:num>
+            <m:den>
+              <m:r>
+                <w:rPr>
+                  <w:rFonts w:ascii="Cambria Math" w:hAnsi="Cambria Math"/>
+                  <w:lang w:val="uk-UA"/>
+                </w:rPr>
+                <m:t>10</m:t>
+              </m:r>
+            </m:den>
+          </m:f>
+        </m:oMath>
+      </m:oMathPara>
+    </w:p>
+    <w:p>
+      <w:pPr>
+        <w:spacing w:line="360" w:lineRule="auto"/>
+        <w:ind w:firstLine="708"/>
         <w:rPr>
           <w:rFonts w:ascii="Times New Roman" w:hAnsi="Times New Roman"/>
           <w:lang w:val="uk-UA"/>
         </w:rPr>
       </w:pPr>
-      <w:bookmarkStart w:id="4" w:name="_Toc69189901"/>
-      <w:r>
-        <w:rPr>
+      <w:r>
+        <w:rPr>
+          <w:rFonts w:ascii="Times New Roman" w:hAnsi="Times New Roman"/>
           <w:lang w:val="uk-UA"/>
         </w:rPr>
+        <w:t>Т</w:t>
+      </w:r>
+      <w:r>
+        <w:rPr>
+          <w:rFonts w:ascii="Times New Roman" w:hAnsi="Times New Roman"/>
+          <w:lang w:val="uk-UA"/>
+        </w:rPr>
+        <w:t>обто всі корені лежать всередині цього кільця. За наслідком з теореми 3 це означає,</w:t>
+      </w:r>
+    </w:p>
+    <w:p>
+      <w:pPr>
+        <w:spacing w:line="360" w:lineRule="auto"/>
+        <w:ind w:firstLine="0"/>
+        <w:rPr>
+          <w:rFonts w:ascii="Times New Roman" w:hAnsi="Times New Roman"/>
+          <w:lang w:val="en-US"/>
+        </w:rPr>
+      </w:pPr>
+      <w:r>
+        <w:rPr>
+          <w:rFonts w:ascii="Times New Roman" w:hAnsi="Times New Roman"/>
+          <w:lang w:val="uk-UA"/>
+        </w:rPr>
+        <w:t>що додатні корені задовольняють нерівності</w:t>
+      </w:r>
+      <w:r>
+        <w:rPr>
+          <w:rFonts w:ascii="Times New Roman" w:hAnsi="Times New Roman"/>
+          <w:lang w:val="en-US"/>
+        </w:rPr>
+        <w:t>:</w:t>
+      </w:r>
+    </w:p>
+    <w:p>
+      <w:pPr>
+        <w:spacing w:line="360" w:lineRule="auto"/>
+        <w:ind w:firstLine="0"/>
+        <w:rPr>
+          <w:rFonts w:ascii="Times New Roman" w:hAnsi="Times New Roman"/>
+          <w:i/>
+          <w:lang w:val="en-US"/>
+        </w:rPr>
+      </w:pPr>
+      <m:oMathPara>
+        <m:oMath>
+          <m:f>
+            <m:fPr>
+              <m:ctrlPr>
+                <w:rPr>
+                  <w:rFonts w:ascii="Cambria Math" w:hAnsi="Cambria Math"/>
+                  <w:i/>
+                  <w:lang w:val="en-US"/>
+                </w:rPr>
+              </m:ctrlPr>
+            </m:fPr>
+            <m:num>
+              <m:r>
+                <w:rPr>
+                  <w:rFonts w:ascii="Cambria Math" w:hAnsi="Cambria Math"/>
+                  <w:lang w:val="en-US"/>
+                </w:rPr>
+                <m:t>3</m:t>
+              </m:r>
+            </m:num>
+            <m:den>
+              <m:r>
+                <w:rPr>
+                  <w:rFonts w:ascii="Cambria Math" w:hAnsi="Cambria Math"/>
+                  <w:lang w:val="en-US"/>
+                </w:rPr>
+                <m:t>1</m:t>
+              </m:r>
+              <m:r>
+                <w:rPr>
+                  <w:rFonts w:ascii="Cambria Math" w:hAnsi="Cambria Math"/>
+                  <w:lang w:val="en-US"/>
+                </w:rPr>
+                <m:t>3</m:t>
+              </m:r>
+            </m:den>
+          </m:f>
+          <m:r>
+            <w:rPr>
+              <w:rFonts w:ascii="Cambria Math" w:hAnsi="Cambria Math"/>
+              <w:lang w:val="en-US"/>
+            </w:rPr>
+            <m:t>&lt;</m:t>
+          </m:r>
+          <m:d>
+            <m:dPr>
+              <m:begChr m:val="|"/>
+              <m:endChr m:val="|"/>
+              <m:ctrlPr>
+                <w:rPr>
+                  <w:rFonts w:ascii="Cambria Math" w:hAnsi="Cambria Math"/>
+                  <w:i/>
+                  <w:lang w:val="en-US"/>
+                </w:rPr>
+              </m:ctrlPr>
+            </m:dPr>
+            <m:e>
+              <m:sSubSup>
+                <m:sSubSupPr>
+                  <m:ctrlPr>
+                    <w:rPr>
+                      <w:rFonts w:ascii="Cambria Math" w:hAnsi="Cambria Math"/>
+                      <w:i/>
+                      <w:lang w:val="en-US"/>
+                    </w:rPr>
+                  </m:ctrlPr>
+                </m:sSubSupPr>
+                <m:e>
+                  <m:r>
+                    <w:rPr>
+                      <w:rFonts w:ascii="Cambria Math" w:hAnsi="Cambria Math"/>
+                      <w:lang w:val="en-US"/>
+                    </w:rPr>
+                    <m:t>x</m:t>
+                  </m:r>
+                </m:e>
+                <m:sub>
+                  <m:r>
+                    <w:rPr>
+                      <w:rFonts w:ascii="Cambria Math" w:hAnsi="Cambria Math"/>
+                      <w:lang w:val="en-US"/>
+                    </w:rPr>
+                    <m:t>*i</m:t>
+                  </m:r>
+                </m:sub>
+                <m:sup>
+                  <m:r>
+                    <w:rPr>
+                      <w:rFonts w:ascii="Cambria Math" w:hAnsi="Cambria Math"/>
+                      <w:lang w:val="en-US"/>
+                    </w:rPr>
+                    <m:t>+</m:t>
+                  </m:r>
+                </m:sup>
+              </m:sSubSup>
+            </m:e>
+          </m:d>
+          <m:r>
+            <w:rPr>
+              <w:rFonts w:ascii="Cambria Math" w:hAnsi="Cambria Math"/>
+              <w:lang w:val="en-US"/>
+            </w:rPr>
+            <m:t>&lt;</m:t>
+          </m:r>
+          <m:f>
+            <m:fPr>
+              <m:ctrlPr>
+                <w:rPr>
+                  <w:rFonts w:ascii="Cambria Math" w:hAnsi="Cambria Math"/>
+                  <w:i/>
+                  <w:lang w:val="en-US"/>
+                </w:rPr>
+              </m:ctrlPr>
+            </m:fPr>
+            <m:num>
+              <m:r>
+                <w:rPr>
+                  <w:rFonts w:ascii="Cambria Math" w:hAnsi="Cambria Math"/>
+                  <w:lang w:val="en-US"/>
+                </w:rPr>
+                <m:t>7</m:t>
+              </m:r>
+            </m:num>
+            <m:den>
+              <m:r>
+                <w:rPr>
+                  <w:rFonts w:ascii="Cambria Math" w:hAnsi="Cambria Math"/>
+                  <w:lang w:val="uk-UA"/>
+                </w:rPr>
+                <m:t>5</m:t>
+              </m:r>
+            </m:den>
+          </m:f>
+        </m:oMath>
+      </m:oMathPara>
+    </w:p>
+    <w:p>
+      <w:pPr>
+        <w:spacing w:line="360" w:lineRule="auto"/>
+        <w:ind w:firstLine="0"/>
+        <w:rPr>
+          <w:rFonts w:ascii="Times New Roman" w:hAnsi="Times New Roman"/>
+          <w:lang w:val="en-US"/>
+        </w:rPr>
+      </w:pPr>
+      <w:r>
+        <w:rPr>
+          <w:rFonts w:ascii="Times New Roman" w:hAnsi="Times New Roman"/>
+          <w:lang w:val="uk-UA"/>
+        </w:rPr>
+        <w:t>а від’ємні — нерівності</w:t>
+      </w:r>
+      <w:r>
+        <w:rPr>
+          <w:rFonts w:ascii="Times New Roman" w:hAnsi="Times New Roman"/>
+          <w:lang w:val="en-US"/>
+        </w:rPr>
+        <w:t>:</w:t>
+      </w:r>
+    </w:p>
+    <w:p>
+      <w:pPr>
+        <w:spacing w:line="360" w:lineRule="auto"/>
+        <w:ind w:firstLine="0"/>
+        <w:rPr>
+          <w:rFonts w:ascii="Times New Roman" w:hAnsi="Times New Roman"/>
+          <w:i/>
+          <w:lang w:val="en-US"/>
+        </w:rPr>
+      </w:pPr>
+      <m:oMathPara>
+        <m:oMath>
+          <m:r>
+            <w:rPr>
+              <w:rFonts w:ascii="Cambria Math" w:hAnsi="Cambria Math"/>
+              <w:lang w:val="en-US"/>
+            </w:rPr>
+            <m:t>-</m:t>
+          </m:r>
+          <m:f>
+            <m:fPr>
+              <m:ctrlPr>
+                <w:rPr>
+                  <w:rFonts w:ascii="Cambria Math" w:hAnsi="Cambria Math"/>
+                  <w:i/>
+                  <w:lang w:val="en-US"/>
+                </w:rPr>
+              </m:ctrlPr>
+            </m:fPr>
+            <m:num>
+              <m:r>
+                <w:rPr>
+                  <w:rFonts w:ascii="Cambria Math" w:hAnsi="Cambria Math"/>
+                  <w:lang w:val="en-US"/>
+                </w:rPr>
+                <m:t>7</m:t>
+              </m:r>
+            </m:num>
+            <m:den>
+              <m:r>
+                <w:rPr>
+                  <w:rFonts w:ascii="Cambria Math" w:hAnsi="Cambria Math"/>
+                  <w:lang w:val="uk-UA"/>
+                </w:rPr>
+                <m:t>5</m:t>
+              </m:r>
+            </m:den>
+          </m:f>
+          <m:r>
+            <w:rPr>
+              <w:rFonts w:ascii="Cambria Math" w:hAnsi="Cambria Math"/>
+              <w:lang w:val="en-US"/>
+            </w:rPr>
+            <m:t>&lt;</m:t>
+          </m:r>
+          <m:d>
+            <m:dPr>
+              <m:begChr m:val="|"/>
+              <m:endChr m:val="|"/>
+              <m:ctrlPr>
+                <w:rPr>
+                  <w:rFonts w:ascii="Cambria Math" w:hAnsi="Cambria Math"/>
+                  <w:i/>
+                  <w:lang w:val="en-US"/>
+                </w:rPr>
+              </m:ctrlPr>
+            </m:dPr>
+            <m:e>
+              <m:sSubSup>
+                <m:sSubSupPr>
+                  <m:ctrlPr>
+                    <w:rPr>
+                      <w:rFonts w:ascii="Cambria Math" w:hAnsi="Cambria Math"/>
+                      <w:i/>
+                      <w:lang w:val="en-US"/>
+                    </w:rPr>
+                  </m:ctrlPr>
+                </m:sSubSupPr>
+                <m:e>
+                  <m:r>
+                    <w:rPr>
+                      <w:rFonts w:ascii="Cambria Math" w:hAnsi="Cambria Math"/>
+                      <w:lang w:val="en-US"/>
+                    </w:rPr>
+                    <m:t>x</m:t>
+                  </m:r>
+                </m:e>
+                <m:sub>
+                  <m:r>
+                    <w:rPr>
+                      <w:rFonts w:ascii="Cambria Math" w:hAnsi="Cambria Math"/>
+                      <w:lang w:val="en-US"/>
+                    </w:rPr>
+                    <m:t>*i</m:t>
+                  </m:r>
+                </m:sub>
+                <m:sup>
+                  <m:r>
+                    <w:rPr>
+                      <w:rFonts w:ascii="Cambria Math" w:hAnsi="Cambria Math"/>
+                      <w:lang w:val="en-US"/>
+                    </w:rPr>
+                    <m:t>-</m:t>
+                  </m:r>
+                </m:sup>
+              </m:sSubSup>
+            </m:e>
+          </m:d>
+          <m:r>
+            <w:rPr>
+              <w:rFonts w:ascii="Cambria Math" w:hAnsi="Cambria Math"/>
+              <w:lang w:val="en-US"/>
+            </w:rPr>
+            <m:t>&lt;</m:t>
+          </m:r>
+          <m:r>
+            <w:rPr>
+              <w:rFonts w:ascii="Cambria Math" w:hAnsi="Cambria Math"/>
+              <w:lang w:val="en-US"/>
+            </w:rPr>
+            <m:t>-</m:t>
+          </m:r>
+          <m:f>
+            <m:fPr>
+              <m:ctrlPr>
+                <w:rPr>
+                  <w:rFonts w:ascii="Cambria Math" w:hAnsi="Cambria Math"/>
+                  <w:i/>
+                  <w:lang w:val="en-US"/>
+                </w:rPr>
+              </m:ctrlPr>
+            </m:fPr>
+            <m:num>
+              <m:r>
+                <w:rPr>
+                  <w:rFonts w:ascii="Cambria Math" w:hAnsi="Cambria Math"/>
+                  <w:lang w:val="en-US"/>
+                </w:rPr>
+                <m:t>3</m:t>
+              </m:r>
+            </m:num>
+            <m:den>
+              <m:r>
+                <w:rPr>
+                  <w:rFonts w:ascii="Cambria Math" w:hAnsi="Cambria Math"/>
+                  <w:lang w:val="en-US"/>
+                </w:rPr>
+                <m:t>13</m:t>
+              </m:r>
+            </m:den>
+          </m:f>
+        </m:oMath>
+      </m:oMathPara>
+    </w:p>
+    <w:p>
+      <w:pPr>
+        <w:spacing w:line="360" w:lineRule="auto"/>
+        <w:ind w:firstLine="0"/>
+        <w:rPr>
+          <w:rFonts w:ascii="Times New Roman" w:hAnsi="Times New Roman"/>
+          <w:i/>
+          <w:lang w:val="en-US"/>
+        </w:rPr>
+      </w:pPr>
+    </w:p>
+    <w:p>
+      <w:pPr>
+        <w:spacing w:line="360" w:lineRule="auto"/>
+        <w:ind w:firstLine="0"/>
+        <w:rPr>
+          <w:rFonts w:ascii="Times New Roman" w:hAnsi="Times New Roman"/>
+          <w:lang w:val="en-US"/>
+        </w:rPr>
+      </w:pPr>
+      <w:r>
+        <w:rPr>
+          <w:rFonts w:ascii="Times New Roman" w:hAnsi="Times New Roman"/>
+          <w:lang w:val="en-US"/>
+        </w:rPr>
+        <w:drawing>
+          <wp:inline distT="0" distB="0" distL="0" distR="0" wp14:anchorId="1038883D" wp14:editId="7E2FAD68">
+            <wp:extent cx="6120765" cy="1645285"/>
+            <wp:effectExtent l="0" t="0" r="0" b="0"/>
+            <wp:docPr id="4" name="Рисунок 4"/>
+            <wp:cNvGraphicFramePr>
+              <a:graphicFrameLocks xmlns:a="http://schemas.openxmlformats.org/drawingml/2006/main" noChangeAspect="1"/>
+            </wp:cNvGraphicFramePr>
+            <a:graphic xmlns:a="http://schemas.openxmlformats.org/drawingml/2006/main">
+              <a:graphicData uri="http://schemas.openxmlformats.org/drawingml/2006/picture">
+                <pic:pic xmlns:pic="http://schemas.openxmlformats.org/drawingml/2006/picture">
+                  <pic:nvPicPr>
+                    <pic:cNvPr id="1" name=""/>
+                    <pic:cNvPicPr/>
+                  </pic:nvPicPr>
+                  <pic:blipFill>
+                    <a:blip r:embed="rId10"/>
+                    <a:stretch>
+                      <a:fillRect/>
+                    </a:stretch>
+                  </pic:blipFill>
+                  <pic:spPr>
+                    <a:xfrm>
+                      <a:off x="0" y="0"/>
+                      <a:ext cx="6120765" cy="1645285"/>
+                    </a:xfrm>
+                    <a:prstGeom prst="rect">
+                      <a:avLst/>
+                    </a:prstGeom>
+                  </pic:spPr>
+                </pic:pic>
+              </a:graphicData>
+            </a:graphic>
+          </wp:inline>
+        </w:drawing>
+      </w:r>
+    </w:p>
+    <w:p>
+      <w:pPr>
+        <w:spacing w:line="360" w:lineRule="auto"/>
+        <w:ind w:firstLine="0"/>
+        <w:rPr>
+          <w:rFonts w:ascii="Times New Roman" w:hAnsi="Times New Roman"/>
+          <w:lang w:val="en-US"/>
+        </w:rPr>
+      </w:pPr>
+      <w:r>
+        <w:rPr>
+          <w:rFonts w:ascii="Times New Roman" w:hAnsi="Times New Roman"/>
+          <w:lang w:val="en-US"/>
+        </w:rPr>
+        <w:drawing>
+          <wp:inline distT="0" distB="0" distL="0" distR="0" wp14:anchorId="5E127FD2" wp14:editId="3E412263">
+            <wp:extent cx="6120765" cy="2721610"/>
+            <wp:effectExtent l="0" t="0" r="0" b="2540"/>
+            <wp:docPr id="5" name="Рисунок 5"/>
+            <wp:cNvGraphicFramePr>
+              <a:graphicFrameLocks xmlns:a="http://schemas.openxmlformats.org/drawingml/2006/main" noChangeAspect="1"/>
+            </wp:cNvGraphicFramePr>
+            <a:graphic xmlns:a="http://schemas.openxmlformats.org/drawingml/2006/main">
+              <a:graphicData uri="http://schemas.openxmlformats.org/drawingml/2006/picture">
+                <pic:pic xmlns:pic="http://schemas.openxmlformats.org/drawingml/2006/picture">
+                  <pic:nvPicPr>
+                    <pic:cNvPr id="1" name=""/>
+                    <pic:cNvPicPr/>
+                  </pic:nvPicPr>
+                  <pic:blipFill>
+                    <a:blip r:embed="rId11"/>
+                    <a:stretch>
+                      <a:fillRect/>
+                    </a:stretch>
+                  </pic:blipFill>
+                  <pic:spPr>
+                    <a:xfrm>
+                      <a:off x="0" y="0"/>
+                      <a:ext cx="6120765" cy="2721610"/>
+                    </a:xfrm>
+                    <a:prstGeom prst="rect">
+                      <a:avLst/>
+                    </a:prstGeom>
+                  </pic:spPr>
+                </pic:pic>
+              </a:graphicData>
+            </a:graphic>
+          </wp:inline>
+        </w:drawing>
+      </w:r>
+    </w:p>
+    <w:p>
+      <w:pPr>
+        <w:ind w:firstLine="0"/>
+        <w:jc w:val="left"/>
+        <w:rPr>
+          <w:rFonts w:ascii="Times New Roman" w:hAnsi="Times New Roman"/>
+          <w:lang w:val="en-US"/>
+        </w:rPr>
+      </w:pPr>
+      <w:r>
+        <w:rPr>
+          <w:rFonts w:ascii="Times New Roman" w:hAnsi="Times New Roman"/>
+          <w:lang w:val="en-US"/>
+        </w:rPr>
+        <w:br w:type="page"/>
+      </w:r>
+    </w:p>
+    <w:p>
+      <w:pPr>
+        <w:spacing w:line="360" w:lineRule="auto"/>
+        <w:ind w:firstLine="708"/>
+        <w:rPr>
+          <w:rFonts w:ascii="Times New Roman" w:hAnsi="Times New Roman"/>
+          <w:lang w:val="en-US"/>
+        </w:rPr>
+      </w:pPr>
+      <w:r>
+        <w:rPr>
+          <w:rFonts w:ascii="Times New Roman" w:hAnsi="Times New Roman"/>
+          <w:lang w:val="en-US"/>
+        </w:rPr>
+        <w:lastRenderedPageBreak/>
+        <w:t>Знайдемо верхню</w:t>
+      </w:r>
+      <w:r>
+        <w:rPr>
+          <w:rFonts w:ascii="Times New Roman" w:hAnsi="Times New Roman"/>
+          <w:lang w:val="en-US"/>
+        </w:rPr>
+        <w:t xml:space="preserve"> </w:t>
+      </w:r>
+      <w:r>
+        <w:rPr>
+          <w:rFonts w:ascii="Times New Roman" w:hAnsi="Times New Roman"/>
+          <w:lang w:val="en-US"/>
+        </w:rPr>
+        <w:t>межу додатних коренів</w:t>
+      </w:r>
+      <w:r>
+        <w:rPr>
+          <w:rFonts w:ascii="Times New Roman" w:hAnsi="Times New Roman"/>
+          <w:lang w:val="en-US"/>
+        </w:rPr>
+        <w:t>:</w:t>
+      </w:r>
+    </w:p>
+    <w:p>
+      <w:pPr>
+        <w:spacing w:line="360" w:lineRule="auto"/>
+        <w:ind w:firstLine="708"/>
+        <w:rPr>
+          <w:rFonts w:ascii="Times New Roman" w:hAnsi="Times New Roman"/>
+          <w:i/>
+          <w:lang w:val="uk-UA"/>
+        </w:rPr>
+      </w:pPr>
+      <m:oMath>
+        <m:sSub>
+          <m:sSubPr>
+            <m:ctrlPr>
+              <w:rPr>
+                <w:rFonts w:ascii="Cambria Math" w:hAnsi="Cambria Math"/>
+                <w:i/>
+                <w:lang w:val="uk-UA"/>
+              </w:rPr>
+            </m:ctrlPr>
+          </m:sSubPr>
+          <m:e>
+            <m:r>
+              <w:rPr>
+                <w:rFonts w:ascii="Cambria Math" w:hAnsi="Cambria Math"/>
+                <w:lang w:val="uk-UA"/>
+              </w:rPr>
+              <m:t>a</m:t>
+            </m:r>
+          </m:e>
+          <m:sub>
+            <m:r>
+              <w:rPr>
+                <w:rFonts w:ascii="Cambria Math" w:hAnsi="Cambria Math"/>
+                <w:lang w:val="uk-UA"/>
+              </w:rPr>
+              <m:t>4</m:t>
+            </m:r>
+          </m:sub>
+        </m:sSub>
+        <m:r>
+          <w:rPr>
+            <w:rFonts w:ascii="Cambria Math" w:hAnsi="Cambria Math"/>
+            <w:lang w:val="uk-UA"/>
+          </w:rPr>
+          <m:t>=-2</m:t>
+        </m:r>
+      </m:oMath>
+      <w:r>
+        <w:rPr>
+          <w:rFonts w:ascii="Times New Roman" w:hAnsi="Times New Roman"/>
+          <w:lang w:val="uk-UA"/>
+        </w:rPr>
+        <w:t xml:space="preserve"> </w:t>
+      </w:r>
+      <w:r>
+        <w:rPr>
+          <w:rFonts w:ascii="Times New Roman" w:hAnsi="Times New Roman"/>
+          <w:lang w:val="en-US"/>
+        </w:rPr>
+        <w:t>(</w:t>
+      </w:r>
+      <w:r>
+        <w:rPr>
+          <w:rFonts w:ascii="Times New Roman" w:hAnsi="Times New Roman"/>
+          <w:lang w:val="uk-UA"/>
+        </w:rPr>
+        <w:t xml:space="preserve">перший від’ємний </w:t>
+      </w:r>
+      <w:r>
+        <w:rPr>
+          <w:rFonts w:ascii="Times New Roman" w:hAnsi="Times New Roman"/>
+          <w:lang w:val="uk-UA"/>
+        </w:rPr>
+        <w:t>коефіцієнт</w:t>
+      </w:r>
+      <w:r>
+        <w:rPr>
+          <w:rFonts w:ascii="Times New Roman" w:hAnsi="Times New Roman"/>
+          <w:lang w:val="uk-UA"/>
+        </w:rPr>
+        <w:t xml:space="preserve"> </w:t>
+      </w:r>
+      <w:r>
+        <w:rPr>
+          <w:rFonts w:ascii="Times New Roman" w:hAnsi="Times New Roman"/>
+          <w:lang w:val="uk-UA"/>
+        </w:rPr>
+        <w:t>послідовності</w:t>
+      </w:r>
+      <w:r>
+        <w:rPr>
+          <w:rFonts w:ascii="Times New Roman" w:hAnsi="Times New Roman"/>
+          <w:lang w:val="en-US"/>
+        </w:rPr>
+        <w:t>)</w:t>
+      </w:r>
+      <w:r>
+        <w:rPr>
+          <w:rFonts w:ascii="Times New Roman" w:hAnsi="Times New Roman"/>
+          <w:lang w:val="uk-UA"/>
+        </w:rPr>
+        <w:t xml:space="preserve">, то </w:t>
+      </w:r>
+      <m:oMath>
+        <m:r>
+          <w:rPr>
+            <w:rFonts w:ascii="Cambria Math" w:hAnsi="Cambria Math"/>
+            <w:lang w:val="en-US"/>
+          </w:rPr>
+          <m:t>i</m:t>
+        </m:r>
+        <m:r>
+          <w:rPr>
+            <w:rFonts w:ascii="Cambria Math" w:hAnsi="Cambria Math"/>
+            <w:lang w:val="uk-UA"/>
+          </w:rPr>
+          <m:t>=</m:t>
+        </m:r>
+        <m:r>
+          <w:rPr>
+            <w:rFonts w:ascii="Cambria Math" w:hAnsi="Cambria Math"/>
+            <w:lang w:val="uk-UA"/>
+          </w:rPr>
+          <m:t>4</m:t>
+        </m:r>
+      </m:oMath>
+      <w:r>
+        <w:rPr>
+          <w:rFonts w:ascii="Times New Roman" w:hAnsi="Times New Roman"/>
+          <w:lang w:val="en-US"/>
+        </w:rPr>
+        <w:t xml:space="preserve">, </w:t>
+      </w:r>
+      <w:r>
+        <w:rPr>
+          <w:rFonts w:ascii="Times New Roman" w:hAnsi="Times New Roman"/>
+          <w:lang w:val="uk-UA"/>
+        </w:rPr>
+        <w:t xml:space="preserve">а </w:t>
+      </w:r>
+      <m:oMath>
+        <m:r>
+          <w:rPr>
+            <w:rFonts w:ascii="Cambria Math" w:hAnsi="Cambria Math"/>
+            <w:lang w:val="en-US"/>
+          </w:rPr>
+          <m:t>C</m:t>
+        </m:r>
+        <m:r>
+          <w:rPr>
+            <w:rFonts w:ascii="Cambria Math" w:hAnsi="Cambria Math"/>
+            <w:lang w:val="uk-UA"/>
+          </w:rPr>
+          <m:t>=</m:t>
+        </m:r>
+        <m:func>
+          <m:funcPr>
+            <m:ctrlPr>
+              <w:rPr>
+                <w:rFonts w:ascii="Cambria Math" w:hAnsi="Cambria Math"/>
+                <w:lang w:val="uk-UA"/>
+              </w:rPr>
+            </m:ctrlPr>
+          </m:funcPr>
+          <m:fName>
+            <m:r>
+              <m:rPr>
+                <m:sty m:val="p"/>
+              </m:rPr>
+              <w:rPr>
+                <w:rFonts w:ascii="Cambria Math" w:hAnsi="Cambria Math"/>
+                <w:lang w:val="uk-UA"/>
+              </w:rPr>
+              <m:t>max</m:t>
+            </m:r>
+          </m:fName>
+          <m:e>
+            <m:d>
+              <m:dPr>
+                <m:begChr m:val="{"/>
+                <m:endChr m:val="}"/>
+                <m:ctrlPr>
+                  <w:rPr>
+                    <w:rFonts w:ascii="Cambria Math" w:hAnsi="Cambria Math"/>
+                    <w:i/>
+                    <w:lang w:val="uk-UA"/>
+                  </w:rPr>
+                </m:ctrlPr>
+              </m:dPr>
+              <m:e>
+                <m:d>
+                  <m:dPr>
+                    <m:begChr m:val="|"/>
+                    <m:endChr m:val="|"/>
+                    <m:ctrlPr>
+                      <w:rPr>
+                        <w:rFonts w:ascii="Cambria Math" w:hAnsi="Cambria Math"/>
+                        <w:i/>
+                        <w:lang w:val="uk-UA"/>
+                      </w:rPr>
+                    </m:ctrlPr>
+                  </m:dPr>
+                  <m:e>
+                    <m:r>
+                      <w:rPr>
+                        <w:rFonts w:ascii="Cambria Math" w:hAnsi="Cambria Math"/>
+                        <w:lang w:val="uk-UA"/>
+                      </w:rPr>
+                      <m:t>-2</m:t>
+                    </m:r>
+                  </m:e>
+                </m:d>
+                <m:r>
+                  <w:rPr>
+                    <w:rFonts w:ascii="Cambria Math" w:hAnsi="Cambria Math"/>
+                    <w:lang w:val="uk-UA"/>
+                  </w:rPr>
+                  <m:t>,</m:t>
+                </m:r>
+                <m:d>
+                  <m:dPr>
+                    <m:begChr m:val="|"/>
+                    <m:endChr m:val="|"/>
+                    <m:ctrlPr>
+                      <w:rPr>
+                        <w:rFonts w:ascii="Cambria Math" w:hAnsi="Cambria Math"/>
+                        <w:i/>
+                        <w:lang w:val="uk-UA"/>
+                      </w:rPr>
+                    </m:ctrlPr>
+                  </m:dPr>
+                  <m:e>
+                    <m:r>
+                      <w:rPr>
+                        <w:rFonts w:ascii="Cambria Math" w:hAnsi="Cambria Math"/>
+                        <w:lang w:val="uk-UA"/>
+                      </w:rPr>
+                      <m:t>-4</m:t>
+                    </m:r>
+                  </m:e>
+                </m:d>
+              </m:e>
+            </m:d>
+          </m:e>
+        </m:func>
+        <m:r>
+          <w:rPr>
+            <w:rFonts w:ascii="Cambria Math" w:hAnsi="Cambria Math"/>
+            <w:lang w:val="uk-UA"/>
+          </w:rPr>
+          <m:t>=4</m:t>
+        </m:r>
+      </m:oMath>
+    </w:p>
+    <w:p>
+      <w:pPr>
+        <w:spacing w:line="360" w:lineRule="auto"/>
+        <w:ind w:firstLine="0"/>
+        <w:rPr>
+          <w:rFonts w:ascii="Times New Roman" w:hAnsi="Times New Roman"/>
+          <w:lang w:val="en-US"/>
+        </w:rPr>
+      </w:pPr>
+      <m:oMathPara>
+        <m:oMath>
+          <m:r>
+            <w:rPr>
+              <w:rFonts w:ascii="Cambria Math" w:hAnsi="Cambria Math"/>
+              <w:lang w:val="en-US"/>
+            </w:rPr>
+            <m:t>R=1</m:t>
+          </m:r>
+          <m:r>
+            <w:rPr>
+              <w:rFonts w:ascii="Cambria Math" w:hAnsi="Cambria Math"/>
+              <w:lang w:val="en-US"/>
+            </w:rPr>
+            <m:t>+</m:t>
+          </m:r>
+          <m:rad>
+            <m:radPr>
+              <m:ctrlPr>
+                <w:rPr>
+                  <w:rFonts w:ascii="Cambria Math" w:hAnsi="Cambria Math"/>
+                  <w:i/>
+                  <w:lang w:val="en-US"/>
+                </w:rPr>
+              </m:ctrlPr>
+            </m:radPr>
+            <m:deg>
+              <m:r>
+                <w:rPr>
+                  <w:rFonts w:ascii="Cambria Math" w:hAnsi="Cambria Math"/>
+                  <w:lang w:val="en-US"/>
+                </w:rPr>
+                <m:t>(5-4)</m:t>
+              </m:r>
+            </m:deg>
+            <m:e>
+              <m:f>
+                <m:fPr>
+                  <m:ctrlPr>
+                    <w:rPr>
+                      <w:rFonts w:ascii="Cambria Math" w:hAnsi="Cambria Math"/>
+                      <w:i/>
+                      <w:lang w:val="en-US"/>
+                    </w:rPr>
+                  </m:ctrlPr>
+                </m:fPr>
+                <m:num>
+                  <m:r>
+                    <w:rPr>
+                      <w:rFonts w:ascii="Cambria Math" w:hAnsi="Cambria Math"/>
+                      <w:lang w:val="en-US"/>
+                    </w:rPr>
+                    <m:t>4</m:t>
+                  </m:r>
+                </m:num>
+                <m:den>
+                  <m:r>
+                    <w:rPr>
+                      <w:rFonts w:ascii="Cambria Math" w:hAnsi="Cambria Math"/>
+                      <w:lang w:val="en-US"/>
+                    </w:rPr>
+                    <m:t>10</m:t>
+                  </m:r>
+                </m:den>
+              </m:f>
+            </m:e>
+          </m:rad>
+          <m:r>
+            <w:rPr>
+              <w:rFonts w:ascii="Cambria Math" w:hAnsi="Cambria Math"/>
+              <w:lang w:val="en-US"/>
+            </w:rPr>
+            <m:t>=</m:t>
+          </m:r>
+          <m:r>
+            <w:rPr>
+              <w:rFonts w:ascii="Cambria Math" w:hAnsi="Cambria Math"/>
+              <w:lang w:val="en-US"/>
+            </w:rPr>
+            <m:t>1.4</m:t>
+          </m:r>
+        </m:oMath>
+      </m:oMathPara>
+    </w:p>
+    <w:p>
+      <w:pPr>
+        <w:spacing w:line="360" w:lineRule="auto"/>
+        <w:ind w:firstLine="0"/>
+        <w:rPr>
+          <w:rFonts w:ascii="Times New Roman" w:hAnsi="Times New Roman"/>
+          <w:lang w:val="uk-UA"/>
+        </w:rPr>
+      </w:pPr>
+      <w:r>
+        <w:rPr>
+          <w:rFonts w:ascii="Times New Roman" w:hAnsi="Times New Roman"/>
+          <w:lang w:val="en-US"/>
+        </w:rPr>
+        <w:t>Знайдемо нижню межу додатних коренів. Складемо рівняння</w:t>
+      </w:r>
+      <w:r>
+        <w:rPr>
+          <w:rFonts w:ascii="Times New Roman" w:hAnsi="Times New Roman"/>
+          <w:lang w:val="uk-UA"/>
+        </w:rPr>
+        <w:t>:</w:t>
+      </w:r>
+    </w:p>
+    <w:p>
+      <w:pPr>
+        <w:spacing w:line="360" w:lineRule="auto"/>
+        <w:ind w:firstLine="0"/>
+        <w:rPr>
+          <w:rFonts w:ascii="Times New Roman" w:hAnsi="Times New Roman"/>
+          <w:lang w:val="uk-UA"/>
+        </w:rPr>
+      </w:pPr>
+      <m:oMathPara>
+        <m:oMath>
+          <m:sSup>
+            <m:sSupPr>
+              <m:ctrlPr>
+                <w:rPr>
+                  <w:rFonts w:ascii="Cambria Math" w:hAnsi="Cambria Math"/>
+                  <w:i/>
+                  <w:lang w:val="uk-UA"/>
+                </w:rPr>
+              </m:ctrlPr>
+            </m:sSupPr>
+            <m:e>
+              <m:r>
+                <w:rPr>
+                  <w:rFonts w:ascii="Cambria Math" w:hAnsi="Cambria Math"/>
+                  <w:lang w:val="uk-UA"/>
+                </w:rPr>
+                <m:t>P</m:t>
+              </m:r>
+            </m:e>
+            <m:sup>
+              <m:r>
+                <w:rPr>
+                  <w:rFonts w:ascii="Cambria Math" w:hAnsi="Cambria Math"/>
+                  <w:lang w:val="uk-UA"/>
+                </w:rPr>
+                <m:t>1</m:t>
+              </m:r>
+            </m:sup>
+          </m:sSup>
+          <m:d>
+            <m:dPr>
+              <m:ctrlPr>
+                <w:rPr>
+                  <w:rFonts w:ascii="Cambria Math" w:hAnsi="Cambria Math"/>
+                  <w:i/>
+                  <w:lang w:val="uk-UA"/>
+                </w:rPr>
+              </m:ctrlPr>
+            </m:dPr>
+            <m:e>
+              <m:r>
+                <w:rPr>
+                  <w:rFonts w:ascii="Cambria Math" w:hAnsi="Cambria Math"/>
+                  <w:lang w:val="uk-UA"/>
+                </w:rPr>
+                <m:t>x</m:t>
+              </m:r>
+            </m:e>
+          </m:d>
+          <m:r>
+            <w:rPr>
+              <w:rFonts w:ascii="Cambria Math" w:hAnsi="Cambria Math"/>
+              <w:lang w:val="uk-UA"/>
+            </w:rPr>
+            <m:t>=</m:t>
+          </m:r>
+          <m:sSup>
+            <m:sSupPr>
+              <m:ctrlPr>
+                <w:rPr>
+                  <w:rFonts w:ascii="Cambria Math" w:hAnsi="Cambria Math"/>
+                  <w:i/>
+                  <w:lang w:val="uk-UA"/>
+                </w:rPr>
+              </m:ctrlPr>
+            </m:sSupPr>
+            <m:e>
+              <m:r>
+                <w:rPr>
+                  <w:rFonts w:ascii="Cambria Math" w:hAnsi="Cambria Math"/>
+                  <w:lang w:val="uk-UA"/>
+                </w:rPr>
+                <m:t>x</m:t>
+              </m:r>
+            </m:e>
+            <m:sup>
+              <m:r>
+                <w:rPr>
+                  <w:rFonts w:ascii="Cambria Math" w:hAnsi="Cambria Math"/>
+                  <w:lang w:val="uk-UA"/>
+                </w:rPr>
+                <m:t>n</m:t>
+              </m:r>
+            </m:sup>
+          </m:sSup>
+          <m:sSub>
+            <m:sSubPr>
+              <m:ctrlPr>
+                <w:rPr>
+                  <w:rFonts w:ascii="Cambria Math" w:hAnsi="Cambria Math"/>
+                  <w:i/>
+                  <w:lang w:val="uk-UA"/>
+                </w:rPr>
+              </m:ctrlPr>
+            </m:sSubPr>
+            <m:e>
+              <m:r>
+                <w:rPr>
+                  <w:rFonts w:ascii="Cambria Math" w:hAnsi="Cambria Math"/>
+                  <w:lang w:val="uk-UA"/>
+                </w:rPr>
+                <m:t>P</m:t>
+              </m:r>
+            </m:e>
+            <m:sub>
+              <m:r>
+                <w:rPr>
+                  <w:rFonts w:ascii="Cambria Math" w:hAnsi="Cambria Math"/>
+                  <w:lang w:val="uk-UA"/>
+                </w:rPr>
+                <m:t>n</m:t>
+              </m:r>
+            </m:sub>
+          </m:sSub>
+          <m:d>
+            <m:dPr>
+              <m:ctrlPr>
+                <w:rPr>
+                  <w:rFonts w:ascii="Cambria Math" w:hAnsi="Cambria Math"/>
+                  <w:i/>
+                  <w:lang w:val="uk-UA"/>
+                </w:rPr>
+              </m:ctrlPr>
+            </m:dPr>
+            <m:e>
+              <m:f>
+                <m:fPr>
+                  <m:ctrlPr>
+                    <w:rPr>
+                      <w:rFonts w:ascii="Cambria Math" w:hAnsi="Cambria Math"/>
+                      <w:i/>
+                      <w:lang w:val="uk-UA"/>
+                    </w:rPr>
+                  </m:ctrlPr>
+                </m:fPr>
+                <m:num>
+                  <m:r>
+                    <w:rPr>
+                      <w:rFonts w:ascii="Cambria Math" w:hAnsi="Cambria Math"/>
+                      <w:lang w:val="uk-UA"/>
+                    </w:rPr>
+                    <m:t>1</m:t>
+                  </m:r>
+                </m:num>
+                <m:den>
+                  <m:r>
+                    <w:rPr>
+                      <w:rFonts w:ascii="Cambria Math" w:hAnsi="Cambria Math"/>
+                      <w:lang w:val="uk-UA"/>
+                    </w:rPr>
+                    <m:t>x</m:t>
+                  </m:r>
+                </m:den>
+              </m:f>
+            </m:e>
+          </m:d>
+          <m:r>
+            <w:rPr>
+              <w:rFonts w:ascii="Cambria Math" w:hAnsi="Cambria Math"/>
+              <w:lang w:val="uk-UA"/>
+            </w:rPr>
+            <m:t>=</m:t>
+          </m:r>
+          <m:sSup>
+            <m:sSupPr>
+              <m:ctrlPr>
+                <w:rPr>
+                  <w:rFonts w:ascii="Cambria Math" w:hAnsi="Cambria Math"/>
+                  <w:i/>
+                  <w:lang w:val="uk-UA"/>
+                </w:rPr>
+              </m:ctrlPr>
+            </m:sSupPr>
+            <m:e>
+              <m:r>
+                <w:rPr>
+                  <w:rFonts w:ascii="Cambria Math" w:hAnsi="Cambria Math"/>
+                  <w:lang w:val="uk-UA"/>
+                </w:rPr>
+                <m:t>x</m:t>
+              </m:r>
+            </m:e>
+            <m:sup>
+              <m:r>
+                <w:rPr>
+                  <w:rFonts w:ascii="Cambria Math" w:hAnsi="Cambria Math"/>
+                  <w:lang w:val="uk-UA"/>
+                </w:rPr>
+                <m:t>5</m:t>
+              </m:r>
+            </m:sup>
+          </m:sSup>
+          <m:sSub>
+            <m:sSubPr>
+              <m:ctrlPr>
+                <w:rPr>
+                  <w:rFonts w:ascii="Cambria Math" w:hAnsi="Cambria Math"/>
+                  <w:i/>
+                  <w:lang w:val="uk-UA"/>
+                </w:rPr>
+              </m:ctrlPr>
+            </m:sSubPr>
+            <m:e>
+              <m:r>
+                <w:rPr>
+                  <w:rFonts w:ascii="Cambria Math" w:hAnsi="Cambria Math"/>
+                  <w:lang w:val="uk-UA"/>
+                </w:rPr>
+                <m:t>P</m:t>
+              </m:r>
+            </m:e>
+            <m:sub>
+              <m:r>
+                <w:rPr>
+                  <w:rFonts w:ascii="Cambria Math" w:hAnsi="Cambria Math"/>
+                  <w:lang w:val="uk-UA"/>
+                </w:rPr>
+                <m:t>5</m:t>
+              </m:r>
+            </m:sub>
+          </m:sSub>
+          <m:d>
+            <m:dPr>
+              <m:ctrlPr>
+                <w:rPr>
+                  <w:rFonts w:ascii="Cambria Math" w:hAnsi="Cambria Math"/>
+                  <w:i/>
+                  <w:lang w:val="uk-UA"/>
+                </w:rPr>
+              </m:ctrlPr>
+            </m:dPr>
+            <m:e>
+              <m:f>
+                <m:fPr>
+                  <m:ctrlPr>
+                    <w:rPr>
+                      <w:rFonts w:ascii="Cambria Math" w:hAnsi="Cambria Math"/>
+                      <w:i/>
+                      <w:lang w:val="uk-UA"/>
+                    </w:rPr>
+                  </m:ctrlPr>
+                </m:fPr>
+                <m:num>
+                  <m:r>
+                    <w:rPr>
+                      <w:rFonts w:ascii="Cambria Math" w:hAnsi="Cambria Math"/>
+                      <w:lang w:val="uk-UA"/>
+                    </w:rPr>
+                    <m:t>1</m:t>
+                  </m:r>
+                </m:num>
+                <m:den>
+                  <m:r>
+                    <w:rPr>
+                      <w:rFonts w:ascii="Cambria Math" w:hAnsi="Cambria Math"/>
+                      <w:lang w:val="uk-UA"/>
+                    </w:rPr>
+                    <m:t>x</m:t>
+                  </m:r>
+                </m:den>
+              </m:f>
+            </m:e>
+          </m:d>
+          <m:r>
+            <w:rPr>
+              <w:rFonts w:ascii="Cambria Math" w:hAnsi="Cambria Math"/>
+              <w:lang w:val="uk-UA"/>
+            </w:rPr>
+            <m:t>=</m:t>
+          </m:r>
+          <m:sSup>
+            <m:sSupPr>
+              <m:ctrlPr>
+                <w:rPr>
+                  <w:rFonts w:ascii="Cambria Math" w:hAnsi="Cambria Math"/>
+                  <w:i/>
+                  <w:lang w:val="uk-UA"/>
+                </w:rPr>
+              </m:ctrlPr>
+            </m:sSupPr>
+            <m:e>
+              <m:r>
+                <w:rPr>
+                  <w:rFonts w:ascii="Cambria Math" w:hAnsi="Cambria Math"/>
+                  <w:lang w:val="uk-UA"/>
+                </w:rPr>
+                <m:t>x</m:t>
+              </m:r>
+            </m:e>
+            <m:sup>
+              <m:r>
+                <w:rPr>
+                  <w:rFonts w:ascii="Cambria Math" w:hAnsi="Cambria Math"/>
+                  <w:lang w:val="uk-UA"/>
+                </w:rPr>
+                <m:t>5</m:t>
+              </m:r>
+            </m:sup>
+          </m:sSup>
+          <m:d>
+            <m:dPr>
+              <m:ctrlPr>
+                <w:rPr>
+                  <w:rFonts w:ascii="Cambria Math" w:hAnsi="Cambria Math"/>
+                  <w:i/>
+                  <w:lang w:val="uk-UA"/>
+                </w:rPr>
+              </m:ctrlPr>
+            </m:dPr>
+            <m:e>
+              <m:r>
+                <w:rPr>
+                  <w:rFonts w:ascii="Cambria Math" w:hAnsi="Cambria Math"/>
+                  <w:lang w:val="uk-UA"/>
+                </w:rPr>
+                <m:t>10</m:t>
+              </m:r>
+              <m:f>
+                <m:fPr>
+                  <m:ctrlPr>
+                    <w:rPr>
+                      <w:rFonts w:ascii="Cambria Math" w:hAnsi="Cambria Math"/>
+                      <w:i/>
+                      <w:lang w:val="uk-UA"/>
+                    </w:rPr>
+                  </m:ctrlPr>
+                </m:fPr>
+                <m:num>
+                  <m:r>
+                    <w:rPr>
+                      <w:rFonts w:ascii="Cambria Math" w:hAnsi="Cambria Math"/>
+                      <w:lang w:val="uk-UA"/>
+                    </w:rPr>
+                    <m:t>1</m:t>
+                  </m:r>
+                </m:num>
+                <m:den>
+                  <m:sSup>
+                    <m:sSupPr>
+                      <m:ctrlPr>
+                        <w:rPr>
+                          <w:rFonts w:ascii="Cambria Math" w:hAnsi="Cambria Math"/>
+                          <w:i/>
+                          <w:lang w:val="uk-UA"/>
+                        </w:rPr>
+                      </m:ctrlPr>
+                    </m:sSupPr>
+                    <m:e>
+                      <m:r>
+                        <w:rPr>
+                          <w:rFonts w:ascii="Cambria Math" w:hAnsi="Cambria Math"/>
+                          <w:lang w:val="uk-UA"/>
+                        </w:rPr>
+                        <m:t>x</m:t>
+                      </m:r>
+                    </m:e>
+                    <m:sup>
+                      <m:r>
+                        <w:rPr>
+                          <w:rFonts w:ascii="Cambria Math" w:hAnsi="Cambria Math"/>
+                          <w:lang w:val="uk-UA"/>
+                        </w:rPr>
+                        <m:t>5</m:t>
+                      </m:r>
+                    </m:sup>
+                  </m:sSup>
+                </m:den>
+              </m:f>
+              <m:r>
+                <w:rPr>
+                  <w:rFonts w:ascii="Cambria Math" w:hAnsi="Cambria Math"/>
+                  <w:lang w:val="uk-UA"/>
+                </w:rPr>
+                <m:t>-2</m:t>
+              </m:r>
+              <m:f>
+                <m:fPr>
+                  <m:ctrlPr>
+                    <w:rPr>
+                      <w:rFonts w:ascii="Cambria Math" w:hAnsi="Cambria Math"/>
+                      <w:i/>
+                      <w:lang w:val="uk-UA"/>
+                    </w:rPr>
+                  </m:ctrlPr>
+                </m:fPr>
+                <m:num>
+                  <m:r>
+                    <w:rPr>
+                      <w:rFonts w:ascii="Cambria Math" w:hAnsi="Cambria Math"/>
+                      <w:lang w:val="uk-UA"/>
+                    </w:rPr>
+                    <m:t>1</m:t>
+                  </m:r>
+                </m:num>
+                <m:den>
+                  <m:sSup>
+                    <m:sSupPr>
+                      <m:ctrlPr>
+                        <w:rPr>
+                          <w:rFonts w:ascii="Cambria Math" w:hAnsi="Cambria Math"/>
+                          <w:i/>
+                          <w:lang w:val="uk-UA"/>
+                        </w:rPr>
+                      </m:ctrlPr>
+                    </m:sSupPr>
+                    <m:e>
+                      <m:r>
+                        <w:rPr>
+                          <w:rFonts w:ascii="Cambria Math" w:hAnsi="Cambria Math"/>
+                          <w:lang w:val="uk-UA"/>
+                        </w:rPr>
+                        <m:t>x</m:t>
+                      </m:r>
+                    </m:e>
+                    <m:sup>
+                      <m:r>
+                        <w:rPr>
+                          <w:rFonts w:ascii="Cambria Math" w:hAnsi="Cambria Math"/>
+                          <w:lang w:val="uk-UA"/>
+                        </w:rPr>
+                        <m:t>4</m:t>
+                      </m:r>
+                    </m:sup>
+                  </m:sSup>
+                </m:den>
+              </m:f>
+              <m:r>
+                <w:rPr>
+                  <w:rFonts w:ascii="Cambria Math" w:hAnsi="Cambria Math"/>
+                  <w:lang w:val="uk-UA"/>
+                </w:rPr>
+                <m:t>-4</m:t>
+              </m:r>
+              <m:f>
+                <m:fPr>
+                  <m:ctrlPr>
+                    <w:rPr>
+                      <w:rFonts w:ascii="Cambria Math" w:hAnsi="Cambria Math"/>
+                      <w:i/>
+                      <w:lang w:val="uk-UA"/>
+                    </w:rPr>
+                  </m:ctrlPr>
+                </m:fPr>
+                <m:num>
+                  <m:r>
+                    <w:rPr>
+                      <w:rFonts w:ascii="Cambria Math" w:hAnsi="Cambria Math"/>
+                      <w:lang w:val="uk-UA"/>
+                    </w:rPr>
+                    <m:t>1</m:t>
+                  </m:r>
+                </m:num>
+                <m:den>
+                  <m:sSup>
+                    <m:sSupPr>
+                      <m:ctrlPr>
+                        <w:rPr>
+                          <w:rFonts w:ascii="Cambria Math" w:hAnsi="Cambria Math"/>
+                          <w:i/>
+                          <w:lang w:val="uk-UA"/>
+                        </w:rPr>
+                      </m:ctrlPr>
+                    </m:sSupPr>
+                    <m:e>
+                      <m:r>
+                        <w:rPr>
+                          <w:rFonts w:ascii="Cambria Math" w:hAnsi="Cambria Math"/>
+                          <w:lang w:val="uk-UA"/>
+                        </w:rPr>
+                        <m:t>x</m:t>
+                      </m:r>
+                    </m:e>
+                    <m:sup>
+                      <m:r>
+                        <w:rPr>
+                          <w:rFonts w:ascii="Cambria Math" w:hAnsi="Cambria Math"/>
+                          <w:lang w:val="uk-UA"/>
+                        </w:rPr>
+                        <m:t>3</m:t>
+                      </m:r>
+                    </m:sup>
+                  </m:sSup>
+                </m:den>
+              </m:f>
+              <m:r>
+                <w:rPr>
+                  <w:rFonts w:ascii="Cambria Math" w:hAnsi="Cambria Math"/>
+                  <w:lang w:val="uk-UA"/>
+                </w:rPr>
+                <m:t>+0</m:t>
+              </m:r>
+              <m:f>
+                <m:fPr>
+                  <m:ctrlPr>
+                    <w:rPr>
+                      <w:rFonts w:ascii="Cambria Math" w:hAnsi="Cambria Math"/>
+                      <w:i/>
+                      <w:lang w:val="uk-UA"/>
+                    </w:rPr>
+                  </m:ctrlPr>
+                </m:fPr>
+                <m:num>
+                  <m:r>
+                    <w:rPr>
+                      <w:rFonts w:ascii="Cambria Math" w:hAnsi="Cambria Math"/>
+                      <w:lang w:val="uk-UA"/>
+                    </w:rPr>
+                    <m:t>1</m:t>
+                  </m:r>
+                </m:num>
+                <m:den>
+                  <m:sSup>
+                    <m:sSupPr>
+                      <m:ctrlPr>
+                        <w:rPr>
+                          <w:rFonts w:ascii="Cambria Math" w:hAnsi="Cambria Math"/>
+                          <w:i/>
+                          <w:lang w:val="uk-UA"/>
+                        </w:rPr>
+                      </m:ctrlPr>
+                    </m:sSupPr>
+                    <m:e>
+                      <m:r>
+                        <w:rPr>
+                          <w:rFonts w:ascii="Cambria Math" w:hAnsi="Cambria Math"/>
+                          <w:lang w:val="uk-UA"/>
+                        </w:rPr>
+                        <m:t>x</m:t>
+                      </m:r>
+                    </m:e>
+                    <m:sup>
+                      <m:r>
+                        <w:rPr>
+                          <w:rFonts w:ascii="Cambria Math" w:hAnsi="Cambria Math"/>
+                          <w:lang w:val="uk-UA"/>
+                        </w:rPr>
+                        <m:t>2</m:t>
+                      </m:r>
+                    </m:sup>
+                  </m:sSup>
+                </m:den>
+              </m:f>
+              <m:r>
+                <w:rPr>
+                  <w:rFonts w:ascii="Cambria Math" w:hAnsi="Cambria Math"/>
+                  <w:lang w:val="uk-UA"/>
+                </w:rPr>
+                <m:t>+2</m:t>
+              </m:r>
+              <m:f>
+                <m:fPr>
+                  <m:ctrlPr>
+                    <w:rPr>
+                      <w:rFonts w:ascii="Cambria Math" w:hAnsi="Cambria Math"/>
+                      <w:i/>
+                      <w:lang w:val="uk-UA"/>
+                    </w:rPr>
+                  </m:ctrlPr>
+                </m:fPr>
+                <m:num>
+                  <m:r>
+                    <w:rPr>
+                      <w:rFonts w:ascii="Cambria Math" w:hAnsi="Cambria Math"/>
+                      <w:lang w:val="uk-UA"/>
+                    </w:rPr>
+                    <m:t>1</m:t>
+                  </m:r>
+                </m:num>
+                <m:den>
+                  <m:r>
+                    <w:rPr>
+                      <w:rFonts w:ascii="Cambria Math" w:hAnsi="Cambria Math"/>
+                      <w:lang w:val="uk-UA"/>
+                    </w:rPr>
+                    <m:t>x</m:t>
+                  </m:r>
+                </m:den>
+              </m:f>
+              <m:r>
+                <w:rPr>
+                  <w:rFonts w:ascii="Cambria Math" w:hAnsi="Cambria Math"/>
+                  <w:lang w:val="uk-UA"/>
+                </w:rPr>
+                <m:t>+3</m:t>
+              </m:r>
+            </m:e>
+          </m:d>
+          <m:r>
+            <w:rPr>
+              <w:rFonts w:ascii="Cambria Math" w:hAnsi="Cambria Math"/>
+              <w:lang w:val="uk-UA"/>
+            </w:rPr>
+            <m:t>=</m:t>
+          </m:r>
+        </m:oMath>
+      </m:oMathPara>
+    </w:p>
+    <w:p>
+      <w:pPr>
+        <w:spacing w:line="360" w:lineRule="auto"/>
+        <w:ind w:firstLine="0"/>
+        <w:rPr>
+          <w:lang w:val="uk-UA"/>
+        </w:rPr>
+      </w:pPr>
+      <m:oMathPara>
+        <m:oMath>
+          <m:r>
+            <w:rPr>
+              <w:rFonts w:ascii="Cambria Math" w:hAnsi="Cambria Math"/>
+              <w:lang w:val="uk-UA"/>
+            </w:rPr>
+            <m:t>=</m:t>
+          </m:r>
+          <m:sSup>
+            <m:sSupPr>
+              <m:ctrlPr>
+                <w:rPr>
+                  <w:rFonts w:ascii="Cambria Math" w:hAnsi="Cambria Math"/>
+                  <w:i/>
+                  <w:lang w:val="uk-UA"/>
+                </w:rPr>
+              </m:ctrlPr>
+            </m:sSupPr>
+            <m:e>
+              <m:r>
+                <w:rPr>
+                  <w:rFonts w:ascii="Cambria Math" w:hAnsi="Cambria Math"/>
+                  <w:lang w:val="uk-UA"/>
+                </w:rPr>
+                <m:t>3</m:t>
+              </m:r>
+              <m:r>
+                <w:rPr>
+                  <w:rFonts w:ascii="Cambria Math" w:hAnsi="Cambria Math"/>
+                  <w:lang w:val="uk-UA"/>
+                </w:rPr>
+                <m:t>x</m:t>
+              </m:r>
+            </m:e>
+            <m:sup>
+              <m:r>
+                <w:rPr>
+                  <w:rFonts w:ascii="Cambria Math" w:hAnsi="Cambria Math"/>
+                  <w:lang w:val="uk-UA"/>
+                </w:rPr>
+                <m:t>5</m:t>
+              </m:r>
+            </m:sup>
+          </m:sSup>
+          <w:bookmarkStart w:id="3" w:name="_Toc69189901"/>
+          <m:r>
+            <w:rPr>
+              <w:rFonts w:ascii="Cambria Math" w:hAnsi="Cambria Math"/>
+              <w:lang w:val="uk-UA"/>
+            </w:rPr>
+            <m:t>+</m:t>
+          </m:r>
+          <m:sSup>
+            <m:sSupPr>
+              <m:ctrlPr>
+                <w:rPr>
+                  <w:rFonts w:ascii="Cambria Math" w:hAnsi="Cambria Math"/>
+                  <w:i/>
+                  <w:lang w:val="uk-UA"/>
+                </w:rPr>
+              </m:ctrlPr>
+            </m:sSupPr>
+            <m:e>
+              <m:r>
+                <w:rPr>
+                  <w:rFonts w:ascii="Cambria Math" w:hAnsi="Cambria Math"/>
+                  <w:lang w:val="uk-UA"/>
+                </w:rPr>
+                <m:t>2</m:t>
+              </m:r>
+              <m:r>
+                <w:rPr>
+                  <w:rFonts w:ascii="Cambria Math" w:hAnsi="Cambria Math"/>
+                  <w:lang w:val="uk-UA"/>
+                </w:rPr>
+                <m:t>x</m:t>
+              </m:r>
+            </m:e>
+            <m:sup>
+              <m:r>
+                <w:rPr>
+                  <w:rFonts w:ascii="Cambria Math" w:hAnsi="Cambria Math"/>
+                  <w:lang w:val="uk-UA"/>
+                </w:rPr>
+                <m:t>4</m:t>
+              </m:r>
+            </m:sup>
+          </m:sSup>
+          <m:r>
+            <w:rPr>
+              <w:rFonts w:ascii="Cambria Math" w:hAnsi="Cambria Math"/>
+              <w:lang w:val="uk-UA"/>
+            </w:rPr>
+            <m:t>-</m:t>
+          </m:r>
+          <m:sSup>
+            <m:sSupPr>
+              <m:ctrlPr>
+                <w:rPr>
+                  <w:rFonts w:ascii="Cambria Math" w:hAnsi="Cambria Math"/>
+                  <w:i/>
+                  <w:lang w:val="uk-UA"/>
+                </w:rPr>
+              </m:ctrlPr>
+            </m:sSupPr>
+            <m:e>
+              <m:r>
+                <w:rPr>
+                  <w:rFonts w:ascii="Cambria Math" w:hAnsi="Cambria Math"/>
+                  <w:lang w:val="uk-UA"/>
+                </w:rPr>
+                <m:t>4</m:t>
+              </m:r>
+              <m:r>
+                <w:rPr>
+                  <w:rFonts w:ascii="Cambria Math" w:hAnsi="Cambria Math"/>
+                  <w:lang w:val="uk-UA"/>
+                </w:rPr>
+                <m:t>x</m:t>
+              </m:r>
+            </m:e>
+            <m:sup>
+              <m:r>
+                <w:rPr>
+                  <w:rFonts w:ascii="Cambria Math" w:hAnsi="Cambria Math"/>
+                  <w:lang w:val="uk-UA"/>
+                </w:rPr>
+                <m:t>2</m:t>
+              </m:r>
+            </m:sup>
+          </m:sSup>
+          <m:r>
+            <w:rPr>
+              <w:rFonts w:ascii="Cambria Math" w:hAnsi="Cambria Math"/>
+              <w:lang w:val="uk-UA"/>
+            </w:rPr>
+            <m:t>-</m:t>
+          </m:r>
+          <m:r>
+            <w:rPr>
+              <w:rFonts w:ascii="Cambria Math" w:hAnsi="Cambria Math"/>
+              <w:lang w:val="uk-UA"/>
+            </w:rPr>
+            <m:t>2x+10</m:t>
+          </m:r>
+        </m:oMath>
+      </m:oMathPara>
+      <w:bookmarkStart w:id="4" w:name="_GoBack"/>
+      <w:bookmarkEnd w:id="4"/>
+    </w:p>
+    <w:p>
+      <w:pPr>
+        <w:spacing w:line="360" w:lineRule="auto"/>
+        <w:ind w:firstLine="0"/>
+        <w:rPr>
+          <w:rFonts w:ascii="Times New Roman" w:hAnsi="Times New Roman"/>
+          <w:lang w:val="uk-UA"/>
+        </w:rPr>
+      </w:pPr>
+      <w:r>
+        <w:rPr>
+          <w:lang w:val="uk-UA"/>
+        </w:rPr>
         <w:t>3 Розв</w:t>
       </w:r>
       <w:r>
@@ -2615,7 +4451,7 @@
         </w:rPr>
         <w:t>Mathcad</w:t>
       </w:r>
-      <w:bookmarkEnd w:id="4"/>
+      <w:bookmarkEnd w:id="3"/>
     </w:p>
     <w:p>
       <w:pPr>
@@ -29274,8 +31110,8 @@
       </w:r>
     </w:p>
     <w:sectPr>
-      <w:footerReference w:type="even" r:id="rId10"/>
-      <w:footerReference w:type="default" r:id="rId11"/>
+      <w:footerReference w:type="even" r:id="rId12"/>
+      <w:footerReference w:type="default" r:id="rId13"/>
       <w:pgSz w:w="11906" w:h="16838"/>
       <w:pgMar w:top="850" w:right="850" w:bottom="850" w:left="1417" w:header="708" w:footer="708" w:gutter="0"/>
       <w:cols w:space="708"/>
@@ -29376,7 +31212,7 @@
         <w:rStyle w:val="a5"/>
         <w:noProof/>
       </w:rPr>
-      <w:t>5</w:t>
+      <w:t>11</w:t>
     </w:r>
     <w:r>
       <w:rPr>
@@ -29662,7 +31498,7 @@
   <w:style w:type="paragraph" w:default="1" w:styleId="a">
     <w:name w:val="Normal"/>
     <w:qFormat/>
-    <w:rsid w:val="00D83C70"/>
+    <w:rsid w:val="00A44523"/>
     <w:pPr>
       <w:ind w:firstLine="709"/>
       <w:jc w:val="both"/>
@@ -30361,7 +32197,7 @@
 </file>
 
 <file path=customXml/itemProps1.xml><?xml version="1.0" encoding="utf-8"?>
-<ds:datastoreItem xmlns:ds="http://schemas.openxmlformats.org/officeDocument/2006/customXml" ds:itemID="{01E1A701-6096-418E-8B42-37D54C8BA0E6}">
+<ds:datastoreItem xmlns:ds="http://schemas.openxmlformats.org/officeDocument/2006/customXml" ds:itemID="{91843DCA-BD4F-4362-ACB1-846A3A4D7B63}">
   <ds:schemaRefs>
     <ds:schemaRef ds:uri="http://schemas.openxmlformats.org/officeDocument/2006/bibliography"/>
   </ds:schemaRefs>

</xml_diff>

<commit_message>
✨: add fifth Theory
</commit_message>
<xml_diff>
--- a/Labs/Lab6/Lab6 Dominskyi Valentyn IP-93.docx
+++ b/Labs/Lab6/Lab6 Dominskyi Valentyn IP-93.docx
@@ -1300,14 +1300,13 @@
       <w:r>
         <w:rPr>
           <w:rFonts w:ascii="Times New Roman" w:hAnsi="Times New Roman"/>
-          <w:noProof/>
-          <w:lang w:val="en-US" w:eastAsia="en-US"/>
+          <w:lang w:val="en-US"/>
         </w:rPr>
         <w:drawing>
-          <wp:inline distT="0" distB="0" distL="0" distR="0">
-            <wp:extent cx="6115050" cy="1574800"/>
+          <wp:inline distT="0" distB="0" distL="0" distR="0" wp14:anchorId="1FDE2BF8" wp14:editId="7B795983">
+            <wp:extent cx="6120765" cy="1837055"/>
             <wp:effectExtent l="0" t="0" r="0" b="0"/>
-            <wp:docPr id="47" name="Рисунок 1"/>
+            <wp:docPr id="6" name="Рисунок 6"/>
             <wp:cNvGraphicFramePr>
               <a:graphicFrameLocks xmlns:a="http://schemas.openxmlformats.org/drawingml/2006/main" noChangeAspect="1"/>
             </wp:cNvGraphicFramePr>
@@ -1315,36 +1314,23 @@
               <a:graphicData uri="http://schemas.openxmlformats.org/drawingml/2006/picture">
                 <pic:pic xmlns:pic="http://schemas.openxmlformats.org/drawingml/2006/picture">
                   <pic:nvPicPr>
-                    <pic:cNvPr id="0" name="Рисунок 1"/>
-                    <pic:cNvPicPr>
-                      <a:picLocks noChangeAspect="1" noChangeArrowheads="1"/>
-                    </pic:cNvPicPr>
+                    <pic:cNvPr id="1" name=""/>
+                    <pic:cNvPicPr/>
                   </pic:nvPicPr>
                   <pic:blipFill>
-                    <a:blip r:embed="rId7">
-                      <a:extLst>
-                        <a:ext uri="{28A0092B-C50C-407E-A947-70E740481C1C}">
-                          <a14:useLocalDpi xmlns:a14="http://schemas.microsoft.com/office/drawing/2010/main" val="0"/>
-                        </a:ext>
-                      </a:extLst>
-                    </a:blip>
-                    <a:srcRect/>
+                    <a:blip r:embed="rId7"/>
                     <a:stretch>
                       <a:fillRect/>
                     </a:stretch>
                   </pic:blipFill>
-                  <pic:spPr bwMode="auto">
+                  <pic:spPr>
                     <a:xfrm>
                       <a:off x="0" y="0"/>
-                      <a:ext cx="6115050" cy="1574800"/>
+                      <a:ext cx="6120765" cy="1837055"/>
                     </a:xfrm>
                     <a:prstGeom prst="rect">
                       <a:avLst/>
                     </a:prstGeom>
-                    <a:noFill/>
-                    <a:ln>
-                      <a:noFill/>
-                    </a:ln>
                   </pic:spPr>
                 </pic:pic>
               </a:graphicData>
@@ -1373,7 +1359,7 @@
           <w:rPr>
             <w:rFonts w:ascii="Cambria Math" w:hAnsi="Cambria Math"/>
           </w:rPr>
-          <m:t>10*</m:t>
+          <m:t>10</m:t>
         </m:r>
         <m:sSup>
           <m:sSupPr>
@@ -1820,14 +1806,7 @@
                           <w:rFonts w:ascii="Cambria Math" w:hAnsi="Cambria Math"/>
                           <w:lang w:val="uk-UA"/>
                         </w:rPr>
-                        <m:t>-</m:t>
-                      </m:r>
-                      <m:r>
-                        <w:rPr>
-                          <w:rFonts w:ascii="Cambria Math" w:hAnsi="Cambria Math"/>
-                          <w:lang w:val="uk-UA"/>
-                        </w:rPr>
-                        <m:t>4</m:t>
+                        <m:t>-4</m:t>
                       </m:r>
                     </m:e>
                   </m:d>
@@ -2428,14 +2407,7 @@
               <w:rFonts w:ascii="Cambria Math" w:hAnsi="Cambria Math"/>
               <w:lang w:val="en-US"/>
             </w:rPr>
-            <m:t>R</m:t>
-          </m:r>
-          <m:r>
-            <w:rPr>
-              <w:rFonts w:ascii="Cambria Math" w:hAnsi="Cambria Math"/>
-              <w:lang w:val="en-US"/>
-            </w:rPr>
-            <m:t>=</m:t>
+            <m:t>R=</m:t>
           </m:r>
           <m:r>
             <w:rPr>
@@ -2515,14 +2487,7 @@
               <w:rFonts w:ascii="Cambria Math" w:hAnsi="Cambria Math"/>
               <w:lang w:val="en-US"/>
             </w:rPr>
-            <m:t>=</m:t>
-          </m:r>
-          <m:r>
-            <w:rPr>
-              <w:rFonts w:ascii="Cambria Math" w:hAnsi="Cambria Math"/>
-              <w:lang w:val="en-US"/>
-            </w:rPr>
-            <m:t>1+</m:t>
+            <m:t>=1+</m:t>
           </m:r>
           <m:f>
             <m:fPr>
@@ -2558,14 +2523,7 @@
               <w:rFonts w:ascii="Cambria Math" w:hAnsi="Cambria Math"/>
               <w:lang w:val="en-US"/>
             </w:rPr>
-            <m:t>=</m:t>
-          </m:r>
-          <m:r>
-            <w:rPr>
-              <w:rFonts w:ascii="Cambria Math" w:hAnsi="Cambria Math"/>
-              <w:lang w:val="en-US"/>
-            </w:rPr>
-            <m:t>1.4</m:t>
+            <m:t>=1.4</m:t>
           </m:r>
         </m:oMath>
       </m:oMathPara>
@@ -2696,14 +2654,7 @@
               <w:rFonts w:ascii="Cambria Math" w:hAnsi="Cambria Math"/>
               <w:lang w:val="en-US"/>
             </w:rPr>
-            <m:t>&lt;</m:t>
-          </m:r>
-          <m:r>
-            <w:rPr>
-              <w:rFonts w:ascii="Cambria Math" w:hAnsi="Cambria Math"/>
-              <w:lang w:val="en-US"/>
-            </w:rPr>
-            <m:t>1+</m:t>
+            <m:t>&lt;1+</m:t>
           </m:r>
           <m:f>
             <m:fPr>
@@ -3069,14 +3020,7 @@
               <w:rFonts w:ascii="Cambria Math" w:hAnsi="Cambria Math"/>
               <w:lang w:val="en-US"/>
             </w:rPr>
-            <m:t>&lt;</m:t>
-          </m:r>
-          <m:r>
-            <w:rPr>
-              <w:rFonts w:ascii="Cambria Math" w:hAnsi="Cambria Math"/>
-              <w:lang w:val="en-US"/>
-            </w:rPr>
-            <m:t>-</m:t>
+            <m:t>&lt;-</m:t>
           </m:r>
           <m:f>
             <m:fPr>
@@ -3396,14 +3340,7 @@
             <w:rFonts w:ascii="Cambria Math" w:hAnsi="Cambria Math"/>
             <w:lang w:val="uk-UA"/>
           </w:rPr>
-          <m:t>=</m:t>
-        </m:r>
-        <m:r>
-          <w:rPr>
-            <w:rFonts w:ascii="Cambria Math" w:hAnsi="Cambria Math"/>
-            <w:lang w:val="uk-UA"/>
-          </w:rPr>
-          <m:t>4</m:t>
+          <m:t>=4</m:t>
         </m:r>
       </m:oMath>
       <w:r>
@@ -4336,14 +4273,7 @@
                   <w:rFonts w:ascii="Cambria Math" w:hAnsi="Cambria Math"/>
                   <w:lang w:val="uk-UA"/>
                 </w:rPr>
-                <m:t>2</m:t>
-              </m:r>
-              <m:r>
-                <w:rPr>
-                  <w:rFonts w:ascii="Cambria Math" w:hAnsi="Cambria Math"/>
-                  <w:lang w:val="uk-UA"/>
-                </w:rPr>
-                <m:t>x</m:t>
+                <m:t>2x</m:t>
               </m:r>
             </m:e>
             <m:sup>
@@ -4379,14 +4309,7 @@
                   <w:rFonts w:ascii="Cambria Math" w:hAnsi="Cambria Math"/>
                   <w:lang w:val="uk-UA"/>
                 </w:rPr>
-                <m:t>4</m:t>
-              </m:r>
-              <m:r>
-                <w:rPr>
-                  <w:rFonts w:ascii="Cambria Math" w:hAnsi="Cambria Math"/>
-                  <w:lang w:val="uk-UA"/>
-                </w:rPr>
-                <m:t>x</m:t>
+                <m:t>4x</m:t>
               </m:r>
             </m:e>
             <m:sup>
@@ -4413,6 +4336,2503 @@
             </w:rPr>
             <m:t>2x+10</m:t>
           </m:r>
+          <m:r>
+            <w:rPr>
+              <w:rFonts w:ascii="Cambria Math" w:hAnsi="Cambria Math"/>
+              <w:lang w:val="uk-UA"/>
+            </w:rPr>
+            <m:t>=0</m:t>
+          </m:r>
+        </m:oMath>
+      </m:oMathPara>
+    </w:p>
+    <w:p>
+      <w:pPr>
+        <w:spacing w:line="360" w:lineRule="auto"/>
+        <w:ind w:firstLine="708"/>
+        <w:rPr>
+          <w:rFonts w:ascii="Times New Roman" w:hAnsi="Times New Roman"/>
+          <w:i/>
+          <w:lang w:val="uk-UA"/>
+        </w:rPr>
+      </w:pPr>
+      <w:r>
+        <w:rPr>
+          <w:rFonts w:ascii="Times New Roman" w:hAnsi="Times New Roman"/>
+          <w:lang w:val="en-US"/>
+        </w:rPr>
+        <w:t>Для цього рівняння</w:t>
+      </w:r>
+      <w:r>
+        <w:rPr>
+          <w:rFonts w:ascii="Times New Roman" w:hAnsi="Times New Roman"/>
+          <w:lang w:val="en-US"/>
+        </w:rPr>
+        <w:t xml:space="preserve"> </w:t>
+      </w:r>
+      <m:oMath>
+        <m:r>
+          <w:rPr>
+            <w:rFonts w:ascii="Cambria Math" w:hAnsi="Cambria Math"/>
+            <w:lang w:val="en-US"/>
+          </w:rPr>
+          <m:t>i</m:t>
+        </m:r>
+        <m:r>
+          <w:rPr>
+            <w:rFonts w:ascii="Cambria Math" w:hAnsi="Cambria Math"/>
+            <w:lang w:val="uk-UA"/>
+          </w:rPr>
+          <m:t>=3</m:t>
+        </m:r>
+      </m:oMath>
+      <w:r>
+        <w:rPr>
+          <w:rFonts w:ascii="Times New Roman" w:hAnsi="Times New Roman"/>
+          <w:lang w:val="en-US"/>
+        </w:rPr>
+        <w:t xml:space="preserve">, </w:t>
+      </w:r>
+      <w:r>
+        <w:rPr>
+          <w:rFonts w:ascii="Times New Roman" w:hAnsi="Times New Roman"/>
+          <w:lang w:val="uk-UA"/>
+        </w:rPr>
+        <w:t xml:space="preserve">а </w:t>
+      </w:r>
+      <m:oMath>
+        <m:r>
+          <w:rPr>
+            <w:rFonts w:ascii="Cambria Math" w:hAnsi="Cambria Math"/>
+            <w:lang w:val="en-US"/>
+          </w:rPr>
+          <m:t>C</m:t>
+        </m:r>
+        <m:r>
+          <w:rPr>
+            <w:rFonts w:ascii="Cambria Math" w:hAnsi="Cambria Math"/>
+            <w:lang w:val="uk-UA"/>
+          </w:rPr>
+          <m:t>=</m:t>
+        </m:r>
+        <m:func>
+          <m:funcPr>
+            <m:ctrlPr>
+              <w:rPr>
+                <w:rFonts w:ascii="Cambria Math" w:hAnsi="Cambria Math"/>
+                <w:lang w:val="uk-UA"/>
+              </w:rPr>
+            </m:ctrlPr>
+          </m:funcPr>
+          <m:fName>
+            <m:r>
+              <m:rPr>
+                <m:sty m:val="p"/>
+              </m:rPr>
+              <w:rPr>
+                <w:rFonts w:ascii="Cambria Math" w:hAnsi="Cambria Math"/>
+                <w:lang w:val="uk-UA"/>
+              </w:rPr>
+              <m:t>max</m:t>
+            </m:r>
+          </m:fName>
+          <m:e>
+            <m:d>
+              <m:dPr>
+                <m:begChr m:val="{"/>
+                <m:endChr m:val="}"/>
+                <m:ctrlPr>
+                  <w:rPr>
+                    <w:rFonts w:ascii="Cambria Math" w:hAnsi="Cambria Math"/>
+                    <w:i/>
+                    <w:lang w:val="uk-UA"/>
+                  </w:rPr>
+                </m:ctrlPr>
+              </m:dPr>
+              <m:e>
+                <m:d>
+                  <m:dPr>
+                    <m:begChr m:val="|"/>
+                    <m:endChr m:val="|"/>
+                    <m:ctrlPr>
+                      <w:rPr>
+                        <w:rFonts w:ascii="Cambria Math" w:hAnsi="Cambria Math"/>
+                        <w:i/>
+                        <w:lang w:val="uk-UA"/>
+                      </w:rPr>
+                    </m:ctrlPr>
+                  </m:dPr>
+                  <m:e>
+                    <m:r>
+                      <w:rPr>
+                        <w:rFonts w:ascii="Cambria Math" w:hAnsi="Cambria Math"/>
+                        <w:lang w:val="uk-UA"/>
+                      </w:rPr>
+                      <m:t>-4</m:t>
+                    </m:r>
+                  </m:e>
+                </m:d>
+                <m:r>
+                  <w:rPr>
+                    <w:rFonts w:ascii="Cambria Math" w:hAnsi="Cambria Math"/>
+                    <w:lang w:val="uk-UA"/>
+                  </w:rPr>
+                  <m:t>,</m:t>
+                </m:r>
+                <m:d>
+                  <m:dPr>
+                    <m:begChr m:val="|"/>
+                    <m:endChr m:val="|"/>
+                    <m:ctrlPr>
+                      <w:rPr>
+                        <w:rFonts w:ascii="Cambria Math" w:hAnsi="Cambria Math"/>
+                        <w:i/>
+                        <w:lang w:val="uk-UA"/>
+                      </w:rPr>
+                    </m:ctrlPr>
+                  </m:dPr>
+                  <m:e>
+                    <m:r>
+                      <w:rPr>
+                        <w:rFonts w:ascii="Cambria Math" w:hAnsi="Cambria Math"/>
+                        <w:lang w:val="uk-UA"/>
+                      </w:rPr>
+                      <m:t>-2</m:t>
+                    </m:r>
+                  </m:e>
+                </m:d>
+              </m:e>
+            </m:d>
+          </m:e>
+        </m:func>
+        <m:r>
+          <w:rPr>
+            <w:rFonts w:ascii="Cambria Math" w:hAnsi="Cambria Math"/>
+            <w:lang w:val="uk-UA"/>
+          </w:rPr>
+          <m:t>=4</m:t>
+        </m:r>
+      </m:oMath>
+    </w:p>
+    <w:p>
+      <w:pPr>
+        <w:spacing w:line="360" w:lineRule="auto"/>
+        <w:ind w:firstLine="0"/>
+        <w:rPr>
+          <w:rFonts w:ascii="Times New Roman" w:hAnsi="Times New Roman"/>
+          <w:lang w:val="en-US"/>
+        </w:rPr>
+      </w:pPr>
+      <m:oMathPara>
+        <m:oMath>
+          <m:sSub>
+            <m:sSubPr>
+              <m:ctrlPr>
+                <w:rPr>
+                  <w:rFonts w:ascii="Cambria Math" w:hAnsi="Cambria Math"/>
+                  <w:i/>
+                  <w:lang w:val="en-US"/>
+                </w:rPr>
+              </m:ctrlPr>
+            </m:sSubPr>
+            <m:e>
+              <m:r>
+                <w:rPr>
+                  <w:rFonts w:ascii="Cambria Math" w:hAnsi="Cambria Math"/>
+                  <w:lang w:val="en-US"/>
+                </w:rPr>
+                <m:t>R</m:t>
+              </m:r>
+            </m:e>
+            <m:sub>
+              <m:r>
+                <w:rPr>
+                  <w:rFonts w:ascii="Cambria Math" w:hAnsi="Cambria Math"/>
+                  <w:lang w:val="en-US"/>
+                </w:rPr>
+                <m:t>1</m:t>
+              </m:r>
+            </m:sub>
+          </m:sSub>
+          <m:r>
+            <w:rPr>
+              <w:rFonts w:ascii="Cambria Math" w:hAnsi="Cambria Math"/>
+              <w:lang w:val="en-US"/>
+            </w:rPr>
+            <m:t>=1+</m:t>
+          </m:r>
+          <m:rad>
+            <m:radPr>
+              <m:ctrlPr>
+                <w:rPr>
+                  <w:rFonts w:ascii="Cambria Math" w:hAnsi="Cambria Math"/>
+                  <w:i/>
+                  <w:lang w:val="en-US"/>
+                </w:rPr>
+              </m:ctrlPr>
+            </m:radPr>
+            <m:deg>
+              <m:r>
+                <w:rPr>
+                  <w:rFonts w:ascii="Cambria Math" w:hAnsi="Cambria Math"/>
+                  <w:lang w:val="en-US"/>
+                </w:rPr>
+                <m:t>(5-3)</m:t>
+              </m:r>
+            </m:deg>
+            <m:e>
+              <m:f>
+                <m:fPr>
+                  <m:ctrlPr>
+                    <w:rPr>
+                      <w:rFonts w:ascii="Cambria Math" w:hAnsi="Cambria Math"/>
+                      <w:i/>
+                      <w:lang w:val="en-US"/>
+                    </w:rPr>
+                  </m:ctrlPr>
+                </m:fPr>
+                <m:num>
+                  <m:r>
+                    <w:rPr>
+                      <w:rFonts w:ascii="Cambria Math" w:hAnsi="Cambria Math"/>
+                      <w:lang w:val="en-US"/>
+                    </w:rPr>
+                    <m:t>4</m:t>
+                  </m:r>
+                </m:num>
+                <m:den>
+                  <m:r>
+                    <w:rPr>
+                      <w:rFonts w:ascii="Cambria Math" w:hAnsi="Cambria Math"/>
+                      <w:lang w:val="en-US"/>
+                    </w:rPr>
+                    <m:t>3</m:t>
+                  </m:r>
+                </m:den>
+              </m:f>
+            </m:e>
+          </m:rad>
+          <m:r>
+            <w:rPr>
+              <w:rFonts w:ascii="Cambria Math" w:hAnsi="Cambria Math"/>
+              <w:lang w:val="en-US"/>
+            </w:rPr>
+            <m:t>=</m:t>
+          </m:r>
+          <m:r>
+            <w:rPr>
+              <w:rFonts w:ascii="Cambria Math" w:hAnsi="Cambria Math"/>
+              <w:lang w:val="en-US"/>
+            </w:rPr>
+            <m:t>1+</m:t>
+          </m:r>
+          <m:f>
+            <m:fPr>
+              <m:ctrlPr>
+                <w:rPr>
+                  <w:rFonts w:ascii="Cambria Math" w:hAnsi="Cambria Math"/>
+                  <w:i/>
+                  <w:lang w:val="en-US"/>
+                </w:rPr>
+              </m:ctrlPr>
+            </m:fPr>
+            <m:num>
+              <m:r>
+                <w:rPr>
+                  <w:rFonts w:ascii="Cambria Math" w:hAnsi="Cambria Math"/>
+                  <w:lang w:val="en-US"/>
+                </w:rPr>
+                <m:t>2</m:t>
+              </m:r>
+              <m:rad>
+                <m:radPr>
+                  <m:degHide m:val="1"/>
+                  <m:ctrlPr>
+                    <w:rPr>
+                      <w:rFonts w:ascii="Cambria Math" w:hAnsi="Cambria Math"/>
+                      <w:i/>
+                      <w:lang w:val="en-US"/>
+                    </w:rPr>
+                  </m:ctrlPr>
+                </m:radPr>
+                <m:deg/>
+                <m:e>
+                  <m:r>
+                    <w:rPr>
+                      <w:rFonts w:ascii="Cambria Math" w:hAnsi="Cambria Math"/>
+                      <w:lang w:val="en-US"/>
+                    </w:rPr>
+                    <m:t>3</m:t>
+                  </m:r>
+                </m:e>
+              </m:rad>
+            </m:num>
+            <m:den>
+              <m:r>
+                <w:rPr>
+                  <w:rFonts w:ascii="Cambria Math" w:hAnsi="Cambria Math"/>
+                  <w:lang w:val="en-US"/>
+                </w:rPr>
+                <m:t>3</m:t>
+              </m:r>
+            </m:den>
+          </m:f>
+          <m:acc>
+            <m:accPr>
+              <m:chr m:val="̃"/>
+              <m:ctrlPr>
+                <w:rPr>
+                  <w:rFonts w:ascii="Cambria Math" w:hAnsi="Cambria Math"/>
+                  <w:i/>
+                  <w:lang w:val="en-US"/>
+                </w:rPr>
+              </m:ctrlPr>
+            </m:accPr>
+            <m:e>
+              <m:r>
+                <w:rPr>
+                  <w:rFonts w:ascii="Cambria Math" w:hAnsi="Cambria Math"/>
+                  <w:lang w:val="en-US"/>
+                </w:rPr>
+                <m:t>=</m:t>
+              </m:r>
+            </m:e>
+          </m:acc>
+          <m:r>
+            <w:rPr>
+              <w:rFonts w:ascii="Cambria Math" w:hAnsi="Cambria Math"/>
+              <w:lang w:val="en-US"/>
+            </w:rPr>
+            <m:t>2.154</m:t>
+          </m:r>
+        </m:oMath>
+      </m:oMathPara>
+    </w:p>
+    <w:p>
+      <w:pPr>
+        <w:spacing w:line="360" w:lineRule="auto"/>
+        <w:ind w:firstLine="708"/>
+        <w:rPr>
+          <w:rFonts w:ascii="Times New Roman" w:hAnsi="Times New Roman"/>
+          <w:lang w:val="uk-UA"/>
+        </w:rPr>
+      </w:pPr>
+      <w:r>
+        <w:rPr>
+          <w:rFonts w:ascii="Times New Roman" w:hAnsi="Times New Roman"/>
+          <w:lang w:val="uk-UA"/>
+        </w:rPr>
+        <w:t>Звідси:</w:t>
+      </w:r>
+    </w:p>
+    <w:p>
+      <w:pPr>
+        <w:spacing w:line="360" w:lineRule="auto"/>
+        <w:ind w:firstLine="0"/>
+        <w:rPr>
+          <w:rFonts w:ascii="Times New Roman" w:hAnsi="Times New Roman"/>
+          <w:lang w:val="en-US"/>
+        </w:rPr>
+      </w:pPr>
+      <m:oMathPara>
+        <m:oMath>
+          <m:f>
+            <m:fPr>
+              <m:ctrlPr>
+                <w:rPr>
+                  <w:rFonts w:ascii="Cambria Math" w:hAnsi="Cambria Math"/>
+                  <w:i/>
+                  <w:lang w:val="en-US"/>
+                </w:rPr>
+              </m:ctrlPr>
+            </m:fPr>
+            <m:num>
+              <m:r>
+                <w:rPr>
+                  <w:rFonts w:ascii="Cambria Math" w:hAnsi="Cambria Math"/>
+                  <w:lang w:val="en-US"/>
+                </w:rPr>
+                <m:t>1</m:t>
+              </m:r>
+            </m:num>
+            <m:den>
+              <m:sSub>
+                <m:sSubPr>
+                  <m:ctrlPr>
+                    <w:rPr>
+                      <w:rFonts w:ascii="Cambria Math" w:hAnsi="Cambria Math"/>
+                      <w:i/>
+                      <w:lang w:val="en-US"/>
+                    </w:rPr>
+                  </m:ctrlPr>
+                </m:sSubPr>
+                <m:e>
+                  <m:r>
+                    <w:rPr>
+                      <w:rFonts w:ascii="Cambria Math" w:hAnsi="Cambria Math"/>
+                      <w:lang w:val="en-US"/>
+                    </w:rPr>
+                    <m:t>R</m:t>
+                  </m:r>
+                </m:e>
+                <m:sub>
+                  <m:r>
+                    <w:rPr>
+                      <w:rFonts w:ascii="Cambria Math" w:hAnsi="Cambria Math"/>
+                      <w:lang w:val="en-US"/>
+                    </w:rPr>
+                    <m:t>1</m:t>
+                  </m:r>
+                </m:sub>
+              </m:sSub>
+            </m:den>
+          </m:f>
+          <m:r>
+            <w:rPr>
+              <w:rFonts w:ascii="Cambria Math" w:hAnsi="Cambria Math"/>
+              <w:lang w:val="en-US"/>
+            </w:rPr>
+            <m:t>=</m:t>
+          </m:r>
+          <m:r>
+            <w:rPr>
+              <w:rFonts w:ascii="Cambria Math" w:hAnsi="Cambria Math"/>
+              <w:lang w:val="en-US"/>
+            </w:rPr>
+            <m:t>0.464≤</m:t>
+          </m:r>
+          <m:sSubSup>
+            <m:sSubSupPr>
+              <m:ctrlPr>
+                <w:rPr>
+                  <w:rFonts w:ascii="Cambria Math" w:hAnsi="Cambria Math"/>
+                  <w:i/>
+                  <w:lang w:val="en-US"/>
+                </w:rPr>
+              </m:ctrlPr>
+            </m:sSubSupPr>
+            <m:e>
+              <m:r>
+                <w:rPr>
+                  <w:rFonts w:ascii="Cambria Math" w:hAnsi="Cambria Math"/>
+                  <w:lang w:val="en-US"/>
+                </w:rPr>
+                <m:t>x</m:t>
+              </m:r>
+            </m:e>
+            <m:sub>
+              <m:r>
+                <w:rPr>
+                  <w:rFonts w:ascii="Cambria Math" w:hAnsi="Cambria Math"/>
+                  <w:lang w:val="en-US"/>
+                </w:rPr>
+                <m:t>*i</m:t>
+              </m:r>
+            </m:sub>
+            <m:sup>
+              <m:r>
+                <w:rPr>
+                  <w:rFonts w:ascii="Cambria Math" w:hAnsi="Cambria Math"/>
+                  <w:lang w:val="en-US"/>
+                </w:rPr>
+                <m:t>+</m:t>
+              </m:r>
+            </m:sup>
+          </m:sSubSup>
+          <m:r>
+            <w:rPr>
+              <w:rFonts w:ascii="Cambria Math" w:hAnsi="Cambria Math"/>
+              <w:lang w:val="en-US"/>
+            </w:rPr>
+            <m:t>≤R=1.4</m:t>
+          </m:r>
+        </m:oMath>
+      </m:oMathPara>
+    </w:p>
+    <w:p>
+      <w:pPr>
+        <w:spacing w:line="360" w:lineRule="auto"/>
+        <w:ind w:firstLine="0"/>
+        <w:rPr>
+          <w:rFonts w:ascii="Times New Roman" w:hAnsi="Times New Roman"/>
+          <w:lang w:val="en-US"/>
+        </w:rPr>
+      </w:pPr>
+      <w:r>
+        <w:rPr>
+          <w:rFonts w:ascii="Times New Roman" w:hAnsi="Times New Roman"/>
+          <w:lang w:val="en-US"/>
+        </w:rPr>
+        <w:tab/>
+      </w:r>
+      <w:r>
+        <w:rPr>
+          <w:rFonts w:ascii="Times New Roman" w:hAnsi="Times New Roman"/>
+          <w:lang w:val="en-US"/>
+        </w:rPr>
+        <w:t>Уточнимо межі від'ємних коренів. Складемо рівняння:</w:t>
+      </w:r>
+    </w:p>
+    <w:p>
+      <w:pPr>
+        <w:spacing w:line="360" w:lineRule="auto"/>
+        <w:ind w:firstLine="0"/>
+        <w:rPr>
+          <w:rFonts w:ascii="Times New Roman" w:hAnsi="Times New Roman"/>
+          <w:lang w:val="uk-UA"/>
+        </w:rPr>
+      </w:pPr>
+      <m:oMathPara>
+        <m:oMath>
+          <m:sSup>
+            <m:sSupPr>
+              <m:ctrlPr>
+                <w:rPr>
+                  <w:rFonts w:ascii="Cambria Math" w:hAnsi="Cambria Math"/>
+                  <w:i/>
+                  <w:lang w:val="uk-UA"/>
+                </w:rPr>
+              </m:ctrlPr>
+            </m:sSupPr>
+            <m:e>
+              <m:r>
+                <w:rPr>
+                  <w:rFonts w:ascii="Cambria Math" w:hAnsi="Cambria Math"/>
+                  <w:lang w:val="uk-UA"/>
+                </w:rPr>
+                <m:t>P</m:t>
+              </m:r>
+            </m:e>
+            <m:sup>
+              <m:r>
+                <w:rPr>
+                  <w:rFonts w:ascii="Cambria Math" w:hAnsi="Cambria Math"/>
+                  <w:lang w:val="uk-UA"/>
+                </w:rPr>
+                <m:t>2</m:t>
+              </m:r>
+            </m:sup>
+          </m:sSup>
+          <m:d>
+            <m:dPr>
+              <m:ctrlPr>
+                <w:rPr>
+                  <w:rFonts w:ascii="Cambria Math" w:hAnsi="Cambria Math"/>
+                  <w:i/>
+                  <w:lang w:val="uk-UA"/>
+                </w:rPr>
+              </m:ctrlPr>
+            </m:dPr>
+            <m:e>
+              <m:r>
+                <w:rPr>
+                  <w:rFonts w:ascii="Cambria Math" w:hAnsi="Cambria Math"/>
+                  <w:lang w:val="uk-UA"/>
+                </w:rPr>
+                <m:t>x</m:t>
+              </m:r>
+            </m:e>
+          </m:d>
+          <m:r>
+            <w:rPr>
+              <w:rFonts w:ascii="Cambria Math" w:hAnsi="Cambria Math"/>
+              <w:lang w:val="uk-UA"/>
+            </w:rPr>
+            <m:t>=</m:t>
+          </m:r>
+          <m:sSub>
+            <m:sSubPr>
+              <m:ctrlPr>
+                <w:rPr>
+                  <w:rFonts w:ascii="Cambria Math" w:hAnsi="Cambria Math"/>
+                  <w:i/>
+                  <w:lang w:val="uk-UA"/>
+                </w:rPr>
+              </m:ctrlPr>
+            </m:sSubPr>
+            <m:e>
+              <m:r>
+                <w:rPr>
+                  <w:rFonts w:ascii="Cambria Math" w:hAnsi="Cambria Math"/>
+                  <w:lang w:val="uk-UA"/>
+                </w:rPr>
+                <m:t>P</m:t>
+              </m:r>
+            </m:e>
+            <m:sub>
+              <m:r>
+                <w:rPr>
+                  <w:rFonts w:ascii="Cambria Math" w:hAnsi="Cambria Math"/>
+                  <w:lang w:val="uk-UA"/>
+                </w:rPr>
+                <m:t>5</m:t>
+              </m:r>
+            </m:sub>
+          </m:sSub>
+          <m:d>
+            <m:dPr>
+              <m:ctrlPr>
+                <w:rPr>
+                  <w:rFonts w:ascii="Cambria Math" w:hAnsi="Cambria Math"/>
+                  <w:i/>
+                  <w:lang w:val="uk-UA"/>
+                </w:rPr>
+              </m:ctrlPr>
+            </m:dPr>
+            <m:e>
+              <m:r>
+                <w:rPr>
+                  <w:rFonts w:ascii="Cambria Math" w:hAnsi="Cambria Math"/>
+                  <w:lang w:val="uk-UA"/>
+                </w:rPr>
+                <m:t>-x</m:t>
+              </m:r>
+            </m:e>
+          </m:d>
+          <m:r>
+            <w:rPr>
+              <w:rFonts w:ascii="Cambria Math" w:hAnsi="Cambria Math"/>
+              <w:lang w:val="uk-UA"/>
+            </w:rPr>
+            <m:t>=-</m:t>
+          </m:r>
+          <m:r>
+            <w:rPr>
+              <w:rFonts w:ascii="Cambria Math" w:hAnsi="Cambria Math"/>
+            </w:rPr>
+            <m:t>10</m:t>
+          </m:r>
+          <m:sSup>
+            <m:sSupPr>
+              <m:ctrlPr>
+                <w:rPr>
+                  <w:rFonts w:ascii="Cambria Math" w:hAnsi="Cambria Math"/>
+                  <w:i/>
+                </w:rPr>
+              </m:ctrlPr>
+            </m:sSupPr>
+            <m:e>
+              <m:r>
+                <w:rPr>
+                  <w:rFonts w:ascii="Cambria Math" w:hAnsi="Cambria Math"/>
+                </w:rPr>
+                <m:t>x</m:t>
+              </m:r>
+            </m:e>
+            <m:sup>
+              <m:r>
+                <w:rPr>
+                  <w:rFonts w:ascii="Cambria Math" w:hAnsi="Cambria Math"/>
+                </w:rPr>
+                <m:t>5</m:t>
+              </m:r>
+            </m:sup>
+          </m:sSup>
+          <m:r>
+            <w:rPr>
+              <w:rFonts w:ascii="Cambria Math" w:hAnsi="Cambria Math"/>
+            </w:rPr>
+            <m:t>-2</m:t>
+          </m:r>
+          <m:sSup>
+            <m:sSupPr>
+              <m:ctrlPr>
+                <w:rPr>
+                  <w:rFonts w:ascii="Cambria Math" w:hAnsi="Cambria Math"/>
+                  <w:i/>
+                </w:rPr>
+              </m:ctrlPr>
+            </m:sSupPr>
+            <m:e>
+              <m:r>
+                <w:rPr>
+                  <w:rFonts w:ascii="Cambria Math" w:hAnsi="Cambria Math"/>
+                </w:rPr>
+                <m:t>x</m:t>
+              </m:r>
+            </m:e>
+            <m:sup>
+              <m:r>
+                <w:rPr>
+                  <w:rFonts w:ascii="Cambria Math" w:hAnsi="Cambria Math"/>
+                </w:rPr>
+                <m:t>4</m:t>
+              </m:r>
+            </m:sup>
+          </m:sSup>
+          <m:r>
+            <w:rPr>
+              <w:rFonts w:ascii="Cambria Math" w:hAnsi="Cambria Math"/>
+            </w:rPr>
+            <m:t>+4</m:t>
+          </m:r>
+          <m:sSup>
+            <m:sSupPr>
+              <m:ctrlPr>
+                <w:rPr>
+                  <w:rFonts w:ascii="Cambria Math" w:hAnsi="Cambria Math"/>
+                  <w:i/>
+                </w:rPr>
+              </m:ctrlPr>
+            </m:sSupPr>
+            <m:e>
+              <m:r>
+                <w:rPr>
+                  <w:rFonts w:ascii="Cambria Math" w:hAnsi="Cambria Math"/>
+                </w:rPr>
+                <m:t>x</m:t>
+              </m:r>
+            </m:e>
+            <m:sup>
+              <m:r>
+                <w:rPr>
+                  <w:rFonts w:ascii="Cambria Math" w:hAnsi="Cambria Math"/>
+                </w:rPr>
+                <m:t>3</m:t>
+              </m:r>
+            </m:sup>
+          </m:sSup>
+          <m:r>
+            <w:rPr>
+              <w:rFonts w:ascii="Cambria Math" w:hAnsi="Cambria Math"/>
+            </w:rPr>
+            <m:t>-2x+3=0</m:t>
+          </m:r>
+          <m:r>
+            <w:rPr>
+              <w:rFonts w:ascii="Cambria Math" w:hAnsi="Cambria Math"/>
+              <w:lang w:val="uk-UA"/>
+            </w:rPr>
+            <m:t>=</m:t>
+          </m:r>
+        </m:oMath>
+      </m:oMathPara>
+    </w:p>
+    <w:p>
+      <w:pPr>
+        <w:spacing w:line="360" w:lineRule="auto"/>
+        <w:ind w:firstLine="0"/>
+      </w:pPr>
+      <m:oMathPara>
+        <m:oMath>
+          <m:r>
+            <w:rPr>
+              <w:rFonts w:ascii="Cambria Math" w:hAnsi="Cambria Math"/>
+              <w:lang w:val="uk-UA"/>
+            </w:rPr>
+            <m:t>=</m:t>
+          </m:r>
+          <m:r>
+            <w:rPr>
+              <w:rFonts w:ascii="Cambria Math" w:hAnsi="Cambria Math"/>
+            </w:rPr>
+            <m:t>10</m:t>
+          </m:r>
+          <m:sSup>
+            <m:sSupPr>
+              <m:ctrlPr>
+                <w:rPr>
+                  <w:rFonts w:ascii="Cambria Math" w:hAnsi="Cambria Math"/>
+                  <w:i/>
+                </w:rPr>
+              </m:ctrlPr>
+            </m:sSupPr>
+            <m:e>
+              <m:r>
+                <w:rPr>
+                  <w:rFonts w:ascii="Cambria Math" w:hAnsi="Cambria Math"/>
+                </w:rPr>
+                <m:t>x</m:t>
+              </m:r>
+            </m:e>
+            <m:sup>
+              <m:r>
+                <w:rPr>
+                  <w:rFonts w:ascii="Cambria Math" w:hAnsi="Cambria Math"/>
+                </w:rPr>
+                <m:t>5</m:t>
+              </m:r>
+            </m:sup>
+          </m:sSup>
+          <m:r>
+            <w:rPr>
+              <w:rFonts w:ascii="Cambria Math" w:hAnsi="Cambria Math"/>
+            </w:rPr>
+            <m:t>+2</m:t>
+          </m:r>
+          <m:sSup>
+            <m:sSupPr>
+              <m:ctrlPr>
+                <w:rPr>
+                  <w:rFonts w:ascii="Cambria Math" w:hAnsi="Cambria Math"/>
+                  <w:i/>
+                </w:rPr>
+              </m:ctrlPr>
+            </m:sSupPr>
+            <m:e>
+              <m:r>
+                <w:rPr>
+                  <w:rFonts w:ascii="Cambria Math" w:hAnsi="Cambria Math"/>
+                </w:rPr>
+                <m:t>x</m:t>
+              </m:r>
+            </m:e>
+            <m:sup>
+              <m:r>
+                <w:rPr>
+                  <w:rFonts w:ascii="Cambria Math" w:hAnsi="Cambria Math"/>
+                </w:rPr>
+                <m:t>4</m:t>
+              </m:r>
+            </m:sup>
+          </m:sSup>
+          <m:r>
+            <w:rPr>
+              <w:rFonts w:ascii="Cambria Math" w:hAnsi="Cambria Math"/>
+            </w:rPr>
+            <m:t>-4</m:t>
+          </m:r>
+          <m:sSup>
+            <m:sSupPr>
+              <m:ctrlPr>
+                <w:rPr>
+                  <w:rFonts w:ascii="Cambria Math" w:hAnsi="Cambria Math"/>
+                  <w:i/>
+                </w:rPr>
+              </m:ctrlPr>
+            </m:sSupPr>
+            <m:e>
+              <m:r>
+                <w:rPr>
+                  <w:rFonts w:ascii="Cambria Math" w:hAnsi="Cambria Math"/>
+                </w:rPr>
+                <m:t>x</m:t>
+              </m:r>
+            </m:e>
+            <m:sup>
+              <m:r>
+                <w:rPr>
+                  <w:rFonts w:ascii="Cambria Math" w:hAnsi="Cambria Math"/>
+                </w:rPr>
+                <m:t>3</m:t>
+              </m:r>
+            </m:sup>
+          </m:sSup>
+          <m:r>
+            <w:rPr>
+              <w:rFonts w:ascii="Cambria Math" w:hAnsi="Cambria Math"/>
+            </w:rPr>
+            <m:t>+2x-3=0</m:t>
+          </m:r>
+        </m:oMath>
+      </m:oMathPara>
+    </w:p>
+    <w:p>
+      <w:pPr>
+        <w:spacing w:line="360" w:lineRule="auto"/>
+        <w:ind w:firstLine="708"/>
+        <w:rPr>
+          <w:rFonts w:ascii="Times New Roman" w:hAnsi="Times New Roman"/>
+          <w:i/>
+          <w:lang w:val="uk-UA"/>
+        </w:rPr>
+      </w:pPr>
+      <w:r>
+        <w:rPr>
+          <w:rFonts w:ascii="Times New Roman" w:hAnsi="Times New Roman"/>
+          <w:lang w:val="en-US"/>
+        </w:rPr>
+        <w:t>Для цього рівняння</w:t>
+      </w:r>
+      <w:r>
+        <w:rPr>
+          <w:rFonts w:ascii="Times New Roman" w:hAnsi="Times New Roman"/>
+          <w:lang w:val="en-US"/>
+        </w:rPr>
+        <w:t xml:space="preserve"> </w:t>
+      </w:r>
+      <m:oMath>
+        <m:r>
+          <w:rPr>
+            <w:rFonts w:ascii="Cambria Math" w:hAnsi="Cambria Math"/>
+            <w:lang w:val="en-US"/>
+          </w:rPr>
+          <m:t>i</m:t>
+        </m:r>
+        <m:r>
+          <w:rPr>
+            <w:rFonts w:ascii="Cambria Math" w:hAnsi="Cambria Math"/>
+            <w:lang w:val="uk-UA"/>
+          </w:rPr>
+          <m:t>=3</m:t>
+        </m:r>
+      </m:oMath>
+      <w:r>
+        <w:rPr>
+          <w:rFonts w:ascii="Times New Roman" w:hAnsi="Times New Roman"/>
+          <w:lang w:val="en-US"/>
+        </w:rPr>
+        <w:t xml:space="preserve">, </w:t>
+      </w:r>
+      <w:r>
+        <w:rPr>
+          <w:rFonts w:ascii="Times New Roman" w:hAnsi="Times New Roman"/>
+          <w:lang w:val="uk-UA"/>
+        </w:rPr>
+        <w:t xml:space="preserve">а </w:t>
+      </w:r>
+      <m:oMath>
+        <m:r>
+          <w:rPr>
+            <w:rFonts w:ascii="Cambria Math" w:hAnsi="Cambria Math"/>
+            <w:lang w:val="en-US"/>
+          </w:rPr>
+          <m:t>C</m:t>
+        </m:r>
+        <m:r>
+          <w:rPr>
+            <w:rFonts w:ascii="Cambria Math" w:hAnsi="Cambria Math"/>
+            <w:lang w:val="uk-UA"/>
+          </w:rPr>
+          <m:t>=</m:t>
+        </m:r>
+        <m:func>
+          <m:funcPr>
+            <m:ctrlPr>
+              <w:rPr>
+                <w:rFonts w:ascii="Cambria Math" w:hAnsi="Cambria Math"/>
+                <w:lang w:val="uk-UA"/>
+              </w:rPr>
+            </m:ctrlPr>
+          </m:funcPr>
+          <m:fName>
+            <m:r>
+              <m:rPr>
+                <m:sty m:val="p"/>
+              </m:rPr>
+              <w:rPr>
+                <w:rFonts w:ascii="Cambria Math" w:hAnsi="Cambria Math"/>
+                <w:lang w:val="uk-UA"/>
+              </w:rPr>
+              <m:t>max</m:t>
+            </m:r>
+          </m:fName>
+          <m:e>
+            <m:d>
+              <m:dPr>
+                <m:begChr m:val="{"/>
+                <m:endChr m:val="}"/>
+                <m:ctrlPr>
+                  <w:rPr>
+                    <w:rFonts w:ascii="Cambria Math" w:hAnsi="Cambria Math"/>
+                    <w:i/>
+                    <w:lang w:val="uk-UA"/>
+                  </w:rPr>
+                </m:ctrlPr>
+              </m:dPr>
+              <m:e>
+                <m:d>
+                  <m:dPr>
+                    <m:begChr m:val="|"/>
+                    <m:endChr m:val="|"/>
+                    <m:ctrlPr>
+                      <w:rPr>
+                        <w:rFonts w:ascii="Cambria Math" w:hAnsi="Cambria Math"/>
+                        <w:i/>
+                        <w:lang w:val="uk-UA"/>
+                      </w:rPr>
+                    </m:ctrlPr>
+                  </m:dPr>
+                  <m:e>
+                    <m:r>
+                      <w:rPr>
+                        <w:rFonts w:ascii="Cambria Math" w:hAnsi="Cambria Math"/>
+                        <w:lang w:val="uk-UA"/>
+                      </w:rPr>
+                      <m:t>-4</m:t>
+                    </m:r>
+                  </m:e>
+                </m:d>
+                <m:r>
+                  <w:rPr>
+                    <w:rFonts w:ascii="Cambria Math" w:hAnsi="Cambria Math"/>
+                    <w:lang w:val="uk-UA"/>
+                  </w:rPr>
+                  <m:t>,</m:t>
+                </m:r>
+                <m:d>
+                  <m:dPr>
+                    <m:begChr m:val="|"/>
+                    <m:endChr m:val="|"/>
+                    <m:ctrlPr>
+                      <w:rPr>
+                        <w:rFonts w:ascii="Cambria Math" w:hAnsi="Cambria Math"/>
+                        <w:i/>
+                        <w:lang w:val="uk-UA"/>
+                      </w:rPr>
+                    </m:ctrlPr>
+                  </m:dPr>
+                  <m:e>
+                    <m:r>
+                      <w:rPr>
+                        <w:rFonts w:ascii="Cambria Math" w:hAnsi="Cambria Math"/>
+                        <w:lang w:val="uk-UA"/>
+                      </w:rPr>
+                      <m:t>-3</m:t>
+                    </m:r>
+                  </m:e>
+                </m:d>
+              </m:e>
+            </m:d>
+          </m:e>
+        </m:func>
+        <m:r>
+          <w:rPr>
+            <w:rFonts w:ascii="Cambria Math" w:hAnsi="Cambria Math"/>
+            <w:lang w:val="uk-UA"/>
+          </w:rPr>
+          <m:t>=4</m:t>
+        </m:r>
+      </m:oMath>
+    </w:p>
+    <w:p>
+      <w:pPr>
+        <w:spacing w:line="360" w:lineRule="auto"/>
+        <w:ind w:firstLine="0"/>
+        <w:rPr>
+          <w:rFonts w:ascii="Times New Roman" w:hAnsi="Times New Roman"/>
+          <w:lang w:val="en-US"/>
+        </w:rPr>
+      </w:pPr>
+      <m:oMathPara>
+        <m:oMath>
+          <m:sSub>
+            <m:sSubPr>
+              <m:ctrlPr>
+                <w:rPr>
+                  <w:rFonts w:ascii="Cambria Math" w:hAnsi="Cambria Math"/>
+                  <w:i/>
+                  <w:lang w:val="en-US"/>
+                </w:rPr>
+              </m:ctrlPr>
+            </m:sSubPr>
+            <m:e>
+              <m:r>
+                <w:rPr>
+                  <w:rFonts w:ascii="Cambria Math" w:hAnsi="Cambria Math"/>
+                  <w:lang w:val="en-US"/>
+                </w:rPr>
+                <m:t>R</m:t>
+              </m:r>
+            </m:e>
+            <m:sub>
+              <m:r>
+                <w:rPr>
+                  <w:rFonts w:ascii="Cambria Math" w:hAnsi="Cambria Math"/>
+                  <w:lang w:val="en-US"/>
+                </w:rPr>
+                <m:t>2</m:t>
+              </m:r>
+            </m:sub>
+          </m:sSub>
+          <m:r>
+            <w:rPr>
+              <w:rFonts w:ascii="Cambria Math" w:hAnsi="Cambria Math"/>
+              <w:lang w:val="en-US"/>
+            </w:rPr>
+            <m:t>=1+</m:t>
+          </m:r>
+          <m:rad>
+            <m:radPr>
+              <m:ctrlPr>
+                <w:rPr>
+                  <w:rFonts w:ascii="Cambria Math" w:hAnsi="Cambria Math"/>
+                  <w:i/>
+                  <w:lang w:val="en-US"/>
+                </w:rPr>
+              </m:ctrlPr>
+            </m:radPr>
+            <m:deg>
+              <m:r>
+                <w:rPr>
+                  <w:rFonts w:ascii="Cambria Math" w:hAnsi="Cambria Math"/>
+                  <w:lang w:val="en-US"/>
+                </w:rPr>
+                <m:t>(5-3)</m:t>
+              </m:r>
+            </m:deg>
+            <m:e>
+              <m:f>
+                <m:fPr>
+                  <m:ctrlPr>
+                    <w:rPr>
+                      <w:rFonts w:ascii="Cambria Math" w:hAnsi="Cambria Math"/>
+                      <w:i/>
+                      <w:lang w:val="en-US"/>
+                    </w:rPr>
+                  </m:ctrlPr>
+                </m:fPr>
+                <m:num>
+                  <m:r>
+                    <w:rPr>
+                      <w:rFonts w:ascii="Cambria Math" w:hAnsi="Cambria Math"/>
+                      <w:lang w:val="en-US"/>
+                    </w:rPr>
+                    <m:t>4</m:t>
+                  </m:r>
+                </m:num>
+                <m:den>
+                  <m:r>
+                    <w:rPr>
+                      <w:rFonts w:ascii="Cambria Math" w:hAnsi="Cambria Math"/>
+                      <w:lang w:val="en-US"/>
+                    </w:rPr>
+                    <m:t>10</m:t>
+                  </m:r>
+                </m:den>
+              </m:f>
+            </m:e>
+          </m:rad>
+          <m:r>
+            <w:rPr>
+              <w:rFonts w:ascii="Cambria Math" w:hAnsi="Cambria Math"/>
+              <w:lang w:val="en-US"/>
+            </w:rPr>
+            <m:t>=</m:t>
+          </m:r>
+          <m:r>
+            <w:rPr>
+              <w:rFonts w:ascii="Cambria Math" w:hAnsi="Cambria Math"/>
+              <w:lang w:val="en-US"/>
+            </w:rPr>
+            <m:t>1.632</m:t>
+          </m:r>
+        </m:oMath>
+      </m:oMathPara>
+    </w:p>
+    <w:p>
+      <w:pPr>
+        <w:spacing w:line="360" w:lineRule="auto"/>
+        <w:ind w:firstLine="708"/>
+        <w:rPr>
+          <w:rFonts w:ascii="Times New Roman" w:hAnsi="Times New Roman"/>
+          <w:lang w:val="en-US"/>
+        </w:rPr>
+      </w:pPr>
+      <w:r>
+        <w:rPr>
+          <w:rFonts w:ascii="Times New Roman" w:hAnsi="Times New Roman"/>
+          <w:lang w:val="en-US"/>
+        </w:rPr>
+        <w:t>Складемо рівняння:</w:t>
+      </w:r>
+    </w:p>
+    <w:p>
+      <w:pPr>
+        <w:spacing w:line="360" w:lineRule="auto"/>
+        <w:ind w:firstLine="0"/>
+        <w:rPr>
+          <w:rFonts w:ascii="Times New Roman" w:hAnsi="Times New Roman"/>
+          <w:lang w:val="uk-UA"/>
+        </w:rPr>
+      </w:pPr>
+      <m:oMathPara>
+        <m:oMath>
+          <m:sSup>
+            <m:sSupPr>
+              <m:ctrlPr>
+                <w:rPr>
+                  <w:rFonts w:ascii="Cambria Math" w:hAnsi="Cambria Math"/>
+                  <w:i/>
+                  <w:lang w:val="uk-UA"/>
+                </w:rPr>
+              </m:ctrlPr>
+            </m:sSupPr>
+            <m:e>
+              <m:r>
+                <w:rPr>
+                  <w:rFonts w:ascii="Cambria Math" w:hAnsi="Cambria Math"/>
+                  <w:lang w:val="uk-UA"/>
+                </w:rPr>
+                <m:t>P</m:t>
+              </m:r>
+            </m:e>
+            <m:sup>
+              <m:r>
+                <w:rPr>
+                  <w:rFonts w:ascii="Cambria Math" w:hAnsi="Cambria Math"/>
+                  <w:lang w:val="uk-UA"/>
+                </w:rPr>
+                <m:t>3</m:t>
+              </m:r>
+            </m:sup>
+          </m:sSup>
+          <m:d>
+            <m:dPr>
+              <m:ctrlPr>
+                <w:rPr>
+                  <w:rFonts w:ascii="Cambria Math" w:hAnsi="Cambria Math"/>
+                  <w:i/>
+                  <w:lang w:val="uk-UA"/>
+                </w:rPr>
+              </m:ctrlPr>
+            </m:dPr>
+            <m:e>
+              <m:r>
+                <w:rPr>
+                  <w:rFonts w:ascii="Cambria Math" w:hAnsi="Cambria Math"/>
+                  <w:lang w:val="uk-UA"/>
+                </w:rPr>
+                <m:t>x</m:t>
+              </m:r>
+            </m:e>
+          </m:d>
+          <m:r>
+            <w:rPr>
+              <w:rFonts w:ascii="Cambria Math" w:hAnsi="Cambria Math"/>
+              <w:lang w:val="uk-UA"/>
+            </w:rPr>
+            <m:t>=</m:t>
+          </m:r>
+          <m:sSup>
+            <m:sSupPr>
+              <m:ctrlPr>
+                <w:rPr>
+                  <w:rFonts w:ascii="Cambria Math" w:hAnsi="Cambria Math"/>
+                  <w:i/>
+                  <w:lang w:val="uk-UA"/>
+                </w:rPr>
+              </m:ctrlPr>
+            </m:sSupPr>
+            <m:e>
+              <m:r>
+                <w:rPr>
+                  <w:rFonts w:ascii="Cambria Math" w:hAnsi="Cambria Math"/>
+                  <w:lang w:val="uk-UA"/>
+                </w:rPr>
+                <m:t>x</m:t>
+              </m:r>
+            </m:e>
+            <m:sup>
+              <m:r>
+                <w:rPr>
+                  <w:rFonts w:ascii="Cambria Math" w:hAnsi="Cambria Math"/>
+                  <w:lang w:val="uk-UA"/>
+                </w:rPr>
+                <m:t>n</m:t>
+              </m:r>
+            </m:sup>
+          </m:sSup>
+          <m:sSub>
+            <m:sSubPr>
+              <m:ctrlPr>
+                <w:rPr>
+                  <w:rFonts w:ascii="Cambria Math" w:hAnsi="Cambria Math"/>
+                  <w:i/>
+                  <w:lang w:val="uk-UA"/>
+                </w:rPr>
+              </m:ctrlPr>
+            </m:sSubPr>
+            <m:e>
+              <m:r>
+                <w:rPr>
+                  <w:rFonts w:ascii="Cambria Math" w:hAnsi="Cambria Math"/>
+                  <w:lang w:val="uk-UA"/>
+                </w:rPr>
+                <m:t>P</m:t>
+              </m:r>
+            </m:e>
+            <m:sub>
+              <m:r>
+                <w:rPr>
+                  <w:rFonts w:ascii="Cambria Math" w:hAnsi="Cambria Math"/>
+                  <w:lang w:val="uk-UA"/>
+                </w:rPr>
+                <m:t>n</m:t>
+              </m:r>
+            </m:sub>
+          </m:sSub>
+          <m:d>
+            <m:dPr>
+              <m:ctrlPr>
+                <w:rPr>
+                  <w:rFonts w:ascii="Cambria Math" w:hAnsi="Cambria Math"/>
+                  <w:i/>
+                  <w:lang w:val="uk-UA"/>
+                </w:rPr>
+              </m:ctrlPr>
+            </m:dPr>
+            <m:e>
+              <m:r>
+                <w:rPr>
+                  <w:rFonts w:ascii="Cambria Math" w:hAnsi="Cambria Math"/>
+                  <w:lang w:val="uk-UA"/>
+                </w:rPr>
+                <m:t>-</m:t>
+              </m:r>
+              <m:f>
+                <m:fPr>
+                  <m:ctrlPr>
+                    <w:rPr>
+                      <w:rFonts w:ascii="Cambria Math" w:hAnsi="Cambria Math"/>
+                      <w:i/>
+                      <w:lang w:val="uk-UA"/>
+                    </w:rPr>
+                  </m:ctrlPr>
+                </m:fPr>
+                <m:num>
+                  <m:r>
+                    <w:rPr>
+                      <w:rFonts w:ascii="Cambria Math" w:hAnsi="Cambria Math"/>
+                      <w:lang w:val="uk-UA"/>
+                    </w:rPr>
+                    <m:t>1</m:t>
+                  </m:r>
+                </m:num>
+                <m:den>
+                  <m:r>
+                    <w:rPr>
+                      <w:rFonts w:ascii="Cambria Math" w:hAnsi="Cambria Math"/>
+                      <w:lang w:val="uk-UA"/>
+                    </w:rPr>
+                    <m:t>x</m:t>
+                  </m:r>
+                </m:den>
+              </m:f>
+            </m:e>
+          </m:d>
+          <m:r>
+            <w:rPr>
+              <w:rFonts w:ascii="Cambria Math" w:hAnsi="Cambria Math"/>
+              <w:lang w:val="uk-UA"/>
+            </w:rPr>
+            <m:t>=</m:t>
+          </m:r>
+          <m:sSup>
+            <m:sSupPr>
+              <m:ctrlPr>
+                <w:rPr>
+                  <w:rFonts w:ascii="Cambria Math" w:hAnsi="Cambria Math"/>
+                  <w:i/>
+                  <w:lang w:val="uk-UA"/>
+                </w:rPr>
+              </m:ctrlPr>
+            </m:sSupPr>
+            <m:e>
+              <m:r>
+                <w:rPr>
+                  <w:rFonts w:ascii="Cambria Math" w:hAnsi="Cambria Math"/>
+                  <w:lang w:val="uk-UA"/>
+                </w:rPr>
+                <m:t>x</m:t>
+              </m:r>
+            </m:e>
+            <m:sup>
+              <m:r>
+                <w:rPr>
+                  <w:rFonts w:ascii="Cambria Math" w:hAnsi="Cambria Math"/>
+                  <w:lang w:val="uk-UA"/>
+                </w:rPr>
+                <m:t>5</m:t>
+              </m:r>
+            </m:sup>
+          </m:sSup>
+          <m:sSub>
+            <m:sSubPr>
+              <m:ctrlPr>
+                <w:rPr>
+                  <w:rFonts w:ascii="Cambria Math" w:hAnsi="Cambria Math"/>
+                  <w:i/>
+                  <w:lang w:val="uk-UA"/>
+                </w:rPr>
+              </m:ctrlPr>
+            </m:sSubPr>
+            <m:e>
+              <m:r>
+                <w:rPr>
+                  <w:rFonts w:ascii="Cambria Math" w:hAnsi="Cambria Math"/>
+                  <w:lang w:val="uk-UA"/>
+                </w:rPr>
+                <m:t>P</m:t>
+              </m:r>
+            </m:e>
+            <m:sub>
+              <m:r>
+                <w:rPr>
+                  <w:rFonts w:ascii="Cambria Math" w:hAnsi="Cambria Math"/>
+                  <w:lang w:val="uk-UA"/>
+                </w:rPr>
+                <m:t>5</m:t>
+              </m:r>
+            </m:sub>
+          </m:sSub>
+          <m:d>
+            <m:dPr>
+              <m:ctrlPr>
+                <w:rPr>
+                  <w:rFonts w:ascii="Cambria Math" w:hAnsi="Cambria Math"/>
+                  <w:i/>
+                  <w:lang w:val="uk-UA"/>
+                </w:rPr>
+              </m:ctrlPr>
+            </m:dPr>
+            <m:e>
+              <m:r>
+                <w:rPr>
+                  <w:rFonts w:ascii="Cambria Math" w:hAnsi="Cambria Math"/>
+                  <w:lang w:val="uk-UA"/>
+                </w:rPr>
+                <m:t>-</m:t>
+              </m:r>
+              <m:f>
+                <m:fPr>
+                  <m:ctrlPr>
+                    <w:rPr>
+                      <w:rFonts w:ascii="Cambria Math" w:hAnsi="Cambria Math"/>
+                      <w:i/>
+                      <w:lang w:val="uk-UA"/>
+                    </w:rPr>
+                  </m:ctrlPr>
+                </m:fPr>
+                <m:num>
+                  <m:r>
+                    <w:rPr>
+                      <w:rFonts w:ascii="Cambria Math" w:hAnsi="Cambria Math"/>
+                      <w:lang w:val="uk-UA"/>
+                    </w:rPr>
+                    <m:t>1</m:t>
+                  </m:r>
+                </m:num>
+                <m:den>
+                  <m:r>
+                    <w:rPr>
+                      <w:rFonts w:ascii="Cambria Math" w:hAnsi="Cambria Math"/>
+                      <w:lang w:val="uk-UA"/>
+                    </w:rPr>
+                    <m:t>x</m:t>
+                  </m:r>
+                </m:den>
+              </m:f>
+            </m:e>
+          </m:d>
+          <m:r>
+            <w:rPr>
+              <w:rFonts w:ascii="Cambria Math" w:hAnsi="Cambria Math"/>
+              <w:lang w:val="uk-UA"/>
+            </w:rPr>
+            <m:t>=</m:t>
+          </m:r>
+          <m:sSup>
+            <m:sSupPr>
+              <m:ctrlPr>
+                <w:rPr>
+                  <w:rFonts w:ascii="Cambria Math" w:hAnsi="Cambria Math"/>
+                  <w:i/>
+                  <w:lang w:val="uk-UA"/>
+                </w:rPr>
+              </m:ctrlPr>
+            </m:sSupPr>
+            <m:e>
+              <m:r>
+                <w:rPr>
+                  <w:rFonts w:ascii="Cambria Math" w:hAnsi="Cambria Math"/>
+                  <w:lang w:val="uk-UA"/>
+                </w:rPr>
+                <m:t>x</m:t>
+              </m:r>
+            </m:e>
+            <m:sup>
+              <m:r>
+                <w:rPr>
+                  <w:rFonts w:ascii="Cambria Math" w:hAnsi="Cambria Math"/>
+                  <w:lang w:val="uk-UA"/>
+                </w:rPr>
+                <m:t>5</m:t>
+              </m:r>
+            </m:sup>
+          </m:sSup>
+          <m:d>
+            <m:dPr>
+              <m:ctrlPr>
+                <w:rPr>
+                  <w:rFonts w:ascii="Cambria Math" w:hAnsi="Cambria Math"/>
+                  <w:i/>
+                  <w:lang w:val="uk-UA"/>
+                </w:rPr>
+              </m:ctrlPr>
+            </m:dPr>
+            <m:e>
+              <m:r>
+                <w:rPr>
+                  <w:rFonts w:ascii="Cambria Math" w:hAnsi="Cambria Math"/>
+                  <w:lang w:val="uk-UA"/>
+                </w:rPr>
+                <m:t>-10</m:t>
+              </m:r>
+              <m:f>
+                <m:fPr>
+                  <m:ctrlPr>
+                    <w:rPr>
+                      <w:rFonts w:ascii="Cambria Math" w:hAnsi="Cambria Math"/>
+                      <w:i/>
+                      <w:lang w:val="uk-UA"/>
+                    </w:rPr>
+                  </m:ctrlPr>
+                </m:fPr>
+                <m:num>
+                  <m:r>
+                    <w:rPr>
+                      <w:rFonts w:ascii="Cambria Math" w:hAnsi="Cambria Math"/>
+                      <w:lang w:val="uk-UA"/>
+                    </w:rPr>
+                    <m:t>1</m:t>
+                  </m:r>
+                </m:num>
+                <m:den>
+                  <m:sSup>
+                    <m:sSupPr>
+                      <m:ctrlPr>
+                        <w:rPr>
+                          <w:rFonts w:ascii="Cambria Math" w:hAnsi="Cambria Math"/>
+                          <w:i/>
+                          <w:lang w:val="uk-UA"/>
+                        </w:rPr>
+                      </m:ctrlPr>
+                    </m:sSupPr>
+                    <m:e>
+                      <m:r>
+                        <w:rPr>
+                          <w:rFonts w:ascii="Cambria Math" w:hAnsi="Cambria Math"/>
+                          <w:lang w:val="uk-UA"/>
+                        </w:rPr>
+                        <m:t>x</m:t>
+                      </m:r>
+                    </m:e>
+                    <m:sup>
+                      <m:r>
+                        <w:rPr>
+                          <w:rFonts w:ascii="Cambria Math" w:hAnsi="Cambria Math"/>
+                          <w:lang w:val="uk-UA"/>
+                        </w:rPr>
+                        <m:t>5</m:t>
+                      </m:r>
+                    </m:sup>
+                  </m:sSup>
+                </m:den>
+              </m:f>
+              <m:r>
+                <w:rPr>
+                  <w:rFonts w:ascii="Cambria Math" w:hAnsi="Cambria Math"/>
+                  <w:lang w:val="uk-UA"/>
+                </w:rPr>
+                <m:t>-2</m:t>
+              </m:r>
+              <m:f>
+                <m:fPr>
+                  <m:ctrlPr>
+                    <w:rPr>
+                      <w:rFonts w:ascii="Cambria Math" w:hAnsi="Cambria Math"/>
+                      <w:i/>
+                      <w:lang w:val="uk-UA"/>
+                    </w:rPr>
+                  </m:ctrlPr>
+                </m:fPr>
+                <m:num>
+                  <m:r>
+                    <w:rPr>
+                      <w:rFonts w:ascii="Cambria Math" w:hAnsi="Cambria Math"/>
+                      <w:lang w:val="uk-UA"/>
+                    </w:rPr>
+                    <m:t>1</m:t>
+                  </m:r>
+                </m:num>
+                <m:den>
+                  <m:sSup>
+                    <m:sSupPr>
+                      <m:ctrlPr>
+                        <w:rPr>
+                          <w:rFonts w:ascii="Cambria Math" w:hAnsi="Cambria Math"/>
+                          <w:i/>
+                          <w:lang w:val="uk-UA"/>
+                        </w:rPr>
+                      </m:ctrlPr>
+                    </m:sSupPr>
+                    <m:e>
+                      <m:r>
+                        <w:rPr>
+                          <w:rFonts w:ascii="Cambria Math" w:hAnsi="Cambria Math"/>
+                          <w:lang w:val="uk-UA"/>
+                        </w:rPr>
+                        <m:t>x</m:t>
+                      </m:r>
+                    </m:e>
+                    <m:sup>
+                      <m:r>
+                        <w:rPr>
+                          <w:rFonts w:ascii="Cambria Math" w:hAnsi="Cambria Math"/>
+                          <w:lang w:val="uk-UA"/>
+                        </w:rPr>
+                        <m:t>4</m:t>
+                      </m:r>
+                    </m:sup>
+                  </m:sSup>
+                </m:den>
+              </m:f>
+              <m:r>
+                <w:rPr>
+                  <w:rFonts w:ascii="Cambria Math" w:hAnsi="Cambria Math"/>
+                  <w:lang w:val="uk-UA"/>
+                </w:rPr>
+                <m:t>+</m:t>
+              </m:r>
+              <m:r>
+                <w:rPr>
+                  <w:rFonts w:ascii="Cambria Math" w:hAnsi="Cambria Math"/>
+                  <w:lang w:val="uk-UA"/>
+                </w:rPr>
+                <m:t>4</m:t>
+              </m:r>
+              <m:f>
+                <m:fPr>
+                  <m:ctrlPr>
+                    <w:rPr>
+                      <w:rFonts w:ascii="Cambria Math" w:hAnsi="Cambria Math"/>
+                      <w:i/>
+                      <w:lang w:val="uk-UA"/>
+                    </w:rPr>
+                  </m:ctrlPr>
+                </m:fPr>
+                <m:num>
+                  <m:r>
+                    <w:rPr>
+                      <w:rFonts w:ascii="Cambria Math" w:hAnsi="Cambria Math"/>
+                      <w:lang w:val="uk-UA"/>
+                    </w:rPr>
+                    <m:t>1</m:t>
+                  </m:r>
+                </m:num>
+                <m:den>
+                  <m:sSup>
+                    <m:sSupPr>
+                      <m:ctrlPr>
+                        <w:rPr>
+                          <w:rFonts w:ascii="Cambria Math" w:hAnsi="Cambria Math"/>
+                          <w:i/>
+                          <w:lang w:val="uk-UA"/>
+                        </w:rPr>
+                      </m:ctrlPr>
+                    </m:sSupPr>
+                    <m:e>
+                      <m:r>
+                        <w:rPr>
+                          <w:rFonts w:ascii="Cambria Math" w:hAnsi="Cambria Math"/>
+                          <w:lang w:val="uk-UA"/>
+                        </w:rPr>
+                        <m:t>x</m:t>
+                      </m:r>
+                    </m:e>
+                    <m:sup>
+                      <m:r>
+                        <w:rPr>
+                          <w:rFonts w:ascii="Cambria Math" w:hAnsi="Cambria Math"/>
+                          <w:lang w:val="uk-UA"/>
+                        </w:rPr>
+                        <m:t>3</m:t>
+                      </m:r>
+                    </m:sup>
+                  </m:sSup>
+                </m:den>
+              </m:f>
+              <m:r>
+                <w:rPr>
+                  <w:rFonts w:ascii="Cambria Math" w:hAnsi="Cambria Math"/>
+                  <w:lang w:val="uk-UA"/>
+                </w:rPr>
+                <m:t>-</m:t>
+              </m:r>
+              <m:r>
+                <w:rPr>
+                  <w:rFonts w:ascii="Cambria Math" w:hAnsi="Cambria Math"/>
+                  <w:lang w:val="uk-UA"/>
+                </w:rPr>
+                <m:t>0</m:t>
+              </m:r>
+              <m:f>
+                <m:fPr>
+                  <m:ctrlPr>
+                    <w:rPr>
+                      <w:rFonts w:ascii="Cambria Math" w:hAnsi="Cambria Math"/>
+                      <w:i/>
+                      <w:lang w:val="uk-UA"/>
+                    </w:rPr>
+                  </m:ctrlPr>
+                </m:fPr>
+                <m:num>
+                  <m:r>
+                    <w:rPr>
+                      <w:rFonts w:ascii="Cambria Math" w:hAnsi="Cambria Math"/>
+                      <w:lang w:val="uk-UA"/>
+                    </w:rPr>
+                    <m:t>1</m:t>
+                  </m:r>
+                </m:num>
+                <m:den>
+                  <m:sSup>
+                    <m:sSupPr>
+                      <m:ctrlPr>
+                        <w:rPr>
+                          <w:rFonts w:ascii="Cambria Math" w:hAnsi="Cambria Math"/>
+                          <w:i/>
+                          <w:lang w:val="uk-UA"/>
+                        </w:rPr>
+                      </m:ctrlPr>
+                    </m:sSupPr>
+                    <m:e>
+                      <m:r>
+                        <w:rPr>
+                          <w:rFonts w:ascii="Cambria Math" w:hAnsi="Cambria Math"/>
+                          <w:lang w:val="uk-UA"/>
+                        </w:rPr>
+                        <m:t>x</m:t>
+                      </m:r>
+                    </m:e>
+                    <m:sup>
+                      <m:r>
+                        <w:rPr>
+                          <w:rFonts w:ascii="Cambria Math" w:hAnsi="Cambria Math"/>
+                          <w:lang w:val="uk-UA"/>
+                        </w:rPr>
+                        <m:t>2</m:t>
+                      </m:r>
+                    </m:sup>
+                  </m:sSup>
+                </m:den>
+              </m:f>
+              <m:r>
+                <w:rPr>
+                  <w:rFonts w:ascii="Cambria Math" w:hAnsi="Cambria Math"/>
+                  <w:lang w:val="uk-UA"/>
+                </w:rPr>
+                <m:t>-</m:t>
+              </m:r>
+              <m:r>
+                <w:rPr>
+                  <w:rFonts w:ascii="Cambria Math" w:hAnsi="Cambria Math"/>
+                  <w:lang w:val="uk-UA"/>
+                </w:rPr>
+                <m:t>2</m:t>
+              </m:r>
+              <m:f>
+                <m:fPr>
+                  <m:ctrlPr>
+                    <w:rPr>
+                      <w:rFonts w:ascii="Cambria Math" w:hAnsi="Cambria Math"/>
+                      <w:i/>
+                      <w:lang w:val="uk-UA"/>
+                    </w:rPr>
+                  </m:ctrlPr>
+                </m:fPr>
+                <m:num>
+                  <m:r>
+                    <w:rPr>
+                      <w:rFonts w:ascii="Cambria Math" w:hAnsi="Cambria Math"/>
+                      <w:lang w:val="uk-UA"/>
+                    </w:rPr>
+                    <m:t>1</m:t>
+                  </m:r>
+                </m:num>
+                <m:den>
+                  <m:r>
+                    <w:rPr>
+                      <w:rFonts w:ascii="Cambria Math" w:hAnsi="Cambria Math"/>
+                      <w:lang w:val="uk-UA"/>
+                    </w:rPr>
+                    <m:t>x</m:t>
+                  </m:r>
+                </m:den>
+              </m:f>
+              <m:r>
+                <w:rPr>
+                  <w:rFonts w:ascii="Cambria Math" w:hAnsi="Cambria Math"/>
+                  <w:lang w:val="uk-UA"/>
+                </w:rPr>
+                <m:t>+3</m:t>
+              </m:r>
+            </m:e>
+          </m:d>
+          <m:r>
+            <w:rPr>
+              <w:rFonts w:ascii="Cambria Math" w:hAnsi="Cambria Math"/>
+              <w:lang w:val="uk-UA"/>
+            </w:rPr>
+            <m:t>=</m:t>
+          </m:r>
+        </m:oMath>
+      </m:oMathPara>
+    </w:p>
+    <w:p>
+      <w:pPr>
+        <w:spacing w:line="360" w:lineRule="auto"/>
+        <w:ind w:firstLine="0"/>
+      </w:pPr>
+      <m:oMathPara>
+        <m:oMath>
+          <m:r>
+            <w:rPr>
+              <w:rFonts w:ascii="Cambria Math" w:hAnsi="Cambria Math"/>
+              <w:lang w:val="uk-UA"/>
+            </w:rPr>
+            <m:t>=</m:t>
+          </m:r>
+          <m:r>
+            <w:rPr>
+              <w:rFonts w:ascii="Cambria Math" w:hAnsi="Cambria Math"/>
+            </w:rPr>
+            <m:t>3</m:t>
+          </m:r>
+          <m:sSup>
+            <m:sSupPr>
+              <m:ctrlPr>
+                <w:rPr>
+                  <w:rFonts w:ascii="Cambria Math" w:hAnsi="Cambria Math"/>
+                  <w:i/>
+                </w:rPr>
+              </m:ctrlPr>
+            </m:sSupPr>
+            <m:e>
+              <m:r>
+                <w:rPr>
+                  <w:rFonts w:ascii="Cambria Math" w:hAnsi="Cambria Math"/>
+                </w:rPr>
+                <m:t>x</m:t>
+              </m:r>
+            </m:e>
+            <m:sup>
+              <m:r>
+                <w:rPr>
+                  <w:rFonts w:ascii="Cambria Math" w:hAnsi="Cambria Math"/>
+                </w:rPr>
+                <m:t>5</m:t>
+              </m:r>
+            </m:sup>
+          </m:sSup>
+          <m:r>
+            <w:rPr>
+              <w:rFonts w:ascii="Cambria Math" w:hAnsi="Cambria Math"/>
+            </w:rPr>
+            <m:t>-</m:t>
+          </m:r>
+          <m:r>
+            <w:rPr>
+              <w:rFonts w:ascii="Cambria Math" w:hAnsi="Cambria Math"/>
+            </w:rPr>
+            <m:t>2</m:t>
+          </m:r>
+          <m:sSup>
+            <m:sSupPr>
+              <m:ctrlPr>
+                <w:rPr>
+                  <w:rFonts w:ascii="Cambria Math" w:hAnsi="Cambria Math"/>
+                  <w:i/>
+                </w:rPr>
+              </m:ctrlPr>
+            </m:sSupPr>
+            <m:e>
+              <m:r>
+                <w:rPr>
+                  <w:rFonts w:ascii="Cambria Math" w:hAnsi="Cambria Math"/>
+                </w:rPr>
+                <m:t>x</m:t>
+              </m:r>
+            </m:e>
+            <m:sup>
+              <m:r>
+                <w:rPr>
+                  <w:rFonts w:ascii="Cambria Math" w:hAnsi="Cambria Math"/>
+                </w:rPr>
+                <m:t>4</m:t>
+              </m:r>
+            </m:sup>
+          </m:sSup>
+          <m:r>
+            <w:rPr>
+              <w:rFonts w:ascii="Cambria Math" w:hAnsi="Cambria Math"/>
+            </w:rPr>
+            <m:t>+</m:t>
+          </m:r>
+          <m:r>
+            <w:rPr>
+              <w:rFonts w:ascii="Cambria Math" w:hAnsi="Cambria Math"/>
+            </w:rPr>
+            <m:t>4</m:t>
+          </m:r>
+          <m:sSup>
+            <m:sSupPr>
+              <m:ctrlPr>
+                <w:rPr>
+                  <w:rFonts w:ascii="Cambria Math" w:hAnsi="Cambria Math"/>
+                  <w:i/>
+                </w:rPr>
+              </m:ctrlPr>
+            </m:sSupPr>
+            <m:e>
+              <m:r>
+                <w:rPr>
+                  <w:rFonts w:ascii="Cambria Math" w:hAnsi="Cambria Math"/>
+                </w:rPr>
+                <m:t>x</m:t>
+              </m:r>
+            </m:e>
+            <m:sup>
+              <m:r>
+                <w:rPr>
+                  <w:rFonts w:ascii="Cambria Math" w:hAnsi="Cambria Math"/>
+                </w:rPr>
+                <m:t>3</m:t>
+              </m:r>
+            </m:sup>
+          </m:sSup>
+          <m:r>
+            <w:rPr>
+              <w:rFonts w:ascii="Cambria Math" w:hAnsi="Cambria Math"/>
+            </w:rPr>
+            <m:t>-</m:t>
+          </m:r>
+          <m:r>
+            <w:rPr>
+              <w:rFonts w:ascii="Cambria Math" w:hAnsi="Cambria Math"/>
+            </w:rPr>
+            <m:t>2x-</m:t>
+          </m:r>
+          <m:r>
+            <w:rPr>
+              <w:rFonts w:ascii="Cambria Math" w:hAnsi="Cambria Math"/>
+            </w:rPr>
+            <m:t>10</m:t>
+          </m:r>
+          <m:r>
+            <w:rPr>
+              <w:rFonts w:ascii="Cambria Math" w:hAnsi="Cambria Math"/>
+            </w:rPr>
+            <m:t>=0</m:t>
+          </m:r>
+        </m:oMath>
+      </m:oMathPara>
+    </w:p>
+    <w:p>
+      <w:pPr>
+        <w:spacing w:line="360" w:lineRule="auto"/>
+        <w:ind w:firstLine="708"/>
+        <w:rPr>
+          <w:rFonts w:ascii="Times New Roman" w:hAnsi="Times New Roman"/>
+          <w:i/>
+          <w:lang w:val="uk-UA"/>
+        </w:rPr>
+      </w:pPr>
+      <w:r>
+        <w:rPr>
+          <w:rFonts w:ascii="Times New Roman" w:hAnsi="Times New Roman"/>
+          <w:lang w:val="en-US"/>
+        </w:rPr>
+        <w:t>Для цього рівняння</w:t>
+      </w:r>
+      <w:r>
+        <w:rPr>
+          <w:rFonts w:ascii="Times New Roman" w:hAnsi="Times New Roman"/>
+          <w:lang w:val="en-US"/>
+        </w:rPr>
+        <w:t xml:space="preserve"> </w:t>
+      </w:r>
+      <m:oMath>
+        <m:r>
+          <w:rPr>
+            <w:rFonts w:ascii="Cambria Math" w:hAnsi="Cambria Math"/>
+            <w:lang w:val="en-US"/>
+          </w:rPr>
+          <m:t>i</m:t>
+        </m:r>
+        <m:r>
+          <w:rPr>
+            <w:rFonts w:ascii="Cambria Math" w:hAnsi="Cambria Math"/>
+            <w:lang w:val="uk-UA"/>
+          </w:rPr>
+          <m:t>=</m:t>
+        </m:r>
+        <m:r>
+          <w:rPr>
+            <w:rFonts w:ascii="Cambria Math" w:hAnsi="Cambria Math"/>
+            <w:lang w:val="uk-UA"/>
+          </w:rPr>
+          <m:t>4</m:t>
+        </m:r>
+      </m:oMath>
+      <w:r>
+        <w:rPr>
+          <w:rFonts w:ascii="Times New Roman" w:hAnsi="Times New Roman"/>
+          <w:lang w:val="en-US"/>
+        </w:rPr>
+        <w:t xml:space="preserve">, </w:t>
+      </w:r>
+      <w:r>
+        <w:rPr>
+          <w:rFonts w:ascii="Times New Roman" w:hAnsi="Times New Roman"/>
+          <w:lang w:val="uk-UA"/>
+        </w:rPr>
+        <w:t xml:space="preserve">а </w:t>
+      </w:r>
+      <m:oMath>
+        <m:r>
+          <w:rPr>
+            <w:rFonts w:ascii="Cambria Math" w:hAnsi="Cambria Math"/>
+            <w:lang w:val="en-US"/>
+          </w:rPr>
+          <m:t>C</m:t>
+        </m:r>
+        <m:r>
+          <w:rPr>
+            <w:rFonts w:ascii="Cambria Math" w:hAnsi="Cambria Math"/>
+            <w:lang w:val="uk-UA"/>
+          </w:rPr>
+          <m:t>=</m:t>
+        </m:r>
+        <m:func>
+          <m:funcPr>
+            <m:ctrlPr>
+              <w:rPr>
+                <w:rFonts w:ascii="Cambria Math" w:hAnsi="Cambria Math"/>
+                <w:lang w:val="uk-UA"/>
+              </w:rPr>
+            </m:ctrlPr>
+          </m:funcPr>
+          <m:fName>
+            <m:r>
+              <m:rPr>
+                <m:sty m:val="p"/>
+              </m:rPr>
+              <w:rPr>
+                <w:rFonts w:ascii="Cambria Math" w:hAnsi="Cambria Math"/>
+                <w:lang w:val="uk-UA"/>
+              </w:rPr>
+              <m:t>max</m:t>
+            </m:r>
+          </m:fName>
+          <m:e>
+            <m:d>
+              <m:dPr>
+                <m:begChr m:val="{"/>
+                <m:endChr m:val="}"/>
+                <m:ctrlPr>
+                  <w:rPr>
+                    <w:rFonts w:ascii="Cambria Math" w:hAnsi="Cambria Math"/>
+                    <w:i/>
+                    <w:lang w:val="uk-UA"/>
+                  </w:rPr>
+                </m:ctrlPr>
+              </m:dPr>
+              <m:e>
+                <m:d>
+                  <m:dPr>
+                    <m:begChr m:val="|"/>
+                    <m:endChr m:val="|"/>
+                    <m:ctrlPr>
+                      <w:rPr>
+                        <w:rFonts w:ascii="Cambria Math" w:hAnsi="Cambria Math"/>
+                        <w:i/>
+                        <w:lang w:val="uk-UA"/>
+                      </w:rPr>
+                    </m:ctrlPr>
+                  </m:dPr>
+                  <m:e>
+                    <m:r>
+                      <w:rPr>
+                        <w:rFonts w:ascii="Cambria Math" w:hAnsi="Cambria Math"/>
+                        <w:lang w:val="uk-UA"/>
+                      </w:rPr>
+                      <m:t>-</m:t>
+                    </m:r>
+                    <m:r>
+                      <w:rPr>
+                        <w:rFonts w:ascii="Cambria Math" w:hAnsi="Cambria Math"/>
+                        <w:lang w:val="uk-UA"/>
+                      </w:rPr>
+                      <m:t>2</m:t>
+                    </m:r>
+                  </m:e>
+                </m:d>
+                <m:r>
+                  <w:rPr>
+                    <w:rFonts w:ascii="Cambria Math" w:hAnsi="Cambria Math"/>
+                    <w:lang w:val="uk-UA"/>
+                  </w:rPr>
+                  <m:t>,</m:t>
+                </m:r>
+                <m:d>
+                  <m:dPr>
+                    <m:begChr m:val="|"/>
+                    <m:endChr m:val="|"/>
+                    <m:ctrlPr>
+                      <w:rPr>
+                        <w:rFonts w:ascii="Cambria Math" w:hAnsi="Cambria Math"/>
+                        <w:i/>
+                        <w:lang w:val="uk-UA"/>
+                      </w:rPr>
+                    </m:ctrlPr>
+                  </m:dPr>
+                  <m:e>
+                    <m:r>
+                      <w:rPr>
+                        <w:rFonts w:ascii="Cambria Math" w:hAnsi="Cambria Math"/>
+                        <w:lang w:val="uk-UA"/>
+                      </w:rPr>
+                      <m:t>-</m:t>
+                    </m:r>
+                    <m:r>
+                      <w:rPr>
+                        <w:rFonts w:ascii="Cambria Math" w:hAnsi="Cambria Math"/>
+                        <w:lang w:val="uk-UA"/>
+                      </w:rPr>
+                      <m:t>2</m:t>
+                    </m:r>
+                  </m:e>
+                </m:d>
+                <m:r>
+                  <w:rPr>
+                    <w:rFonts w:ascii="Cambria Math" w:hAnsi="Cambria Math"/>
+                    <w:lang w:val="en-US"/>
+                  </w:rPr>
+                  <m:t>,</m:t>
+                </m:r>
+                <m:d>
+                  <m:dPr>
+                    <m:begChr m:val="|"/>
+                    <m:endChr m:val="|"/>
+                    <m:ctrlPr>
+                      <w:rPr>
+                        <w:rFonts w:ascii="Cambria Math" w:hAnsi="Cambria Math"/>
+                        <w:i/>
+                        <w:lang w:val="uk-UA"/>
+                      </w:rPr>
+                    </m:ctrlPr>
+                  </m:dPr>
+                  <m:e>
+                    <m:r>
+                      <w:rPr>
+                        <w:rFonts w:ascii="Cambria Math" w:hAnsi="Cambria Math"/>
+                        <w:lang w:val="uk-UA"/>
+                      </w:rPr>
+                      <m:t>-10</m:t>
+                    </m:r>
+                  </m:e>
+                </m:d>
+              </m:e>
+            </m:d>
+          </m:e>
+        </m:func>
+        <m:r>
+          <w:rPr>
+            <w:rFonts w:ascii="Cambria Math" w:hAnsi="Cambria Math"/>
+            <w:lang w:val="uk-UA"/>
+          </w:rPr>
+          <m:t>=</m:t>
+        </m:r>
+        <m:r>
+          <w:rPr>
+            <w:rFonts w:ascii="Cambria Math" w:hAnsi="Cambria Math"/>
+            <w:lang w:val="uk-UA"/>
+          </w:rPr>
+          <m:t>10</m:t>
+        </m:r>
+      </m:oMath>
+    </w:p>
+    <w:p>
+      <w:pPr>
+        <w:spacing w:line="360" w:lineRule="auto"/>
+        <w:ind w:firstLine="0"/>
+        <w:rPr>
+          <w:rFonts w:ascii="Times New Roman" w:hAnsi="Times New Roman"/>
+          <w:lang w:val="en-US"/>
+        </w:rPr>
+      </w:pPr>
+      <m:oMathPara>
+        <m:oMath>
+          <m:sSub>
+            <m:sSubPr>
+              <m:ctrlPr>
+                <w:rPr>
+                  <w:rFonts w:ascii="Cambria Math" w:hAnsi="Cambria Math"/>
+                  <w:i/>
+                  <w:lang w:val="en-US"/>
+                </w:rPr>
+              </m:ctrlPr>
+            </m:sSubPr>
+            <m:e>
+              <m:r>
+                <w:rPr>
+                  <w:rFonts w:ascii="Cambria Math" w:hAnsi="Cambria Math"/>
+                  <w:lang w:val="en-US"/>
+                </w:rPr>
+                <m:t>R</m:t>
+              </m:r>
+            </m:e>
+            <m:sub>
+              <m:r>
+                <w:rPr>
+                  <w:rFonts w:ascii="Cambria Math" w:hAnsi="Cambria Math"/>
+                  <w:lang w:val="en-US"/>
+                </w:rPr>
+                <m:t>3</m:t>
+              </m:r>
+            </m:sub>
+          </m:sSub>
+          <m:r>
+            <w:rPr>
+              <w:rFonts w:ascii="Cambria Math" w:hAnsi="Cambria Math"/>
+              <w:lang w:val="en-US"/>
+            </w:rPr>
+            <m:t>=1+</m:t>
+          </m:r>
+          <m:rad>
+            <m:radPr>
+              <m:ctrlPr>
+                <w:rPr>
+                  <w:rFonts w:ascii="Cambria Math" w:hAnsi="Cambria Math"/>
+                  <w:i/>
+                  <w:lang w:val="en-US"/>
+                </w:rPr>
+              </m:ctrlPr>
+            </m:radPr>
+            <m:deg>
+              <m:r>
+                <w:rPr>
+                  <w:rFonts w:ascii="Cambria Math" w:hAnsi="Cambria Math"/>
+                  <w:lang w:val="en-US"/>
+                </w:rPr>
+                <m:t>(5-4)</m:t>
+              </m:r>
+            </m:deg>
+            <m:e>
+              <m:f>
+                <m:fPr>
+                  <m:ctrlPr>
+                    <w:rPr>
+                      <w:rFonts w:ascii="Cambria Math" w:hAnsi="Cambria Math"/>
+                      <w:i/>
+                      <w:lang w:val="en-US"/>
+                    </w:rPr>
+                  </m:ctrlPr>
+                </m:fPr>
+                <m:num>
+                  <m:r>
+                    <w:rPr>
+                      <w:rFonts w:ascii="Cambria Math" w:hAnsi="Cambria Math"/>
+                      <w:lang w:val="en-US"/>
+                    </w:rPr>
+                    <m:t>10</m:t>
+                  </m:r>
+                </m:num>
+                <m:den>
+                  <m:r>
+                    <w:rPr>
+                      <w:rFonts w:ascii="Cambria Math" w:hAnsi="Cambria Math"/>
+                      <w:lang w:val="en-US"/>
+                    </w:rPr>
+                    <m:t>3</m:t>
+                  </m:r>
+                </m:den>
+              </m:f>
+            </m:e>
+          </m:rad>
+          <m:r>
+            <w:rPr>
+              <w:rFonts w:ascii="Cambria Math" w:hAnsi="Cambria Math"/>
+              <w:lang w:val="en-US"/>
+            </w:rPr>
+            <m:t>=</m:t>
+          </m:r>
+          <m:r>
+            <w:rPr>
+              <w:rFonts w:ascii="Cambria Math" w:hAnsi="Cambria Math"/>
+              <w:lang w:val="en-US"/>
+            </w:rPr>
+            <m:t>4.3</m:t>
+          </m:r>
+        </m:oMath>
+      </m:oMathPara>
+    </w:p>
+    <w:p>
+      <w:pPr>
+        <w:spacing w:line="360" w:lineRule="auto"/>
+        <w:ind w:firstLine="708"/>
+        <w:rPr>
+          <w:rFonts w:ascii="Times New Roman" w:hAnsi="Times New Roman"/>
+          <w:lang w:val="en-US"/>
+        </w:rPr>
+      </w:pPr>
+      <w:r>
+        <w:rPr>
+          <w:rFonts w:ascii="Times New Roman" w:hAnsi="Times New Roman"/>
+          <w:lang w:val="en-US"/>
+        </w:rPr>
+        <w:t>Звідси знаходимо:</w:t>
+      </w:r>
+    </w:p>
+    <w:p>
+      <w:pPr>
+        <w:spacing w:line="360" w:lineRule="auto"/>
+        <w:ind w:firstLine="0"/>
+        <w:rPr>
+          <w:rFonts w:ascii="Times New Roman" w:hAnsi="Times New Roman"/>
+          <w:lang w:val="en-US"/>
+        </w:rPr>
+      </w:pPr>
+      <m:oMathPara>
+        <m:oMath>
+          <m:r>
+            <w:rPr>
+              <w:rFonts w:ascii="Cambria Math" w:hAnsi="Cambria Math"/>
+              <w:lang w:val="en-US"/>
+            </w:rPr>
+            <m:t>-</m:t>
+          </m:r>
+          <m:sSub>
+            <m:sSubPr>
+              <m:ctrlPr>
+                <w:rPr>
+                  <w:rFonts w:ascii="Cambria Math" w:hAnsi="Cambria Math"/>
+                  <w:i/>
+                  <w:lang w:val="en-US"/>
+                </w:rPr>
+              </m:ctrlPr>
+            </m:sSubPr>
+            <m:e>
+              <m:r>
+                <w:rPr>
+                  <w:rFonts w:ascii="Cambria Math" w:hAnsi="Cambria Math"/>
+                  <w:lang w:val="en-US"/>
+                </w:rPr>
+                <m:t>R</m:t>
+              </m:r>
+            </m:e>
+            <m:sub>
+              <m:r>
+                <w:rPr>
+                  <w:rFonts w:ascii="Cambria Math" w:hAnsi="Cambria Math"/>
+                  <w:lang w:val="en-US"/>
+                </w:rPr>
+                <m:t>2</m:t>
+              </m:r>
+            </m:sub>
+          </m:sSub>
+          <m:r>
+            <w:rPr>
+              <w:rFonts w:ascii="Cambria Math" w:hAnsi="Cambria Math"/>
+              <w:lang w:val="en-US"/>
+            </w:rPr>
+            <m:t>=-1.632≤</m:t>
+          </m:r>
+          <m:sSubSup>
+            <m:sSubSupPr>
+              <m:ctrlPr>
+                <w:rPr>
+                  <w:rFonts w:ascii="Cambria Math" w:hAnsi="Cambria Math"/>
+                  <w:i/>
+                  <w:lang w:val="en-US"/>
+                </w:rPr>
+              </m:ctrlPr>
+            </m:sSubSupPr>
+            <m:e>
+              <m:r>
+                <w:rPr>
+                  <w:rFonts w:ascii="Cambria Math" w:hAnsi="Cambria Math"/>
+                  <w:lang w:val="en-US"/>
+                </w:rPr>
+                <m:t>x</m:t>
+              </m:r>
+            </m:e>
+            <m:sub>
+              <m:r>
+                <w:rPr>
+                  <w:rFonts w:ascii="Cambria Math" w:hAnsi="Cambria Math"/>
+                  <w:lang w:val="en-US"/>
+                </w:rPr>
+                <m:t>*i</m:t>
+              </m:r>
+            </m:sub>
+            <m:sup>
+              <m:r>
+                <w:rPr>
+                  <w:rFonts w:ascii="Cambria Math" w:hAnsi="Cambria Math"/>
+                  <w:lang w:val="en-US"/>
+                </w:rPr>
+                <m:t>-</m:t>
+              </m:r>
+            </m:sup>
+          </m:sSubSup>
+          <m:r>
+            <w:rPr>
+              <w:rFonts w:ascii="Cambria Math" w:hAnsi="Cambria Math"/>
+              <w:lang w:val="en-US"/>
+            </w:rPr>
+            <m:t>≤-</m:t>
+          </m:r>
+          <m:f>
+            <m:fPr>
+              <m:ctrlPr>
+                <w:rPr>
+                  <w:rFonts w:ascii="Cambria Math" w:hAnsi="Cambria Math"/>
+                  <w:i/>
+                  <w:lang w:val="en-US"/>
+                </w:rPr>
+              </m:ctrlPr>
+            </m:fPr>
+            <m:num>
+              <m:r>
+                <w:rPr>
+                  <w:rFonts w:ascii="Cambria Math" w:hAnsi="Cambria Math"/>
+                  <w:lang w:val="en-US"/>
+                </w:rPr>
+                <m:t>1</m:t>
+              </m:r>
+            </m:num>
+            <m:den>
+              <m:sSub>
+                <m:sSubPr>
+                  <m:ctrlPr>
+                    <w:rPr>
+                      <w:rFonts w:ascii="Cambria Math" w:hAnsi="Cambria Math"/>
+                      <w:i/>
+                      <w:lang w:val="en-US"/>
+                    </w:rPr>
+                  </m:ctrlPr>
+                </m:sSubPr>
+                <m:e>
+                  <m:r>
+                    <w:rPr>
+                      <w:rFonts w:ascii="Cambria Math" w:hAnsi="Cambria Math"/>
+                      <w:lang w:val="en-US"/>
+                    </w:rPr>
+                    <m:t>R</m:t>
+                  </m:r>
+                </m:e>
+                <m:sub>
+                  <m:r>
+                    <w:rPr>
+                      <w:rFonts w:ascii="Cambria Math" w:hAnsi="Cambria Math"/>
+                      <w:lang w:val="en-US"/>
+                    </w:rPr>
+                    <m:t>3</m:t>
+                  </m:r>
+                </m:sub>
+              </m:sSub>
+            </m:den>
+          </m:f>
+          <m:r>
+            <w:rPr>
+              <w:rFonts w:ascii="Cambria Math" w:hAnsi="Cambria Math"/>
+              <w:lang w:val="en-US"/>
+            </w:rPr>
+            <m:t>=-0.232</m:t>
+          </m:r>
         </m:oMath>
       </m:oMathPara>
       <w:bookmarkStart w:id="4" w:name="_GoBack"/>
@@ -4421,7 +6841,36 @@
     <w:p>
       <w:pPr>
         <w:spacing w:line="360" w:lineRule="auto"/>
+        <w:ind w:firstLine="708"/>
+        <w:rPr>
+          <w:rFonts w:ascii="Times New Roman" w:hAnsi="Times New Roman"/>
+          <w:lang w:val="en-US"/>
+        </w:rPr>
+      </w:pPr>
+    </w:p>
+    <w:p>
+      <w:pPr>
+        <w:spacing w:line="360" w:lineRule="auto"/>
+        <w:ind w:firstLine="708"/>
+        <w:rPr>
+          <w:rFonts w:ascii="Times New Roman" w:hAnsi="Times New Roman"/>
+          <w:lang w:val="en-US"/>
+        </w:rPr>
+      </w:pPr>
+    </w:p>
+    <w:p>
+      <w:pPr>
+        <w:spacing w:line="360" w:lineRule="auto"/>
         <w:ind w:firstLine="0"/>
+        <w:rPr>
+          <w:rFonts w:ascii="Times New Roman" w:hAnsi="Times New Roman"/>
+          <w:lang w:val="en-US"/>
+        </w:rPr>
+      </w:pPr>
+    </w:p>
+    <w:p>
+      <w:pPr>
+        <w:pStyle w:val="3"/>
         <w:rPr>
           <w:rFonts w:ascii="Times New Roman" w:hAnsi="Times New Roman"/>
           <w:lang w:val="uk-UA"/>
@@ -4431,6 +6880,7 @@
         <w:rPr>
           <w:lang w:val="uk-UA"/>
         </w:rPr>
+        <w:lastRenderedPageBreak/>
         <w:t>3 Розв</w:t>
       </w:r>
       <w:r>
@@ -31212,7 +33662,7 @@
         <w:rStyle w:val="a5"/>
         <w:noProof/>
       </w:rPr>
-      <w:t>11</w:t>
+      <w:t>7</w:t>
     </w:r>
     <w:r>
       <w:rPr>
@@ -31498,7 +33948,7 @@
   <w:style w:type="paragraph" w:default="1" w:styleId="a">
     <w:name w:val="Normal"/>
     <w:qFormat/>
-    <w:rsid w:val="00A44523"/>
+    <w:rsid w:val="00FD4C5F"/>
     <w:pPr>
       <w:ind w:firstLine="709"/>
       <w:jc w:val="both"/>
@@ -32197,7 +34647,7 @@
 </file>
 
 <file path=customXml/itemProps1.xml><?xml version="1.0" encoding="utf-8"?>
-<ds:datastoreItem xmlns:ds="http://schemas.openxmlformats.org/officeDocument/2006/customXml" ds:itemID="{91843DCA-BD4F-4362-ACB1-846A3A4D7B63}">
+<ds:datastoreItem xmlns:ds="http://schemas.openxmlformats.org/officeDocument/2006/customXml" ds:itemID="{0EA9A32B-9B29-412E-A6DF-F28B1F76812C}">
   <ds:schemaRefs>
     <ds:schemaRef ds:uri="http://schemas.openxmlformats.org/officeDocument/2006/bibliography"/>
   </ds:schemaRefs>

</xml_diff>

<commit_message>
✨: add sixth Theory
</commit_message>
<xml_diff>
--- a/Labs/Lab6/Lab6 Dominskyi Valentyn IP-93.docx
+++ b/Labs/Lab6/Lab6 Dominskyi Valentyn IP-93.docx
@@ -5401,7 +5401,7 @@
         <w:ind w:firstLine="0"/>
         <w:rPr>
           <w:rFonts w:ascii="Times New Roman" w:hAnsi="Times New Roman"/>
-          <w:lang w:val="en-US"/>
+          <w:lang w:val="uk-UA"/>
         </w:rPr>
       </w:pPr>
       <m:oMathPara>
@@ -6835,13 +6835,809 @@
           </m:r>
         </m:oMath>
       </m:oMathPara>
+    </w:p>
+    <w:p>
+      <w:pPr>
+        <w:ind w:firstLine="0"/>
+        <w:jc w:val="left"/>
+        <w:rPr>
+          <w:rFonts w:ascii="Times New Roman" w:hAnsi="Times New Roman"/>
+          <w:lang w:val="en-US"/>
+        </w:rPr>
+      </w:pPr>
+      <w:r>
+        <w:rPr>
+          <w:rFonts w:ascii="Times New Roman" w:hAnsi="Times New Roman"/>
+          <w:lang w:val="en-US"/>
+        </w:rPr>
+        <w:br w:type="page"/>
+      </w:r>
+    </w:p>
+    <w:p>
+      <w:pPr>
+        <w:spacing w:line="360" w:lineRule="auto"/>
+        <w:ind w:firstLine="0"/>
+        <w:rPr>
+          <w:rFonts w:ascii="Times New Roman" w:hAnsi="Times New Roman"/>
+          <w:lang w:val="en-US"/>
+        </w:rPr>
+      </w:pPr>
+      <w:r>
+        <w:rPr>
+          <w:rFonts w:ascii="Times New Roman" w:hAnsi="Times New Roman"/>
+          <w:lang w:val="en-US"/>
+        </w:rPr>
+        <w:lastRenderedPageBreak/>
+        <w:drawing>
+          <wp:inline distT="0" distB="0" distL="0" distR="0" wp14:anchorId="5F4515C0" wp14:editId="5EB21801">
+            <wp:extent cx="6120765" cy="1889760"/>
+            <wp:effectExtent l="0" t="0" r="0" b="0"/>
+            <wp:docPr id="7" name="Рисунок 7"/>
+            <wp:cNvGraphicFramePr>
+              <a:graphicFrameLocks xmlns:a="http://schemas.openxmlformats.org/drawingml/2006/main" noChangeAspect="1"/>
+            </wp:cNvGraphicFramePr>
+            <a:graphic xmlns:a="http://schemas.openxmlformats.org/drawingml/2006/main">
+              <a:graphicData uri="http://schemas.openxmlformats.org/drawingml/2006/picture">
+                <pic:pic xmlns:pic="http://schemas.openxmlformats.org/drawingml/2006/picture">
+                  <pic:nvPicPr>
+                    <pic:cNvPr id="1" name=""/>
+                    <pic:cNvPicPr/>
+                  </pic:nvPicPr>
+                  <pic:blipFill>
+                    <a:blip r:embed="rId12"/>
+                    <a:stretch>
+                      <a:fillRect/>
+                    </a:stretch>
+                  </pic:blipFill>
+                  <pic:spPr>
+                    <a:xfrm>
+                      <a:off x="0" y="0"/>
+                      <a:ext cx="6120765" cy="1889760"/>
+                    </a:xfrm>
+                    <a:prstGeom prst="rect">
+                      <a:avLst/>
+                    </a:prstGeom>
+                  </pic:spPr>
+                </pic:pic>
+              </a:graphicData>
+            </a:graphic>
+          </wp:inline>
+        </w:drawing>
+      </w:r>
+    </w:p>
+    <w:p>
+      <w:pPr>
+        <w:spacing w:line="360" w:lineRule="auto"/>
+        <w:ind w:firstLine="0"/>
+        <w:rPr>
+          <w:rFonts w:ascii="Times New Roman" w:hAnsi="Times New Roman"/>
+          <w:lang w:val="en-US"/>
+        </w:rPr>
+      </w:pPr>
+      <w:r>
+        <w:rPr>
+          <w:rFonts w:ascii="Times New Roman" w:hAnsi="Times New Roman"/>
+          <w:lang w:val="uk-UA"/>
+        </w:rPr>
+        <w:t>В</w:t>
+      </w:r>
+      <w:r>
+        <w:rPr>
+          <w:rFonts w:ascii="Times New Roman" w:hAnsi="Times New Roman"/>
+          <w:lang w:val="en-US"/>
+        </w:rPr>
+        <w:t>изначимо число додатних і від'ємних коренів. Виписуємо</w:t>
+      </w:r>
+      <w:r>
+        <w:rPr>
+          <w:rFonts w:ascii="Times New Roman" w:hAnsi="Times New Roman"/>
+          <w:lang w:val="uk-UA"/>
+        </w:rPr>
+        <w:t xml:space="preserve"> </w:t>
+      </w:r>
+      <w:r>
+        <w:rPr>
+          <w:rFonts w:ascii="Times New Roman" w:hAnsi="Times New Roman"/>
+          <w:lang w:val="en-US"/>
+        </w:rPr>
+        <w:t>коефіцієнти многочлена</w:t>
+      </w:r>
+    </w:p>
+    <w:p>
+      <w:pPr>
+        <w:spacing w:line="360" w:lineRule="auto"/>
+        <w:ind w:firstLine="0"/>
+        <w:rPr>
+          <w:rFonts w:ascii="Times New Roman" w:hAnsi="Times New Roman"/>
+        </w:rPr>
+      </w:pPr>
+      <m:oMathPara>
+        <m:oMath>
+          <m:sSub>
+            <m:sSubPr>
+              <m:ctrlPr>
+                <w:rPr>
+                  <w:rFonts w:ascii="Cambria Math" w:hAnsi="Cambria Math"/>
+                  <w:i/>
+                  <w:lang w:val="uk-UA"/>
+                </w:rPr>
+              </m:ctrlPr>
+            </m:sSubPr>
+            <m:e>
+              <m:r>
+                <w:rPr>
+                  <w:rFonts w:ascii="Cambria Math" w:hAnsi="Cambria Math"/>
+                  <w:lang w:val="uk-UA"/>
+                </w:rPr>
+                <m:t>P</m:t>
+              </m:r>
+            </m:e>
+            <m:sub>
+              <m:r>
+                <w:rPr>
+                  <w:rFonts w:ascii="Cambria Math" w:hAnsi="Cambria Math"/>
+                  <w:lang w:val="uk-UA"/>
+                </w:rPr>
+                <m:t>n</m:t>
+              </m:r>
+            </m:sub>
+          </m:sSub>
+          <m:d>
+            <m:dPr>
+              <m:ctrlPr>
+                <w:rPr>
+                  <w:rFonts w:ascii="Cambria Math" w:hAnsi="Cambria Math"/>
+                  <w:i/>
+                  <w:lang w:val="uk-UA"/>
+                </w:rPr>
+              </m:ctrlPr>
+            </m:dPr>
+            <m:e>
+              <m:r>
+                <w:rPr>
+                  <w:rFonts w:ascii="Cambria Math" w:hAnsi="Cambria Math"/>
+                </w:rPr>
+                <m:t>x</m:t>
+              </m:r>
+            </m:e>
+          </m:d>
+          <m:r>
+            <w:rPr>
+              <w:rFonts w:ascii="Cambria Math" w:hAnsi="Cambria Math"/>
+              <w:lang w:val="uk-UA"/>
+            </w:rPr>
+            <m:t>=</m:t>
+          </m:r>
+          <m:sSub>
+            <m:sSubPr>
+              <m:ctrlPr>
+                <w:rPr>
+                  <w:rFonts w:ascii="Cambria Math" w:hAnsi="Cambria Math"/>
+                  <w:i/>
+                  <w:lang w:val="uk-UA"/>
+                </w:rPr>
+              </m:ctrlPr>
+            </m:sSubPr>
+            <m:e>
+              <m:r>
+                <w:rPr>
+                  <w:rFonts w:ascii="Cambria Math" w:hAnsi="Cambria Math"/>
+                  <w:lang w:val="uk-UA"/>
+                </w:rPr>
+                <m:t>P</m:t>
+              </m:r>
+            </m:e>
+            <m:sub>
+              <m:r>
+                <w:rPr>
+                  <w:rFonts w:ascii="Cambria Math" w:hAnsi="Cambria Math"/>
+                  <w:lang w:val="uk-UA"/>
+                </w:rPr>
+                <m:t>5</m:t>
+              </m:r>
+            </m:sub>
+          </m:sSub>
+          <m:d>
+            <m:dPr>
+              <m:ctrlPr>
+                <w:rPr>
+                  <w:rFonts w:ascii="Cambria Math" w:hAnsi="Cambria Math"/>
+                  <w:i/>
+                  <w:lang w:val="uk-UA"/>
+                </w:rPr>
+              </m:ctrlPr>
+            </m:dPr>
+            <m:e>
+              <m:r>
+                <w:rPr>
+                  <w:rFonts w:ascii="Cambria Math" w:hAnsi="Cambria Math"/>
+                  <w:lang w:val="uk-UA"/>
+                </w:rPr>
+                <m:t>x</m:t>
+              </m:r>
+            </m:e>
+          </m:d>
+          <m:r>
+            <w:rPr>
+              <w:rFonts w:ascii="Cambria Math" w:hAnsi="Cambria Math"/>
+              <w:lang w:val="uk-UA"/>
+            </w:rPr>
+            <m:t>:</m:t>
+          </m:r>
+          <m:r>
+            <w:rPr>
+              <w:rFonts w:ascii="Cambria Math" w:hAnsi="Cambria Math"/>
+            </w:rPr>
+            <m:t>10</m:t>
+          </m:r>
+          <m:r>
+            <w:rPr>
+              <w:rFonts w:ascii="Cambria Math" w:hAnsi="Cambria Math"/>
+            </w:rPr>
+            <m:t>,</m:t>
+          </m:r>
+          <m:r>
+            <w:rPr>
+              <w:rFonts w:ascii="Cambria Math" w:hAnsi="Cambria Math"/>
+            </w:rPr>
+            <m:t>-2</m:t>
+          </m:r>
+          <m:r>
+            <w:rPr>
+              <w:rFonts w:ascii="Cambria Math" w:hAnsi="Cambria Math"/>
+            </w:rPr>
+            <m:t>,</m:t>
+          </m:r>
+          <m:r>
+            <w:rPr>
+              <w:rFonts w:ascii="Cambria Math" w:hAnsi="Cambria Math"/>
+            </w:rPr>
+            <m:t>-4</m:t>
+          </m:r>
+          <m:r>
+            <w:rPr>
+              <w:rFonts w:ascii="Cambria Math" w:hAnsi="Cambria Math"/>
+            </w:rPr>
+            <m:t xml:space="preserve">, </m:t>
+          </m:r>
+          <m:r>
+            <w:rPr>
+              <w:rFonts w:ascii="Cambria Math" w:hAnsi="Cambria Math"/>
+            </w:rPr>
+            <m:t>2</m:t>
+          </m:r>
+          <m:r>
+            <w:rPr>
+              <w:rFonts w:ascii="Cambria Math" w:hAnsi="Cambria Math"/>
+            </w:rPr>
+            <m:t xml:space="preserve">, </m:t>
+          </m:r>
+          <m:r>
+            <w:rPr>
+              <w:rFonts w:ascii="Cambria Math" w:hAnsi="Cambria Math"/>
+            </w:rPr>
+            <m:t>3</m:t>
+          </m:r>
+        </m:oMath>
+      </m:oMathPara>
+    </w:p>
+    <w:p>
+      <w:pPr>
+        <w:spacing w:line="360" w:lineRule="auto"/>
+        <w:ind w:firstLine="0"/>
+        <w:rPr>
+          <w:rFonts w:ascii="Times New Roman" w:hAnsi="Times New Roman"/>
+          <w:lang w:val="en-US"/>
+        </w:rPr>
+      </w:pPr>
+      <m:oMathPara>
+        <m:oMath>
+          <m:sSub>
+            <m:sSubPr>
+              <m:ctrlPr>
+                <w:rPr>
+                  <w:rFonts w:ascii="Cambria Math" w:hAnsi="Cambria Math"/>
+                  <w:i/>
+                  <w:lang w:val="en-US"/>
+                </w:rPr>
+              </m:ctrlPr>
+            </m:sSubPr>
+            <m:e>
+              <m:r>
+                <w:rPr>
+                  <w:rFonts w:ascii="Cambria Math" w:hAnsi="Cambria Math"/>
+                  <w:lang w:val="en-US"/>
+                </w:rPr>
+                <m:t>S</m:t>
+              </m:r>
+            </m:e>
+            <m:sub>
+              <m:r>
+                <w:rPr>
+                  <w:rFonts w:ascii="Cambria Math" w:hAnsi="Cambria Math"/>
+                  <w:lang w:val="en-US"/>
+                </w:rPr>
+                <m:t>1</m:t>
+              </m:r>
+            </m:sub>
+          </m:sSub>
+          <m:d>
+            <m:dPr>
+              <m:ctrlPr>
+                <w:rPr>
+                  <w:rFonts w:ascii="Cambria Math" w:hAnsi="Cambria Math"/>
+                  <w:i/>
+                  <w:lang w:val="en-US"/>
+                </w:rPr>
+              </m:ctrlPr>
+            </m:dPr>
+            <m:e>
+              <m:r>
+                <w:rPr>
+                  <w:rFonts w:ascii="Cambria Math" w:hAnsi="Cambria Math"/>
+                  <w:lang w:val="uk-UA"/>
+                </w:rPr>
+                <m:t>кількість змін знаку</m:t>
+              </m:r>
+            </m:e>
+          </m:d>
+          <m:r>
+            <w:rPr>
+              <w:rFonts w:ascii="Cambria Math" w:hAnsi="Cambria Math"/>
+              <w:lang w:val="en-US"/>
+            </w:rPr>
+            <m:t>=2</m:t>
+          </m:r>
+        </m:oMath>
+      </m:oMathPara>
+    </w:p>
+    <w:p>
+      <w:pPr>
+        <w:spacing w:line="360" w:lineRule="auto"/>
+        <w:ind w:firstLine="708"/>
+        <w:rPr>
+          <w:rFonts w:ascii="Times New Roman" w:hAnsi="Times New Roman"/>
+          <w:lang w:val="uk-UA"/>
+        </w:rPr>
+      </w:pPr>
+      <w:r>
+        <w:rPr>
+          <w:rFonts w:ascii="Times New Roman" w:hAnsi="Times New Roman"/>
+        </w:rPr>
+        <w:t xml:space="preserve">Оскільки число змін знаків </w:t>
+      </w:r>
+      <w:r>
+        <w:rPr>
+          <w:rFonts w:cs="Arial"/>
+          <w:noProof/>
+          <w:lang w:val="en-US" w:eastAsia="en-US"/>
+        </w:rPr>
+        <w:drawing>
+          <wp:inline distT="0" distB="0" distL="0" distR="0" wp14:anchorId="6B909A3B" wp14:editId="2579C285">
+            <wp:extent cx="139700" cy="184150"/>
+            <wp:effectExtent l="0" t="0" r="0" b="6350"/>
+            <wp:docPr id="8" name="Рисунок 8" descr="C:\Users\Valentin\AppData\Local\Microsoft\Windows\Clipboard\HistoryData\{7ABEC192-DB27-45D4-8BA1-ED2D5FC39BF2}\{2FBA4CA8-5DD3-48BC-9ABC-377A5DBF212E}\ResourceMap\{54523DA6-3F4F-459A-893F-4ABF8922D698}"/>
+            <wp:cNvGraphicFramePr>
+              <a:graphicFrameLocks xmlns:a="http://schemas.openxmlformats.org/drawingml/2006/main" noChangeAspect="1"/>
+            </wp:cNvGraphicFramePr>
+            <a:graphic xmlns:a="http://schemas.openxmlformats.org/drawingml/2006/main">
+              <a:graphicData uri="http://schemas.openxmlformats.org/drawingml/2006/picture">
+                <pic:pic xmlns:pic="http://schemas.openxmlformats.org/drawingml/2006/picture">
+                  <pic:nvPicPr>
+                    <pic:cNvPr id="0" name="Picture 67" descr="C:\Users\Valentin\AppData\Local\Microsoft\Windows\Clipboard\HistoryData\{7ABEC192-DB27-45D4-8BA1-ED2D5FC39BF2}\{2FBA4CA8-5DD3-48BC-9ABC-377A5DBF212E}\ResourceMap\{54523DA6-3F4F-459A-893F-4ABF8922D698}"/>
+                    <pic:cNvPicPr>
+                      <a:picLocks noChangeAspect="1" noChangeArrowheads="1"/>
+                    </pic:cNvPicPr>
+                  </pic:nvPicPr>
+                  <pic:blipFill>
+                    <a:blip r:embed="rId13">
+                      <a:extLst>
+                        <a:ext uri="{28A0092B-C50C-407E-A947-70E740481C1C}">
+                          <a14:useLocalDpi xmlns:a14="http://schemas.microsoft.com/office/drawing/2010/main" val="0"/>
+                        </a:ext>
+                      </a:extLst>
+                    </a:blip>
+                    <a:srcRect/>
+                    <a:stretch>
+                      <a:fillRect/>
+                    </a:stretch>
+                  </pic:blipFill>
+                  <pic:spPr bwMode="auto">
+                    <a:xfrm>
+                      <a:off x="0" y="0"/>
+                      <a:ext cx="139700" cy="184150"/>
+                    </a:xfrm>
+                    <a:prstGeom prst="rect">
+                      <a:avLst/>
+                    </a:prstGeom>
+                    <a:noFill/>
+                    <a:ln>
+                      <a:noFill/>
+                    </a:ln>
+                  </pic:spPr>
+                </pic:pic>
+              </a:graphicData>
+            </a:graphic>
+          </wp:inline>
+        </w:drawing>
+      </w:r>
+      <w:r>
+        <w:rPr>
+          <w:rFonts w:ascii="Times New Roman" w:hAnsi="Times New Roman"/>
+        </w:rPr>
+        <w:t xml:space="preserve">= 2 , то число </w:t>
+      </w:r>
+      <w:r>
+        <w:rPr>
+          <w:rFonts w:ascii="Times New Roman" w:hAnsi="Times New Roman"/>
+          <w:lang w:val="uk-UA"/>
+        </w:rPr>
+        <w:t>додатних</w:t>
+      </w:r>
+      <w:r>
+        <w:rPr>
+          <w:rFonts w:ascii="Times New Roman" w:hAnsi="Times New Roman"/>
+        </w:rPr>
+        <w:t xml:space="preserve"> коренів дорівнює двом або менше на парне число, тобто їх взагалі немає</w:t>
+      </w:r>
+      <w:r>
+        <w:rPr>
+          <w:rFonts w:ascii="Times New Roman" w:hAnsi="Times New Roman"/>
+          <w:lang w:val="uk-UA"/>
+        </w:rPr>
+        <w:t>.</w:t>
+      </w:r>
       <w:bookmarkStart w:id="4" w:name="_GoBack"/>
       <w:bookmarkEnd w:id="4"/>
     </w:p>
     <w:p>
       <w:pPr>
         <w:spacing w:line="360" w:lineRule="auto"/>
+        <w:ind w:firstLine="0"/>
+        <w:rPr>
+          <w:rFonts w:ascii="Times New Roman" w:hAnsi="Times New Roman"/>
+        </w:rPr>
+      </w:pPr>
+      <m:oMathPara>
+        <m:oMath>
+          <m:sSub>
+            <m:sSubPr>
+              <m:ctrlPr>
+                <w:rPr>
+                  <w:rFonts w:ascii="Cambria Math" w:hAnsi="Cambria Math"/>
+                  <w:i/>
+                  <w:lang w:val="uk-UA"/>
+                </w:rPr>
+              </m:ctrlPr>
+            </m:sSubPr>
+            <m:e>
+              <m:r>
+                <w:rPr>
+                  <w:rFonts w:ascii="Cambria Math" w:hAnsi="Cambria Math"/>
+                  <w:lang w:val="uk-UA"/>
+                </w:rPr>
+                <m:t>P</m:t>
+              </m:r>
+            </m:e>
+            <m:sub>
+              <m:r>
+                <w:rPr>
+                  <w:rFonts w:ascii="Cambria Math" w:hAnsi="Cambria Math"/>
+                  <w:lang w:val="uk-UA"/>
+                </w:rPr>
+                <m:t>n</m:t>
+              </m:r>
+            </m:sub>
+          </m:sSub>
+          <m:d>
+            <m:dPr>
+              <m:ctrlPr>
+                <w:rPr>
+                  <w:rFonts w:ascii="Cambria Math" w:hAnsi="Cambria Math"/>
+                  <w:i/>
+                  <w:lang w:val="uk-UA"/>
+                </w:rPr>
+              </m:ctrlPr>
+            </m:dPr>
+            <m:e>
+              <m:r>
+                <w:rPr>
+                  <w:rFonts w:ascii="Cambria Math" w:hAnsi="Cambria Math"/>
+                </w:rPr>
+                <m:t>-</m:t>
+              </m:r>
+              <m:r>
+                <w:rPr>
+                  <w:rFonts w:ascii="Cambria Math" w:hAnsi="Cambria Math"/>
+                </w:rPr>
+                <m:t>x</m:t>
+              </m:r>
+            </m:e>
+          </m:d>
+          <m:r>
+            <w:rPr>
+              <w:rFonts w:ascii="Cambria Math" w:hAnsi="Cambria Math"/>
+              <w:lang w:val="uk-UA"/>
+            </w:rPr>
+            <m:t>=</m:t>
+          </m:r>
+          <m:sSub>
+            <m:sSubPr>
+              <m:ctrlPr>
+                <w:rPr>
+                  <w:rFonts w:ascii="Cambria Math" w:hAnsi="Cambria Math"/>
+                  <w:i/>
+                  <w:lang w:val="uk-UA"/>
+                </w:rPr>
+              </m:ctrlPr>
+            </m:sSubPr>
+            <m:e>
+              <m:r>
+                <w:rPr>
+                  <w:rFonts w:ascii="Cambria Math" w:hAnsi="Cambria Math"/>
+                  <w:lang w:val="uk-UA"/>
+                </w:rPr>
+                <m:t>P</m:t>
+              </m:r>
+            </m:e>
+            <m:sub>
+              <m:r>
+                <w:rPr>
+                  <w:rFonts w:ascii="Cambria Math" w:hAnsi="Cambria Math"/>
+                  <w:lang w:val="uk-UA"/>
+                </w:rPr>
+                <m:t>5</m:t>
+              </m:r>
+            </m:sub>
+          </m:sSub>
+          <m:d>
+            <m:dPr>
+              <m:ctrlPr>
+                <w:rPr>
+                  <w:rFonts w:ascii="Cambria Math" w:hAnsi="Cambria Math"/>
+                  <w:i/>
+                  <w:lang w:val="uk-UA"/>
+                </w:rPr>
+              </m:ctrlPr>
+            </m:dPr>
+            <m:e>
+              <m:r>
+                <w:rPr>
+                  <w:rFonts w:ascii="Cambria Math" w:hAnsi="Cambria Math"/>
+                  <w:lang w:val="uk-UA"/>
+                </w:rPr>
+                <m:t>-</m:t>
+              </m:r>
+              <m:r>
+                <w:rPr>
+                  <w:rFonts w:ascii="Cambria Math" w:hAnsi="Cambria Math"/>
+                  <w:lang w:val="uk-UA"/>
+                </w:rPr>
+                <m:t>x</m:t>
+              </m:r>
+            </m:e>
+          </m:d>
+          <m:r>
+            <w:rPr>
+              <w:rFonts w:ascii="Cambria Math" w:hAnsi="Cambria Math"/>
+              <w:lang w:val="uk-UA"/>
+            </w:rPr>
+            <m:t>:</m:t>
+          </m:r>
+          <m:r>
+            <w:rPr>
+              <w:rFonts w:ascii="Cambria Math" w:hAnsi="Cambria Math"/>
+            </w:rPr>
+            <m:t>10</m:t>
+          </m:r>
+          <m:r>
+            <w:rPr>
+              <w:rFonts w:ascii="Cambria Math" w:hAnsi="Cambria Math"/>
+              <w:lang w:val="en-US"/>
+            </w:rPr>
+            <m:t xml:space="preserve">, </m:t>
+          </m:r>
+          <m:r>
+            <w:rPr>
+              <w:rFonts w:ascii="Cambria Math" w:hAnsi="Cambria Math"/>
+            </w:rPr>
+            <m:t>2</m:t>
+          </m:r>
+          <m:r>
+            <w:rPr>
+              <w:rFonts w:ascii="Cambria Math" w:hAnsi="Cambria Math"/>
+            </w:rPr>
+            <m:t>,</m:t>
+          </m:r>
+          <m:r>
+            <w:rPr>
+              <w:rFonts w:ascii="Cambria Math" w:hAnsi="Cambria Math"/>
+            </w:rPr>
+            <m:t>-4</m:t>
+          </m:r>
+          <m:r>
+            <w:rPr>
+              <w:rFonts w:ascii="Cambria Math" w:hAnsi="Cambria Math"/>
+            </w:rPr>
+            <m:t xml:space="preserve">, </m:t>
+          </m:r>
+          <m:r>
+            <w:rPr>
+              <w:rFonts w:ascii="Cambria Math" w:hAnsi="Cambria Math"/>
+            </w:rPr>
+            <m:t>2</m:t>
+          </m:r>
+          <m:r>
+            <w:rPr>
+              <w:rFonts w:ascii="Cambria Math" w:hAnsi="Cambria Math"/>
+            </w:rPr>
+            <m:t>,</m:t>
+          </m:r>
+          <m:r>
+            <w:rPr>
+              <w:rFonts w:ascii="Cambria Math" w:hAnsi="Cambria Math"/>
+            </w:rPr>
+            <m:t>-3</m:t>
+          </m:r>
+        </m:oMath>
+      </m:oMathPara>
+    </w:p>
+    <w:p>
+      <w:pPr>
+        <w:spacing w:line="360" w:lineRule="auto"/>
+        <w:ind w:firstLine="0"/>
+        <w:rPr>
+          <w:rFonts w:ascii="Times New Roman" w:hAnsi="Times New Roman"/>
+          <w:i/>
+          <w:lang w:val="en-US"/>
+        </w:rPr>
+      </w:pPr>
+      <m:oMathPara>
+        <m:oMath>
+          <m:sSub>
+            <m:sSubPr>
+              <m:ctrlPr>
+                <w:rPr>
+                  <w:rFonts w:ascii="Cambria Math" w:hAnsi="Cambria Math"/>
+                  <w:i/>
+                  <w:lang w:val="en-US"/>
+                </w:rPr>
+              </m:ctrlPr>
+            </m:sSubPr>
+            <m:e>
+              <m:r>
+                <w:rPr>
+                  <w:rFonts w:ascii="Cambria Math" w:hAnsi="Cambria Math"/>
+                  <w:lang w:val="en-US"/>
+                </w:rPr>
+                <m:t>S</m:t>
+              </m:r>
+            </m:e>
+            <m:sub>
+              <m:r>
+                <w:rPr>
+                  <w:rFonts w:ascii="Cambria Math" w:hAnsi="Cambria Math"/>
+                  <w:lang w:val="en-US"/>
+                </w:rPr>
+                <m:t>1</m:t>
+              </m:r>
+            </m:sub>
+          </m:sSub>
+          <m:r>
+            <w:rPr>
+              <w:rFonts w:ascii="Cambria Math" w:hAnsi="Cambria Math"/>
+              <w:lang w:val="en-US"/>
+            </w:rPr>
+            <m:t>(</m:t>
+          </m:r>
+          <m:r>
+            <w:rPr>
+              <w:rFonts w:ascii="Cambria Math" w:hAnsi="Cambria Math"/>
+              <w:lang w:val="uk-UA"/>
+            </w:rPr>
+            <m:t>кількість змін знаку</m:t>
+          </m:r>
+          <m:r>
+            <w:rPr>
+              <w:rFonts w:ascii="Cambria Math" w:hAnsi="Cambria Math"/>
+              <w:lang w:val="en-US"/>
+            </w:rPr>
+            <m:t>)=</m:t>
+          </m:r>
+          <m:r>
+            <w:rPr>
+              <w:rFonts w:ascii="Cambria Math" w:hAnsi="Cambria Math"/>
+              <w:lang w:val="en-US"/>
+            </w:rPr>
+            <m:t>3</m:t>
+          </m:r>
+        </m:oMath>
+      </m:oMathPara>
+    </w:p>
+    <w:p>
+      <w:pPr>
+        <w:spacing w:line="360" w:lineRule="auto"/>
         <w:ind w:firstLine="708"/>
+        <w:rPr>
+          <w:rFonts w:ascii="Times New Roman" w:hAnsi="Times New Roman"/>
+          <w:i/>
+          <w:lang w:val="uk-UA"/>
+        </w:rPr>
+      </w:pPr>
+      <w:r>
+        <w:rPr>
+          <w:rFonts w:ascii="Times New Roman" w:hAnsi="Times New Roman"/>
+        </w:rPr>
+        <w:t xml:space="preserve">Оскільки число змін знака </w:t>
+      </w:r>
+      <m:oMath>
+        <m:sSub>
+          <m:sSubPr>
+            <m:ctrlPr>
+              <w:rPr>
+                <w:rFonts w:ascii="Cambria Math" w:hAnsi="Cambria Math"/>
+                <w:i/>
+                <w:lang w:val="en-US"/>
+              </w:rPr>
+            </m:ctrlPr>
+          </m:sSubPr>
+          <m:e>
+            <m:r>
+              <w:rPr>
+                <w:rFonts w:ascii="Cambria Math" w:hAnsi="Cambria Math"/>
+                <w:lang w:val="en-US"/>
+              </w:rPr>
+              <m:t>S</m:t>
+            </m:r>
+          </m:e>
+          <m:sub>
+            <m:r>
+              <w:rPr>
+                <w:rFonts w:ascii="Cambria Math" w:hAnsi="Cambria Math"/>
+                <w:lang w:val="en-US"/>
+              </w:rPr>
+              <m:t>2</m:t>
+            </m:r>
+          </m:sub>
+        </m:sSub>
+      </m:oMath>
+      <w:r>
+        <w:rPr>
+          <w:rFonts w:ascii="Times New Roman" w:hAnsi="Times New Roman"/>
+        </w:rPr>
+        <w:t xml:space="preserve"> = 3</w:t>
+      </w:r>
+      <w:r>
+        <w:rPr>
+          <w:rFonts w:ascii="Times New Roman" w:hAnsi="Times New Roman"/>
+        </w:rPr>
+        <w:t xml:space="preserve"> , то число </w:t>
+      </w:r>
+      <w:r>
+        <w:rPr>
+          <w:rFonts w:ascii="Times New Roman" w:hAnsi="Times New Roman"/>
+          <w:lang w:val="uk-UA"/>
+        </w:rPr>
+        <w:t xml:space="preserve">від’ємних </w:t>
+      </w:r>
+      <w:r>
+        <w:rPr>
+          <w:rFonts w:ascii="Times New Roman" w:hAnsi="Times New Roman"/>
+        </w:rPr>
+        <w:t>коренів дорівнює трьом або менше на парне число, тобто дорівнює 1</w:t>
+      </w:r>
+      <w:r>
+        <w:rPr>
+          <w:rFonts w:ascii="Times New Roman" w:hAnsi="Times New Roman"/>
+          <w:lang w:val="uk-UA"/>
+        </w:rPr>
+        <w:t>.</w:t>
+      </w:r>
+    </w:p>
+    <w:p>
+      <w:pPr>
+        <w:spacing w:line="360" w:lineRule="auto"/>
+        <w:ind w:firstLine="0"/>
         <w:rPr>
           <w:rFonts w:ascii="Times New Roman" w:hAnsi="Times New Roman"/>
           <w:lang w:val="en-US"/>
@@ -6850,26 +7646,6 @@
     </w:p>
     <w:p>
       <w:pPr>
-        <w:spacing w:line="360" w:lineRule="auto"/>
-        <w:ind w:firstLine="708"/>
-        <w:rPr>
-          <w:rFonts w:ascii="Times New Roman" w:hAnsi="Times New Roman"/>
-          <w:lang w:val="en-US"/>
-        </w:rPr>
-      </w:pPr>
-    </w:p>
-    <w:p>
-      <w:pPr>
-        <w:spacing w:line="360" w:lineRule="auto"/>
-        <w:ind w:firstLine="0"/>
-        <w:rPr>
-          <w:rFonts w:ascii="Times New Roman" w:hAnsi="Times New Roman"/>
-          <w:lang w:val="en-US"/>
-        </w:rPr>
-      </w:pPr>
-    </w:p>
-    <w:p>
-      <w:pPr>
         <w:pStyle w:val="3"/>
         <w:rPr>
           <w:rFonts w:ascii="Times New Roman" w:hAnsi="Times New Roman"/>
@@ -6880,7 +7656,6 @@
         <w:rPr>
           <w:lang w:val="uk-UA"/>
         </w:rPr>
-        <w:lastRenderedPageBreak/>
         <w:t>3 Розв</w:t>
       </w:r>
       <w:r>
@@ -33560,8 +34335,8 @@
       </w:r>
     </w:p>
     <w:sectPr>
-      <w:footerReference w:type="even" r:id="rId12"/>
-      <w:footerReference w:type="default" r:id="rId13"/>
+      <w:footerReference w:type="even" r:id="rId14"/>
+      <w:footerReference w:type="default" r:id="rId15"/>
       <w:pgSz w:w="11906" w:h="16838"/>
       <w:pgMar w:top="850" w:right="850" w:bottom="850" w:left="1417" w:header="708" w:footer="708" w:gutter="0"/>
       <w:cols w:space="708"/>
@@ -34647,7 +35422,7 @@
 </file>
 
 <file path=customXml/itemProps1.xml><?xml version="1.0" encoding="utf-8"?>
-<ds:datastoreItem xmlns:ds="http://schemas.openxmlformats.org/officeDocument/2006/customXml" ds:itemID="{0EA9A32B-9B29-412E-A6DF-F28B1F76812C}">
+<ds:datastoreItem xmlns:ds="http://schemas.openxmlformats.org/officeDocument/2006/customXml" ds:itemID="{02F1C61A-B77B-429A-8C2E-52979B281CB5}">
   <ds:schemaRefs>
     <ds:schemaRef ds:uri="http://schemas.openxmlformats.org/officeDocument/2006/bibliography"/>
   </ds:schemaRefs>

</xml_diff>

<commit_message>
✨: add seventh Theory
</commit_message>
<xml_diff>
--- a/Labs/Lab6/Lab6 Dominskyi Valentyn IP-93.docx
+++ b/Labs/Lab6/Lab6 Dominskyi Valentyn IP-93.docx
@@ -7287,8 +7287,6 @@
         </w:rPr>
         <w:t>.</w:t>
       </w:r>
-      <w:bookmarkStart w:id="4" w:name="_GoBack"/>
-      <w:bookmarkEnd w:id="4"/>
     </w:p>
     <w:p>
       <w:pPr>
@@ -7639,10 +7637,406 @@
         <w:spacing w:line="360" w:lineRule="auto"/>
         <w:ind w:firstLine="0"/>
         <w:rPr>
+          <w:noProof/>
+          <w:lang w:val="en-US" w:eastAsia="en-US"/>
+        </w:rPr>
+      </w:pPr>
+      <w:r>
+        <w:rPr>
           <w:rFonts w:ascii="Times New Roman" w:hAnsi="Times New Roman"/>
           <w:lang w:val="en-US"/>
         </w:rPr>
-      </w:pPr>
+        <w:drawing>
+          <wp:inline distT="0" distB="0" distL="0" distR="0" wp14:anchorId="3674D5B6" wp14:editId="645314EB">
+            <wp:extent cx="6120765" cy="1344930"/>
+            <wp:effectExtent l="0" t="0" r="0" b="7620"/>
+            <wp:docPr id="9" name="Рисунок 9"/>
+            <wp:cNvGraphicFramePr>
+              <a:graphicFrameLocks xmlns:a="http://schemas.openxmlformats.org/drawingml/2006/main" noChangeAspect="1"/>
+            </wp:cNvGraphicFramePr>
+            <a:graphic xmlns:a="http://schemas.openxmlformats.org/drawingml/2006/main">
+              <a:graphicData uri="http://schemas.openxmlformats.org/drawingml/2006/picture">
+                <pic:pic xmlns:pic="http://schemas.openxmlformats.org/drawingml/2006/picture">
+                  <pic:nvPicPr>
+                    <pic:cNvPr id="1" name=""/>
+                    <pic:cNvPicPr/>
+                  </pic:nvPicPr>
+                  <pic:blipFill>
+                    <a:blip r:embed="rId14"/>
+                    <a:stretch>
+                      <a:fillRect/>
+                    </a:stretch>
+                  </pic:blipFill>
+                  <pic:spPr>
+                    <a:xfrm>
+                      <a:off x="0" y="0"/>
+                      <a:ext cx="6120765" cy="1344930"/>
+                    </a:xfrm>
+                    <a:prstGeom prst="rect">
+                      <a:avLst/>
+                    </a:prstGeom>
+                  </pic:spPr>
+                </pic:pic>
+              </a:graphicData>
+            </a:graphic>
+          </wp:inline>
+        </w:drawing>
+      </w:r>
+      <w:r>
+        <w:rPr>
+          <w:noProof/>
+          <w:lang w:val="en-US" w:eastAsia="en-US"/>
+        </w:rPr>
+        <w:t xml:space="preserve"> </w:t>
+      </w:r>
+    </w:p>
+    <w:p>
+      <w:pPr>
+        <w:spacing w:line="360" w:lineRule="auto"/>
+        <w:ind w:firstLine="708"/>
+        <w:rPr>
+          <w:rFonts w:ascii="Times New Roman" w:hAnsi="Times New Roman"/>
+          <w:lang w:val="en-US"/>
+        </w:rPr>
+      </w:pPr>
+      <w:r>
+        <w:rPr>
+          <w:rFonts w:ascii="Times New Roman" w:hAnsi="Times New Roman"/>
+          <w:lang w:val="uk-UA"/>
+        </w:rPr>
+        <w:t xml:space="preserve">Використаємо цю теорему з </w:t>
+      </w:r>
+      <w:r>
+        <w:rPr>
+          <w:rFonts w:ascii="Times New Roman" w:hAnsi="Times New Roman"/>
+          <w:lang w:val="en-US"/>
+        </w:rPr>
+        <w:t>k = 3.</w:t>
+      </w:r>
+      <w:r>
+        <w:rPr>
+          <w:rFonts w:cs="Arial"/>
+          <w:lang w:eastAsia="en-US"/>
+        </w:rPr>
+        <w:t xml:space="preserve"> </w:t>
+      </w:r>
+      <w:r>
+        <w:rPr>
+          <w:rFonts w:cs="Arial"/>
+          <w:noProof/>
+          <w:lang w:val="en-US" w:eastAsia="en-US"/>
+        </w:rPr>
+        <w:drawing>
+          <wp:inline distT="0" distB="0" distL="0" distR="0">
+            <wp:extent cx="1955800" cy="184150"/>
+            <wp:effectExtent l="0" t="0" r="6350" b="6350"/>
+            <wp:docPr id="11" name="Рисунок 11" descr="C:\Users\Valentin\AppData\Local\Microsoft\Windows\Clipboard\HistoryData\{7ABEC192-DB27-45D4-8BA1-ED2D5FC39BF2}\{FB09B1F3-6AC7-44DF-BE50-AE07005654EE}\ResourceMap\{E913A880-F0D8-4553-AC26-64695B88D470}"/>
+            <wp:cNvGraphicFramePr>
+              <a:graphicFrameLocks xmlns:a="http://schemas.openxmlformats.org/drawingml/2006/main" noChangeAspect="1"/>
+            </wp:cNvGraphicFramePr>
+            <a:graphic xmlns:a="http://schemas.openxmlformats.org/drawingml/2006/main">
+              <a:graphicData uri="http://schemas.openxmlformats.org/drawingml/2006/picture">
+                <pic:pic xmlns:pic="http://schemas.openxmlformats.org/drawingml/2006/picture">
+                  <pic:nvPicPr>
+                    <pic:cNvPr id="0" name="Picture 69" descr="C:\Users\Valentin\AppData\Local\Microsoft\Windows\Clipboard\HistoryData\{7ABEC192-DB27-45D4-8BA1-ED2D5FC39BF2}\{FB09B1F3-6AC7-44DF-BE50-AE07005654EE}\ResourceMap\{E913A880-F0D8-4553-AC26-64695B88D470}"/>
+                    <pic:cNvPicPr>
+                      <a:picLocks noChangeAspect="1" noChangeArrowheads="1"/>
+                    </pic:cNvPicPr>
+                  </pic:nvPicPr>
+                  <pic:blipFill>
+                    <a:blip r:embed="rId15">
+                      <a:extLst>
+                        <a:ext uri="{28A0092B-C50C-407E-A947-70E740481C1C}">
+                          <a14:useLocalDpi xmlns:a14="http://schemas.microsoft.com/office/drawing/2010/main" val="0"/>
+                        </a:ext>
+                      </a:extLst>
+                    </a:blip>
+                    <a:srcRect/>
+                    <a:stretch>
+                      <a:fillRect/>
+                    </a:stretch>
+                  </pic:blipFill>
+                  <pic:spPr bwMode="auto">
+                    <a:xfrm>
+                      <a:off x="0" y="0"/>
+                      <a:ext cx="1955800" cy="184150"/>
+                    </a:xfrm>
+                    <a:prstGeom prst="rect">
+                      <a:avLst/>
+                    </a:prstGeom>
+                    <a:noFill/>
+                    <a:ln>
+                      <a:noFill/>
+                    </a:ln>
+                  </pic:spPr>
+                </pic:pic>
+              </a:graphicData>
+            </a:graphic>
+          </wp:inline>
+        </w:drawing>
+      </w:r>
+    </w:p>
+    <w:p>
+      <w:pPr>
+        <w:spacing w:line="360" w:lineRule="auto"/>
+        <w:ind w:firstLine="0"/>
+        <w:rPr>
+          <w:rFonts w:ascii="Times New Roman" w:hAnsi="Times New Roman"/>
+        </w:rPr>
+      </w:pPr>
+      <m:oMathPara>
+        <m:oMath>
+          <m:sSubSup>
+            <m:sSubSupPr>
+              <m:ctrlPr>
+                <w:rPr>
+                  <w:rFonts w:ascii="Cambria Math" w:hAnsi="Cambria Math"/>
+                  <w:i/>
+                  <w:lang w:val="en-US"/>
+                </w:rPr>
+              </m:ctrlPr>
+            </m:sSubSupPr>
+            <m:e>
+              <m:r>
+                <w:rPr>
+                  <w:rFonts w:ascii="Cambria Math" w:hAnsi="Cambria Math"/>
+                  <w:lang w:val="en-US"/>
+                </w:rPr>
+                <m:t>a</m:t>
+              </m:r>
+            </m:e>
+            <m:sub>
+              <m:r>
+                <w:rPr>
+                  <w:rFonts w:ascii="Cambria Math" w:hAnsi="Cambria Math"/>
+                  <w:lang w:val="en-US"/>
+                </w:rPr>
+                <m:t>3</m:t>
+              </m:r>
+            </m:sub>
+            <m:sup>
+              <m:r>
+                <w:rPr>
+                  <w:rFonts w:ascii="Cambria Math" w:hAnsi="Cambria Math"/>
+                  <w:lang w:val="en-US"/>
+                </w:rPr>
+                <m:t>2</m:t>
+              </m:r>
+            </m:sup>
+          </m:sSubSup>
+          <m:r>
+            <w:rPr>
+              <w:rFonts w:ascii="Cambria Math" w:hAnsi="Cambria Math"/>
+              <w:lang w:val="en-US"/>
+            </w:rPr>
+            <m:t>≤</m:t>
+          </m:r>
+          <m:sSub>
+            <m:sSubPr>
+              <m:ctrlPr>
+                <w:rPr>
+                  <w:rFonts w:ascii="Cambria Math" w:hAnsi="Cambria Math"/>
+                  <w:i/>
+                  <w:lang w:val="en-US"/>
+                </w:rPr>
+              </m:ctrlPr>
+            </m:sSubPr>
+            <m:e>
+              <m:r>
+                <w:rPr>
+                  <w:rFonts w:ascii="Cambria Math" w:hAnsi="Cambria Math"/>
+                  <w:lang w:val="en-US"/>
+                </w:rPr>
+                <m:t>a</m:t>
+              </m:r>
+            </m:e>
+            <m:sub>
+              <m:r>
+                <w:rPr>
+                  <w:rFonts w:ascii="Cambria Math" w:hAnsi="Cambria Math"/>
+                  <w:lang w:val="en-US"/>
+                </w:rPr>
+                <m:t>2</m:t>
+              </m:r>
+            </m:sub>
+          </m:sSub>
+          <m:r>
+            <w:rPr>
+              <w:rFonts w:ascii="Cambria Math" w:hAnsi="Cambria Math"/>
+              <w:lang w:val="en-US"/>
+            </w:rPr>
+            <m:t>*</m:t>
+          </m:r>
+          <m:sSub>
+            <m:sSubPr>
+              <m:ctrlPr>
+                <w:rPr>
+                  <w:rFonts w:ascii="Cambria Math" w:hAnsi="Cambria Math"/>
+                  <w:i/>
+                  <w:lang w:val="en-US"/>
+                </w:rPr>
+              </m:ctrlPr>
+            </m:sSubPr>
+            <m:e>
+              <m:r>
+                <w:rPr>
+                  <w:rFonts w:ascii="Cambria Math" w:hAnsi="Cambria Math"/>
+                  <w:lang w:val="en-US"/>
+                </w:rPr>
+                <m:t>a</m:t>
+              </m:r>
+            </m:e>
+            <m:sub>
+              <m:r>
+                <w:rPr>
+                  <w:rFonts w:ascii="Cambria Math" w:hAnsi="Cambria Math"/>
+                  <w:lang w:val="en-US"/>
+                </w:rPr>
+                <m:t>4</m:t>
+              </m:r>
+            </m:sub>
+          </m:sSub>
+          <m:r>
+            <w:rPr>
+              <w:rFonts w:ascii="Cambria Math" w:hAnsi="Cambria Math"/>
+              <w:lang w:val="en-US"/>
+            </w:rPr>
+            <m:t>=</m:t>
+          </m:r>
+          <m:sSup>
+            <m:sSupPr>
+              <m:ctrlPr>
+                <w:rPr>
+                  <w:rFonts w:ascii="Cambria Math" w:hAnsi="Cambria Math"/>
+                  <w:i/>
+                </w:rPr>
+              </m:ctrlPr>
+            </m:sSupPr>
+            <m:e>
+              <m:r>
+                <w:rPr>
+                  <w:rFonts w:ascii="Cambria Math" w:hAnsi="Cambria Math"/>
+                </w:rPr>
+                <m:t>-4</m:t>
+              </m:r>
+            </m:e>
+            <m:sup>
+              <m:r>
+                <w:rPr>
+                  <w:rFonts w:ascii="Cambria Math" w:hAnsi="Cambria Math"/>
+                </w:rPr>
+                <m:t>2</m:t>
+              </m:r>
+            </m:sup>
+          </m:sSup>
+          <m:r>
+            <w:rPr>
+              <w:rFonts w:ascii="Cambria Math" w:hAnsi="Cambria Math"/>
+            </w:rPr>
+            <m:t>≤-</m:t>
+          </m:r>
+          <m:r>
+            <w:rPr>
+              <w:rFonts w:ascii="Cambria Math" w:hAnsi="Cambria Math"/>
+            </w:rPr>
+            <m:t>2</m:t>
+          </m:r>
+          <m:r>
+            <w:rPr>
+              <w:rFonts w:ascii="Cambria Math" w:hAnsi="Cambria Math"/>
+            </w:rPr>
+            <m:t>*</m:t>
+          </m:r>
+          <m:r>
+            <w:rPr>
+              <w:rFonts w:ascii="Cambria Math" w:hAnsi="Cambria Math"/>
+            </w:rPr>
+            <m:t>2</m:t>
+          </m:r>
+          <m:r>
+            <w:rPr>
+              <w:rFonts w:ascii="Cambria Math" w:hAnsi="Cambria Math"/>
+            </w:rPr>
+            <m:t>=16&gt;-4</m:t>
+          </m:r>
+        </m:oMath>
+      </m:oMathPara>
+    </w:p>
+    <w:p>
+      <w:pPr>
+        <w:spacing w:line="360" w:lineRule="auto"/>
+        <w:ind w:firstLine="0"/>
+        <w:rPr>
+          <w:rFonts w:ascii="Times New Roman" w:hAnsi="Times New Roman"/>
+          <w:lang w:val="uk-UA"/>
+        </w:rPr>
+      </w:pPr>
+      <w:r>
+        <w:rPr>
+          <w:rFonts w:ascii="Times New Roman" w:hAnsi="Times New Roman"/>
+        </w:rPr>
+        <w:tab/>
+      </w:r>
+      <w:r>
+        <w:rPr>
+          <w:rFonts w:ascii="Times New Roman" w:hAnsi="Times New Roman"/>
+          <w:lang w:val="uk-UA"/>
+        </w:rPr>
+        <w:t>Але:</w:t>
+      </w:r>
+      <w:bookmarkStart w:id="4" w:name="_GoBack"/>
+      <w:bookmarkEnd w:id="4"/>
+    </w:p>
+    <w:p>
+      <w:pPr>
+        <w:spacing w:line="360" w:lineRule="auto"/>
+        <w:ind w:firstLine="0"/>
+        <w:rPr>
+          <w:rFonts w:ascii="Times New Roman" w:hAnsi="Times New Roman"/>
+          <w:lang w:val="uk-UA"/>
+        </w:rPr>
+      </w:pPr>
+      <w:r>
+        <w:rPr>
+          <w:rFonts w:ascii="Times New Roman" w:hAnsi="Times New Roman"/>
+          <w:lang w:val="en-US"/>
+        </w:rPr>
+        <w:drawing>
+          <wp:inline distT="0" distB="0" distL="0" distR="0" wp14:anchorId="1F014F25" wp14:editId="10461164">
+            <wp:extent cx="6120765" cy="816610"/>
+            <wp:effectExtent l="0" t="0" r="0" b="2540"/>
+            <wp:docPr id="10" name="Рисунок 10"/>
+            <wp:cNvGraphicFramePr>
+              <a:graphicFrameLocks xmlns:a="http://schemas.openxmlformats.org/drawingml/2006/main" noChangeAspect="1"/>
+            </wp:cNvGraphicFramePr>
+            <a:graphic xmlns:a="http://schemas.openxmlformats.org/drawingml/2006/main">
+              <a:graphicData uri="http://schemas.openxmlformats.org/drawingml/2006/picture">
+                <pic:pic xmlns:pic="http://schemas.openxmlformats.org/drawingml/2006/picture">
+                  <pic:nvPicPr>
+                    <pic:cNvPr id="1" name=""/>
+                    <pic:cNvPicPr/>
+                  </pic:nvPicPr>
+                  <pic:blipFill>
+                    <a:blip r:embed="rId16"/>
+                    <a:stretch>
+                      <a:fillRect/>
+                    </a:stretch>
+                  </pic:blipFill>
+                  <pic:spPr>
+                    <a:xfrm>
+                      <a:off x="0" y="0"/>
+                      <a:ext cx="6120765" cy="816610"/>
+                    </a:xfrm>
+                    <a:prstGeom prst="rect">
+                      <a:avLst/>
+                    </a:prstGeom>
+                  </pic:spPr>
+                </pic:pic>
+              </a:graphicData>
+            </a:graphic>
+          </wp:inline>
+        </w:drawing>
+      </w:r>
     </w:p>
     <w:p>
       <w:pPr>
@@ -34335,8 +34729,8 @@
       </w:r>
     </w:p>
     <w:sectPr>
-      <w:footerReference w:type="even" r:id="rId14"/>
-      <w:footerReference w:type="default" r:id="rId15"/>
+      <w:footerReference w:type="even" r:id="rId17"/>
+      <w:footerReference w:type="default" r:id="rId18"/>
       <w:pgSz w:w="11906" w:h="16838"/>
       <w:pgMar w:top="850" w:right="850" w:bottom="850" w:left="1417" w:header="708" w:footer="708" w:gutter="0"/>
       <w:cols w:space="708"/>
@@ -34437,7 +34831,7 @@
         <w:rStyle w:val="a5"/>
         <w:noProof/>
       </w:rPr>
-      <w:t>7</w:t>
+      <w:t>8</w:t>
     </w:r>
     <w:r>
       <w:rPr>
@@ -35422,7 +35816,7 @@
 </file>
 
 <file path=customXml/itemProps1.xml><?xml version="1.0" encoding="utf-8"?>
-<ds:datastoreItem xmlns:ds="http://schemas.openxmlformats.org/officeDocument/2006/customXml" ds:itemID="{02F1C61A-B77B-429A-8C2E-52979B281CB5}">
+<ds:datastoreItem xmlns:ds="http://schemas.openxmlformats.org/officeDocument/2006/customXml" ds:itemID="{8BB1B170-023B-47C8-9300-C87090BBA3C3}">
   <ds:schemaRefs>
     <ds:schemaRef ds:uri="http://schemas.openxmlformats.org/officeDocument/2006/bibliography"/>
   </ds:schemaRefs>

</xml_diff>

<commit_message>
✨: add Sturms theory
</commit_message>
<xml_diff>
--- a/Labs/Lab6/Lab6 Dominskyi Valentyn IP-93.docx
+++ b/Labs/Lab6/Lab6 Dominskyi Valentyn IP-93.docx
@@ -1300,7 +1300,8 @@
       <w:r>
         <w:rPr>
           <w:rFonts w:ascii="Times New Roman" w:hAnsi="Times New Roman"/>
-          <w:lang w:val="en-US"/>
+          <w:noProof/>
+          <w:lang w:val="en-US" w:eastAsia="en-US"/>
         </w:rPr>
         <w:drawing>
           <wp:inline distT="0" distB="0" distL="0" distR="0" wp14:anchorId="1FDE2BF8" wp14:editId="7B795983">
@@ -1318,7 +1319,7 @@
                     <pic:cNvPicPr/>
                   </pic:nvPicPr>
                   <pic:blipFill>
-                    <a:blip r:embed="rId7"/>
+                    <a:blip r:embed="rId8"/>
                     <a:stretch>
                       <a:fillRect/>
                     </a:stretch>
@@ -1488,7 +1489,8 @@
         <w:rPr>
           <w:rFonts w:ascii="Times New Roman" w:hAnsi="Times New Roman"/>
           <w:i/>
-          <w:lang w:val="en-US"/>
+          <w:noProof/>
+          <w:lang w:val="en-US" w:eastAsia="en-US"/>
         </w:rPr>
         <w:drawing>
           <wp:inline distT="0" distB="0" distL="0" distR="0" wp14:anchorId="3398C191" wp14:editId="1F3A71CD">
@@ -1506,7 +1508,7 @@
                     <pic:cNvPicPr/>
                   </pic:nvPicPr>
                   <pic:blipFill>
-                    <a:blip r:embed="rId8"/>
+                    <a:blip r:embed="rId9"/>
                     <a:stretch>
                       <a:fillRect/>
                     </a:stretch>
@@ -1603,7 +1605,8 @@
       <w:r>
         <w:rPr>
           <w:rFonts w:ascii="Times New Roman" w:hAnsi="Times New Roman"/>
-          <w:lang w:val="uk-UA"/>
+          <w:noProof/>
+          <w:lang w:val="en-US" w:eastAsia="en-US"/>
         </w:rPr>
         <w:drawing>
           <wp:inline distT="0" distB="0" distL="0" distR="0" wp14:anchorId="0A3BA0F2" wp14:editId="0573842E">
@@ -1621,7 +1624,7 @@
                     <pic:cNvPicPr/>
                   </pic:nvPicPr>
                   <pic:blipFill>
-                    <a:blip r:embed="rId9"/>
+                    <a:blip r:embed="rId10"/>
                     <a:stretch>
                       <a:fillRect/>
                     </a:stretch>
@@ -1877,28 +1880,7 @@
               <w:rFonts w:ascii="Cambria Math" w:hAnsi="Cambria Math"/>
               <w:lang w:val="uk-UA"/>
             </w:rPr>
-            <m:t>=</m:t>
-          </m:r>
-          <m:r>
-            <w:rPr>
-              <w:rFonts w:ascii="Cambria Math" w:hAnsi="Cambria Math"/>
-              <w:lang w:val="uk-UA"/>
-            </w:rPr>
-            <m:t>4</m:t>
-          </m:r>
-          <m:r>
-            <w:rPr>
-              <w:rFonts w:ascii="Cambria Math" w:hAnsi="Cambria Math"/>
-              <w:lang w:val="uk-UA"/>
-            </w:rPr>
-            <m:t>, B</m:t>
-          </m:r>
-          <m:r>
-            <w:rPr>
-              <w:rFonts w:ascii="Cambria Math" w:hAnsi="Cambria Math"/>
-              <w:lang w:val="uk-UA"/>
-            </w:rPr>
-            <m:t>=</m:t>
+            <m:t>=4, B=</m:t>
           </m:r>
           <m:func>
             <m:funcPr>
@@ -2119,21 +2101,7 @@
               <w:rFonts w:ascii="Cambria Math" w:hAnsi="Cambria Math"/>
               <w:lang w:val="uk-UA"/>
             </w:rPr>
-            <m:t>=</m:t>
-          </m:r>
-          <m:r>
-            <w:rPr>
-              <w:rFonts w:ascii="Cambria Math" w:hAnsi="Cambria Math"/>
-              <w:lang w:val="uk-UA"/>
-            </w:rPr>
-            <m:t>3</m:t>
-          </m:r>
-          <m:r>
-            <w:rPr>
-              <w:rFonts w:ascii="Cambria Math" w:hAnsi="Cambria Math"/>
-              <w:lang w:val="uk-UA"/>
-            </w:rPr>
-            <m:t xml:space="preserve">, </m:t>
+            <m:t xml:space="preserve">=3, </m:t>
           </m:r>
           <m:d>
             <m:dPr>
@@ -2307,14 +2275,7 @@
               <w:rFonts w:ascii="Cambria Math" w:hAnsi="Cambria Math"/>
               <w:lang w:val="en-US"/>
             </w:rPr>
-            <m:t>=</m:t>
-          </m:r>
-          <m:r>
-            <w:rPr>
-              <w:rFonts w:ascii="Cambria Math" w:hAnsi="Cambria Math"/>
-              <w:lang w:val="en-US"/>
-            </w:rPr>
-            <m:t xml:space="preserve"> </m:t>
+            <m:t xml:space="preserve">= </m:t>
           </m:r>
           <m:f>
             <m:fPr>
@@ -2379,14 +2340,7 @@
               <w:rFonts w:ascii="Cambria Math" w:hAnsi="Cambria Math"/>
               <w:lang w:val="en-US"/>
             </w:rPr>
-            <m:t>=</m:t>
-          </m:r>
-          <m:r>
-            <w:rPr>
-              <w:rFonts w:ascii="Cambria Math" w:hAnsi="Cambria Math"/>
-              <w:lang w:val="en-US"/>
-            </w:rPr>
-            <m:t>0.230</m:t>
+            <m:t>=0.230</m:t>
           </m:r>
         </m:oMath>
       </m:oMathPara>
@@ -2407,14 +2361,7 @@
               <w:rFonts w:ascii="Cambria Math" w:hAnsi="Cambria Math"/>
               <w:lang w:val="en-US"/>
             </w:rPr>
-            <m:t>R=</m:t>
-          </m:r>
-          <m:r>
-            <w:rPr>
-              <w:rFonts w:ascii="Cambria Math" w:hAnsi="Cambria Math"/>
-              <w:lang w:val="en-US"/>
-            </w:rPr>
-            <m:t>1+</m:t>
+            <m:t>R=1+</m:t>
           </m:r>
           <m:f>
             <m:fPr>
@@ -2773,14 +2720,7 @@
                   <w:rFonts w:ascii="Cambria Math" w:hAnsi="Cambria Math"/>
                   <w:lang w:val="en-US"/>
                 </w:rPr>
-                <m:t>1</m:t>
-              </m:r>
-              <m:r>
-                <w:rPr>
-                  <w:rFonts w:ascii="Cambria Math" w:hAnsi="Cambria Math"/>
-                  <w:lang w:val="en-US"/>
-                </w:rPr>
-                <m:t>3</m:t>
+                <m:t>13</m:t>
               </m:r>
             </m:den>
           </m:f>
@@ -3077,7 +3017,8 @@
       <w:r>
         <w:rPr>
           <w:rFonts w:ascii="Times New Roman" w:hAnsi="Times New Roman"/>
-          <w:lang w:val="en-US"/>
+          <w:noProof/>
+          <w:lang w:val="en-US" w:eastAsia="en-US"/>
         </w:rPr>
         <w:drawing>
           <wp:inline distT="0" distB="0" distL="0" distR="0" wp14:anchorId="1038883D" wp14:editId="7E2FAD68">
@@ -3095,7 +3036,7 @@
                     <pic:cNvPicPr/>
                   </pic:nvPicPr>
                   <pic:blipFill>
-                    <a:blip r:embed="rId10"/>
+                    <a:blip r:embed="rId11"/>
                     <a:stretch>
                       <a:fillRect/>
                     </a:stretch>
@@ -3128,7 +3069,8 @@
       <w:r>
         <w:rPr>
           <w:rFonts w:ascii="Times New Roman" w:hAnsi="Times New Roman"/>
-          <w:lang w:val="en-US"/>
+          <w:noProof/>
+          <w:lang w:val="en-US" w:eastAsia="en-US"/>
         </w:rPr>
         <w:drawing>
           <wp:inline distT="0" distB="0" distL="0" distR="0" wp14:anchorId="5E127FD2" wp14:editId="3E412263">
@@ -3146,7 +3088,7 @@
                     <pic:cNvPicPr/>
                   </pic:nvPicPr>
                   <pic:blipFill>
-                    <a:blip r:embed="rId11"/>
+                    <a:blip r:embed="rId12"/>
                     <a:stretch>
                       <a:fillRect/>
                     </a:stretch>
@@ -3487,14 +3429,7 @@
               <w:rFonts w:ascii="Cambria Math" w:hAnsi="Cambria Math"/>
               <w:lang w:val="en-US"/>
             </w:rPr>
-            <m:t>R=1</m:t>
-          </m:r>
-          <m:r>
-            <w:rPr>
-              <w:rFonts w:ascii="Cambria Math" w:hAnsi="Cambria Math"/>
-              <w:lang w:val="en-US"/>
-            </w:rPr>
-            <m:t>+</m:t>
+            <m:t>R=1+</m:t>
           </m:r>
           <m:rad>
             <m:radPr>
@@ -3552,14 +3487,7 @@
               <w:rFonts w:ascii="Cambria Math" w:hAnsi="Cambria Math"/>
               <w:lang w:val="en-US"/>
             </w:rPr>
-            <m:t>=</m:t>
-          </m:r>
-          <m:r>
-            <w:rPr>
-              <w:rFonts w:ascii="Cambria Math" w:hAnsi="Cambria Math"/>
-              <w:lang w:val="en-US"/>
-            </w:rPr>
-            <m:t>1.4</m:t>
+            <m:t>=1.4</m:t>
           </m:r>
         </m:oMath>
       </m:oMathPara>
@@ -4229,14 +4157,7 @@
                   <w:rFonts w:ascii="Cambria Math" w:hAnsi="Cambria Math"/>
                   <w:lang w:val="uk-UA"/>
                 </w:rPr>
-                <m:t>3</m:t>
-              </m:r>
-              <m:r>
-                <w:rPr>
-                  <w:rFonts w:ascii="Cambria Math" w:hAnsi="Cambria Math"/>
-                  <w:lang w:val="uk-UA"/>
-                </w:rPr>
-                <m:t>x</m:t>
+                <m:t>3x</m:t>
               </m:r>
             </m:e>
             <m:sup>
@@ -4327,21 +4248,7 @@
               <w:rFonts w:ascii="Cambria Math" w:hAnsi="Cambria Math"/>
               <w:lang w:val="uk-UA"/>
             </w:rPr>
-            <m:t>-</m:t>
-          </m:r>
-          <m:r>
-            <w:rPr>
-              <w:rFonts w:ascii="Cambria Math" w:hAnsi="Cambria Math"/>
-              <w:lang w:val="uk-UA"/>
-            </w:rPr>
-            <m:t>2x+10</m:t>
-          </m:r>
-          <m:r>
-            <w:rPr>
-              <w:rFonts w:ascii="Cambria Math" w:hAnsi="Cambria Math"/>
-              <w:lang w:val="uk-UA"/>
-            </w:rPr>
-            <m:t>=0</m:t>
+            <m:t>-2x+10=0</m:t>
           </m:r>
         </m:oMath>
       </m:oMathPara>
@@ -4617,14 +4524,7 @@
               <w:rFonts w:ascii="Cambria Math" w:hAnsi="Cambria Math"/>
               <w:lang w:val="en-US"/>
             </w:rPr>
-            <m:t>=</m:t>
-          </m:r>
-          <m:r>
-            <w:rPr>
-              <w:rFonts w:ascii="Cambria Math" w:hAnsi="Cambria Math"/>
-              <w:lang w:val="en-US"/>
-            </w:rPr>
-            <m:t>1+</m:t>
+            <m:t>=1+</m:t>
           </m:r>
           <m:f>
             <m:fPr>
@@ -4792,14 +4692,7 @@
               <w:rFonts w:ascii="Cambria Math" w:hAnsi="Cambria Math"/>
               <w:lang w:val="en-US"/>
             </w:rPr>
-            <m:t>=</m:t>
-          </m:r>
-          <m:r>
-            <w:rPr>
-              <w:rFonts w:ascii="Cambria Math" w:hAnsi="Cambria Math"/>
-              <w:lang w:val="en-US"/>
-            </w:rPr>
-            <m:t>0.464≤</m:t>
+            <m:t>=0.464≤</m:t>
           </m:r>
           <m:sSubSup>
             <m:sSubSupPr>
@@ -5498,14 +5391,7 @@
               <w:rFonts w:ascii="Cambria Math" w:hAnsi="Cambria Math"/>
               <w:lang w:val="en-US"/>
             </w:rPr>
-            <m:t>=</m:t>
-          </m:r>
-          <m:r>
-            <w:rPr>
-              <w:rFonts w:ascii="Cambria Math" w:hAnsi="Cambria Math"/>
-              <w:lang w:val="en-US"/>
-            </w:rPr>
-            <m:t>1.632</m:t>
+            <m:t>=1.632</m:t>
           </m:r>
         </m:oMath>
       </m:oMathPara>
@@ -5983,14 +5869,7 @@
                   <w:rFonts w:ascii="Cambria Math" w:hAnsi="Cambria Math"/>
                   <w:lang w:val="uk-UA"/>
                 </w:rPr>
-                <m:t>+</m:t>
-              </m:r>
-              <m:r>
-                <w:rPr>
-                  <w:rFonts w:ascii="Cambria Math" w:hAnsi="Cambria Math"/>
-                  <w:lang w:val="uk-UA"/>
-                </w:rPr>
-                <m:t>4</m:t>
+                <m:t>+4</m:t>
               </m:r>
               <m:f>
                 <m:fPr>
@@ -6048,14 +5927,7 @@
                   <w:rFonts w:ascii="Cambria Math" w:hAnsi="Cambria Math"/>
                   <w:lang w:val="uk-UA"/>
                 </w:rPr>
-                <m:t>-</m:t>
-              </m:r>
-              <m:r>
-                <w:rPr>
-                  <w:rFonts w:ascii="Cambria Math" w:hAnsi="Cambria Math"/>
-                  <w:lang w:val="uk-UA"/>
-                </w:rPr>
-                <m:t>0</m:t>
+                <m:t>-0</m:t>
               </m:r>
               <m:f>
                 <m:fPr>
@@ -6113,14 +5985,7 @@
                   <w:rFonts w:ascii="Cambria Math" w:hAnsi="Cambria Math"/>
                   <w:lang w:val="uk-UA"/>
                 </w:rPr>
-                <m:t>-</m:t>
-              </m:r>
-              <m:r>
-                <w:rPr>
-                  <w:rFonts w:ascii="Cambria Math" w:hAnsi="Cambria Math"/>
-                  <w:lang w:val="uk-UA"/>
-                </w:rPr>
-                <m:t>2</m:t>
+                <m:t>-2</m:t>
               </m:r>
               <m:f>
                 <m:fPr>
@@ -6220,13 +6085,7 @@
             <w:rPr>
               <w:rFonts w:ascii="Cambria Math" w:hAnsi="Cambria Math"/>
             </w:rPr>
-            <m:t>-</m:t>
-          </m:r>
-          <m:r>
-            <w:rPr>
-              <w:rFonts w:ascii="Cambria Math" w:hAnsi="Cambria Math"/>
-            </w:rPr>
-            <m:t>2</m:t>
+            <m:t>-2</m:t>
           </m:r>
           <m:sSup>
             <m:sSupPr>
@@ -6258,13 +6117,7 @@
             <w:rPr>
               <w:rFonts w:ascii="Cambria Math" w:hAnsi="Cambria Math"/>
             </w:rPr>
-            <m:t>+</m:t>
-          </m:r>
-          <m:r>
-            <w:rPr>
-              <w:rFonts w:ascii="Cambria Math" w:hAnsi="Cambria Math"/>
-            </w:rPr>
-            <m:t>4</m:t>
+            <m:t>+4</m:t>
           </m:r>
           <m:sSup>
             <m:sSupPr>
@@ -6296,25 +6149,7 @@
             <w:rPr>
               <w:rFonts w:ascii="Cambria Math" w:hAnsi="Cambria Math"/>
             </w:rPr>
-            <m:t>-</m:t>
-          </m:r>
-          <m:r>
-            <w:rPr>
-              <w:rFonts w:ascii="Cambria Math" w:hAnsi="Cambria Math"/>
-            </w:rPr>
-            <m:t>2x-</m:t>
-          </m:r>
-          <m:r>
-            <w:rPr>
-              <w:rFonts w:ascii="Cambria Math" w:hAnsi="Cambria Math"/>
-            </w:rPr>
-            <m:t>10</m:t>
-          </m:r>
-          <m:r>
-            <w:rPr>
-              <w:rFonts w:ascii="Cambria Math" w:hAnsi="Cambria Math"/>
-            </w:rPr>
-            <m:t>=0</m:t>
+            <m:t>-2x-10=0</m:t>
           </m:r>
         </m:oMath>
       </m:oMathPara>
@@ -6356,14 +6191,7 @@
             <w:rFonts w:ascii="Cambria Math" w:hAnsi="Cambria Math"/>
             <w:lang w:val="uk-UA"/>
           </w:rPr>
-          <m:t>=</m:t>
-        </m:r>
-        <m:r>
-          <w:rPr>
-            <w:rFonts w:ascii="Cambria Math" w:hAnsi="Cambria Math"/>
-            <w:lang w:val="uk-UA"/>
-          </w:rPr>
-          <m:t>4</m:t>
+          <m:t>=4</m:t>
         </m:r>
       </m:oMath>
       <w:r>
@@ -6448,14 +6276,7 @@
                         <w:rFonts w:ascii="Cambria Math" w:hAnsi="Cambria Math"/>
                         <w:lang w:val="uk-UA"/>
                       </w:rPr>
-                      <m:t>-</m:t>
-                    </m:r>
-                    <m:r>
-                      <w:rPr>
-                        <w:rFonts w:ascii="Cambria Math" w:hAnsi="Cambria Math"/>
-                        <w:lang w:val="uk-UA"/>
-                      </w:rPr>
-                      <m:t>2</m:t>
+                      <m:t>-2</m:t>
                     </m:r>
                   </m:e>
                 </m:d>
@@ -6484,14 +6305,7 @@
                         <w:rFonts w:ascii="Cambria Math" w:hAnsi="Cambria Math"/>
                         <w:lang w:val="uk-UA"/>
                       </w:rPr>
-                      <m:t>-</m:t>
-                    </m:r>
-                    <m:r>
-                      <w:rPr>
-                        <w:rFonts w:ascii="Cambria Math" w:hAnsi="Cambria Math"/>
-                        <w:lang w:val="uk-UA"/>
-                      </w:rPr>
-                      <m:t>2</m:t>
+                      <m:t>-2</m:t>
                     </m:r>
                   </m:e>
                 </m:d>
@@ -6533,14 +6347,7 @@
             <w:rFonts w:ascii="Cambria Math" w:hAnsi="Cambria Math"/>
             <w:lang w:val="uk-UA"/>
           </w:rPr>
-          <m:t>=</m:t>
-        </m:r>
-        <m:r>
-          <w:rPr>
-            <w:rFonts w:ascii="Cambria Math" w:hAnsi="Cambria Math"/>
-            <w:lang w:val="uk-UA"/>
-          </w:rPr>
-          <m:t>10</m:t>
+          <m:t>=10</m:t>
         </m:r>
       </m:oMath>
     </w:p>
@@ -6647,14 +6454,7 @@
               <w:rFonts w:ascii="Cambria Math" w:hAnsi="Cambria Math"/>
               <w:lang w:val="en-US"/>
             </w:rPr>
-            <m:t>=</m:t>
-          </m:r>
-          <m:r>
-            <w:rPr>
-              <w:rFonts w:ascii="Cambria Math" w:hAnsi="Cambria Math"/>
-              <w:lang w:val="en-US"/>
-            </w:rPr>
-            <m:t>4.3</m:t>
+            <m:t>=4.3</m:t>
           </m:r>
         </m:oMath>
       </m:oMathPara>
@@ -6865,7 +6665,8 @@
       <w:r>
         <w:rPr>
           <w:rFonts w:ascii="Times New Roman" w:hAnsi="Times New Roman"/>
-          <w:lang w:val="en-US"/>
+          <w:noProof/>
+          <w:lang w:val="en-US" w:eastAsia="en-US"/>
         </w:rPr>
         <w:lastRenderedPageBreak/>
         <w:drawing>
@@ -6884,7 +6685,7 @@
                     <pic:cNvPicPr/>
                   </pic:nvPicPr>
                   <pic:blipFill>
-                    <a:blip r:embed="rId12"/>
+                    <a:blip r:embed="rId13"/>
                     <a:stretch>
                       <a:fillRect/>
                     </a:stretch>
@@ -7068,55 +6869,7 @@
             <w:rPr>
               <w:rFonts w:ascii="Cambria Math" w:hAnsi="Cambria Math"/>
             </w:rPr>
-            <m:t>10</m:t>
-          </m:r>
-          <m:r>
-            <w:rPr>
-              <w:rFonts w:ascii="Cambria Math" w:hAnsi="Cambria Math"/>
-            </w:rPr>
-            <m:t>,</m:t>
-          </m:r>
-          <m:r>
-            <w:rPr>
-              <w:rFonts w:ascii="Cambria Math" w:hAnsi="Cambria Math"/>
-            </w:rPr>
-            <m:t>-2</m:t>
-          </m:r>
-          <m:r>
-            <w:rPr>
-              <w:rFonts w:ascii="Cambria Math" w:hAnsi="Cambria Math"/>
-            </w:rPr>
-            <m:t>,</m:t>
-          </m:r>
-          <m:r>
-            <w:rPr>
-              <w:rFonts w:ascii="Cambria Math" w:hAnsi="Cambria Math"/>
-            </w:rPr>
-            <m:t>-4</m:t>
-          </m:r>
-          <m:r>
-            <w:rPr>
-              <w:rFonts w:ascii="Cambria Math" w:hAnsi="Cambria Math"/>
-            </w:rPr>
-            <m:t xml:space="preserve">, </m:t>
-          </m:r>
-          <m:r>
-            <w:rPr>
-              <w:rFonts w:ascii="Cambria Math" w:hAnsi="Cambria Math"/>
-            </w:rPr>
-            <m:t>2</m:t>
-          </m:r>
-          <m:r>
-            <w:rPr>
-              <w:rFonts w:ascii="Cambria Math" w:hAnsi="Cambria Math"/>
-            </w:rPr>
-            <m:t xml:space="preserve">, </m:t>
-          </m:r>
-          <m:r>
-            <w:rPr>
-              <w:rFonts w:ascii="Cambria Math" w:hAnsi="Cambria Math"/>
-            </w:rPr>
-            <m:t>3</m:t>
+            <m:t>10,-2,-4, 2, 3</m:t>
           </m:r>
         </m:oMath>
       </m:oMathPara>
@@ -7230,7 +6983,7 @@
                     </pic:cNvPicPr>
                   </pic:nvPicPr>
                   <pic:blipFill>
-                    <a:blip r:embed="rId13">
+                    <a:blip r:embed="rId14">
                       <a:extLst>
                         <a:ext uri="{28A0092B-C50C-407E-A947-70E740481C1C}">
                           <a14:useLocalDpi xmlns:a14="http://schemas.microsoft.com/office/drawing/2010/main" val="0"/>
@@ -7342,13 +7095,7 @@
                 <w:rPr>
                   <w:rFonts w:ascii="Cambria Math" w:hAnsi="Cambria Math"/>
                 </w:rPr>
-                <m:t>-</m:t>
-              </m:r>
-              <m:r>
-                <w:rPr>
-                  <w:rFonts w:ascii="Cambria Math" w:hAnsi="Cambria Math"/>
-                </w:rPr>
-                <m:t>x</m:t>
+                <m:t>-x</m:t>
               </m:r>
             </m:e>
           </m:d>
@@ -7404,14 +7151,7 @@
                   <w:rFonts w:ascii="Cambria Math" w:hAnsi="Cambria Math"/>
                   <w:lang w:val="uk-UA"/>
                 </w:rPr>
-                <m:t>-</m:t>
-              </m:r>
-              <m:r>
-                <w:rPr>
-                  <w:rFonts w:ascii="Cambria Math" w:hAnsi="Cambria Math"/>
-                  <w:lang w:val="uk-UA"/>
-                </w:rPr>
-                <m:t>x</m:t>
+                <m:t>-x</m:t>
               </m:r>
             </m:e>
           </m:d>
@@ -7439,43 +7179,7 @@
             <w:rPr>
               <w:rFonts w:ascii="Cambria Math" w:hAnsi="Cambria Math"/>
             </w:rPr>
-            <m:t>2</m:t>
-          </m:r>
-          <m:r>
-            <w:rPr>
-              <w:rFonts w:ascii="Cambria Math" w:hAnsi="Cambria Math"/>
-            </w:rPr>
-            <m:t>,</m:t>
-          </m:r>
-          <m:r>
-            <w:rPr>
-              <w:rFonts w:ascii="Cambria Math" w:hAnsi="Cambria Math"/>
-            </w:rPr>
-            <m:t>-4</m:t>
-          </m:r>
-          <m:r>
-            <w:rPr>
-              <w:rFonts w:ascii="Cambria Math" w:hAnsi="Cambria Math"/>
-            </w:rPr>
-            <m:t xml:space="preserve">, </m:t>
-          </m:r>
-          <m:r>
-            <w:rPr>
-              <w:rFonts w:ascii="Cambria Math" w:hAnsi="Cambria Math"/>
-            </w:rPr>
-            <m:t>2</m:t>
-          </m:r>
-          <m:r>
-            <w:rPr>
-              <w:rFonts w:ascii="Cambria Math" w:hAnsi="Cambria Math"/>
-            </w:rPr>
-            <m:t>,</m:t>
-          </m:r>
-          <m:r>
-            <w:rPr>
-              <w:rFonts w:ascii="Cambria Math" w:hAnsi="Cambria Math"/>
-            </w:rPr>
-            <m:t>-3</m:t>
+            <m:t>2,-4, 2,-3</m:t>
           </m:r>
         </m:oMath>
       </m:oMathPara>
@@ -7540,14 +7244,7 @@
               <w:rFonts w:ascii="Cambria Math" w:hAnsi="Cambria Math"/>
               <w:lang w:val="en-US"/>
             </w:rPr>
-            <m:t>)=</m:t>
-          </m:r>
-          <m:r>
-            <w:rPr>
-              <w:rFonts w:ascii="Cambria Math" w:hAnsi="Cambria Math"/>
-              <w:lang w:val="en-US"/>
-            </w:rPr>
-            <m:t>3</m:t>
+            <m:t>)=3</m:t>
           </m:r>
         </m:oMath>
       </m:oMathPara>
@@ -7644,7 +7341,8 @@
       <w:r>
         <w:rPr>
           <w:rFonts w:ascii="Times New Roman" w:hAnsi="Times New Roman"/>
-          <w:lang w:val="en-US"/>
+          <w:noProof/>
+          <w:lang w:val="en-US" w:eastAsia="en-US"/>
         </w:rPr>
         <w:drawing>
           <wp:inline distT="0" distB="0" distL="0" distR="0" wp14:anchorId="3674D5B6" wp14:editId="645314EB">
@@ -7662,7 +7360,7 @@
                     <pic:cNvPicPr/>
                   </pic:nvPicPr>
                   <pic:blipFill>
-                    <a:blip r:embed="rId14"/>
+                    <a:blip r:embed="rId15"/>
                     <a:stretch>
                       <a:fillRect/>
                     </a:stretch>
@@ -7719,61 +7417,6 @@
           <w:lang w:eastAsia="en-US"/>
         </w:rPr>
         <w:t xml:space="preserve"> </w:t>
-      </w:r>
-      <w:r>
-        <w:rPr>
-          <w:rFonts w:cs="Arial"/>
-          <w:noProof/>
-          <w:lang w:val="en-US" w:eastAsia="en-US"/>
-        </w:rPr>
-        <w:drawing>
-          <wp:inline distT="0" distB="0" distL="0" distR="0">
-            <wp:extent cx="1955800" cy="184150"/>
-            <wp:effectExtent l="0" t="0" r="6350" b="6350"/>
-            <wp:docPr id="11" name="Рисунок 11" descr="C:\Users\Valentin\AppData\Local\Microsoft\Windows\Clipboard\HistoryData\{7ABEC192-DB27-45D4-8BA1-ED2D5FC39BF2}\{FB09B1F3-6AC7-44DF-BE50-AE07005654EE}\ResourceMap\{E913A880-F0D8-4553-AC26-64695B88D470}"/>
-            <wp:cNvGraphicFramePr>
-              <a:graphicFrameLocks xmlns:a="http://schemas.openxmlformats.org/drawingml/2006/main" noChangeAspect="1"/>
-            </wp:cNvGraphicFramePr>
-            <a:graphic xmlns:a="http://schemas.openxmlformats.org/drawingml/2006/main">
-              <a:graphicData uri="http://schemas.openxmlformats.org/drawingml/2006/picture">
-                <pic:pic xmlns:pic="http://schemas.openxmlformats.org/drawingml/2006/picture">
-                  <pic:nvPicPr>
-                    <pic:cNvPr id="0" name="Picture 69" descr="C:\Users\Valentin\AppData\Local\Microsoft\Windows\Clipboard\HistoryData\{7ABEC192-DB27-45D4-8BA1-ED2D5FC39BF2}\{FB09B1F3-6AC7-44DF-BE50-AE07005654EE}\ResourceMap\{E913A880-F0D8-4553-AC26-64695B88D470}"/>
-                    <pic:cNvPicPr>
-                      <a:picLocks noChangeAspect="1" noChangeArrowheads="1"/>
-                    </pic:cNvPicPr>
-                  </pic:nvPicPr>
-                  <pic:blipFill>
-                    <a:blip r:embed="rId15">
-                      <a:extLst>
-                        <a:ext uri="{28A0092B-C50C-407E-A947-70E740481C1C}">
-                          <a14:useLocalDpi xmlns:a14="http://schemas.microsoft.com/office/drawing/2010/main" val="0"/>
-                        </a:ext>
-                      </a:extLst>
-                    </a:blip>
-                    <a:srcRect/>
-                    <a:stretch>
-                      <a:fillRect/>
-                    </a:stretch>
-                  </pic:blipFill>
-                  <pic:spPr bwMode="auto">
-                    <a:xfrm>
-                      <a:off x="0" y="0"/>
-                      <a:ext cx="1955800" cy="184150"/>
-                    </a:xfrm>
-                    <a:prstGeom prst="rect">
-                      <a:avLst/>
-                    </a:prstGeom>
-                    <a:noFill/>
-                    <a:ln>
-                      <a:noFill/>
-                    </a:ln>
-                  </pic:spPr>
-                </pic:pic>
-              </a:graphicData>
-            </a:graphic>
-          </wp:inline>
-        </w:drawing>
       </w:r>
     </w:p>
     <w:p>
@@ -7829,7 +7472,7 @@
               <w:rFonts w:ascii="Cambria Math" w:hAnsi="Cambria Math"/>
               <w:lang w:val="en-US"/>
             </w:rPr>
-            <m:t>≤</m:t>
+            <m:t>&gt;</m:t>
           </m:r>
           <m:sSub>
             <m:sSubPr>
@@ -7933,31 +7576,7 @@
             <w:rPr>
               <w:rFonts w:ascii="Cambria Math" w:hAnsi="Cambria Math"/>
             </w:rPr>
-            <m:t>≤-</m:t>
-          </m:r>
-          <m:r>
-            <w:rPr>
-              <w:rFonts w:ascii="Cambria Math" w:hAnsi="Cambria Math"/>
-            </w:rPr>
-            <m:t>2</m:t>
-          </m:r>
-          <m:r>
-            <w:rPr>
-              <w:rFonts w:ascii="Cambria Math" w:hAnsi="Cambria Math"/>
-            </w:rPr>
-            <m:t>*</m:t>
-          </m:r>
-          <m:r>
-            <w:rPr>
-              <w:rFonts w:ascii="Cambria Math" w:hAnsi="Cambria Math"/>
-            </w:rPr>
-            <m:t>2</m:t>
-          </m:r>
-          <m:r>
-            <w:rPr>
-              <w:rFonts w:ascii="Cambria Math" w:hAnsi="Cambria Math"/>
-            </w:rPr>
-            <m:t>=16&gt;-4</m:t>
+            <m:t>&gt;-2*2=16&gt;-4</m:t>
           </m:r>
         </m:oMath>
       </m:oMathPara>
@@ -7968,7 +7587,7 @@
         <w:ind w:firstLine="0"/>
         <w:rPr>
           <w:rFonts w:ascii="Times New Roman" w:hAnsi="Times New Roman"/>
-          <w:lang w:val="uk-UA"/>
+          <w:lang w:val="en-US"/>
         </w:rPr>
       </w:pPr>
       <w:r>
@@ -7984,8 +7603,6 @@
         </w:rPr>
         <w:t>Але:</w:t>
       </w:r>
-      <w:bookmarkStart w:id="4" w:name="_GoBack"/>
-      <w:bookmarkEnd w:id="4"/>
     </w:p>
     <w:p>
       <w:pPr>
@@ -7999,7 +7616,8 @@
       <w:r>
         <w:rPr>
           <w:rFonts w:ascii="Times New Roman" w:hAnsi="Times New Roman"/>
-          <w:lang w:val="en-US"/>
+          <w:noProof/>
+          <w:lang w:val="en-US" w:eastAsia="en-US"/>
         </w:rPr>
         <w:drawing>
           <wp:inline distT="0" distB="0" distL="0" distR="0" wp14:anchorId="1F014F25" wp14:editId="10461164">
@@ -8040,6 +7658,2967 @@
     </w:p>
     <w:p>
       <w:pPr>
+        <w:spacing w:line="360" w:lineRule="auto"/>
+        <w:ind w:firstLine="0"/>
+        <w:rPr>
+          <w:rFonts w:ascii="Times New Roman" w:hAnsi="Times New Roman"/>
+          <w:lang w:val="uk-UA"/>
+        </w:rPr>
+      </w:pPr>
+      <w:r>
+        <w:rPr>
+          <w:rFonts w:ascii="Times New Roman" w:hAnsi="Times New Roman"/>
+          <w:lang w:val="uk-UA"/>
+        </w:rPr>
+        <w:t>Перейдемо до методу відокремлення коренів Штурма:</w:t>
+      </w:r>
+    </w:p>
+    <w:p>
+      <w:pPr>
+        <w:spacing w:line="360" w:lineRule="auto"/>
+        <w:ind w:firstLine="0"/>
+        <w:rPr>
+          <w:rFonts w:ascii="Times New Roman" w:hAnsi="Times New Roman"/>
+          <w:lang w:val="en-US"/>
+        </w:rPr>
+      </w:pPr>
+      <m:oMathPara>
+        <m:oMath>
+          <m:sSub>
+            <m:sSubPr>
+              <m:ctrlPr>
+                <w:rPr>
+                  <w:rFonts w:ascii="Cambria Math" w:hAnsi="Cambria Math"/>
+                  <w:i/>
+                  <w:lang w:val="uk-UA"/>
+                </w:rPr>
+              </m:ctrlPr>
+            </m:sSubPr>
+            <m:e>
+              <m:r>
+                <w:rPr>
+                  <w:rFonts w:ascii="Cambria Math" w:hAnsi="Cambria Math"/>
+                  <w:lang w:val="uk-UA"/>
+                </w:rPr>
+                <m:t>f</m:t>
+              </m:r>
+            </m:e>
+            <m:sub>
+              <m:r>
+                <w:rPr>
+                  <w:rFonts w:ascii="Cambria Math" w:hAnsi="Cambria Math"/>
+                  <w:lang w:val="uk-UA"/>
+                </w:rPr>
+                <m:t>0</m:t>
+              </m:r>
+            </m:sub>
+          </m:sSub>
+          <m:d>
+            <m:dPr>
+              <m:ctrlPr>
+                <w:rPr>
+                  <w:rFonts w:ascii="Cambria Math" w:hAnsi="Cambria Math"/>
+                  <w:i/>
+                  <w:lang w:val="uk-UA"/>
+                </w:rPr>
+              </m:ctrlPr>
+            </m:dPr>
+            <m:e>
+              <m:r>
+                <w:rPr>
+                  <w:rFonts w:ascii="Cambria Math" w:hAnsi="Cambria Math"/>
+                  <w:lang w:val="uk-UA"/>
+                </w:rPr>
+                <m:t>x</m:t>
+              </m:r>
+            </m:e>
+          </m:d>
+          <m:r>
+            <w:rPr>
+              <w:rFonts w:ascii="Cambria Math" w:hAnsi="Cambria Math"/>
+              <w:lang w:val="uk-UA"/>
+            </w:rPr>
+            <m:t>=</m:t>
+          </m:r>
+          <m:r>
+            <w:rPr>
+              <w:rFonts w:ascii="Cambria Math" w:hAnsi="Cambria Math"/>
+            </w:rPr>
+            <m:t>10</m:t>
+          </m:r>
+          <m:sSup>
+            <m:sSupPr>
+              <m:ctrlPr>
+                <w:rPr>
+                  <w:rFonts w:ascii="Cambria Math" w:hAnsi="Cambria Math"/>
+                  <w:i/>
+                </w:rPr>
+              </m:ctrlPr>
+            </m:sSupPr>
+            <m:e>
+              <m:r>
+                <w:rPr>
+                  <w:rFonts w:ascii="Cambria Math" w:hAnsi="Cambria Math"/>
+                </w:rPr>
+                <m:t>x</m:t>
+              </m:r>
+            </m:e>
+            <m:sup>
+              <m:r>
+                <w:rPr>
+                  <w:rFonts w:ascii="Cambria Math" w:hAnsi="Cambria Math"/>
+                </w:rPr>
+                <m:t>5</m:t>
+              </m:r>
+            </m:sup>
+          </m:sSup>
+          <m:r>
+            <w:rPr>
+              <w:rFonts w:ascii="Cambria Math" w:hAnsi="Cambria Math"/>
+            </w:rPr>
+            <m:t>-2</m:t>
+          </m:r>
+          <m:sSup>
+            <m:sSupPr>
+              <m:ctrlPr>
+                <w:rPr>
+                  <w:rFonts w:ascii="Cambria Math" w:hAnsi="Cambria Math"/>
+                  <w:i/>
+                </w:rPr>
+              </m:ctrlPr>
+            </m:sSupPr>
+            <m:e>
+              <m:r>
+                <w:rPr>
+                  <w:rFonts w:ascii="Cambria Math" w:hAnsi="Cambria Math"/>
+                </w:rPr>
+                <m:t>x</m:t>
+              </m:r>
+            </m:e>
+            <m:sup>
+              <m:r>
+                <w:rPr>
+                  <w:rFonts w:ascii="Cambria Math" w:hAnsi="Cambria Math"/>
+                </w:rPr>
+                <m:t>4</m:t>
+              </m:r>
+            </m:sup>
+          </m:sSup>
+          <m:r>
+            <w:rPr>
+              <w:rFonts w:ascii="Cambria Math" w:hAnsi="Cambria Math"/>
+            </w:rPr>
+            <m:t>-4</m:t>
+          </m:r>
+          <m:sSup>
+            <m:sSupPr>
+              <m:ctrlPr>
+                <w:rPr>
+                  <w:rFonts w:ascii="Cambria Math" w:hAnsi="Cambria Math"/>
+                  <w:i/>
+                </w:rPr>
+              </m:ctrlPr>
+            </m:sSupPr>
+            <m:e>
+              <m:r>
+                <w:rPr>
+                  <w:rFonts w:ascii="Cambria Math" w:hAnsi="Cambria Math"/>
+                </w:rPr>
+                <m:t>x</m:t>
+              </m:r>
+            </m:e>
+            <m:sup>
+              <m:r>
+                <w:rPr>
+                  <w:rFonts w:ascii="Cambria Math" w:hAnsi="Cambria Math"/>
+                </w:rPr>
+                <m:t>3</m:t>
+              </m:r>
+            </m:sup>
+          </m:sSup>
+          <m:r>
+            <w:rPr>
+              <w:rFonts w:ascii="Cambria Math" w:hAnsi="Cambria Math"/>
+            </w:rPr>
+            <m:t>+2x+3</m:t>
+          </m:r>
+        </m:oMath>
+      </m:oMathPara>
+    </w:p>
+    <w:p>
+      <w:pPr>
+        <w:spacing w:line="360" w:lineRule="auto"/>
+        <w:ind w:firstLine="0"/>
+        <w:rPr>
+          <w:rFonts w:ascii="Times New Roman" w:hAnsi="Times New Roman"/>
+          <w:i/>
+          <w:lang w:val="en-US"/>
+        </w:rPr>
+      </w:pPr>
+      <m:oMathPara>
+        <m:oMath>
+          <m:sSub>
+            <m:sSubPr>
+              <m:ctrlPr>
+                <w:rPr>
+                  <w:rFonts w:ascii="Cambria Math" w:hAnsi="Cambria Math"/>
+                  <w:i/>
+                  <w:lang w:val="uk-UA"/>
+                </w:rPr>
+              </m:ctrlPr>
+            </m:sSubPr>
+            <m:e>
+              <m:r>
+                <w:rPr>
+                  <w:rFonts w:ascii="Cambria Math" w:hAnsi="Cambria Math"/>
+                  <w:lang w:val="uk-UA"/>
+                </w:rPr>
+                <m:t>f</m:t>
+              </m:r>
+            </m:e>
+            <m:sub>
+              <m:r>
+                <w:rPr>
+                  <w:rFonts w:ascii="Cambria Math" w:hAnsi="Cambria Math"/>
+                  <w:lang w:val="uk-UA"/>
+                </w:rPr>
+                <m:t>1</m:t>
+              </m:r>
+            </m:sub>
+          </m:sSub>
+          <m:d>
+            <m:dPr>
+              <m:ctrlPr>
+                <w:rPr>
+                  <w:rFonts w:ascii="Cambria Math" w:hAnsi="Cambria Math"/>
+                  <w:i/>
+                  <w:lang w:val="uk-UA"/>
+                </w:rPr>
+              </m:ctrlPr>
+            </m:dPr>
+            <m:e>
+              <m:r>
+                <w:rPr>
+                  <w:rFonts w:ascii="Cambria Math" w:hAnsi="Cambria Math"/>
+                  <w:lang w:val="uk-UA"/>
+                </w:rPr>
+                <m:t>x</m:t>
+              </m:r>
+            </m:e>
+          </m:d>
+          <m:r>
+            <w:rPr>
+              <w:rFonts w:ascii="Cambria Math" w:hAnsi="Cambria Math"/>
+              <w:lang w:val="uk-UA"/>
+            </w:rPr>
+            <m:t>=</m:t>
+          </m:r>
+          <m:sSup>
+            <m:sSupPr>
+              <m:ctrlPr>
+                <w:rPr>
+                  <w:rFonts w:ascii="Cambria Math" w:hAnsi="Cambria Math"/>
+                  <w:i/>
+                </w:rPr>
+              </m:ctrlPr>
+            </m:sSupPr>
+            <m:e>
+              <m:d>
+                <m:dPr>
+                  <m:ctrlPr>
+                    <w:rPr>
+                      <w:rFonts w:ascii="Cambria Math" w:hAnsi="Cambria Math"/>
+                      <w:i/>
+                      <w:lang w:val="uk-UA"/>
+                    </w:rPr>
+                  </m:ctrlPr>
+                </m:dPr>
+                <m:e>
+                  <m:r>
+                    <w:rPr>
+                      <w:rFonts w:ascii="Cambria Math" w:hAnsi="Cambria Math"/>
+                    </w:rPr>
+                    <m:t>10</m:t>
+                  </m:r>
+                  <m:sSup>
+                    <m:sSupPr>
+                      <m:ctrlPr>
+                        <w:rPr>
+                          <w:rFonts w:ascii="Cambria Math" w:hAnsi="Cambria Math"/>
+                          <w:i/>
+                        </w:rPr>
+                      </m:ctrlPr>
+                    </m:sSupPr>
+                    <m:e>
+                      <m:r>
+                        <w:rPr>
+                          <w:rFonts w:ascii="Cambria Math" w:hAnsi="Cambria Math"/>
+                        </w:rPr>
+                        <m:t>x</m:t>
+                      </m:r>
+                    </m:e>
+                    <m:sup>
+                      <m:r>
+                        <w:rPr>
+                          <w:rFonts w:ascii="Cambria Math" w:hAnsi="Cambria Math"/>
+                        </w:rPr>
+                        <m:t>5</m:t>
+                      </m:r>
+                    </m:sup>
+                  </m:sSup>
+                  <m:r>
+                    <w:rPr>
+                      <w:rFonts w:ascii="Cambria Math" w:hAnsi="Cambria Math"/>
+                    </w:rPr>
+                    <m:t>-2</m:t>
+                  </m:r>
+                  <m:sSup>
+                    <m:sSupPr>
+                      <m:ctrlPr>
+                        <w:rPr>
+                          <w:rFonts w:ascii="Cambria Math" w:hAnsi="Cambria Math"/>
+                          <w:i/>
+                        </w:rPr>
+                      </m:ctrlPr>
+                    </m:sSupPr>
+                    <m:e>
+                      <m:r>
+                        <w:rPr>
+                          <w:rFonts w:ascii="Cambria Math" w:hAnsi="Cambria Math"/>
+                        </w:rPr>
+                        <m:t>x</m:t>
+                      </m:r>
+                    </m:e>
+                    <m:sup>
+                      <m:r>
+                        <w:rPr>
+                          <w:rFonts w:ascii="Cambria Math" w:hAnsi="Cambria Math"/>
+                        </w:rPr>
+                        <m:t>4</m:t>
+                      </m:r>
+                    </m:sup>
+                  </m:sSup>
+                  <m:r>
+                    <w:rPr>
+                      <w:rFonts w:ascii="Cambria Math" w:hAnsi="Cambria Math"/>
+                    </w:rPr>
+                    <m:t>-4</m:t>
+                  </m:r>
+                  <m:sSup>
+                    <m:sSupPr>
+                      <m:ctrlPr>
+                        <w:rPr>
+                          <w:rFonts w:ascii="Cambria Math" w:hAnsi="Cambria Math"/>
+                          <w:i/>
+                        </w:rPr>
+                      </m:ctrlPr>
+                    </m:sSupPr>
+                    <m:e>
+                      <m:r>
+                        <w:rPr>
+                          <w:rFonts w:ascii="Cambria Math" w:hAnsi="Cambria Math"/>
+                        </w:rPr>
+                        <m:t>x</m:t>
+                      </m:r>
+                    </m:e>
+                    <m:sup>
+                      <m:r>
+                        <w:rPr>
+                          <w:rFonts w:ascii="Cambria Math" w:hAnsi="Cambria Math"/>
+                        </w:rPr>
+                        <m:t>3</m:t>
+                      </m:r>
+                    </m:sup>
+                  </m:sSup>
+                  <m:r>
+                    <w:rPr>
+                      <w:rFonts w:ascii="Cambria Math" w:hAnsi="Cambria Math"/>
+                    </w:rPr>
+                    <m:t>+2x+3</m:t>
+                  </m:r>
+                  <m:ctrlPr>
+                    <w:rPr>
+                      <w:rFonts w:ascii="Cambria Math" w:hAnsi="Cambria Math"/>
+                      <w:i/>
+                    </w:rPr>
+                  </m:ctrlPr>
+                </m:e>
+              </m:d>
+            </m:e>
+            <m:sup>
+              <m:r>
+                <w:rPr>
+                  <w:rFonts w:ascii="Cambria Math" w:hAnsi="Cambria Math"/>
+                </w:rPr>
+                <m:t>'</m:t>
+              </m:r>
+            </m:sup>
+          </m:sSup>
+          <m:r>
+            <w:rPr>
+              <w:rFonts w:ascii="Cambria Math" w:hAnsi="Cambria Math"/>
+            </w:rPr>
+            <m:t>=50</m:t>
+          </m:r>
+          <m:sSup>
+            <m:sSupPr>
+              <m:ctrlPr>
+                <w:rPr>
+                  <w:rFonts w:ascii="Cambria Math" w:hAnsi="Cambria Math"/>
+                  <w:i/>
+                </w:rPr>
+              </m:ctrlPr>
+            </m:sSupPr>
+            <m:e>
+              <m:r>
+                <w:rPr>
+                  <w:rFonts w:ascii="Cambria Math" w:hAnsi="Cambria Math"/>
+                </w:rPr>
+                <m:t>x</m:t>
+              </m:r>
+            </m:e>
+            <m:sup>
+              <m:r>
+                <w:rPr>
+                  <w:rFonts w:ascii="Cambria Math" w:hAnsi="Cambria Math"/>
+                </w:rPr>
+                <m:t>4</m:t>
+              </m:r>
+            </m:sup>
+          </m:sSup>
+          <m:r>
+            <w:rPr>
+              <w:rFonts w:ascii="Cambria Math" w:hAnsi="Cambria Math"/>
+            </w:rPr>
+            <m:t>-8</m:t>
+          </m:r>
+          <m:sSup>
+            <m:sSupPr>
+              <m:ctrlPr>
+                <w:rPr>
+                  <w:rFonts w:ascii="Cambria Math" w:hAnsi="Cambria Math"/>
+                  <w:i/>
+                </w:rPr>
+              </m:ctrlPr>
+            </m:sSupPr>
+            <m:e>
+              <m:r>
+                <w:rPr>
+                  <w:rFonts w:ascii="Cambria Math" w:hAnsi="Cambria Math"/>
+                </w:rPr>
+                <m:t>x</m:t>
+              </m:r>
+            </m:e>
+            <m:sup>
+              <m:r>
+                <w:rPr>
+                  <w:rFonts w:ascii="Cambria Math" w:hAnsi="Cambria Math"/>
+                </w:rPr>
+                <m:t>3</m:t>
+              </m:r>
+            </m:sup>
+          </m:sSup>
+          <m:r>
+            <w:rPr>
+              <w:rFonts w:ascii="Cambria Math" w:hAnsi="Cambria Math"/>
+            </w:rPr>
+            <m:t>-12</m:t>
+          </m:r>
+          <m:sSup>
+            <m:sSupPr>
+              <m:ctrlPr>
+                <w:rPr>
+                  <w:rFonts w:ascii="Cambria Math" w:hAnsi="Cambria Math"/>
+                  <w:i/>
+                </w:rPr>
+              </m:ctrlPr>
+            </m:sSupPr>
+            <m:e>
+              <m:r>
+                <w:rPr>
+                  <w:rFonts w:ascii="Cambria Math" w:hAnsi="Cambria Math"/>
+                </w:rPr>
+                <m:t>x</m:t>
+              </m:r>
+            </m:e>
+            <m:sup>
+              <m:r>
+                <w:rPr>
+                  <w:rFonts w:ascii="Cambria Math" w:hAnsi="Cambria Math"/>
+                </w:rPr>
+                <m:t>2</m:t>
+              </m:r>
+            </m:sup>
+          </m:sSup>
+          <m:r>
+            <w:rPr>
+              <w:rFonts w:ascii="Cambria Math" w:hAnsi="Cambria Math"/>
+            </w:rPr>
+            <m:t>+2</m:t>
+          </m:r>
+        </m:oMath>
+      </m:oMathPara>
+    </w:p>
+    <w:p>
+      <w:pPr>
+        <w:ind w:firstLine="0"/>
+        <w:jc w:val="left"/>
+        <w:rPr>
+          <w:rFonts w:ascii="Times New Roman" w:hAnsi="Times New Roman"/>
+          <w:lang w:val="uk-UA"/>
+        </w:rPr>
+      </w:pPr>
+      <w:r>
+        <w:rPr>
+          <w:rFonts w:ascii="Times New Roman" w:hAnsi="Times New Roman"/>
+          <w:lang w:val="uk-UA"/>
+        </w:rPr>
+        <w:br w:type="page"/>
+      </w:r>
+    </w:p>
+    <w:p>
+      <w:pPr>
+        <w:spacing w:line="360" w:lineRule="auto"/>
+        <w:ind w:firstLine="708"/>
+        <w:rPr>
+          <w:rFonts w:ascii="Times New Roman" w:hAnsi="Times New Roman"/>
+          <w:lang w:val="uk-UA"/>
+        </w:rPr>
+      </w:pPr>
+      <w:r>
+        <w:rPr>
+          <w:rFonts w:ascii="Times New Roman" w:hAnsi="Times New Roman"/>
+          <w:lang w:val="uk-UA"/>
+        </w:rPr>
+        <w:lastRenderedPageBreak/>
+        <w:t>Для знаходження наступних многочленів</w:t>
+      </w:r>
+      <w:r>
+        <w:rPr>
+          <w:rFonts w:ascii="Times New Roman" w:hAnsi="Times New Roman"/>
+          <w:lang w:val="uk-UA"/>
+        </w:rPr>
+        <w:t xml:space="preserve"> будемо брати залишок від ділення з протилежним знаком</w:t>
+      </w:r>
+      <w:r>
+        <w:rPr>
+          <w:rFonts w:ascii="Times New Roman" w:hAnsi="Times New Roman"/>
+          <w:lang w:val="uk-UA"/>
+        </w:rPr>
+        <w:t>:</w:t>
+      </w:r>
+    </w:p>
+    <w:p>
+      <w:pPr>
+        <w:spacing w:line="360" w:lineRule="auto"/>
+        <w:ind w:firstLine="708"/>
+        <w:rPr>
+          <w:rFonts w:ascii="Times New Roman" w:hAnsi="Times New Roman"/>
+          <w:lang w:val="uk-UA"/>
+        </w:rPr>
+      </w:pPr>
+      <m:oMathPara>
+        <m:oMath>
+          <m:sSub>
+            <m:sSubPr>
+              <m:ctrlPr>
+                <w:rPr>
+                  <w:rFonts w:ascii="Cambria Math" w:hAnsi="Cambria Math"/>
+                  <w:i/>
+                  <w:lang w:val="uk-UA"/>
+                </w:rPr>
+              </m:ctrlPr>
+            </m:sSubPr>
+            <m:e>
+              <m:r>
+                <w:rPr>
+                  <w:rFonts w:ascii="Cambria Math" w:hAnsi="Cambria Math"/>
+                  <w:lang w:val="uk-UA"/>
+                </w:rPr>
+                <m:t>f</m:t>
+              </m:r>
+            </m:e>
+            <m:sub>
+              <m:r>
+                <w:rPr>
+                  <w:rFonts w:ascii="Cambria Math" w:hAnsi="Cambria Math"/>
+                  <w:lang w:val="uk-UA"/>
+                </w:rPr>
+                <m:t>2</m:t>
+              </m:r>
+            </m:sub>
+          </m:sSub>
+          <m:d>
+            <m:dPr>
+              <m:ctrlPr>
+                <w:rPr>
+                  <w:rFonts w:ascii="Cambria Math" w:hAnsi="Cambria Math"/>
+                  <w:i/>
+                  <w:lang w:val="uk-UA"/>
+                </w:rPr>
+              </m:ctrlPr>
+            </m:dPr>
+            <m:e>
+              <m:r>
+                <w:rPr>
+                  <w:rFonts w:ascii="Cambria Math" w:hAnsi="Cambria Math"/>
+                  <w:lang w:val="uk-UA"/>
+                </w:rPr>
+                <m:t>x</m:t>
+              </m:r>
+            </m:e>
+          </m:d>
+          <m:r>
+            <w:rPr>
+              <w:rFonts w:ascii="Cambria Math" w:hAnsi="Cambria Math"/>
+              <w:lang w:val="uk-UA"/>
+            </w:rPr>
+            <m:t>:</m:t>
+          </m:r>
+        </m:oMath>
+      </m:oMathPara>
+    </w:p>
+    <w:p>
+      <w:pPr>
+        <w:spacing w:line="360" w:lineRule="auto"/>
+        <w:ind w:firstLine="708"/>
+        <w:rPr>
+          <w:rFonts w:ascii="Times New Roman" w:hAnsi="Times New Roman"/>
+          <w:lang w:val="uk-UA"/>
+        </w:rPr>
+      </w:pPr>
+      <w:r>
+        <w:rPr>
+          <w:rFonts w:ascii="Times New Roman" w:hAnsi="Times New Roman"/>
+          <w:noProof/>
+          <w:lang w:val="en-US" w:eastAsia="en-US"/>
+        </w:rPr>
+        <w:drawing>
+          <wp:inline distT="0" distB="0" distL="0" distR="0" wp14:anchorId="4E6AB568" wp14:editId="5F05E608">
+            <wp:extent cx="6120765" cy="2286000"/>
+            <wp:effectExtent l="0" t="0" r="0" b="0"/>
+            <wp:docPr id="13" name="Рисунок 13"/>
+            <wp:cNvGraphicFramePr>
+              <a:graphicFrameLocks xmlns:a="http://schemas.openxmlformats.org/drawingml/2006/main" noChangeAspect="1"/>
+            </wp:cNvGraphicFramePr>
+            <a:graphic xmlns:a="http://schemas.openxmlformats.org/drawingml/2006/main">
+              <a:graphicData uri="http://schemas.openxmlformats.org/drawingml/2006/picture">
+                <pic:pic xmlns:pic="http://schemas.openxmlformats.org/drawingml/2006/picture">
+                  <pic:nvPicPr>
+                    <pic:cNvPr id="1" name=""/>
+                    <pic:cNvPicPr/>
+                  </pic:nvPicPr>
+                  <pic:blipFill>
+                    <a:blip r:embed="rId17"/>
+                    <a:stretch>
+                      <a:fillRect/>
+                    </a:stretch>
+                  </pic:blipFill>
+                  <pic:spPr>
+                    <a:xfrm>
+                      <a:off x="0" y="0"/>
+                      <a:ext cx="6120765" cy="2286000"/>
+                    </a:xfrm>
+                    <a:prstGeom prst="rect">
+                      <a:avLst/>
+                    </a:prstGeom>
+                  </pic:spPr>
+                </pic:pic>
+              </a:graphicData>
+            </a:graphic>
+          </wp:inline>
+        </w:drawing>
+      </w:r>
+    </w:p>
+    <w:p>
+      <w:pPr>
+        <w:spacing w:line="360" w:lineRule="auto"/>
+        <w:ind w:left="708" w:firstLine="708"/>
+        <w:rPr>
+          <w:rFonts w:ascii="Times New Roman" w:hAnsi="Times New Roman"/>
+          <w:lang w:val="uk-UA"/>
+        </w:rPr>
+      </w:pPr>
+      <w:r>
+        <w:rPr>
+          <w:rFonts w:ascii="Times New Roman" w:hAnsi="Times New Roman"/>
+          <w:lang w:val="uk-UA"/>
+        </w:rPr>
+        <w:t>Тепер домножимо цю відповідь на (-125)</w:t>
+      </w:r>
+      <w:r>
+        <w:rPr>
+          <w:rFonts w:ascii="Times New Roman" w:hAnsi="Times New Roman"/>
+          <w:lang w:val="uk-UA"/>
+        </w:rPr>
+        <w:t xml:space="preserve"> (щоб отримати рівняння зі зворотнім знаком)</w:t>
+      </w:r>
+      <w:r>
+        <w:rPr>
+          <w:rFonts w:ascii="Times New Roman" w:hAnsi="Times New Roman"/>
+          <w:lang w:val="uk-UA"/>
+        </w:rPr>
+        <w:t xml:space="preserve"> і отримаємо:</w:t>
+      </w:r>
+    </w:p>
+    <w:p>
+      <w:pPr>
+        <w:spacing w:line="360" w:lineRule="auto"/>
+        <w:ind w:firstLine="708"/>
+        <w:rPr>
+          <w:rFonts w:ascii="Times New Roman" w:hAnsi="Times New Roman"/>
+          <w:lang w:val="uk-UA"/>
+        </w:rPr>
+      </w:pPr>
+      <m:oMathPara>
+        <m:oMath>
+          <m:sSub>
+            <m:sSubPr>
+              <m:ctrlPr>
+                <w:rPr>
+                  <w:rFonts w:ascii="Cambria Math" w:hAnsi="Cambria Math"/>
+                  <w:i/>
+                  <w:lang w:val="uk-UA"/>
+                </w:rPr>
+              </m:ctrlPr>
+            </m:sSubPr>
+            <m:e>
+              <m:r>
+                <w:rPr>
+                  <w:rFonts w:ascii="Cambria Math" w:hAnsi="Cambria Math"/>
+                  <w:lang w:val="uk-UA"/>
+                </w:rPr>
+                <m:t>f</m:t>
+              </m:r>
+            </m:e>
+            <m:sub>
+              <m:r>
+                <w:rPr>
+                  <w:rFonts w:ascii="Cambria Math" w:hAnsi="Cambria Math"/>
+                  <w:lang w:val="uk-UA"/>
+                </w:rPr>
+                <m:t>2</m:t>
+              </m:r>
+            </m:sub>
+          </m:sSub>
+          <m:d>
+            <m:dPr>
+              <m:ctrlPr>
+                <w:rPr>
+                  <w:rFonts w:ascii="Cambria Math" w:hAnsi="Cambria Math"/>
+                  <w:i/>
+                  <w:lang w:val="uk-UA"/>
+                </w:rPr>
+              </m:ctrlPr>
+            </m:dPr>
+            <m:e>
+              <m:r>
+                <w:rPr>
+                  <w:rFonts w:ascii="Cambria Math" w:hAnsi="Cambria Math"/>
+                  <w:lang w:val="uk-UA"/>
+                </w:rPr>
+                <m:t>x</m:t>
+              </m:r>
+            </m:e>
+          </m:d>
+          <m:r>
+            <w:rPr>
+              <w:rFonts w:ascii="Cambria Math" w:hAnsi="Cambria Math"/>
+              <w:lang w:val="uk-UA"/>
+            </w:rPr>
+            <m:t>=208</m:t>
+          </m:r>
+          <m:sSup>
+            <m:sSupPr>
+              <m:ctrlPr>
+                <w:rPr>
+                  <w:rFonts w:ascii="Cambria Math" w:hAnsi="Cambria Math"/>
+                  <w:i/>
+                  <w:lang w:val="uk-UA"/>
+                </w:rPr>
+              </m:ctrlPr>
+            </m:sSupPr>
+            <m:e>
+              <m:r>
+                <w:rPr>
+                  <w:rFonts w:ascii="Cambria Math" w:hAnsi="Cambria Math"/>
+                  <w:lang w:val="uk-UA"/>
+                </w:rPr>
+                <m:t>x</m:t>
+              </m:r>
+            </m:e>
+            <m:sup>
+              <m:r>
+                <w:rPr>
+                  <w:rFonts w:ascii="Cambria Math" w:hAnsi="Cambria Math"/>
+                  <w:lang w:val="uk-UA"/>
+                </w:rPr>
+                <m:t>3</m:t>
+              </m:r>
+            </m:sup>
+          </m:sSup>
+          <m:r>
+            <w:rPr>
+              <w:rFonts w:ascii="Cambria Math" w:hAnsi="Cambria Math"/>
+              <w:lang w:val="uk-UA"/>
+            </w:rPr>
+            <m:t>+12</m:t>
+          </m:r>
+          <m:sSup>
+            <m:sSupPr>
+              <m:ctrlPr>
+                <w:rPr>
+                  <w:rFonts w:ascii="Cambria Math" w:hAnsi="Cambria Math"/>
+                  <w:i/>
+                  <w:lang w:val="uk-UA"/>
+                </w:rPr>
+              </m:ctrlPr>
+            </m:sSupPr>
+            <m:e>
+              <m:r>
+                <w:rPr>
+                  <w:rFonts w:ascii="Cambria Math" w:hAnsi="Cambria Math"/>
+                  <w:lang w:val="uk-UA"/>
+                </w:rPr>
+                <m:t>x</m:t>
+              </m:r>
+            </m:e>
+            <m:sup>
+              <m:r>
+                <w:rPr>
+                  <w:rFonts w:ascii="Cambria Math" w:hAnsi="Cambria Math"/>
+                  <w:lang w:val="uk-UA"/>
+                </w:rPr>
+                <m:t>2</m:t>
+              </m:r>
+            </m:sup>
+          </m:sSup>
+          <m:r>
+            <w:rPr>
+              <w:rFonts w:ascii="Cambria Math" w:hAnsi="Cambria Math"/>
+              <w:lang w:val="uk-UA"/>
+            </w:rPr>
+            <m:t>-200x-377</m:t>
+          </m:r>
+        </m:oMath>
+      </m:oMathPara>
+    </w:p>
+    <w:p>
+      <w:pPr>
+        <w:spacing w:line="360" w:lineRule="auto"/>
+        <w:ind w:firstLine="708"/>
+        <w:rPr>
+          <w:rFonts w:ascii="Times New Roman" w:hAnsi="Times New Roman"/>
+          <w:lang w:val="uk-UA"/>
+        </w:rPr>
+      </w:pPr>
+      <w:r>
+        <w:rPr>
+          <w:rFonts w:ascii="Times New Roman" w:hAnsi="Times New Roman"/>
+          <w:lang w:val="uk-UA"/>
+        </w:rPr>
+        <w:tab/>
+        <w:t>Таким самим чином шукаємо наступні:</w:t>
+      </w:r>
+    </w:p>
+    <w:p>
+      <w:pPr>
+        <w:spacing w:line="360" w:lineRule="auto"/>
+        <w:ind w:firstLine="708"/>
+        <w:rPr>
+          <w:rFonts w:ascii="Times New Roman" w:hAnsi="Times New Roman"/>
+          <w:lang w:val="uk-UA"/>
+        </w:rPr>
+      </w:pPr>
+      <m:oMathPara>
+        <m:oMath>
+          <m:sSub>
+            <m:sSubPr>
+              <m:ctrlPr>
+                <w:rPr>
+                  <w:rFonts w:ascii="Cambria Math" w:hAnsi="Cambria Math"/>
+                  <w:i/>
+                  <w:lang w:val="uk-UA"/>
+                </w:rPr>
+              </m:ctrlPr>
+            </m:sSubPr>
+            <m:e>
+              <m:r>
+                <w:rPr>
+                  <w:rFonts w:ascii="Cambria Math" w:hAnsi="Cambria Math"/>
+                  <w:lang w:val="uk-UA"/>
+                </w:rPr>
+                <m:t>f</m:t>
+              </m:r>
+            </m:e>
+            <m:sub>
+              <m:r>
+                <w:rPr>
+                  <w:rFonts w:ascii="Cambria Math" w:hAnsi="Cambria Math"/>
+                  <w:lang w:val="uk-UA"/>
+                </w:rPr>
+                <m:t>3</m:t>
+              </m:r>
+            </m:sub>
+          </m:sSub>
+          <m:d>
+            <m:dPr>
+              <m:ctrlPr>
+                <w:rPr>
+                  <w:rFonts w:ascii="Cambria Math" w:hAnsi="Cambria Math"/>
+                  <w:i/>
+                  <w:lang w:val="uk-UA"/>
+                </w:rPr>
+              </m:ctrlPr>
+            </m:dPr>
+            <m:e>
+              <m:r>
+                <w:rPr>
+                  <w:rFonts w:ascii="Cambria Math" w:hAnsi="Cambria Math"/>
+                  <w:lang w:val="uk-UA"/>
+                </w:rPr>
+                <m:t>x</m:t>
+              </m:r>
+            </m:e>
+          </m:d>
+          <m:r>
+            <w:rPr>
+              <w:rFonts w:ascii="Cambria Math" w:hAnsi="Cambria Math"/>
+              <w:lang w:val="uk-UA"/>
+            </w:rPr>
+            <m:t>:</m:t>
+          </m:r>
+        </m:oMath>
+      </m:oMathPara>
+    </w:p>
+    <w:p>
+      <w:pPr>
+        <w:spacing w:line="360" w:lineRule="auto"/>
+        <w:ind w:firstLine="708"/>
+        <w:rPr>
+          <w:rFonts w:ascii="Times New Roman" w:hAnsi="Times New Roman"/>
+          <w:lang w:val="uk-UA"/>
+        </w:rPr>
+      </w:pPr>
+      <w:r>
+        <w:rPr>
+          <w:rFonts w:ascii="Times New Roman" w:hAnsi="Times New Roman"/>
+          <w:noProof/>
+          <w:lang w:val="en-US" w:eastAsia="en-US"/>
+        </w:rPr>
+        <w:drawing>
+          <wp:inline distT="0" distB="0" distL="0" distR="0" wp14:anchorId="4BA5B185" wp14:editId="490B0627">
+            <wp:extent cx="6120765" cy="2142490"/>
+            <wp:effectExtent l="0" t="0" r="0" b="0"/>
+            <wp:docPr id="14" name="Рисунок 14"/>
+            <wp:cNvGraphicFramePr>
+              <a:graphicFrameLocks xmlns:a="http://schemas.openxmlformats.org/drawingml/2006/main" noChangeAspect="1"/>
+            </wp:cNvGraphicFramePr>
+            <a:graphic xmlns:a="http://schemas.openxmlformats.org/drawingml/2006/main">
+              <a:graphicData uri="http://schemas.openxmlformats.org/drawingml/2006/picture">
+                <pic:pic xmlns:pic="http://schemas.openxmlformats.org/drawingml/2006/picture">
+                  <pic:nvPicPr>
+                    <pic:cNvPr id="1" name=""/>
+                    <pic:cNvPicPr/>
+                  </pic:nvPicPr>
+                  <pic:blipFill>
+                    <a:blip r:embed="rId18"/>
+                    <a:stretch>
+                      <a:fillRect/>
+                    </a:stretch>
+                  </pic:blipFill>
+                  <pic:spPr>
+                    <a:xfrm>
+                      <a:off x="0" y="0"/>
+                      <a:ext cx="6120765" cy="2142490"/>
+                    </a:xfrm>
+                    <a:prstGeom prst="rect">
+                      <a:avLst/>
+                    </a:prstGeom>
+                  </pic:spPr>
+                </pic:pic>
+              </a:graphicData>
+            </a:graphic>
+          </wp:inline>
+        </w:drawing>
+      </w:r>
+    </w:p>
+    <w:p>
+      <w:pPr>
+        <w:spacing w:line="360" w:lineRule="auto"/>
+        <w:ind w:left="708" w:firstLine="708"/>
+        <w:rPr>
+          <w:rFonts w:ascii="Times New Roman" w:hAnsi="Times New Roman"/>
+          <w:lang w:val="uk-UA"/>
+        </w:rPr>
+      </w:pPr>
+      <w:r>
+        <w:rPr>
+          <w:rFonts w:ascii="Times New Roman" w:hAnsi="Times New Roman"/>
+          <w:lang w:val="uk-UA"/>
+        </w:rPr>
+        <w:t>Тепер домножимо цю відповідь на (-(5408/125)) (щоб отримати рівняння зі зворотнім знаком) і отримаємо:</w:t>
+      </w:r>
+    </w:p>
+    <w:p>
+      <w:pPr>
+        <w:ind w:firstLine="0"/>
+        <w:jc w:val="left"/>
+        <w:rPr>
+          <w:rFonts w:ascii="Times New Roman" w:hAnsi="Times New Roman"/>
+          <w:i/>
+          <w:lang w:val="uk-UA"/>
+        </w:rPr>
+      </w:pPr>
+      <m:oMathPara>
+        <m:oMath>
+          <m:sSub>
+            <m:sSubPr>
+              <m:ctrlPr>
+                <w:rPr>
+                  <w:rFonts w:ascii="Cambria Math" w:hAnsi="Cambria Math"/>
+                  <w:i/>
+                  <w:lang w:val="uk-UA"/>
+                </w:rPr>
+              </m:ctrlPr>
+            </m:sSubPr>
+            <m:e>
+              <m:r>
+                <w:rPr>
+                  <w:rFonts w:ascii="Cambria Math" w:hAnsi="Cambria Math"/>
+                  <w:lang w:val="uk-UA"/>
+                </w:rPr>
+                <m:t>f</m:t>
+              </m:r>
+            </m:e>
+            <m:sub>
+              <m:r>
+                <w:rPr>
+                  <w:rFonts w:ascii="Cambria Math" w:hAnsi="Cambria Math"/>
+                  <w:lang w:val="uk-UA"/>
+                </w:rPr>
+                <m:t>3</m:t>
+              </m:r>
+            </m:sub>
+          </m:sSub>
+          <m:d>
+            <m:dPr>
+              <m:ctrlPr>
+                <w:rPr>
+                  <w:rFonts w:ascii="Cambria Math" w:hAnsi="Cambria Math"/>
+                  <w:i/>
+                  <w:lang w:val="uk-UA"/>
+                </w:rPr>
+              </m:ctrlPr>
+            </m:dPr>
+            <m:e>
+              <m:r>
+                <w:rPr>
+                  <w:rFonts w:ascii="Cambria Math" w:hAnsi="Cambria Math"/>
+                  <w:lang w:val="uk-UA"/>
+                </w:rPr>
+                <m:t>x</m:t>
+              </m:r>
+            </m:e>
+          </m:d>
+          <m:r>
+            <w:rPr>
+              <w:rFonts w:ascii="Cambria Math" w:hAnsi="Cambria Math"/>
+              <w:lang w:val="uk-UA"/>
+            </w:rPr>
+            <m:t>=-1588</m:t>
+          </m:r>
+          <m:sSup>
+            <m:sSupPr>
+              <m:ctrlPr>
+                <w:rPr>
+                  <w:rFonts w:ascii="Cambria Math" w:hAnsi="Cambria Math"/>
+                  <w:i/>
+                  <w:lang w:val="uk-UA"/>
+                </w:rPr>
+              </m:ctrlPr>
+            </m:sSupPr>
+            <m:e>
+              <m:r>
+                <w:rPr>
+                  <w:rFonts w:ascii="Cambria Math" w:hAnsi="Cambria Math"/>
+                  <w:lang w:val="uk-UA"/>
+                </w:rPr>
+                <m:t>x</m:t>
+              </m:r>
+            </m:e>
+            <m:sup>
+              <m:r>
+                <w:rPr>
+                  <w:rFonts w:ascii="Cambria Math" w:hAnsi="Cambria Math"/>
+                  <w:lang w:val="uk-UA"/>
+                </w:rPr>
+                <m:t>2</m:t>
+              </m:r>
+            </m:sup>
+          </m:sSup>
+          <m:r>
+            <w:rPr>
+              <w:rFonts w:ascii="Cambria Math" w:hAnsi="Cambria Math"/>
+              <w:lang w:val="uk-UA"/>
+            </w:rPr>
+            <m:t>-3468x+76</m:t>
+          </m:r>
+        </m:oMath>
+      </m:oMathPara>
+    </w:p>
+    <w:p>
+      <w:pPr>
+        <w:ind w:firstLine="0"/>
+        <w:jc w:val="left"/>
+        <w:rPr>
+          <w:rFonts w:ascii="Times New Roman" w:hAnsi="Times New Roman"/>
+          <w:i/>
+          <w:lang w:val="uk-UA"/>
+        </w:rPr>
+      </w:pPr>
+      <w:r>
+        <w:rPr>
+          <w:rFonts w:ascii="Times New Roman" w:hAnsi="Times New Roman"/>
+          <w:i/>
+          <w:lang w:val="uk-UA"/>
+        </w:rPr>
+        <w:br w:type="page"/>
+      </w:r>
+    </w:p>
+    <w:p>
+      <w:pPr>
+        <w:spacing w:line="360" w:lineRule="auto"/>
+        <w:ind w:firstLine="708"/>
+        <w:rPr>
+          <w:rFonts w:ascii="Times New Roman" w:hAnsi="Times New Roman"/>
+          <w:lang w:val="uk-UA"/>
+        </w:rPr>
+      </w:pPr>
+      <m:oMathPara>
+        <m:oMath>
+          <m:sSub>
+            <m:sSubPr>
+              <m:ctrlPr>
+                <w:rPr>
+                  <w:rFonts w:ascii="Cambria Math" w:hAnsi="Cambria Math"/>
+                  <w:i/>
+                  <w:lang w:val="uk-UA"/>
+                </w:rPr>
+              </m:ctrlPr>
+            </m:sSubPr>
+            <m:e>
+              <m:r>
+                <w:rPr>
+                  <w:rFonts w:ascii="Cambria Math" w:hAnsi="Cambria Math"/>
+                  <w:lang w:val="uk-UA"/>
+                </w:rPr>
+                <m:t>f</m:t>
+              </m:r>
+            </m:e>
+            <m:sub>
+              <m:r>
+                <w:rPr>
+                  <w:rFonts w:ascii="Cambria Math" w:hAnsi="Cambria Math"/>
+                  <w:lang w:val="uk-UA"/>
+                </w:rPr>
+                <m:t>4</m:t>
+              </m:r>
+            </m:sub>
+          </m:sSub>
+          <m:d>
+            <m:dPr>
+              <m:ctrlPr>
+                <w:rPr>
+                  <w:rFonts w:ascii="Cambria Math" w:hAnsi="Cambria Math"/>
+                  <w:i/>
+                  <w:lang w:val="uk-UA"/>
+                </w:rPr>
+              </m:ctrlPr>
+            </m:dPr>
+            <m:e>
+              <m:r>
+                <w:rPr>
+                  <w:rFonts w:ascii="Cambria Math" w:hAnsi="Cambria Math"/>
+                  <w:lang w:val="uk-UA"/>
+                </w:rPr>
+                <m:t>x</m:t>
+              </m:r>
+            </m:e>
+          </m:d>
+          <m:r>
+            <w:rPr>
+              <w:rFonts w:ascii="Cambria Math" w:hAnsi="Cambria Math"/>
+              <w:lang w:val="uk-UA"/>
+            </w:rPr>
+            <m:t>:</m:t>
+          </m:r>
+        </m:oMath>
+      </m:oMathPara>
+    </w:p>
+    <w:p>
+      <w:pPr>
+        <w:ind w:firstLine="0"/>
+        <w:jc w:val="left"/>
+        <w:rPr>
+          <w:rFonts w:ascii="Times New Roman" w:hAnsi="Times New Roman"/>
+          <w:lang w:val="uk-UA"/>
+        </w:rPr>
+      </w:pPr>
+      <w:r>
+        <w:rPr>
+          <w:rFonts w:ascii="Times New Roman" w:hAnsi="Times New Roman"/>
+          <w:i/>
+          <w:noProof/>
+          <w:lang w:val="en-US" w:eastAsia="en-US"/>
+        </w:rPr>
+        <w:drawing>
+          <wp:inline distT="0" distB="0" distL="0" distR="0" wp14:anchorId="291851A4" wp14:editId="5AC09DB5">
+            <wp:extent cx="6120765" cy="2218055"/>
+            <wp:effectExtent l="0" t="0" r="0" b="0"/>
+            <wp:docPr id="15" name="Рисунок 15"/>
+            <wp:cNvGraphicFramePr>
+              <a:graphicFrameLocks xmlns:a="http://schemas.openxmlformats.org/drawingml/2006/main" noChangeAspect="1"/>
+            </wp:cNvGraphicFramePr>
+            <a:graphic xmlns:a="http://schemas.openxmlformats.org/drawingml/2006/main">
+              <a:graphicData uri="http://schemas.openxmlformats.org/drawingml/2006/picture">
+                <pic:pic xmlns:pic="http://schemas.openxmlformats.org/drawingml/2006/picture">
+                  <pic:nvPicPr>
+                    <pic:cNvPr id="1" name=""/>
+                    <pic:cNvPicPr/>
+                  </pic:nvPicPr>
+                  <pic:blipFill>
+                    <a:blip r:embed="rId19"/>
+                    <a:stretch>
+                      <a:fillRect/>
+                    </a:stretch>
+                  </pic:blipFill>
+                  <pic:spPr>
+                    <a:xfrm>
+                      <a:off x="0" y="0"/>
+                      <a:ext cx="6120765" cy="2218055"/>
+                    </a:xfrm>
+                    <a:prstGeom prst="rect">
+                      <a:avLst/>
+                    </a:prstGeom>
+                  </pic:spPr>
+                </pic:pic>
+              </a:graphicData>
+            </a:graphic>
+          </wp:inline>
+        </w:drawing>
+      </w:r>
+    </w:p>
+    <w:p>
+      <w:pPr>
+        <w:spacing w:line="360" w:lineRule="auto"/>
+        <w:ind w:left="708" w:firstLine="708"/>
+        <w:rPr>
+          <w:rFonts w:ascii="Times New Roman" w:hAnsi="Times New Roman"/>
+          <w:lang w:val="uk-UA"/>
+        </w:rPr>
+      </w:pPr>
+      <w:r>
+        <w:rPr>
+          <w:rFonts w:ascii="Times New Roman" w:hAnsi="Times New Roman"/>
+          <w:lang w:val="uk-UA"/>
+        </w:rPr>
+        <w:t>Тепер домножимо цю відповідь на (-(</w:t>
+      </w:r>
+      <w:r>
+        <w:rPr>
+          <w:rFonts w:ascii="Times New Roman" w:hAnsi="Times New Roman"/>
+          <w:lang w:val="uk-UA"/>
+        </w:rPr>
+        <w:t>157609</w:t>
+      </w:r>
+      <w:r>
+        <w:rPr>
+          <w:rFonts w:ascii="Times New Roman" w:hAnsi="Times New Roman"/>
+          <w:lang w:val="uk-UA"/>
+        </w:rPr>
+        <w:t>/</w:t>
+      </w:r>
+      <w:r>
+        <w:rPr>
+          <w:rFonts w:ascii="Times New Roman" w:hAnsi="Times New Roman"/>
+          <w:lang w:val="uk-UA"/>
+        </w:rPr>
+        <w:t>676</w:t>
+      </w:r>
+      <w:r>
+        <w:rPr>
+          <w:rFonts w:ascii="Times New Roman" w:hAnsi="Times New Roman"/>
+          <w:lang w:val="uk-UA"/>
+        </w:rPr>
+        <w:t>)) (щоб отримати рівняння зі зворотнім знаком) і отримаємо:</w:t>
+      </w:r>
+    </w:p>
+    <w:p>
+      <w:pPr>
+        <w:ind w:firstLine="0"/>
+        <w:jc w:val="left"/>
+        <w:rPr>
+          <w:rFonts w:ascii="Times New Roman" w:hAnsi="Times New Roman"/>
+          <w:i/>
+          <w:lang w:val="uk-UA"/>
+        </w:rPr>
+      </w:pPr>
+      <m:oMathPara>
+        <m:oMath>
+          <m:sSub>
+            <m:sSubPr>
+              <m:ctrlPr>
+                <w:rPr>
+                  <w:rFonts w:ascii="Cambria Math" w:hAnsi="Cambria Math"/>
+                  <w:i/>
+                  <w:lang w:val="uk-UA"/>
+                </w:rPr>
+              </m:ctrlPr>
+            </m:sSubPr>
+            <m:e>
+              <m:r>
+                <w:rPr>
+                  <w:rFonts w:ascii="Cambria Math" w:hAnsi="Cambria Math"/>
+                  <w:lang w:val="uk-UA"/>
+                </w:rPr>
+                <m:t>f</m:t>
+              </m:r>
+            </m:e>
+            <m:sub>
+              <m:r>
+                <w:rPr>
+                  <w:rFonts w:ascii="Cambria Math" w:hAnsi="Cambria Math"/>
+                  <w:lang w:val="uk-UA"/>
+                </w:rPr>
+                <m:t>4</m:t>
+              </m:r>
+            </m:sub>
+          </m:sSub>
+          <m:d>
+            <m:dPr>
+              <m:ctrlPr>
+                <w:rPr>
+                  <w:rFonts w:ascii="Cambria Math" w:hAnsi="Cambria Math"/>
+                  <w:i/>
+                  <w:lang w:val="uk-UA"/>
+                </w:rPr>
+              </m:ctrlPr>
+            </m:dPr>
+            <m:e>
+              <m:r>
+                <w:rPr>
+                  <w:rFonts w:ascii="Cambria Math" w:hAnsi="Cambria Math"/>
+                  <w:lang w:val="uk-UA"/>
+                </w:rPr>
+                <m:t>x</m:t>
+              </m:r>
+            </m:e>
+          </m:d>
+          <m:r>
+            <w:rPr>
+              <w:rFonts w:ascii="Cambria Math" w:hAnsi="Cambria Math"/>
+              <w:lang w:val="uk-UA"/>
+            </w:rPr>
+            <m:t>=-201972x+137699</m:t>
+          </m:r>
+        </m:oMath>
+      </m:oMathPara>
+    </w:p>
+    <w:p>
+      <w:pPr>
+        <w:spacing w:line="360" w:lineRule="auto"/>
+        <w:ind w:firstLine="708"/>
+        <w:rPr>
+          <w:rFonts w:ascii="Times New Roman" w:hAnsi="Times New Roman"/>
+          <w:lang w:val="uk-UA"/>
+        </w:rPr>
+      </w:pPr>
+      <w:r>
+        <w:rPr>
+          <w:rFonts w:ascii="Times New Roman" w:hAnsi="Times New Roman"/>
+          <w:lang w:val="uk-UA"/>
+        </w:rPr>
+        <w:t>Тоді</w:t>
+      </w:r>
+      <w:r>
+        <w:rPr>
+          <w:rFonts w:ascii="Times New Roman" w:hAnsi="Times New Roman"/>
+          <w:lang w:val="uk-UA"/>
+        </w:rPr>
+        <w:t xml:space="preserve"> </w:t>
+      </w:r>
+    </w:p>
+    <w:p>
+      <w:pPr>
+        <w:ind w:firstLine="0"/>
+        <w:jc w:val="left"/>
+        <w:rPr>
+          <w:rFonts w:ascii="Times New Roman" w:hAnsi="Times New Roman"/>
+          <w:i/>
+          <w:lang w:val="uk-UA"/>
+        </w:rPr>
+      </w:pPr>
+      <m:oMathPara>
+        <m:oMath>
+          <m:sSub>
+            <m:sSubPr>
+              <m:ctrlPr>
+                <w:rPr>
+                  <w:rFonts w:ascii="Cambria Math" w:hAnsi="Cambria Math"/>
+                  <w:i/>
+                  <w:lang w:val="uk-UA"/>
+                </w:rPr>
+              </m:ctrlPr>
+            </m:sSubPr>
+            <m:e>
+              <m:r>
+                <w:rPr>
+                  <w:rFonts w:ascii="Cambria Math" w:hAnsi="Cambria Math"/>
+                  <w:lang w:val="uk-UA"/>
+                </w:rPr>
+                <m:t>f</m:t>
+              </m:r>
+            </m:e>
+            <m:sub>
+              <m:r>
+                <w:rPr>
+                  <w:rFonts w:ascii="Cambria Math" w:hAnsi="Cambria Math"/>
+                  <w:lang w:val="uk-UA"/>
+                </w:rPr>
+                <m:t>5</m:t>
+              </m:r>
+            </m:sub>
+          </m:sSub>
+          <m:d>
+            <m:dPr>
+              <m:ctrlPr>
+                <w:rPr>
+                  <w:rFonts w:ascii="Cambria Math" w:hAnsi="Cambria Math"/>
+                  <w:i/>
+                  <w:lang w:val="uk-UA"/>
+                </w:rPr>
+              </m:ctrlPr>
+            </m:dPr>
+            <m:e>
+              <m:r>
+                <w:rPr>
+                  <w:rFonts w:ascii="Cambria Math" w:hAnsi="Cambria Math"/>
+                  <w:lang w:val="uk-UA"/>
+                </w:rPr>
+                <m:t>x</m:t>
+              </m:r>
+            </m:e>
+          </m:d>
+          <m:r>
+            <w:rPr>
+              <w:rFonts w:ascii="Cambria Math" w:hAnsi="Cambria Math"/>
+              <w:lang w:val="uk-UA"/>
+            </w:rPr>
+            <m:t>=1</m:t>
+          </m:r>
+        </m:oMath>
+      </m:oMathPara>
+    </w:p>
+    <w:p>
+      <w:pPr>
+        <w:spacing w:line="360" w:lineRule="auto"/>
+        <w:ind w:firstLine="708"/>
+        <w:rPr>
+          <w:rFonts w:ascii="Times New Roman" w:hAnsi="Times New Roman"/>
+          <w:lang w:val="uk-UA"/>
+        </w:rPr>
+      </w:pPr>
+      <w:r>
+        <w:rPr>
+          <w:rFonts w:ascii="Times New Roman" w:hAnsi="Times New Roman"/>
+          <w:lang w:val="uk-UA"/>
+        </w:rPr>
+        <w:t>Система многочленів Штурма:</w:t>
+      </w:r>
+    </w:p>
+    <w:p>
+      <w:pPr>
+        <w:pStyle w:val="ab"/>
+        <w:numPr>
+          <w:ilvl w:val="0"/>
+          <w:numId w:val="1"/>
+        </w:numPr>
+        <w:spacing w:line="360" w:lineRule="auto"/>
+        <w:rPr>
+          <w:rFonts w:ascii="Times New Roman" w:hAnsi="Times New Roman"/>
+          <w:lang w:val="en-US"/>
+        </w:rPr>
+      </w:pPr>
+      <m:oMath>
+        <m:sSub>
+          <m:sSubPr>
+            <m:ctrlPr>
+              <w:rPr>
+                <w:rFonts w:ascii="Cambria Math" w:hAnsi="Cambria Math"/>
+                <w:i/>
+                <w:lang w:val="uk-UA"/>
+              </w:rPr>
+            </m:ctrlPr>
+          </m:sSubPr>
+          <m:e>
+            <m:r>
+              <w:rPr>
+                <w:rFonts w:ascii="Cambria Math" w:hAnsi="Cambria Math"/>
+                <w:lang w:val="uk-UA"/>
+              </w:rPr>
+              <m:t>f</m:t>
+            </m:r>
+          </m:e>
+          <m:sub>
+            <m:r>
+              <w:rPr>
+                <w:rFonts w:ascii="Cambria Math" w:hAnsi="Cambria Math"/>
+                <w:lang w:val="uk-UA"/>
+              </w:rPr>
+              <m:t>0</m:t>
+            </m:r>
+          </m:sub>
+        </m:sSub>
+        <m:d>
+          <m:dPr>
+            <m:ctrlPr>
+              <w:rPr>
+                <w:rFonts w:ascii="Cambria Math" w:hAnsi="Cambria Math"/>
+                <w:i/>
+                <w:lang w:val="uk-UA"/>
+              </w:rPr>
+            </m:ctrlPr>
+          </m:dPr>
+          <m:e>
+            <m:r>
+              <w:rPr>
+                <w:rFonts w:ascii="Cambria Math" w:hAnsi="Cambria Math"/>
+                <w:lang w:val="uk-UA"/>
+              </w:rPr>
+              <m:t>x</m:t>
+            </m:r>
+          </m:e>
+        </m:d>
+        <m:r>
+          <w:rPr>
+            <w:rFonts w:ascii="Cambria Math" w:hAnsi="Cambria Math"/>
+            <w:lang w:val="uk-UA"/>
+          </w:rPr>
+          <m:t>=</m:t>
+        </m:r>
+        <m:r>
+          <w:rPr>
+            <w:rFonts w:ascii="Cambria Math" w:hAnsi="Cambria Math"/>
+          </w:rPr>
+          <m:t>10</m:t>
+        </m:r>
+        <m:sSup>
+          <m:sSupPr>
+            <m:ctrlPr>
+              <w:rPr>
+                <w:rFonts w:ascii="Cambria Math" w:hAnsi="Cambria Math"/>
+                <w:i/>
+              </w:rPr>
+            </m:ctrlPr>
+          </m:sSupPr>
+          <m:e>
+            <m:r>
+              <w:rPr>
+                <w:rFonts w:ascii="Cambria Math" w:hAnsi="Cambria Math"/>
+              </w:rPr>
+              <m:t>x</m:t>
+            </m:r>
+          </m:e>
+          <m:sup>
+            <m:r>
+              <w:rPr>
+                <w:rFonts w:ascii="Cambria Math" w:hAnsi="Cambria Math"/>
+              </w:rPr>
+              <m:t>5</m:t>
+            </m:r>
+          </m:sup>
+        </m:sSup>
+        <m:r>
+          <w:rPr>
+            <w:rFonts w:ascii="Cambria Math" w:hAnsi="Cambria Math"/>
+          </w:rPr>
+          <m:t>-2</m:t>
+        </m:r>
+        <m:sSup>
+          <m:sSupPr>
+            <m:ctrlPr>
+              <w:rPr>
+                <w:rFonts w:ascii="Cambria Math" w:hAnsi="Cambria Math"/>
+                <w:i/>
+              </w:rPr>
+            </m:ctrlPr>
+          </m:sSupPr>
+          <m:e>
+            <m:r>
+              <w:rPr>
+                <w:rFonts w:ascii="Cambria Math" w:hAnsi="Cambria Math"/>
+              </w:rPr>
+              <m:t>x</m:t>
+            </m:r>
+          </m:e>
+          <m:sup>
+            <m:r>
+              <w:rPr>
+                <w:rFonts w:ascii="Cambria Math" w:hAnsi="Cambria Math"/>
+              </w:rPr>
+              <m:t>4</m:t>
+            </m:r>
+          </m:sup>
+        </m:sSup>
+        <m:r>
+          <w:rPr>
+            <w:rFonts w:ascii="Cambria Math" w:hAnsi="Cambria Math"/>
+          </w:rPr>
+          <m:t>-4</m:t>
+        </m:r>
+        <m:sSup>
+          <m:sSupPr>
+            <m:ctrlPr>
+              <w:rPr>
+                <w:rFonts w:ascii="Cambria Math" w:hAnsi="Cambria Math"/>
+                <w:i/>
+              </w:rPr>
+            </m:ctrlPr>
+          </m:sSupPr>
+          <m:e>
+            <m:r>
+              <w:rPr>
+                <w:rFonts w:ascii="Cambria Math" w:hAnsi="Cambria Math"/>
+              </w:rPr>
+              <m:t>x</m:t>
+            </m:r>
+          </m:e>
+          <m:sup>
+            <m:r>
+              <w:rPr>
+                <w:rFonts w:ascii="Cambria Math" w:hAnsi="Cambria Math"/>
+              </w:rPr>
+              <m:t>3</m:t>
+            </m:r>
+          </m:sup>
+        </m:sSup>
+        <m:r>
+          <w:rPr>
+            <w:rFonts w:ascii="Cambria Math" w:hAnsi="Cambria Math"/>
+          </w:rPr>
+          <m:t>+2x+3</m:t>
+        </m:r>
+      </m:oMath>
+    </w:p>
+    <w:p>
+      <w:pPr>
+        <w:pStyle w:val="ab"/>
+        <w:numPr>
+          <w:ilvl w:val="0"/>
+          <w:numId w:val="1"/>
+        </w:numPr>
+        <w:spacing w:line="360" w:lineRule="auto"/>
+        <w:rPr>
+          <w:rFonts w:ascii="Times New Roman" w:hAnsi="Times New Roman"/>
+          <w:i/>
+          <w:lang w:val="en-US"/>
+        </w:rPr>
+      </w:pPr>
+      <m:oMath>
+        <m:sSub>
+          <m:sSubPr>
+            <m:ctrlPr>
+              <w:rPr>
+                <w:rFonts w:ascii="Cambria Math" w:hAnsi="Cambria Math"/>
+                <w:i/>
+                <w:lang w:val="uk-UA"/>
+              </w:rPr>
+            </m:ctrlPr>
+          </m:sSubPr>
+          <m:e>
+            <m:r>
+              <w:rPr>
+                <w:rFonts w:ascii="Cambria Math" w:hAnsi="Cambria Math"/>
+                <w:lang w:val="uk-UA"/>
+              </w:rPr>
+              <m:t>f</m:t>
+            </m:r>
+          </m:e>
+          <m:sub>
+            <m:r>
+              <w:rPr>
+                <w:rFonts w:ascii="Cambria Math" w:hAnsi="Cambria Math"/>
+                <w:lang w:val="uk-UA"/>
+              </w:rPr>
+              <m:t>1</m:t>
+            </m:r>
+          </m:sub>
+        </m:sSub>
+        <m:d>
+          <m:dPr>
+            <m:ctrlPr>
+              <w:rPr>
+                <w:rFonts w:ascii="Cambria Math" w:hAnsi="Cambria Math"/>
+                <w:i/>
+                <w:lang w:val="uk-UA"/>
+              </w:rPr>
+            </m:ctrlPr>
+          </m:dPr>
+          <m:e>
+            <m:r>
+              <w:rPr>
+                <w:rFonts w:ascii="Cambria Math" w:hAnsi="Cambria Math"/>
+                <w:lang w:val="uk-UA"/>
+              </w:rPr>
+              <m:t>x</m:t>
+            </m:r>
+          </m:e>
+        </m:d>
+        <m:r>
+          <w:rPr>
+            <w:rFonts w:ascii="Cambria Math" w:hAnsi="Cambria Math"/>
+          </w:rPr>
+          <m:t>=50</m:t>
+        </m:r>
+        <m:sSup>
+          <m:sSupPr>
+            <m:ctrlPr>
+              <w:rPr>
+                <w:rFonts w:ascii="Cambria Math" w:hAnsi="Cambria Math"/>
+                <w:i/>
+              </w:rPr>
+            </m:ctrlPr>
+          </m:sSupPr>
+          <m:e>
+            <m:r>
+              <w:rPr>
+                <w:rFonts w:ascii="Cambria Math" w:hAnsi="Cambria Math"/>
+              </w:rPr>
+              <m:t>x</m:t>
+            </m:r>
+          </m:e>
+          <m:sup>
+            <m:r>
+              <w:rPr>
+                <w:rFonts w:ascii="Cambria Math" w:hAnsi="Cambria Math"/>
+              </w:rPr>
+              <m:t>4</m:t>
+            </m:r>
+          </m:sup>
+        </m:sSup>
+        <m:r>
+          <w:rPr>
+            <w:rFonts w:ascii="Cambria Math" w:hAnsi="Cambria Math"/>
+          </w:rPr>
+          <m:t>-8</m:t>
+        </m:r>
+        <m:sSup>
+          <m:sSupPr>
+            <m:ctrlPr>
+              <w:rPr>
+                <w:rFonts w:ascii="Cambria Math" w:hAnsi="Cambria Math"/>
+                <w:i/>
+              </w:rPr>
+            </m:ctrlPr>
+          </m:sSupPr>
+          <m:e>
+            <m:r>
+              <w:rPr>
+                <w:rFonts w:ascii="Cambria Math" w:hAnsi="Cambria Math"/>
+              </w:rPr>
+              <m:t>x</m:t>
+            </m:r>
+          </m:e>
+          <m:sup>
+            <m:r>
+              <w:rPr>
+                <w:rFonts w:ascii="Cambria Math" w:hAnsi="Cambria Math"/>
+              </w:rPr>
+              <m:t>3</m:t>
+            </m:r>
+          </m:sup>
+        </m:sSup>
+        <m:r>
+          <w:rPr>
+            <w:rFonts w:ascii="Cambria Math" w:hAnsi="Cambria Math"/>
+          </w:rPr>
+          <m:t>-12</m:t>
+        </m:r>
+        <m:sSup>
+          <m:sSupPr>
+            <m:ctrlPr>
+              <w:rPr>
+                <w:rFonts w:ascii="Cambria Math" w:hAnsi="Cambria Math"/>
+                <w:i/>
+              </w:rPr>
+            </m:ctrlPr>
+          </m:sSupPr>
+          <m:e>
+            <m:r>
+              <w:rPr>
+                <w:rFonts w:ascii="Cambria Math" w:hAnsi="Cambria Math"/>
+              </w:rPr>
+              <m:t>x</m:t>
+            </m:r>
+          </m:e>
+          <m:sup>
+            <m:r>
+              <w:rPr>
+                <w:rFonts w:ascii="Cambria Math" w:hAnsi="Cambria Math"/>
+              </w:rPr>
+              <m:t>2</m:t>
+            </m:r>
+          </m:sup>
+        </m:sSup>
+        <m:r>
+          <w:rPr>
+            <w:rFonts w:ascii="Cambria Math" w:hAnsi="Cambria Math"/>
+          </w:rPr>
+          <m:t>+2</m:t>
+        </m:r>
+      </m:oMath>
+    </w:p>
+    <w:p>
+      <w:pPr>
+        <w:pStyle w:val="ab"/>
+        <w:numPr>
+          <w:ilvl w:val="0"/>
+          <w:numId w:val="1"/>
+        </w:numPr>
+        <w:spacing w:line="360" w:lineRule="auto"/>
+        <w:rPr>
+          <w:rFonts w:ascii="Times New Roman" w:hAnsi="Times New Roman"/>
+          <w:lang w:val="uk-UA"/>
+        </w:rPr>
+      </w:pPr>
+      <m:oMath>
+        <m:sSub>
+          <m:sSubPr>
+            <m:ctrlPr>
+              <w:rPr>
+                <w:rFonts w:ascii="Cambria Math" w:hAnsi="Cambria Math"/>
+                <w:i/>
+                <w:lang w:val="uk-UA"/>
+              </w:rPr>
+            </m:ctrlPr>
+          </m:sSubPr>
+          <m:e>
+            <m:r>
+              <w:rPr>
+                <w:rFonts w:ascii="Cambria Math" w:hAnsi="Cambria Math"/>
+                <w:lang w:val="uk-UA"/>
+              </w:rPr>
+              <m:t>f</m:t>
+            </m:r>
+          </m:e>
+          <m:sub>
+            <m:r>
+              <w:rPr>
+                <w:rFonts w:ascii="Cambria Math" w:hAnsi="Cambria Math"/>
+                <w:lang w:val="uk-UA"/>
+              </w:rPr>
+              <m:t>2</m:t>
+            </m:r>
+          </m:sub>
+        </m:sSub>
+        <m:d>
+          <m:dPr>
+            <m:ctrlPr>
+              <w:rPr>
+                <w:rFonts w:ascii="Cambria Math" w:hAnsi="Cambria Math"/>
+                <w:i/>
+                <w:lang w:val="uk-UA"/>
+              </w:rPr>
+            </m:ctrlPr>
+          </m:dPr>
+          <m:e>
+            <m:r>
+              <w:rPr>
+                <w:rFonts w:ascii="Cambria Math" w:hAnsi="Cambria Math"/>
+                <w:lang w:val="uk-UA"/>
+              </w:rPr>
+              <m:t>x</m:t>
+            </m:r>
+          </m:e>
+        </m:d>
+        <m:r>
+          <w:rPr>
+            <w:rFonts w:ascii="Cambria Math" w:hAnsi="Cambria Math"/>
+            <w:lang w:val="uk-UA"/>
+          </w:rPr>
+          <m:t>=208</m:t>
+        </m:r>
+        <m:sSup>
+          <m:sSupPr>
+            <m:ctrlPr>
+              <w:rPr>
+                <w:rFonts w:ascii="Cambria Math" w:hAnsi="Cambria Math"/>
+                <w:i/>
+                <w:lang w:val="uk-UA"/>
+              </w:rPr>
+            </m:ctrlPr>
+          </m:sSupPr>
+          <m:e>
+            <m:r>
+              <w:rPr>
+                <w:rFonts w:ascii="Cambria Math" w:hAnsi="Cambria Math"/>
+                <w:lang w:val="uk-UA"/>
+              </w:rPr>
+              <m:t>x</m:t>
+            </m:r>
+          </m:e>
+          <m:sup>
+            <m:r>
+              <w:rPr>
+                <w:rFonts w:ascii="Cambria Math" w:hAnsi="Cambria Math"/>
+                <w:lang w:val="uk-UA"/>
+              </w:rPr>
+              <m:t>3</m:t>
+            </m:r>
+          </m:sup>
+        </m:sSup>
+        <m:r>
+          <w:rPr>
+            <w:rFonts w:ascii="Cambria Math" w:hAnsi="Cambria Math"/>
+            <w:lang w:val="uk-UA"/>
+          </w:rPr>
+          <m:t>+12</m:t>
+        </m:r>
+        <m:sSup>
+          <m:sSupPr>
+            <m:ctrlPr>
+              <w:rPr>
+                <w:rFonts w:ascii="Cambria Math" w:hAnsi="Cambria Math"/>
+                <w:i/>
+                <w:lang w:val="uk-UA"/>
+              </w:rPr>
+            </m:ctrlPr>
+          </m:sSupPr>
+          <m:e>
+            <m:r>
+              <w:rPr>
+                <w:rFonts w:ascii="Cambria Math" w:hAnsi="Cambria Math"/>
+                <w:lang w:val="uk-UA"/>
+              </w:rPr>
+              <m:t>x</m:t>
+            </m:r>
+          </m:e>
+          <m:sup>
+            <m:r>
+              <w:rPr>
+                <w:rFonts w:ascii="Cambria Math" w:hAnsi="Cambria Math"/>
+                <w:lang w:val="uk-UA"/>
+              </w:rPr>
+              <m:t>2</m:t>
+            </m:r>
+          </m:sup>
+        </m:sSup>
+        <m:r>
+          <w:rPr>
+            <w:rFonts w:ascii="Cambria Math" w:hAnsi="Cambria Math"/>
+            <w:lang w:val="uk-UA"/>
+          </w:rPr>
+          <m:t>-200x-377</m:t>
+        </m:r>
+      </m:oMath>
+    </w:p>
+    <w:p>
+      <w:pPr>
+        <w:pStyle w:val="ab"/>
+        <w:numPr>
+          <w:ilvl w:val="0"/>
+          <w:numId w:val="1"/>
+        </w:numPr>
+        <w:spacing w:line="360" w:lineRule="auto"/>
+        <w:jc w:val="left"/>
+        <w:rPr>
+          <w:rFonts w:ascii="Times New Roman" w:hAnsi="Times New Roman"/>
+          <w:i/>
+          <w:lang w:val="uk-UA"/>
+        </w:rPr>
+      </w:pPr>
+      <m:oMath>
+        <m:sSub>
+          <m:sSubPr>
+            <m:ctrlPr>
+              <w:rPr>
+                <w:rFonts w:ascii="Cambria Math" w:hAnsi="Cambria Math"/>
+                <w:i/>
+                <w:lang w:val="uk-UA"/>
+              </w:rPr>
+            </m:ctrlPr>
+          </m:sSubPr>
+          <m:e>
+            <m:r>
+              <w:rPr>
+                <w:rFonts w:ascii="Cambria Math" w:hAnsi="Cambria Math"/>
+                <w:lang w:val="uk-UA"/>
+              </w:rPr>
+              <m:t>f</m:t>
+            </m:r>
+          </m:e>
+          <m:sub>
+            <m:r>
+              <w:rPr>
+                <w:rFonts w:ascii="Cambria Math" w:hAnsi="Cambria Math"/>
+                <w:lang w:val="uk-UA"/>
+              </w:rPr>
+              <m:t>3</m:t>
+            </m:r>
+          </m:sub>
+        </m:sSub>
+        <m:d>
+          <m:dPr>
+            <m:ctrlPr>
+              <w:rPr>
+                <w:rFonts w:ascii="Cambria Math" w:hAnsi="Cambria Math"/>
+                <w:i/>
+                <w:lang w:val="uk-UA"/>
+              </w:rPr>
+            </m:ctrlPr>
+          </m:dPr>
+          <m:e>
+            <m:r>
+              <w:rPr>
+                <w:rFonts w:ascii="Cambria Math" w:hAnsi="Cambria Math"/>
+                <w:lang w:val="uk-UA"/>
+              </w:rPr>
+              <m:t>x</m:t>
+            </m:r>
+          </m:e>
+        </m:d>
+        <m:r>
+          <w:rPr>
+            <w:rFonts w:ascii="Cambria Math" w:hAnsi="Cambria Math"/>
+            <w:lang w:val="uk-UA"/>
+          </w:rPr>
+          <m:t>=-1588</m:t>
+        </m:r>
+        <m:sSup>
+          <m:sSupPr>
+            <m:ctrlPr>
+              <w:rPr>
+                <w:rFonts w:ascii="Cambria Math" w:hAnsi="Cambria Math"/>
+                <w:i/>
+                <w:lang w:val="uk-UA"/>
+              </w:rPr>
+            </m:ctrlPr>
+          </m:sSupPr>
+          <m:e>
+            <m:r>
+              <w:rPr>
+                <w:rFonts w:ascii="Cambria Math" w:hAnsi="Cambria Math"/>
+                <w:lang w:val="uk-UA"/>
+              </w:rPr>
+              <m:t>x</m:t>
+            </m:r>
+          </m:e>
+          <m:sup>
+            <m:r>
+              <w:rPr>
+                <w:rFonts w:ascii="Cambria Math" w:hAnsi="Cambria Math"/>
+                <w:lang w:val="uk-UA"/>
+              </w:rPr>
+              <m:t>2</m:t>
+            </m:r>
+          </m:sup>
+        </m:sSup>
+        <m:r>
+          <w:rPr>
+            <w:rFonts w:ascii="Cambria Math" w:hAnsi="Cambria Math"/>
+            <w:lang w:val="uk-UA"/>
+          </w:rPr>
+          <m:t>-3468x+76</m:t>
+        </m:r>
+      </m:oMath>
+    </w:p>
+    <w:p>
+      <w:pPr>
+        <w:pStyle w:val="ab"/>
+        <w:numPr>
+          <w:ilvl w:val="0"/>
+          <w:numId w:val="1"/>
+        </w:numPr>
+        <w:spacing w:line="360" w:lineRule="auto"/>
+        <w:jc w:val="left"/>
+        <w:rPr>
+          <w:rFonts w:ascii="Times New Roman" w:hAnsi="Times New Roman"/>
+          <w:i/>
+          <w:lang w:val="uk-UA"/>
+        </w:rPr>
+      </w:pPr>
+      <m:oMath>
+        <m:sSub>
+          <m:sSubPr>
+            <m:ctrlPr>
+              <w:rPr>
+                <w:rFonts w:ascii="Cambria Math" w:hAnsi="Cambria Math"/>
+                <w:i/>
+                <w:lang w:val="uk-UA"/>
+              </w:rPr>
+            </m:ctrlPr>
+          </m:sSubPr>
+          <m:e>
+            <m:r>
+              <w:rPr>
+                <w:rFonts w:ascii="Cambria Math" w:hAnsi="Cambria Math"/>
+                <w:lang w:val="uk-UA"/>
+              </w:rPr>
+              <m:t>f</m:t>
+            </m:r>
+          </m:e>
+          <m:sub>
+            <m:r>
+              <w:rPr>
+                <w:rFonts w:ascii="Cambria Math" w:hAnsi="Cambria Math"/>
+                <w:lang w:val="uk-UA"/>
+              </w:rPr>
+              <m:t>4</m:t>
+            </m:r>
+          </m:sub>
+        </m:sSub>
+        <m:d>
+          <m:dPr>
+            <m:ctrlPr>
+              <w:rPr>
+                <w:rFonts w:ascii="Cambria Math" w:hAnsi="Cambria Math"/>
+                <w:i/>
+                <w:lang w:val="uk-UA"/>
+              </w:rPr>
+            </m:ctrlPr>
+          </m:dPr>
+          <m:e>
+            <m:r>
+              <w:rPr>
+                <w:rFonts w:ascii="Cambria Math" w:hAnsi="Cambria Math"/>
+                <w:lang w:val="uk-UA"/>
+              </w:rPr>
+              <m:t>x</m:t>
+            </m:r>
+          </m:e>
+        </m:d>
+        <m:r>
+          <w:rPr>
+            <w:rFonts w:ascii="Cambria Math" w:hAnsi="Cambria Math"/>
+            <w:lang w:val="uk-UA"/>
+          </w:rPr>
+          <m:t>=-201972x+137699</m:t>
+        </m:r>
+      </m:oMath>
+    </w:p>
+    <w:p>
+      <w:pPr>
+        <w:pStyle w:val="ab"/>
+        <w:numPr>
+          <w:ilvl w:val="0"/>
+          <w:numId w:val="1"/>
+        </w:numPr>
+        <w:spacing w:line="360" w:lineRule="auto"/>
+        <w:jc w:val="left"/>
+        <w:rPr>
+          <w:rFonts w:ascii="Times New Roman" w:hAnsi="Times New Roman"/>
+          <w:i/>
+          <w:lang w:val="uk-UA"/>
+        </w:rPr>
+      </w:pPr>
+      <m:oMath>
+        <m:sSub>
+          <m:sSubPr>
+            <m:ctrlPr>
+              <w:rPr>
+                <w:rFonts w:ascii="Cambria Math" w:hAnsi="Cambria Math"/>
+                <w:i/>
+                <w:lang w:val="uk-UA"/>
+              </w:rPr>
+            </m:ctrlPr>
+          </m:sSubPr>
+          <m:e>
+            <m:r>
+              <w:rPr>
+                <w:rFonts w:ascii="Cambria Math" w:hAnsi="Cambria Math"/>
+                <w:lang w:val="uk-UA"/>
+              </w:rPr>
+              <m:t>f</m:t>
+            </m:r>
+          </m:e>
+          <m:sub>
+            <m:r>
+              <w:rPr>
+                <w:rFonts w:ascii="Cambria Math" w:hAnsi="Cambria Math"/>
+                <w:lang w:val="uk-UA"/>
+              </w:rPr>
+              <m:t>5</m:t>
+            </m:r>
+          </m:sub>
+        </m:sSub>
+        <m:d>
+          <m:dPr>
+            <m:ctrlPr>
+              <w:rPr>
+                <w:rFonts w:ascii="Cambria Math" w:hAnsi="Cambria Math"/>
+                <w:i/>
+                <w:lang w:val="uk-UA"/>
+              </w:rPr>
+            </m:ctrlPr>
+          </m:dPr>
+          <m:e>
+            <m:r>
+              <w:rPr>
+                <w:rFonts w:ascii="Cambria Math" w:hAnsi="Cambria Math"/>
+                <w:lang w:val="uk-UA"/>
+              </w:rPr>
+              <m:t>x</m:t>
+            </m:r>
+          </m:e>
+        </m:d>
+        <m:r>
+          <w:rPr>
+            <w:rFonts w:ascii="Cambria Math" w:hAnsi="Cambria Math"/>
+            <w:lang w:val="uk-UA"/>
+          </w:rPr>
+          <m:t>=1</m:t>
+        </m:r>
+      </m:oMath>
+    </w:p>
+    <w:p>
+      <w:pPr>
+        <w:spacing w:line="360" w:lineRule="auto"/>
+        <w:ind w:firstLine="708"/>
+        <w:rPr>
+          <w:rFonts w:ascii="Times New Roman" w:hAnsi="Times New Roman"/>
+          <w:lang w:val="uk-UA"/>
+        </w:rPr>
+      </w:pPr>
+      <w:r>
+        <w:rPr>
+          <w:rFonts w:ascii="Times New Roman" w:hAnsi="Times New Roman"/>
+          <w:lang w:val="uk-UA"/>
+        </w:rPr>
+        <w:t>Тепер знайдемо знаки Наших многочленів:</w:t>
+      </w:r>
+    </w:p>
+    <w:p>
+      <w:pPr>
+        <w:spacing w:line="360" w:lineRule="auto"/>
+        <w:ind w:firstLine="708"/>
+        <w:rPr>
+          <w:rFonts w:ascii="Times New Roman" w:hAnsi="Times New Roman"/>
+          <w:lang w:val="uk-UA"/>
+        </w:rPr>
+      </w:pPr>
+      <w:r>
+        <w:rPr>
+          <w:rFonts w:ascii="Times New Roman" w:hAnsi="Times New Roman"/>
+          <w:lang w:val="uk-UA"/>
+        </w:rPr>
+        <w:t xml:space="preserve">При </w:t>
+      </w:r>
+      <m:oMath>
+        <m:r>
+          <w:rPr>
+            <w:rFonts w:ascii="Cambria Math" w:hAnsi="Cambria Math"/>
+            <w:lang w:val="uk-UA"/>
+          </w:rPr>
+          <m:t>x=+∞</m:t>
+        </m:r>
+      </m:oMath>
+      <w:r>
+        <w:rPr>
+          <w:rFonts w:ascii="Times New Roman" w:hAnsi="Times New Roman"/>
+          <w:lang w:val="uk-UA"/>
+        </w:rPr>
+        <w:t xml:space="preserve">: </w:t>
+      </w:r>
+      <m:oMath>
+        <m:sSub>
+          <m:sSubPr>
+            <m:ctrlPr>
+              <w:rPr>
+                <w:rFonts w:ascii="Cambria Math" w:hAnsi="Cambria Math"/>
+                <w:i/>
+                <w:lang w:val="uk-UA"/>
+              </w:rPr>
+            </m:ctrlPr>
+          </m:sSubPr>
+          <m:e>
+            <m:r>
+              <w:rPr>
+                <w:rFonts w:ascii="Cambria Math" w:hAnsi="Cambria Math"/>
+                <w:lang w:val="en-US"/>
+              </w:rPr>
+              <m:t>[</m:t>
+            </m:r>
+            <m:r>
+              <w:rPr>
+                <w:rFonts w:ascii="Cambria Math" w:hAnsi="Cambria Math"/>
+                <w:lang w:val="uk-UA"/>
+              </w:rPr>
+              <m:t>f</m:t>
+            </m:r>
+          </m:e>
+          <m:sub>
+            <m:r>
+              <w:rPr>
+                <w:rFonts w:ascii="Cambria Math" w:hAnsi="Cambria Math"/>
+                <w:lang w:val="uk-UA"/>
+              </w:rPr>
+              <m:t>0</m:t>
+            </m:r>
+          </m:sub>
+        </m:sSub>
+        <m:r>
+          <w:rPr>
+            <w:rFonts w:ascii="Cambria Math" w:hAnsi="Cambria Math"/>
+            <w:lang w:val="en-US"/>
+          </w:rPr>
+          <m:t>,</m:t>
+        </m:r>
+        <m:sSub>
+          <m:sSubPr>
+            <m:ctrlPr>
+              <w:rPr>
+                <w:rFonts w:ascii="Cambria Math" w:hAnsi="Cambria Math"/>
+                <w:i/>
+                <w:lang w:val="uk-UA"/>
+              </w:rPr>
+            </m:ctrlPr>
+          </m:sSubPr>
+          <m:e>
+            <m:r>
+              <w:rPr>
+                <w:rFonts w:ascii="Cambria Math" w:hAnsi="Cambria Math"/>
+                <w:lang w:val="uk-UA"/>
+              </w:rPr>
+              <m:t>f</m:t>
+            </m:r>
+          </m:e>
+          <m:sub>
+            <m:r>
+              <w:rPr>
+                <w:rFonts w:ascii="Cambria Math" w:hAnsi="Cambria Math"/>
+                <w:lang w:val="uk-UA"/>
+              </w:rPr>
+              <m:t>2</m:t>
+            </m:r>
+          </m:sub>
+        </m:sSub>
+        <m:r>
+          <w:rPr>
+            <w:rFonts w:ascii="Cambria Math" w:hAnsi="Cambria Math"/>
+            <w:lang w:val="en-US"/>
+          </w:rPr>
+          <m:t xml:space="preserve">] </m:t>
+        </m:r>
+        <m:r>
+          <w:rPr>
+            <w:rFonts w:ascii="Cambria Math" w:hAnsi="Cambria Math"/>
+            <w:lang w:val="uk-UA"/>
+          </w:rPr>
+          <m:t xml:space="preserve">мають +, далі </m:t>
+        </m:r>
+        <m:sSub>
+          <m:sSubPr>
+            <m:ctrlPr>
+              <w:rPr>
+                <w:rFonts w:ascii="Cambria Math" w:hAnsi="Cambria Math"/>
+                <w:i/>
+                <w:lang w:val="uk-UA"/>
+              </w:rPr>
+            </m:ctrlPr>
+          </m:sSubPr>
+          <m:e>
+            <m:r>
+              <w:rPr>
+                <w:rFonts w:ascii="Cambria Math" w:hAnsi="Cambria Math"/>
+                <w:lang w:val="en-US"/>
+              </w:rPr>
+              <m:t>[</m:t>
+            </m:r>
+            <m:r>
+              <w:rPr>
+                <w:rFonts w:ascii="Cambria Math" w:hAnsi="Cambria Math"/>
+                <w:lang w:val="uk-UA"/>
+              </w:rPr>
+              <m:t>f</m:t>
+            </m:r>
+          </m:e>
+          <m:sub>
+            <m:r>
+              <w:rPr>
+                <w:rFonts w:ascii="Cambria Math" w:hAnsi="Cambria Math"/>
+                <w:lang w:val="uk-UA"/>
+              </w:rPr>
+              <m:t>3</m:t>
+            </m:r>
+          </m:sub>
+        </m:sSub>
+        <m:r>
+          <w:rPr>
+            <w:rFonts w:ascii="Cambria Math" w:hAnsi="Cambria Math"/>
+            <w:lang w:val="en-US"/>
+          </w:rPr>
+          <m:t>,</m:t>
+        </m:r>
+        <m:sSub>
+          <m:sSubPr>
+            <m:ctrlPr>
+              <w:rPr>
+                <w:rFonts w:ascii="Cambria Math" w:hAnsi="Cambria Math"/>
+                <w:i/>
+                <w:lang w:val="uk-UA"/>
+              </w:rPr>
+            </m:ctrlPr>
+          </m:sSubPr>
+          <m:e>
+            <m:r>
+              <w:rPr>
+                <w:rFonts w:ascii="Cambria Math" w:hAnsi="Cambria Math"/>
+                <w:lang w:val="uk-UA"/>
+              </w:rPr>
+              <m:t>f</m:t>
+            </m:r>
+          </m:e>
+          <m:sub>
+            <m:r>
+              <w:rPr>
+                <w:rFonts w:ascii="Cambria Math" w:hAnsi="Cambria Math"/>
+                <w:lang w:val="uk-UA"/>
+              </w:rPr>
+              <m:t>4</m:t>
+            </m:r>
+          </m:sub>
+        </m:sSub>
+        <m:r>
+          <w:rPr>
+            <w:rFonts w:ascii="Cambria Math" w:hAnsi="Cambria Math"/>
+            <w:lang w:val="en-US"/>
+          </w:rPr>
+          <m:t>]</m:t>
+        </m:r>
+        <m:r>
+          <w:rPr>
+            <w:rFonts w:ascii="Cambria Math" w:hAnsi="Cambria Math"/>
+            <w:lang w:val="en-US"/>
+          </w:rPr>
+          <m:t xml:space="preserve"> мають-, і </m:t>
+        </m:r>
+        <m:sSub>
+          <m:sSubPr>
+            <m:ctrlPr>
+              <w:rPr>
+                <w:rFonts w:ascii="Cambria Math" w:hAnsi="Cambria Math"/>
+                <w:i/>
+                <w:lang w:val="uk-UA"/>
+              </w:rPr>
+            </m:ctrlPr>
+          </m:sSubPr>
+          <m:e>
+            <m:r>
+              <w:rPr>
+                <w:rFonts w:ascii="Cambria Math" w:hAnsi="Cambria Math"/>
+                <w:lang w:val="uk-UA"/>
+              </w:rPr>
+              <m:t>f</m:t>
+            </m:r>
+          </m:e>
+          <m:sub>
+            <m:r>
+              <w:rPr>
+                <w:rFonts w:ascii="Cambria Math" w:hAnsi="Cambria Math"/>
+                <w:lang w:val="uk-UA"/>
+              </w:rPr>
+              <m:t>5</m:t>
+            </m:r>
+          </m:sub>
+        </m:sSub>
+        <m:r>
+          <w:rPr>
+            <w:rFonts w:ascii="Cambria Math" w:hAnsi="Cambria Math"/>
+            <w:lang w:val="uk-UA"/>
+          </w:rPr>
+          <m:t xml:space="preserve"> знову+</m:t>
+        </m:r>
+        <m:r>
+          <w:rPr>
+            <w:rFonts w:ascii="Cambria Math" w:hAnsi="Cambria Math"/>
+            <w:lang w:val="uk-UA"/>
+          </w:rPr>
+          <m:t>або ж:</m:t>
+        </m:r>
+      </m:oMath>
+    </w:p>
+    <w:p>
+      <w:pPr>
+        <w:spacing w:line="360" w:lineRule="auto"/>
+        <w:ind w:firstLine="708"/>
+        <w:rPr>
+          <w:rFonts w:ascii="Times New Roman" w:hAnsi="Times New Roman"/>
+          <w:lang w:val="uk-UA"/>
+        </w:rPr>
+      </w:pPr>
+      <m:oMathPara>
+        <m:oMath>
+          <m:r>
+            <w:rPr>
+              <w:rFonts w:ascii="Cambria Math" w:hAnsi="Cambria Math"/>
+              <w:lang w:val="en-US"/>
+            </w:rPr>
+            <m:t>+, +</m:t>
+          </m:r>
+          <m:r>
+            <w:rPr>
+              <w:rFonts w:ascii="Cambria Math" w:hAnsi="Cambria Math"/>
+              <w:lang w:val="en-US"/>
+            </w:rPr>
+            <m:t>, +</m:t>
+          </m:r>
+          <m:r>
+            <w:rPr>
+              <w:rFonts w:ascii="Cambria Math" w:hAnsi="Cambria Math"/>
+              <w:lang w:val="en-US"/>
+            </w:rPr>
+            <m:t>, -, -, +</m:t>
+          </m:r>
+        </m:oMath>
+      </m:oMathPara>
+    </w:p>
+    <w:p>
+      <w:pPr>
+        <w:spacing w:line="360" w:lineRule="auto"/>
+        <w:ind w:firstLine="708"/>
+        <w:rPr>
+          <w:rFonts w:ascii="Times New Roman" w:hAnsi="Times New Roman"/>
+          <w:lang w:val="uk-UA"/>
+        </w:rPr>
+      </w:pPr>
+      <w:r>
+        <w:rPr>
+          <w:rFonts w:ascii="Times New Roman" w:hAnsi="Times New Roman"/>
+          <w:lang w:val="uk-UA"/>
+        </w:rPr>
+        <w:t xml:space="preserve">При </w:t>
+      </w:r>
+      <m:oMath>
+        <m:r>
+          <w:rPr>
+            <w:rFonts w:ascii="Cambria Math" w:hAnsi="Cambria Math"/>
+            <w:lang w:val="uk-UA"/>
+          </w:rPr>
+          <m:t>x</m:t>
+        </m:r>
+        <m:r>
+          <w:rPr>
+            <w:rFonts w:ascii="Cambria Math" w:hAnsi="Cambria Math"/>
+            <w:lang w:val="uk-UA"/>
+          </w:rPr>
+          <m:t>=-</m:t>
+        </m:r>
+        <m:r>
+          <w:rPr>
+            <w:rFonts w:ascii="Cambria Math" w:hAnsi="Cambria Math"/>
+            <w:lang w:val="uk-UA"/>
+          </w:rPr>
+          <m:t>∞</m:t>
+        </m:r>
+      </m:oMath>
+      <w:r>
+        <w:rPr>
+          <w:rFonts w:ascii="Times New Roman" w:hAnsi="Times New Roman"/>
+          <w:lang w:val="uk-UA"/>
+        </w:rPr>
+        <w:t xml:space="preserve">: </w:t>
+      </w:r>
+      <m:oMath>
+        <m:sSub>
+          <m:sSubPr>
+            <m:ctrlPr>
+              <w:rPr>
+                <w:rFonts w:ascii="Cambria Math" w:hAnsi="Cambria Math"/>
+                <w:i/>
+                <w:lang w:val="uk-UA"/>
+              </w:rPr>
+            </m:ctrlPr>
+          </m:sSubPr>
+          <m:e>
+            <m:r>
+              <w:rPr>
+                <w:rFonts w:ascii="Cambria Math" w:hAnsi="Cambria Math"/>
+                <w:lang w:val="uk-UA"/>
+              </w:rPr>
+              <m:t>f</m:t>
+            </m:r>
+          </m:e>
+          <m:sub>
+            <m:r>
+              <w:rPr>
+                <w:rFonts w:ascii="Cambria Math" w:hAnsi="Cambria Math"/>
+                <w:lang w:val="uk-UA"/>
+              </w:rPr>
+              <m:t>0</m:t>
+            </m:r>
+          </m:sub>
+        </m:sSub>
+        <m:r>
+          <w:rPr>
+            <w:rFonts w:ascii="Cambria Math" w:hAnsi="Cambria Math"/>
+            <w:lang w:val="en-US"/>
+          </w:rPr>
+          <m:t xml:space="preserve"> </m:t>
+        </m:r>
+        <m:r>
+          <w:rPr>
+            <w:rFonts w:ascii="Cambria Math" w:hAnsi="Cambria Math"/>
+            <w:lang w:val="uk-UA"/>
+          </w:rPr>
+          <m:t>м</m:t>
+        </m:r>
+        <m:r>
+          <w:rPr>
+            <w:rFonts w:ascii="Cambria Math" w:hAnsi="Cambria Math"/>
+            <w:lang w:val="uk-UA"/>
+          </w:rPr>
+          <m:t>ає -</m:t>
+        </m:r>
+        <m:r>
+          <w:rPr>
+            <w:rFonts w:ascii="Cambria Math" w:hAnsi="Cambria Math"/>
+            <w:lang w:val="uk-UA"/>
+          </w:rPr>
+          <m:t xml:space="preserve">, далі </m:t>
+        </m:r>
+        <m:sSub>
+          <m:sSubPr>
+            <m:ctrlPr>
+              <w:rPr>
+                <w:rFonts w:ascii="Cambria Math" w:hAnsi="Cambria Math"/>
+                <w:i/>
+                <w:lang w:val="uk-UA"/>
+              </w:rPr>
+            </m:ctrlPr>
+          </m:sSubPr>
+          <m:e>
+            <m:r>
+              <w:rPr>
+                <w:rFonts w:ascii="Cambria Math" w:hAnsi="Cambria Math"/>
+                <w:lang w:val="uk-UA"/>
+              </w:rPr>
+              <m:t>f</m:t>
+            </m:r>
+          </m:e>
+          <m:sub>
+            <m:r>
+              <w:rPr>
+                <w:rFonts w:ascii="Cambria Math" w:hAnsi="Cambria Math"/>
+                <w:lang w:val="uk-UA"/>
+              </w:rPr>
+              <m:t>1</m:t>
+            </m:r>
+          </m:sub>
+        </m:sSub>
+        <m:r>
+          <w:rPr>
+            <w:rFonts w:ascii="Cambria Math" w:hAnsi="Cambria Math"/>
+            <w:lang w:val="en-US"/>
+          </w:rPr>
+          <m:t xml:space="preserve"> м</m:t>
+        </m:r>
+        <m:r>
+          <w:rPr>
+            <w:rFonts w:ascii="Cambria Math" w:hAnsi="Cambria Math"/>
+            <w:lang w:val="en-US"/>
+          </w:rPr>
+          <m:t>ає+</m:t>
+        </m:r>
+        <m:r>
+          <w:rPr>
+            <w:rFonts w:ascii="Cambria Math" w:hAnsi="Cambria Math"/>
+            <w:lang w:val="en-US"/>
+          </w:rPr>
+          <m:t>,</m:t>
+        </m:r>
+        <m:sSub>
+          <m:sSubPr>
+            <m:ctrlPr>
+              <w:rPr>
+                <w:rFonts w:ascii="Cambria Math" w:hAnsi="Cambria Math"/>
+                <w:i/>
+                <w:lang w:val="uk-UA"/>
+              </w:rPr>
+            </m:ctrlPr>
+          </m:sSubPr>
+          <m:e>
+            <m:r>
+              <w:rPr>
+                <w:rFonts w:ascii="Cambria Math" w:hAnsi="Cambria Math"/>
+                <w:lang w:val="en-US"/>
+              </w:rPr>
+              <m:t>[</m:t>
+            </m:r>
+            <m:r>
+              <w:rPr>
+                <w:rFonts w:ascii="Cambria Math" w:hAnsi="Cambria Math"/>
+                <w:lang w:val="uk-UA"/>
+              </w:rPr>
+              <m:t>f</m:t>
+            </m:r>
+          </m:e>
+          <m:sub>
+            <m:r>
+              <w:rPr>
+                <w:rFonts w:ascii="Cambria Math" w:hAnsi="Cambria Math"/>
+                <w:lang w:val="uk-UA"/>
+              </w:rPr>
+              <m:t>2</m:t>
+            </m:r>
+          </m:sub>
+        </m:sSub>
+        <m:r>
+          <w:rPr>
+            <w:rFonts w:ascii="Cambria Math" w:hAnsi="Cambria Math"/>
+            <w:lang w:val="en-US"/>
+          </w:rPr>
+          <m:t>,</m:t>
+        </m:r>
+        <m:sSub>
+          <m:sSubPr>
+            <m:ctrlPr>
+              <w:rPr>
+                <w:rFonts w:ascii="Cambria Math" w:hAnsi="Cambria Math"/>
+                <w:i/>
+                <w:lang w:val="uk-UA"/>
+              </w:rPr>
+            </m:ctrlPr>
+          </m:sSubPr>
+          <m:e>
+            <m:r>
+              <w:rPr>
+                <w:rFonts w:ascii="Cambria Math" w:hAnsi="Cambria Math"/>
+                <w:lang w:val="uk-UA"/>
+              </w:rPr>
+              <m:t>f</m:t>
+            </m:r>
+          </m:e>
+          <m:sub>
+            <m:r>
+              <w:rPr>
+                <w:rFonts w:ascii="Cambria Math" w:hAnsi="Cambria Math"/>
+                <w:lang w:val="uk-UA"/>
+              </w:rPr>
+              <m:t>3</m:t>
+            </m:r>
+          </m:sub>
+        </m:sSub>
+        <m:r>
+          <w:rPr>
+            <w:rFonts w:ascii="Cambria Math" w:hAnsi="Cambria Math"/>
+            <w:lang w:val="en-US"/>
+          </w:rPr>
+          <m:t>]</m:t>
+        </m:r>
+        <m:r>
+          <w:rPr>
+            <w:rFonts w:ascii="Cambria Math" w:hAnsi="Cambria Math"/>
+            <w:lang w:val="en-US"/>
+          </w:rPr>
+          <m:t xml:space="preserve"> мають -,</m:t>
+        </m:r>
+        <m:r>
+          <w:rPr>
+            <w:rFonts w:ascii="Cambria Math" w:hAnsi="Cambria Math"/>
+            <w:lang w:val="en-US"/>
+          </w:rPr>
+          <m:t xml:space="preserve">  </m:t>
+        </m:r>
+        <m:r>
+          <w:rPr>
+            <w:rFonts w:ascii="Cambria Math" w:hAnsi="Cambria Math"/>
+            <w:lang w:val="en-US"/>
+          </w:rPr>
+          <m:t xml:space="preserve">а </m:t>
+        </m:r>
+        <m:sSub>
+          <m:sSubPr>
+            <m:ctrlPr>
+              <w:rPr>
+                <w:rFonts w:ascii="Cambria Math" w:hAnsi="Cambria Math"/>
+                <w:i/>
+                <w:lang w:val="uk-UA"/>
+              </w:rPr>
+            </m:ctrlPr>
+          </m:sSubPr>
+          <m:e>
+            <m:r>
+              <w:rPr>
+                <w:rFonts w:ascii="Cambria Math" w:hAnsi="Cambria Math"/>
+                <w:lang w:val="en-US"/>
+              </w:rPr>
+              <m:t>[</m:t>
+            </m:r>
+            <m:r>
+              <w:rPr>
+                <w:rFonts w:ascii="Cambria Math" w:hAnsi="Cambria Math"/>
+                <w:lang w:val="uk-UA"/>
+              </w:rPr>
+              <m:t>f</m:t>
+            </m:r>
+          </m:e>
+          <m:sub>
+            <m:r>
+              <w:rPr>
+                <w:rFonts w:ascii="Cambria Math" w:hAnsi="Cambria Math"/>
+                <w:lang w:val="uk-UA"/>
+              </w:rPr>
+              <m:t>4</m:t>
+            </m:r>
+          </m:sub>
+        </m:sSub>
+        <m:r>
+          <w:rPr>
+            <w:rFonts w:ascii="Cambria Math" w:hAnsi="Cambria Math"/>
+            <w:lang w:val="en-US"/>
+          </w:rPr>
+          <m:t>,</m:t>
+        </m:r>
+        <m:sSub>
+          <m:sSubPr>
+            <m:ctrlPr>
+              <w:rPr>
+                <w:rFonts w:ascii="Cambria Math" w:hAnsi="Cambria Math"/>
+                <w:i/>
+                <w:lang w:val="uk-UA"/>
+              </w:rPr>
+            </m:ctrlPr>
+          </m:sSubPr>
+          <m:e>
+            <m:r>
+              <w:rPr>
+                <w:rFonts w:ascii="Cambria Math" w:hAnsi="Cambria Math"/>
+                <w:lang w:val="uk-UA"/>
+              </w:rPr>
+              <m:t>f</m:t>
+            </m:r>
+          </m:e>
+          <m:sub>
+            <m:r>
+              <w:rPr>
+                <w:rFonts w:ascii="Cambria Math" w:hAnsi="Cambria Math"/>
+                <w:lang w:val="uk-UA"/>
+              </w:rPr>
+              <m:t>5</m:t>
+            </m:r>
+          </m:sub>
+        </m:sSub>
+        <m:r>
+          <w:rPr>
+            <w:rFonts w:ascii="Cambria Math" w:hAnsi="Cambria Math"/>
+            <w:lang w:val="en-US"/>
+          </w:rPr>
+          <m:t>]</m:t>
+        </m:r>
+        <m:r>
+          <w:rPr>
+            <w:rFonts w:ascii="Cambria Math" w:hAnsi="Cambria Math"/>
+            <w:lang w:val="uk-UA"/>
+          </w:rPr>
+          <m:t xml:space="preserve"> знову+</m:t>
+        </m:r>
+        <m:r>
+          <w:rPr>
+            <w:rFonts w:ascii="Cambria Math" w:hAnsi="Cambria Math"/>
+            <w:lang w:val="uk-UA"/>
+          </w:rPr>
+          <m:t xml:space="preserve"> або ж</m:t>
+        </m:r>
+      </m:oMath>
+    </w:p>
+    <w:p>
+      <w:pPr>
+        <w:spacing w:line="360" w:lineRule="auto"/>
+        <w:ind w:firstLine="708"/>
+        <w:rPr>
+          <w:rFonts w:ascii="Times New Roman" w:hAnsi="Times New Roman"/>
+          <w:lang w:val="uk-UA"/>
+        </w:rPr>
+      </w:pPr>
+      <m:oMathPara>
+        <m:oMath>
+          <m:r>
+            <w:rPr>
+              <w:rFonts w:ascii="Cambria Math" w:hAnsi="Cambria Math"/>
+              <w:lang w:val="en-US"/>
+            </w:rPr>
+            <m:t>-</m:t>
+          </m:r>
+          <m:r>
+            <w:rPr>
+              <w:rFonts w:ascii="Cambria Math" w:hAnsi="Cambria Math"/>
+              <w:lang w:val="en-US"/>
+            </w:rPr>
+            <m:t>, +, -, -, +</m:t>
+          </m:r>
+          <m:r>
+            <w:rPr>
+              <w:rFonts w:ascii="Cambria Math" w:hAnsi="Cambria Math"/>
+              <w:lang w:val="en-US"/>
+            </w:rPr>
+            <m:t>, +</m:t>
+          </m:r>
+        </m:oMath>
+      </m:oMathPara>
+    </w:p>
+    <w:p>
+      <w:pPr>
+        <w:spacing w:line="360" w:lineRule="auto"/>
+        <w:ind w:firstLine="708"/>
+        <w:rPr>
+          <w:rFonts w:ascii="Times New Roman" w:hAnsi="Times New Roman"/>
+          <w:lang w:val="uk-UA"/>
+        </w:rPr>
+      </w:pPr>
+      <w:r>
+        <w:rPr>
+          <w:rFonts w:ascii="Times New Roman" w:hAnsi="Times New Roman"/>
+          <w:lang w:val="uk-UA"/>
+        </w:rPr>
+        <w:t>Отже кількість дійсних коренів для Нашого многочлена Штурма :</w:t>
+      </w:r>
+    </w:p>
+    <w:p>
+      <w:pPr>
+        <w:spacing w:line="360" w:lineRule="auto"/>
+        <w:ind w:firstLine="708"/>
+        <w:rPr>
+          <w:rFonts w:ascii="Times New Roman" w:hAnsi="Times New Roman"/>
+          <w:lang w:val="uk-UA"/>
+        </w:rPr>
+      </w:pPr>
+      <m:oMathPara>
+        <m:oMath>
+          <m:r>
+            <w:rPr>
+              <w:rFonts w:ascii="Cambria Math" w:hAnsi="Cambria Math"/>
+              <w:lang w:val="en-US"/>
+            </w:rPr>
+            <m:t>3-2=1</m:t>
+          </m:r>
+        </m:oMath>
+      </m:oMathPara>
+      <w:bookmarkStart w:id="4" w:name="_GoBack"/>
+      <w:bookmarkEnd w:id="4"/>
+    </w:p>
+    <w:p>
+      <w:pPr>
+        <w:spacing w:line="360" w:lineRule="auto"/>
+        <w:ind w:firstLine="0"/>
+        <w:rPr>
+          <w:rFonts w:ascii="Times New Roman" w:hAnsi="Times New Roman"/>
+          <w:lang w:val="uk-UA"/>
+        </w:rPr>
+      </w:pPr>
+    </w:p>
+    <w:p>
+      <w:pPr>
         <w:pStyle w:val="3"/>
         <w:rPr>
           <w:rFonts w:ascii="Times New Roman" w:hAnsi="Times New Roman"/>
@@ -34729,8 +37308,8 @@
       </w:r>
     </w:p>
     <w:sectPr>
-      <w:footerReference w:type="even" r:id="rId17"/>
-      <w:footerReference w:type="default" r:id="rId18"/>
+      <w:footerReference w:type="even" r:id="rId20"/>
+      <w:footerReference w:type="default" r:id="rId21"/>
       <w:pgSz w:w="11906" w:h="16838"/>
       <w:pgMar w:top="850" w:right="850" w:bottom="850" w:left="1417" w:header="708" w:footer="708" w:gutter="0"/>
       <w:cols w:space="708"/>
@@ -34831,7 +37410,7 @@
         <w:rStyle w:val="a5"/>
         <w:noProof/>
       </w:rPr>
-      <w:t>8</w:t>
+      <w:t>2</w:t>
     </w:r>
     <w:r>
       <w:rPr>
@@ -34866,6 +37445,127 @@
     </w:p>
   </w:footnote>
 </w:footnotes>
+</file>
+
+<file path=word/numbering.xml><?xml version="1.0" encoding="utf-8"?>
+<w:numbering xmlns:wpc="http://schemas.microsoft.com/office/word/2010/wordprocessingCanvas" xmlns:cx="http://schemas.microsoft.com/office/drawing/2014/chartex" xmlns:cx1="http://schemas.microsoft.com/office/drawing/2015/9/8/chartex" xmlns:mc="http://schemas.openxmlformats.org/markup-compatibility/2006" xmlns:o="urn:schemas-microsoft-com:office:office" xmlns:r="http://schemas.openxmlformats.org/officeDocument/2006/relationships" xmlns:m="http://schemas.openxmlformats.org/officeDocument/2006/math" xmlns:v="urn:schemas-microsoft-com:vml" xmlns:wp14="http://schemas.microsoft.com/office/word/2010/wordprocessingDrawing" xmlns:wp="http://schemas.openxmlformats.org/drawingml/2006/wordprocessingDrawing" xmlns:w10="urn:schemas-microsoft-com:office:word" xmlns:w="http://schemas.openxmlformats.org/wordprocessingml/2006/main" xmlns:w14="http://schemas.microsoft.com/office/word/2010/wordml" xmlns:w15="http://schemas.microsoft.com/office/word/2012/wordml" xmlns:w16se="http://schemas.microsoft.com/office/word/2015/wordml/symex" xmlns:wpg="http://schemas.microsoft.com/office/word/2010/wordprocessingGroup" xmlns:wpi="http://schemas.microsoft.com/office/word/2010/wordprocessingInk" xmlns:wne="http://schemas.microsoft.com/office/word/2006/wordml" xmlns:wps="http://schemas.microsoft.com/office/word/2010/wordprocessingShape" mc:Ignorable="w14 w15 w16se wp14">
+  <w:abstractNum w:abstractNumId="0" w15:restartNumberingAfterBreak="0">
+    <w:nsid w:val="5EF822ED"/>
+    <w:multiLevelType w:val="hybridMultilevel"/>
+    <w:tmpl w:val="3A148D2C"/>
+    <w:lvl w:ilvl="0" w:tplc="04090001">
+      <w:start w:val="1"/>
+      <w:numFmt w:val="bullet"/>
+      <w:lvlText w:val=""/>
+      <w:lvlJc w:val="left"/>
+      <w:pPr>
+        <w:ind w:left="1428" w:hanging="360"/>
+      </w:pPr>
+      <w:rPr>
+        <w:rFonts w:ascii="Symbol" w:hAnsi="Symbol" w:hint="default"/>
+      </w:rPr>
+    </w:lvl>
+    <w:lvl w:ilvl="1" w:tplc="04090003" w:tentative="1">
+      <w:start w:val="1"/>
+      <w:numFmt w:val="bullet"/>
+      <w:lvlText w:val="o"/>
+      <w:lvlJc w:val="left"/>
+      <w:pPr>
+        <w:ind w:left="2148" w:hanging="360"/>
+      </w:pPr>
+      <w:rPr>
+        <w:rFonts w:ascii="Courier New" w:hAnsi="Courier New" w:cs="Courier New" w:hint="default"/>
+      </w:rPr>
+    </w:lvl>
+    <w:lvl w:ilvl="2" w:tplc="04090005" w:tentative="1">
+      <w:start w:val="1"/>
+      <w:numFmt w:val="bullet"/>
+      <w:lvlText w:val=""/>
+      <w:lvlJc w:val="left"/>
+      <w:pPr>
+        <w:ind w:left="2868" w:hanging="360"/>
+      </w:pPr>
+      <w:rPr>
+        <w:rFonts w:ascii="Wingdings" w:hAnsi="Wingdings" w:hint="default"/>
+      </w:rPr>
+    </w:lvl>
+    <w:lvl w:ilvl="3" w:tplc="04090001" w:tentative="1">
+      <w:start w:val="1"/>
+      <w:numFmt w:val="bullet"/>
+      <w:lvlText w:val=""/>
+      <w:lvlJc w:val="left"/>
+      <w:pPr>
+        <w:ind w:left="3588" w:hanging="360"/>
+      </w:pPr>
+      <w:rPr>
+        <w:rFonts w:ascii="Symbol" w:hAnsi="Symbol" w:hint="default"/>
+      </w:rPr>
+    </w:lvl>
+    <w:lvl w:ilvl="4" w:tplc="04090003" w:tentative="1">
+      <w:start w:val="1"/>
+      <w:numFmt w:val="bullet"/>
+      <w:lvlText w:val="o"/>
+      <w:lvlJc w:val="left"/>
+      <w:pPr>
+        <w:ind w:left="4308" w:hanging="360"/>
+      </w:pPr>
+      <w:rPr>
+        <w:rFonts w:ascii="Courier New" w:hAnsi="Courier New" w:cs="Courier New" w:hint="default"/>
+      </w:rPr>
+    </w:lvl>
+    <w:lvl w:ilvl="5" w:tplc="04090005" w:tentative="1">
+      <w:start w:val="1"/>
+      <w:numFmt w:val="bullet"/>
+      <w:lvlText w:val=""/>
+      <w:lvlJc w:val="left"/>
+      <w:pPr>
+        <w:ind w:left="5028" w:hanging="360"/>
+      </w:pPr>
+      <w:rPr>
+        <w:rFonts w:ascii="Wingdings" w:hAnsi="Wingdings" w:hint="default"/>
+      </w:rPr>
+    </w:lvl>
+    <w:lvl w:ilvl="6" w:tplc="04090001" w:tentative="1">
+      <w:start w:val="1"/>
+      <w:numFmt w:val="bullet"/>
+      <w:lvlText w:val=""/>
+      <w:lvlJc w:val="left"/>
+      <w:pPr>
+        <w:ind w:left="5748" w:hanging="360"/>
+      </w:pPr>
+      <w:rPr>
+        <w:rFonts w:ascii="Symbol" w:hAnsi="Symbol" w:hint="default"/>
+      </w:rPr>
+    </w:lvl>
+    <w:lvl w:ilvl="7" w:tplc="04090003" w:tentative="1">
+      <w:start w:val="1"/>
+      <w:numFmt w:val="bullet"/>
+      <w:lvlText w:val="o"/>
+      <w:lvlJc w:val="left"/>
+      <w:pPr>
+        <w:ind w:left="6468" w:hanging="360"/>
+      </w:pPr>
+      <w:rPr>
+        <w:rFonts w:ascii="Courier New" w:hAnsi="Courier New" w:cs="Courier New" w:hint="default"/>
+      </w:rPr>
+    </w:lvl>
+    <w:lvl w:ilvl="8" w:tplc="04090005" w:tentative="1">
+      <w:start w:val="1"/>
+      <w:numFmt w:val="bullet"/>
+      <w:lvlText w:val=""/>
+      <w:lvlJc w:val="left"/>
+      <w:pPr>
+        <w:ind w:left="7188" w:hanging="360"/>
+      </w:pPr>
+      <w:rPr>
+        <w:rFonts w:ascii="Wingdings" w:hAnsi="Wingdings" w:hint="default"/>
+      </w:rPr>
+    </w:lvl>
+  </w:abstractNum>
+  <w:num w:numId="1">
+    <w:abstractNumId w:val="0"/>
+  </w:num>
+</w:numbering>
 </file>
 
 <file path=word/styles.xml><?xml version="1.0" encoding="utf-8"?>
@@ -34897,7 +37597,51 @@
     <w:lsdException w:name="Hyperlink" w:uiPriority="99"/>
     <w:lsdException w:name="Strong" w:qFormat="1"/>
     <w:lsdException w:name="Emphasis" w:qFormat="1"/>
+    <w:lsdException w:name="Normal Table" w:semiHidden="1" w:unhideWhenUsed="1"/>
     <w:lsdException w:name="No List" w:uiPriority="99"/>
+    <w:lsdException w:name="Table Simple 1" w:semiHidden="1" w:unhideWhenUsed="1"/>
+    <w:lsdException w:name="Table Simple 2" w:semiHidden="1" w:unhideWhenUsed="1"/>
+    <w:lsdException w:name="Table Simple 3" w:semiHidden="1" w:unhideWhenUsed="1"/>
+    <w:lsdException w:name="Table Classic 1" w:semiHidden="1" w:unhideWhenUsed="1"/>
+    <w:lsdException w:name="Table Classic 2" w:semiHidden="1" w:unhideWhenUsed="1"/>
+    <w:lsdException w:name="Table Classic 3" w:semiHidden="1" w:unhideWhenUsed="1"/>
+    <w:lsdException w:name="Table Classic 4" w:semiHidden="1" w:unhideWhenUsed="1"/>
+    <w:lsdException w:name="Table Colorful 1" w:semiHidden="1" w:unhideWhenUsed="1"/>
+    <w:lsdException w:name="Table Colorful 2" w:semiHidden="1" w:unhideWhenUsed="1"/>
+    <w:lsdException w:name="Table Colorful 3" w:semiHidden="1" w:unhideWhenUsed="1"/>
+    <w:lsdException w:name="Table Columns 1" w:semiHidden="1" w:unhideWhenUsed="1"/>
+    <w:lsdException w:name="Table Columns 2" w:semiHidden="1" w:unhideWhenUsed="1"/>
+    <w:lsdException w:name="Table Columns 3" w:semiHidden="1" w:unhideWhenUsed="1"/>
+    <w:lsdException w:name="Table Columns 4" w:semiHidden="1" w:unhideWhenUsed="1"/>
+    <w:lsdException w:name="Table Columns 5" w:semiHidden="1" w:unhideWhenUsed="1"/>
+    <w:lsdException w:name="Table Grid 1" w:semiHidden="1" w:unhideWhenUsed="1"/>
+    <w:lsdException w:name="Table Grid 2" w:semiHidden="1" w:unhideWhenUsed="1"/>
+    <w:lsdException w:name="Table Grid 3" w:semiHidden="1" w:unhideWhenUsed="1"/>
+    <w:lsdException w:name="Table Grid 4" w:semiHidden="1" w:unhideWhenUsed="1"/>
+    <w:lsdException w:name="Table Grid 5" w:semiHidden="1" w:unhideWhenUsed="1"/>
+    <w:lsdException w:name="Table Grid 6" w:semiHidden="1" w:unhideWhenUsed="1"/>
+    <w:lsdException w:name="Table Grid 7" w:semiHidden="1" w:unhideWhenUsed="1"/>
+    <w:lsdException w:name="Table Grid 8" w:semiHidden="1" w:unhideWhenUsed="1"/>
+    <w:lsdException w:name="Table List 1" w:semiHidden="1" w:unhideWhenUsed="1"/>
+    <w:lsdException w:name="Table List 2" w:semiHidden="1" w:unhideWhenUsed="1"/>
+    <w:lsdException w:name="Table List 3" w:semiHidden="1" w:unhideWhenUsed="1"/>
+    <w:lsdException w:name="Table List 4" w:semiHidden="1" w:unhideWhenUsed="1"/>
+    <w:lsdException w:name="Table List 5" w:semiHidden="1" w:unhideWhenUsed="1"/>
+    <w:lsdException w:name="Table List 6" w:semiHidden="1" w:unhideWhenUsed="1"/>
+    <w:lsdException w:name="Table List 7" w:semiHidden="1" w:unhideWhenUsed="1"/>
+    <w:lsdException w:name="Table List 8" w:semiHidden="1" w:unhideWhenUsed="1"/>
+    <w:lsdException w:name="Table 3D effects 1" w:semiHidden="1" w:unhideWhenUsed="1"/>
+    <w:lsdException w:name="Table 3D effects 2" w:semiHidden="1" w:unhideWhenUsed="1"/>
+    <w:lsdException w:name="Table 3D effects 3" w:semiHidden="1" w:unhideWhenUsed="1"/>
+    <w:lsdException w:name="Table Contemporary" w:semiHidden="1" w:unhideWhenUsed="1"/>
+    <w:lsdException w:name="Table Elegant" w:semiHidden="1" w:unhideWhenUsed="1"/>
+    <w:lsdException w:name="Table Professional" w:semiHidden="1" w:unhideWhenUsed="1"/>
+    <w:lsdException w:name="Table Subtle 1" w:semiHidden="1" w:unhideWhenUsed="1"/>
+    <w:lsdException w:name="Table Subtle 2" w:semiHidden="1" w:unhideWhenUsed="1"/>
+    <w:lsdException w:name="Table Web 1" w:semiHidden="1" w:unhideWhenUsed="1"/>
+    <w:lsdException w:name="Table Web 2" w:semiHidden="1" w:unhideWhenUsed="1"/>
+    <w:lsdException w:name="Table Web 3" w:semiHidden="1" w:unhideWhenUsed="1"/>
+    <w:lsdException w:name="Table Theme" w:semiHidden="1" w:unhideWhenUsed="1"/>
     <w:lsdException w:name="Placeholder Text" w:semiHidden="1" w:uiPriority="99"/>
     <w:lsdException w:name="No Spacing" w:uiPriority="1" w:qFormat="1"/>
     <w:lsdException w:name="Light Shading" w:uiPriority="60"/>
@@ -35117,7 +37861,7 @@
   <w:style w:type="paragraph" w:default="1" w:styleId="a">
     <w:name w:val="Normal"/>
     <w:qFormat/>
-    <w:rsid w:val="00FD4C5F"/>
+    <w:rsid w:val="006126BD"/>
     <w:pPr>
       <w:ind w:firstLine="709"/>
       <w:jc w:val="both"/>
@@ -35192,11 +37936,15 @@
   </w:style>
   <w:style w:type="character" w:default="1" w:styleId="a0">
     <w:name w:val="Default Paragraph Font"/>
+    <w:uiPriority w:val="1"/>
     <w:semiHidden/>
+    <w:unhideWhenUsed/>
   </w:style>
   <w:style w:type="table" w:default="1" w:styleId="a1">
     <w:name w:val="Normal Table"/>
+    <w:uiPriority w:val="99"/>
     <w:semiHidden/>
+    <w:unhideWhenUsed/>
     <w:tblPr>
       <w:tblInd w:w="0" w:type="dxa"/>
       <w:tblCellMar>
@@ -35211,6 +37959,7 @@
     <w:name w:val="No List"/>
     <w:uiPriority w:val="99"/>
     <w:semiHidden/>
+    <w:unhideWhenUsed/>
   </w:style>
   <w:style w:type="paragraph" w:customStyle="1" w:styleId="a3">
     <w:name w:val="Программный код"/>
@@ -35547,6 +38296,17 @@
       <w:color w:val="808080"/>
     </w:rPr>
   </w:style>
+  <w:style w:type="paragraph" w:styleId="ab">
+    <w:name w:val="List Paragraph"/>
+    <w:basedOn w:val="a"/>
+    <w:uiPriority w:val="34"/>
+    <w:qFormat/>
+    <w:rsid w:val="003A5144"/>
+    <w:pPr>
+      <w:ind w:left="720"/>
+      <w:contextualSpacing/>
+    </w:pPr>
+  </w:style>
 </w:styles>
 </file>
 
@@ -35816,7 +38576,7 @@
 </file>
 
 <file path=customXml/itemProps1.xml><?xml version="1.0" encoding="utf-8"?>
-<ds:datastoreItem xmlns:ds="http://schemas.openxmlformats.org/officeDocument/2006/customXml" ds:itemID="{8BB1B170-023B-47C8-9300-C87090BBA3C3}">
+<ds:datastoreItem xmlns:ds="http://schemas.openxmlformats.org/officeDocument/2006/customXml" ds:itemID="{C2199152-0E2D-4499-9E5F-9BEAFAF55C52}">
   <ds:schemaRefs>
     <ds:schemaRef ds:uri="http://schemas.openxmlformats.org/officeDocument/2006/bibliography"/>
   </ds:schemaRefs>

</xml_diff>

<commit_message>
✨: add My function and derivative
</commit_message>
<xml_diff>
--- a/Labs/Lab6/Lab6 Dominskyi Valentyn IP-93.docx
+++ b/Labs/Lab6/Lab6 Dominskyi Valentyn IP-93.docx
@@ -14786,11 +14786,9 @@
         <w:ind w:firstLine="0"/>
         <w:rPr>
           <w:rFonts w:ascii="Times New Roman" w:hAnsi="Times New Roman"/>
-          <w:lang w:val="uk-UA"/>
-        </w:rPr>
-      </w:pPr>
-      <w:bookmarkStart w:id="4" w:name="_GoBack"/>
-      <w:bookmarkEnd w:id="4"/>
+          <w:lang w:val="en-US"/>
+        </w:rPr>
+      </w:pPr>
     </w:p>
     <w:p>
       <w:pPr>
@@ -14943,57 +14941,6 @@
     </w:p>
     <w:p>
       <w:pPr>
-        <w:jc w:val="left"/>
-        <w:rPr>
-          <w:rFonts w:ascii="Times New Roman" w:hAnsi="Times New Roman"/>
-          <w:lang w:val="uk-UA"/>
-        </w:rPr>
-      </w:pPr>
-      <w:r>
-        <w:rPr>
-          <w:rFonts w:ascii="Times New Roman" w:hAnsi="Times New Roman"/>
-          <w:lang w:val="uk-UA"/>
-        </w:rPr>
-        <w:t>У технічних розрахунках точність вимірювань характеризують</w:t>
-      </w:r>
-      <w:r>
-        <w:rPr>
-          <w:rFonts w:ascii="Times New Roman" w:hAnsi="Times New Roman"/>
-          <w:lang w:val="uk-UA"/>
-        </w:rPr>
-        <w:t xml:space="preserve"> </w:t>
-      </w:r>
-      <w:r>
-        <w:rPr>
-          <w:rFonts w:ascii="Times New Roman" w:hAnsi="Times New Roman"/>
-          <w:lang w:val="uk-UA"/>
-        </w:rPr>
-        <w:t>відносною похибкою. Результат вважають гарним, якщо відносна похибка не</w:t>
-      </w:r>
-      <w:r>
-        <w:rPr>
-          <w:rFonts w:ascii="Times New Roman" w:hAnsi="Times New Roman"/>
-          <w:lang w:val="uk-UA"/>
-        </w:rPr>
-        <w:t xml:space="preserve"> </w:t>
-      </w:r>
-      <w:r>
-        <w:rPr>
-          <w:rFonts w:ascii="Times New Roman" w:hAnsi="Times New Roman"/>
-          <w:lang w:val="uk-UA"/>
-        </w:rPr>
-        <w:t>перевищує 0,1 %.</w:t>
-      </w:r>
-      <w:r>
-        <w:rPr>
-          <w:rFonts w:ascii="Times New Roman" w:hAnsi="Times New Roman"/>
-          <w:lang w:val="uk-UA"/>
-        </w:rPr>
-        <w:t xml:space="preserve"> Отже Наш результат є гарним</w:t>
-      </w:r>
-    </w:p>
-    <w:p>
-      <w:pPr>
         <w:pStyle w:val="3"/>
         <w:rPr>
           <w:lang w:val="uk-UA"/>
@@ -15005,7 +14952,7 @@
         </w:rPr>
         <w:br w:type="page"/>
       </w:r>
-      <w:bookmarkStart w:id="5" w:name="_Toc69189902"/>
+      <w:bookmarkStart w:id="4" w:name="_Toc69189902"/>
       <w:r>
         <w:rPr>
           <w:lang w:val="en-US"/>
@@ -15025,7 +14972,7 @@
         </w:rPr>
         <w:t>Лістинг програми</w:t>
       </w:r>
-      <w:bookmarkEnd w:id="5"/>
+      <w:bookmarkEnd w:id="4"/>
     </w:p>
     <w:p>
       <w:pPr>
@@ -15037,7 +14984,7 @@
           <w:lang w:val="en-US"/>
         </w:rPr>
       </w:pPr>
-      <w:bookmarkStart w:id="6" w:name="_Toc128057216"/>
+      <w:bookmarkStart w:id="5" w:name="_Toc128057216"/>
       <w:r>
         <w:rPr>
           <w:rFonts w:ascii="Times New Roman" w:hAnsi="Times New Roman"/>
@@ -15054,8 +15001,10 @@
           <w:u w:val="single"/>
           <w:lang w:val="uk-UA"/>
         </w:rPr>
-        <w:t>5</w:t>
-      </w:r>
+        <w:t>6</w:t>
+      </w:r>
+      <w:bookmarkStart w:id="6" w:name="_GoBack"/>
+      <w:bookmarkEnd w:id="6"/>
       <w:r>
         <w:rPr>
           <w:rFonts w:ascii="Times New Roman" w:hAnsi="Times New Roman"/>
@@ -15065,8 +15014,7 @@
         </w:rPr>
         <w:t>.</w:t>
       </w:r>
-      <w:bookmarkEnd w:id="6"/>
-      <w:proofErr w:type="spellStart"/>
+      <w:bookmarkEnd w:id="5"/>
       <w:r>
         <w:rPr>
           <w:rFonts w:ascii="Times New Roman" w:hAnsi="Times New Roman"/>
@@ -15076,7 +15024,6 @@
         </w:rPr>
         <w:t>py</w:t>
       </w:r>
-      <w:proofErr w:type="spellEnd"/>
     </w:p>
     <w:p>
       <w:pPr>
@@ -15365,7 +15312,7 @@
         <w:rStyle w:val="a5"/>
         <w:noProof/>
       </w:rPr>
-      <w:t>10</w:t>
+      <w:t>12</w:t>
     </w:r>
     <w:r>
       <w:rPr>
@@ -16531,7 +16478,7 @@
 </file>
 
 <file path=customXml/itemProps1.xml><?xml version="1.0" encoding="utf-8"?>
-<ds:datastoreItem xmlns:ds="http://schemas.openxmlformats.org/officeDocument/2006/customXml" ds:itemID="{37A2E35F-5245-4817-910D-1BF62856351C}">
+<ds:datastoreItem xmlns:ds="http://schemas.openxmlformats.org/officeDocument/2006/customXml" ds:itemID="{311F9D73-4D26-48DB-9BF5-0B2AD5488DBB}">
   <ds:schemaRefs>
     <ds:schemaRef ds:uri="http://schemas.openxmlformats.org/officeDocument/2006/bibliography"/>
   </ds:schemaRefs>

</xml_diff>

<commit_message>
✨: add smol changes
</commit_message>
<xml_diff>
--- a/Labs/Lab6/Lab6 Dominskyi Valentyn IP-93.docx
+++ b/Labs/Lab6/Lab6 Dominskyi Valentyn IP-93.docx
@@ -447,19 +447,11 @@
           <w:lang w:val="uk-UA"/>
         </w:rPr>
       </w:pPr>
-      <w:proofErr w:type="spellStart"/>
-      <w:r>
-        <w:rPr>
-          <w:lang w:val="uk-UA"/>
-        </w:rPr>
-        <w:t>Домінський</w:t>
-      </w:r>
-      <w:proofErr w:type="spellEnd"/>
-      <w:r>
-        <w:rPr>
-          <w:lang w:val="uk-UA"/>
-        </w:rPr>
-        <w:t xml:space="preserve"> Валентин</w:t>
+      <w:r>
+        <w:rPr>
+          <w:lang w:val="uk-UA"/>
+        </w:rPr>
+        <w:t>Домінський Валентин</w:t>
       </w:r>
     </w:p>
     <w:p>
@@ -1125,352 +1117,46 @@
         <w:rPr>
           <w:rFonts w:ascii="Times New Roman" w:hAnsi="Times New Roman"/>
         </w:rPr>
-        <w:t xml:space="preserve">1.Допрограмовий </w:t>
-      </w:r>
-      <w:proofErr w:type="spellStart"/>
-      <w:r>
-        <w:rPr>
-          <w:rFonts w:ascii="Times New Roman" w:hAnsi="Times New Roman"/>
-        </w:rPr>
-        <w:t>етап</w:t>
-      </w:r>
-      <w:proofErr w:type="spellEnd"/>
-      <w:r>
-        <w:rPr>
-          <w:rFonts w:ascii="Times New Roman" w:hAnsi="Times New Roman"/>
-        </w:rPr>
-        <w:t xml:space="preserve">: </w:t>
-      </w:r>
-      <w:proofErr w:type="spellStart"/>
-      <w:r>
-        <w:rPr>
-          <w:rFonts w:ascii="Times New Roman" w:hAnsi="Times New Roman"/>
-        </w:rPr>
-        <w:t>визначити</w:t>
-      </w:r>
-      <w:proofErr w:type="spellEnd"/>
-      <w:r>
-        <w:rPr>
-          <w:rFonts w:ascii="Times New Roman" w:hAnsi="Times New Roman"/>
+        <w:t>1.Допрограмовий етап: визначити кількість дійсних коренів рівняння, відокремити корені</w:t>
+      </w:r>
+      <w:r>
+        <w:rPr>
+          <w:rFonts w:ascii="Times New Roman" w:hAnsi="Times New Roman"/>
+          <w:lang w:val="uk-UA"/>
         </w:rPr>
         <w:t xml:space="preserve"> </w:t>
       </w:r>
-      <w:proofErr w:type="spellStart"/>
-      <w:r>
-        <w:rPr>
-          <w:rFonts w:ascii="Times New Roman" w:hAnsi="Times New Roman"/>
-        </w:rPr>
-        <w:t>кількість</w:t>
-      </w:r>
-      <w:proofErr w:type="spellEnd"/>
-      <w:r>
-        <w:rPr>
-          <w:rFonts w:ascii="Times New Roman" w:hAnsi="Times New Roman"/>
+      <w:r>
+        <w:rPr>
+          <w:rFonts w:ascii="Times New Roman" w:hAnsi="Times New Roman"/>
+        </w:rPr>
+        <w:t>рівняння (письмово) (див. теореми про верхню та нижню границі, Гюа, метод поліномів</w:t>
+      </w:r>
+      <w:r>
+        <w:rPr>
+          <w:rFonts w:ascii="Times New Roman" w:hAnsi="Times New Roman"/>
+          <w:lang w:val="uk-UA"/>
         </w:rPr>
         <w:t xml:space="preserve"> </w:t>
       </w:r>
-      <w:proofErr w:type="spellStart"/>
-      <w:r>
-        <w:rPr>
-          <w:rFonts w:ascii="Times New Roman" w:hAnsi="Times New Roman"/>
-        </w:rPr>
-        <w:t>дійсних</w:t>
-      </w:r>
-      <w:proofErr w:type="spellEnd"/>
-      <w:r>
-        <w:rPr>
-          <w:rFonts w:ascii="Times New Roman" w:hAnsi="Times New Roman"/>
+      <w:r>
+        <w:rPr>
+          <w:rFonts w:ascii="Times New Roman" w:hAnsi="Times New Roman"/>
+        </w:rPr>
+        <w:t>Штурма). Результатом є висновок: перший корінь належить проміжку […], другий корінь</w:t>
+      </w:r>
+      <w:r>
+        <w:rPr>
+          <w:rFonts w:ascii="Times New Roman" w:hAnsi="Times New Roman"/>
+          <w:lang w:val="uk-UA"/>
         </w:rPr>
         <w:t xml:space="preserve"> </w:t>
       </w:r>
-      <w:proofErr w:type="spellStart"/>
-      <w:r>
-        <w:rPr>
-          <w:rFonts w:ascii="Times New Roman" w:hAnsi="Times New Roman"/>
-        </w:rPr>
-        <w:t>коренів</w:t>
-      </w:r>
-      <w:proofErr w:type="spellEnd"/>
-      <w:r>
-        <w:rPr>
-          <w:rFonts w:ascii="Times New Roman" w:hAnsi="Times New Roman"/>
-        </w:rPr>
-        <w:t xml:space="preserve"> </w:t>
-      </w:r>
-      <w:proofErr w:type="spellStart"/>
-      <w:r>
-        <w:rPr>
-          <w:rFonts w:ascii="Times New Roman" w:hAnsi="Times New Roman"/>
-        </w:rPr>
-        <w:t>рівняння</w:t>
-      </w:r>
-      <w:proofErr w:type="spellEnd"/>
-      <w:r>
-        <w:rPr>
-          <w:rFonts w:ascii="Times New Roman" w:hAnsi="Times New Roman"/>
-        </w:rPr>
-        <w:t xml:space="preserve">, </w:t>
-      </w:r>
-      <w:proofErr w:type="spellStart"/>
-      <w:r>
-        <w:rPr>
-          <w:rFonts w:ascii="Times New Roman" w:hAnsi="Times New Roman"/>
-        </w:rPr>
-        <w:t>відокремити</w:t>
-      </w:r>
-      <w:proofErr w:type="spellEnd"/>
-      <w:r>
-        <w:rPr>
-          <w:rFonts w:ascii="Times New Roman" w:hAnsi="Times New Roman"/>
-        </w:rPr>
-        <w:t xml:space="preserve"> </w:t>
-      </w:r>
-      <w:proofErr w:type="spellStart"/>
-      <w:r>
-        <w:rPr>
-          <w:rFonts w:ascii="Times New Roman" w:hAnsi="Times New Roman"/>
-        </w:rPr>
-        <w:t>корені</w:t>
-      </w:r>
-      <w:proofErr w:type="spellEnd"/>
-      <w:r>
-        <w:rPr>
-          <w:rFonts w:ascii="Times New Roman" w:hAnsi="Times New Roman"/>
-          <w:lang w:val="uk-UA"/>
-        </w:rPr>
-        <w:t xml:space="preserve"> </w:t>
-      </w:r>
-      <w:proofErr w:type="spellStart"/>
-      <w:r>
-        <w:rPr>
-          <w:rFonts w:ascii="Times New Roman" w:hAnsi="Times New Roman"/>
-        </w:rPr>
-        <w:t>рівняння</w:t>
-      </w:r>
-      <w:proofErr w:type="spellEnd"/>
-      <w:r>
-        <w:rPr>
-          <w:rFonts w:ascii="Times New Roman" w:hAnsi="Times New Roman"/>
-        </w:rPr>
-        <w:t xml:space="preserve"> (</w:t>
-      </w:r>
-      <w:proofErr w:type="spellStart"/>
-      <w:r>
-        <w:rPr>
-          <w:rFonts w:ascii="Times New Roman" w:hAnsi="Times New Roman"/>
-        </w:rPr>
-        <w:t>письмово</w:t>
-      </w:r>
-      <w:proofErr w:type="spellEnd"/>
-      <w:r>
-        <w:rPr>
-          <w:rFonts w:ascii="Times New Roman" w:hAnsi="Times New Roman"/>
-        </w:rPr>
-        <w:t xml:space="preserve">) (див. </w:t>
-      </w:r>
-      <w:proofErr w:type="spellStart"/>
-      <w:r>
-        <w:rPr>
-          <w:rFonts w:ascii="Times New Roman" w:hAnsi="Times New Roman"/>
-        </w:rPr>
-        <w:t>теореми</w:t>
-      </w:r>
-      <w:proofErr w:type="spellEnd"/>
-      <w:r>
-        <w:rPr>
-          <w:rFonts w:ascii="Times New Roman" w:hAnsi="Times New Roman"/>
-        </w:rPr>
-        <w:t xml:space="preserve"> про </w:t>
-      </w:r>
-      <w:proofErr w:type="spellStart"/>
-      <w:r>
-        <w:rPr>
-          <w:rFonts w:ascii="Times New Roman" w:hAnsi="Times New Roman"/>
-        </w:rPr>
-        <w:t>верхню</w:t>
-      </w:r>
-      <w:proofErr w:type="spellEnd"/>
-      <w:r>
-        <w:rPr>
-          <w:rFonts w:ascii="Times New Roman" w:hAnsi="Times New Roman"/>
-        </w:rPr>
-        <w:t xml:space="preserve"> та </w:t>
-      </w:r>
-      <w:proofErr w:type="spellStart"/>
-      <w:r>
-        <w:rPr>
-          <w:rFonts w:ascii="Times New Roman" w:hAnsi="Times New Roman"/>
-        </w:rPr>
-        <w:t>нижню</w:t>
-      </w:r>
-      <w:proofErr w:type="spellEnd"/>
-      <w:r>
-        <w:rPr>
-          <w:rFonts w:ascii="Times New Roman" w:hAnsi="Times New Roman"/>
-        </w:rPr>
-        <w:t xml:space="preserve"> </w:t>
-      </w:r>
-      <w:proofErr w:type="spellStart"/>
-      <w:r>
-        <w:rPr>
-          <w:rFonts w:ascii="Times New Roman" w:hAnsi="Times New Roman"/>
-        </w:rPr>
-        <w:t>границі</w:t>
-      </w:r>
-      <w:proofErr w:type="spellEnd"/>
-      <w:r>
-        <w:rPr>
-          <w:rFonts w:ascii="Times New Roman" w:hAnsi="Times New Roman"/>
-        </w:rPr>
-        <w:t xml:space="preserve">, </w:t>
-      </w:r>
-      <w:proofErr w:type="spellStart"/>
-      <w:r>
-        <w:rPr>
-          <w:rFonts w:ascii="Times New Roman" w:hAnsi="Times New Roman"/>
-        </w:rPr>
-        <w:t>Гюа</w:t>
-      </w:r>
-      <w:proofErr w:type="spellEnd"/>
-      <w:r>
-        <w:rPr>
-          <w:rFonts w:ascii="Times New Roman" w:hAnsi="Times New Roman"/>
-        </w:rPr>
-        <w:t xml:space="preserve">, метод </w:t>
-      </w:r>
-      <w:proofErr w:type="spellStart"/>
-      <w:r>
-        <w:rPr>
-          <w:rFonts w:ascii="Times New Roman" w:hAnsi="Times New Roman"/>
-        </w:rPr>
-        <w:t>поліномів</w:t>
-      </w:r>
-      <w:proofErr w:type="spellEnd"/>
-      <w:r>
-        <w:rPr>
-          <w:rFonts w:ascii="Times New Roman" w:hAnsi="Times New Roman"/>
-          <w:lang w:val="uk-UA"/>
-        </w:rPr>
-        <w:t xml:space="preserve"> </w:t>
-      </w:r>
-      <w:r>
-        <w:rPr>
-          <w:rFonts w:ascii="Times New Roman" w:hAnsi="Times New Roman"/>
-        </w:rPr>
-        <w:t xml:space="preserve">Штурма). Результатом є </w:t>
-      </w:r>
-      <w:proofErr w:type="spellStart"/>
-      <w:r>
-        <w:rPr>
-          <w:rFonts w:ascii="Times New Roman" w:hAnsi="Times New Roman"/>
-        </w:rPr>
-        <w:t>висновок</w:t>
-      </w:r>
-      <w:proofErr w:type="spellEnd"/>
-      <w:r>
-        <w:rPr>
-          <w:rFonts w:ascii="Times New Roman" w:hAnsi="Times New Roman"/>
-        </w:rPr>
-        <w:t xml:space="preserve">: перший </w:t>
-      </w:r>
-      <w:proofErr w:type="spellStart"/>
-      <w:r>
-        <w:rPr>
-          <w:rFonts w:ascii="Times New Roman" w:hAnsi="Times New Roman"/>
-        </w:rPr>
-        <w:t>корінь</w:t>
-      </w:r>
-      <w:proofErr w:type="spellEnd"/>
-      <w:r>
-        <w:rPr>
-          <w:rFonts w:ascii="Times New Roman" w:hAnsi="Times New Roman"/>
-        </w:rPr>
-        <w:t xml:space="preserve"> </w:t>
-      </w:r>
-      <w:proofErr w:type="spellStart"/>
-      <w:r>
-        <w:rPr>
-          <w:rFonts w:ascii="Times New Roman" w:hAnsi="Times New Roman"/>
-        </w:rPr>
-        <w:t>належить</w:t>
-      </w:r>
-      <w:proofErr w:type="spellEnd"/>
-      <w:r>
-        <w:rPr>
-          <w:rFonts w:ascii="Times New Roman" w:hAnsi="Times New Roman"/>
-        </w:rPr>
-        <w:t xml:space="preserve"> </w:t>
-      </w:r>
-      <w:proofErr w:type="spellStart"/>
-      <w:r>
-        <w:rPr>
-          <w:rFonts w:ascii="Times New Roman" w:hAnsi="Times New Roman"/>
-        </w:rPr>
-        <w:t>проміжку</w:t>
-      </w:r>
-      <w:proofErr w:type="spellEnd"/>
-      <w:r>
-        <w:rPr>
-          <w:rFonts w:ascii="Times New Roman" w:hAnsi="Times New Roman"/>
-        </w:rPr>
-        <w:t xml:space="preserve"> […], </w:t>
-      </w:r>
-      <w:proofErr w:type="spellStart"/>
-      <w:r>
-        <w:rPr>
-          <w:rFonts w:ascii="Times New Roman" w:hAnsi="Times New Roman"/>
-        </w:rPr>
-        <w:t>другий</w:t>
-      </w:r>
-      <w:proofErr w:type="spellEnd"/>
-      <w:r>
-        <w:rPr>
-          <w:rFonts w:ascii="Times New Roman" w:hAnsi="Times New Roman"/>
-        </w:rPr>
-        <w:t xml:space="preserve"> </w:t>
-      </w:r>
-      <w:proofErr w:type="spellStart"/>
-      <w:r>
-        <w:rPr>
-          <w:rFonts w:ascii="Times New Roman" w:hAnsi="Times New Roman"/>
-        </w:rPr>
-        <w:t>корінь</w:t>
-      </w:r>
-      <w:proofErr w:type="spellEnd"/>
-      <w:r>
-        <w:rPr>
-          <w:rFonts w:ascii="Times New Roman" w:hAnsi="Times New Roman"/>
-          <w:lang w:val="uk-UA"/>
-        </w:rPr>
-        <w:t xml:space="preserve"> </w:t>
-      </w:r>
-      <w:proofErr w:type="spellStart"/>
-      <w:r>
-        <w:rPr>
-          <w:rFonts w:ascii="Times New Roman" w:hAnsi="Times New Roman"/>
-        </w:rPr>
-        <w:t>належить</w:t>
-      </w:r>
-      <w:proofErr w:type="spellEnd"/>
-      <w:r>
-        <w:rPr>
-          <w:rFonts w:ascii="Times New Roman" w:hAnsi="Times New Roman"/>
-        </w:rPr>
-        <w:t xml:space="preserve"> </w:t>
-      </w:r>
-      <w:proofErr w:type="spellStart"/>
-      <w:r>
-        <w:rPr>
-          <w:rFonts w:ascii="Times New Roman" w:hAnsi="Times New Roman"/>
-        </w:rPr>
-        <w:t>проміжку</w:t>
-      </w:r>
-      <w:proofErr w:type="spellEnd"/>
-      <w:r>
-        <w:rPr>
-          <w:rFonts w:ascii="Times New Roman" w:hAnsi="Times New Roman"/>
-        </w:rPr>
-        <w:t xml:space="preserve"> […] і т.д.</w:t>
+      <w:r>
+        <w:rPr>
+          <w:rFonts w:ascii="Times New Roman" w:hAnsi="Times New Roman"/>
+        </w:rPr>
+        <w:t>належить проміжку […] і т.д.</w:t>
       </w:r>
     </w:p>
     <w:p>
@@ -1486,63 +1172,7 @@
         <w:rPr>
           <w:rFonts w:ascii="Times New Roman" w:hAnsi="Times New Roman"/>
         </w:rPr>
-        <w:t xml:space="preserve">2.Програмний </w:t>
-      </w:r>
-      <w:proofErr w:type="spellStart"/>
-      <w:r>
-        <w:rPr>
-          <w:rFonts w:ascii="Times New Roman" w:hAnsi="Times New Roman"/>
-        </w:rPr>
-        <w:t>етап</w:t>
-      </w:r>
-      <w:proofErr w:type="spellEnd"/>
-      <w:r>
-        <w:rPr>
-          <w:rFonts w:ascii="Times New Roman" w:hAnsi="Times New Roman"/>
-        </w:rPr>
-        <w:t xml:space="preserve">: </w:t>
-      </w:r>
-      <w:proofErr w:type="spellStart"/>
-      <w:r>
-        <w:rPr>
-          <w:rFonts w:ascii="Times New Roman" w:hAnsi="Times New Roman"/>
-        </w:rPr>
-        <w:t>уточнити</w:t>
-      </w:r>
-      <w:proofErr w:type="spellEnd"/>
-      <w:r>
-        <w:rPr>
-          <w:rFonts w:ascii="Times New Roman" w:hAnsi="Times New Roman"/>
-        </w:rPr>
-        <w:t xml:space="preserve"> </w:t>
-      </w:r>
-      <w:proofErr w:type="spellStart"/>
-      <w:r>
-        <w:rPr>
-          <w:rFonts w:ascii="Times New Roman" w:hAnsi="Times New Roman"/>
-        </w:rPr>
-        <w:t>корені</w:t>
-      </w:r>
-      <w:proofErr w:type="spellEnd"/>
-      <w:r>
-        <w:rPr>
-          <w:rFonts w:ascii="Times New Roman" w:hAnsi="Times New Roman"/>
-        </w:rPr>
-        <w:t xml:space="preserve"> </w:t>
-      </w:r>
-      <w:proofErr w:type="spellStart"/>
-      <w:r>
-        <w:rPr>
-          <w:rFonts w:ascii="Times New Roman" w:hAnsi="Times New Roman"/>
-        </w:rPr>
-        <w:t>рівняння</w:t>
-      </w:r>
-      <w:proofErr w:type="spellEnd"/>
-      <w:r>
-        <w:rPr>
-          <w:rFonts w:ascii="Times New Roman" w:hAnsi="Times New Roman"/>
-        </w:rPr>
-        <w:t>:</w:t>
+        <w:t>2.Програмний етап: уточнити корені рівняння:</w:t>
       </w:r>
     </w:p>
     <w:p>
@@ -1558,35 +1188,7 @@
         <w:rPr>
           <w:rFonts w:ascii="Times New Roman" w:hAnsi="Times New Roman"/>
         </w:rPr>
-        <w:t>2.</w:t>
-      </w:r>
-      <w:proofErr w:type="gramStart"/>
-      <w:r>
-        <w:rPr>
-          <w:rFonts w:ascii="Times New Roman" w:hAnsi="Times New Roman"/>
-        </w:rPr>
-        <w:t>1.Методом</w:t>
-      </w:r>
-      <w:proofErr w:type="gramEnd"/>
-      <w:r>
-        <w:rPr>
-          <w:rFonts w:ascii="Times New Roman" w:hAnsi="Times New Roman"/>
-        </w:rPr>
-        <w:t xml:space="preserve"> </w:t>
-      </w:r>
-      <w:proofErr w:type="spellStart"/>
-      <w:r>
-        <w:rPr>
-          <w:rFonts w:ascii="Times New Roman" w:hAnsi="Times New Roman"/>
-        </w:rPr>
-        <w:t>бісекції</w:t>
-      </w:r>
-      <w:proofErr w:type="spellEnd"/>
-      <w:r>
-        <w:rPr>
-          <w:rFonts w:ascii="Times New Roman" w:hAnsi="Times New Roman"/>
-        </w:rPr>
-        <w:t>.</w:t>
+        <w:t>2.1.Методом бісекції.</w:t>
       </w:r>
     </w:p>
     <w:p>
@@ -1602,21 +1204,7 @@
         <w:rPr>
           <w:rFonts w:ascii="Times New Roman" w:hAnsi="Times New Roman"/>
         </w:rPr>
-        <w:t>2.</w:t>
-      </w:r>
-      <w:proofErr w:type="gramStart"/>
-      <w:r>
-        <w:rPr>
-          <w:rFonts w:ascii="Times New Roman" w:hAnsi="Times New Roman"/>
-        </w:rPr>
-        <w:t>2.Методом</w:t>
-      </w:r>
-      <w:proofErr w:type="gramEnd"/>
-      <w:r>
-        <w:rPr>
-          <w:rFonts w:ascii="Times New Roman" w:hAnsi="Times New Roman"/>
-        </w:rPr>
-        <w:t xml:space="preserve"> хорд.</w:t>
+        <w:t>2.2.Методом хорд.</w:t>
       </w:r>
     </w:p>
     <w:p>
@@ -1633,35 +1221,7 @@
         <w:rPr>
           <w:rFonts w:ascii="Times New Roman" w:hAnsi="Times New Roman"/>
         </w:rPr>
-        <w:t>2.</w:t>
-      </w:r>
-      <w:proofErr w:type="gramStart"/>
-      <w:r>
-        <w:rPr>
-          <w:rFonts w:ascii="Times New Roman" w:hAnsi="Times New Roman"/>
-        </w:rPr>
-        <w:t>3.Методом</w:t>
-      </w:r>
-      <w:proofErr w:type="gramEnd"/>
-      <w:r>
-        <w:rPr>
-          <w:rFonts w:ascii="Times New Roman" w:hAnsi="Times New Roman"/>
-        </w:rPr>
-        <w:t xml:space="preserve"> Ньютона (</w:t>
-      </w:r>
-      <w:proofErr w:type="spellStart"/>
-      <w:r>
-        <w:rPr>
-          <w:rFonts w:ascii="Times New Roman" w:hAnsi="Times New Roman"/>
-        </w:rPr>
-        <w:t>дотичних</w:t>
-      </w:r>
-      <w:proofErr w:type="spellEnd"/>
-      <w:r>
-        <w:rPr>
-          <w:rFonts w:ascii="Times New Roman" w:hAnsi="Times New Roman"/>
-        </w:rPr>
-        <w:t>)</w:t>
+        <w:t>2.3.Методом Ньютона (дотичних)</w:t>
       </w:r>
     </w:p>
     <w:p>
@@ -1691,20 +1251,11 @@
           <w:lang w:val="uk-UA"/>
         </w:rPr>
         <w:lastRenderedPageBreak/>
-        <w:t xml:space="preserve">2 </w:t>
-      </w:r>
-      <w:proofErr w:type="spellStart"/>
-      <w:r>
-        <w:rPr>
-          <w:lang w:val="uk-UA"/>
-        </w:rPr>
-        <w:t>Розв</w:t>
-      </w:r>
-      <w:proofErr w:type="spellEnd"/>
+        <w:t>2 Розв</w:t>
+      </w:r>
       <w:r>
         <w:t>’</w:t>
       </w:r>
-      <w:proofErr w:type="spellStart"/>
       <w:r>
         <w:rPr>
           <w:lang w:val="uk-UA"/>
@@ -1712,7 +1263,6 @@
         <w:t>язок</w:t>
       </w:r>
       <w:bookmarkEnd w:id="2"/>
-      <w:proofErr w:type="spellEnd"/>
     </w:p>
     <w:p>
       <w:pPr>
@@ -1723,21 +1273,12 @@
           <w:lang w:val="en-US"/>
         </w:rPr>
       </w:pPr>
-      <w:proofErr w:type="spellStart"/>
-      <w:r>
-        <w:rPr>
-          <w:rFonts w:ascii="Times New Roman" w:hAnsi="Times New Roman"/>
-          <w:lang w:val="uk-UA"/>
-        </w:rPr>
-        <w:t>Допрограмовий</w:t>
-      </w:r>
-      <w:proofErr w:type="spellEnd"/>
-      <w:r>
-        <w:rPr>
-          <w:rFonts w:ascii="Times New Roman" w:hAnsi="Times New Roman"/>
-          <w:lang w:val="uk-UA"/>
-        </w:rPr>
-        <w:t xml:space="preserve"> етап</w:t>
+      <w:r>
+        <w:rPr>
+          <w:rFonts w:ascii="Times New Roman" w:hAnsi="Times New Roman"/>
+          <w:lang w:val="uk-UA"/>
+        </w:rPr>
+        <w:t>Допрограмовий етап</w:t>
       </w:r>
       <w:r>
         <w:rPr>
@@ -3594,16 +3135,14 @@
           <w:lang w:val="en-US"/>
         </w:rPr>
       </w:pPr>
-      <w:proofErr w:type="spellStart"/>
       <w:r>
         <w:rPr>
           <w:rFonts w:ascii="Times New Roman" w:hAnsi="Times New Roman"/>
           <w:lang w:val="en-US"/>
         </w:rPr>
         <w:lastRenderedPageBreak/>
-        <w:t>Знайдемо</w:t>
-      </w:r>
-      <w:proofErr w:type="spellEnd"/>
+        <w:t>Знайдемо верхню</w:t>
+      </w:r>
       <w:r>
         <w:rPr>
           <w:rFonts w:ascii="Times New Roman" w:hAnsi="Times New Roman"/>
@@ -3611,63 +3150,13 @@
         </w:rPr>
         <w:t xml:space="preserve"> </w:t>
       </w:r>
-      <w:proofErr w:type="spellStart"/>
       <w:r>
         <w:rPr>
           <w:rFonts w:ascii="Times New Roman" w:hAnsi="Times New Roman"/>
           <w:lang w:val="en-US"/>
         </w:rPr>
-        <w:t>верхню</w:t>
-      </w:r>
-      <w:proofErr w:type="spellEnd"/>
-      <w:r>
-        <w:rPr>
-          <w:rFonts w:ascii="Times New Roman" w:hAnsi="Times New Roman"/>
-          <w:lang w:val="en-US"/>
-        </w:rPr>
-        <w:t xml:space="preserve"> </w:t>
-      </w:r>
-      <w:proofErr w:type="spellStart"/>
-      <w:r>
-        <w:rPr>
-          <w:rFonts w:ascii="Times New Roman" w:hAnsi="Times New Roman"/>
-          <w:lang w:val="en-US"/>
-        </w:rPr>
-        <w:t>межу</w:t>
-      </w:r>
-      <w:proofErr w:type="spellEnd"/>
-      <w:r>
-        <w:rPr>
-          <w:rFonts w:ascii="Times New Roman" w:hAnsi="Times New Roman"/>
-          <w:lang w:val="en-US"/>
-        </w:rPr>
-        <w:t xml:space="preserve"> </w:t>
-      </w:r>
-      <w:proofErr w:type="spellStart"/>
-      <w:r>
-        <w:rPr>
-          <w:rFonts w:ascii="Times New Roman" w:hAnsi="Times New Roman"/>
-          <w:lang w:val="en-US"/>
-        </w:rPr>
-        <w:t>додатних</w:t>
-      </w:r>
-      <w:proofErr w:type="spellEnd"/>
-      <w:r>
-        <w:rPr>
-          <w:rFonts w:ascii="Times New Roman" w:hAnsi="Times New Roman"/>
-          <w:lang w:val="en-US"/>
-        </w:rPr>
-        <w:t xml:space="preserve"> </w:t>
-      </w:r>
-      <w:proofErr w:type="spellStart"/>
-      <w:r>
-        <w:rPr>
-          <w:rFonts w:ascii="Times New Roman" w:hAnsi="Times New Roman"/>
-          <w:lang w:val="en-US"/>
-        </w:rPr>
-        <w:t>коренів</w:t>
-      </w:r>
-      <w:proofErr w:type="spellEnd"/>
+        <w:t>межу додатних коренів</w:t>
+      </w:r>
       <w:r>
         <w:rPr>
           <w:rFonts w:ascii="Times New Roman" w:hAnsi="Times New Roman"/>
@@ -4012,111 +3501,13 @@
           <w:lang w:val="uk-UA"/>
         </w:rPr>
       </w:pPr>
-      <w:proofErr w:type="spellStart"/>
       <w:r>
         <w:rPr>
           <w:rFonts w:ascii="Times New Roman" w:hAnsi="Times New Roman"/>
           <w:lang w:val="en-US"/>
         </w:rPr>
-        <w:t>Знайдемо</w:t>
-      </w:r>
-      <w:proofErr w:type="spellEnd"/>
-      <w:r>
-        <w:rPr>
-          <w:rFonts w:ascii="Times New Roman" w:hAnsi="Times New Roman"/>
-          <w:lang w:val="en-US"/>
-        </w:rPr>
-        <w:t xml:space="preserve"> </w:t>
-      </w:r>
-      <w:proofErr w:type="spellStart"/>
-      <w:r>
-        <w:rPr>
-          <w:rFonts w:ascii="Times New Roman" w:hAnsi="Times New Roman"/>
-          <w:lang w:val="en-US"/>
-        </w:rPr>
-        <w:t>нижню</w:t>
-      </w:r>
-      <w:proofErr w:type="spellEnd"/>
-      <w:r>
-        <w:rPr>
-          <w:rFonts w:ascii="Times New Roman" w:hAnsi="Times New Roman"/>
-          <w:lang w:val="en-US"/>
-        </w:rPr>
-        <w:t xml:space="preserve"> </w:t>
-      </w:r>
-      <w:proofErr w:type="spellStart"/>
-      <w:r>
-        <w:rPr>
-          <w:rFonts w:ascii="Times New Roman" w:hAnsi="Times New Roman"/>
-          <w:lang w:val="en-US"/>
-        </w:rPr>
-        <w:t>межу</w:t>
-      </w:r>
-      <w:proofErr w:type="spellEnd"/>
-      <w:r>
-        <w:rPr>
-          <w:rFonts w:ascii="Times New Roman" w:hAnsi="Times New Roman"/>
-          <w:lang w:val="en-US"/>
-        </w:rPr>
-        <w:t xml:space="preserve"> </w:t>
-      </w:r>
-      <w:proofErr w:type="spellStart"/>
-      <w:r>
-        <w:rPr>
-          <w:rFonts w:ascii="Times New Roman" w:hAnsi="Times New Roman"/>
-          <w:lang w:val="en-US"/>
-        </w:rPr>
-        <w:t>додатних</w:t>
-      </w:r>
-      <w:proofErr w:type="spellEnd"/>
-      <w:r>
-        <w:rPr>
-          <w:rFonts w:ascii="Times New Roman" w:hAnsi="Times New Roman"/>
-          <w:lang w:val="en-US"/>
-        </w:rPr>
-        <w:t xml:space="preserve"> </w:t>
-      </w:r>
-      <w:proofErr w:type="spellStart"/>
-      <w:r>
-        <w:rPr>
-          <w:rFonts w:ascii="Times New Roman" w:hAnsi="Times New Roman"/>
-          <w:lang w:val="en-US"/>
-        </w:rPr>
-        <w:t>коренів</w:t>
-      </w:r>
-      <w:proofErr w:type="spellEnd"/>
-      <w:r>
-        <w:rPr>
-          <w:rFonts w:ascii="Times New Roman" w:hAnsi="Times New Roman"/>
-          <w:lang w:val="en-US"/>
-        </w:rPr>
-        <w:t xml:space="preserve">. </w:t>
-      </w:r>
-      <w:proofErr w:type="spellStart"/>
-      <w:r>
-        <w:rPr>
-          <w:rFonts w:ascii="Times New Roman" w:hAnsi="Times New Roman"/>
-          <w:lang w:val="en-US"/>
-        </w:rPr>
-        <w:t>Складемо</w:t>
-      </w:r>
-      <w:proofErr w:type="spellEnd"/>
-      <w:r>
-        <w:rPr>
-          <w:rFonts w:ascii="Times New Roman" w:hAnsi="Times New Roman"/>
-          <w:lang w:val="en-US"/>
-        </w:rPr>
-        <w:t xml:space="preserve"> </w:t>
-      </w:r>
-      <w:proofErr w:type="spellStart"/>
-      <w:r>
-        <w:rPr>
-          <w:rFonts w:ascii="Times New Roman" w:hAnsi="Times New Roman"/>
-          <w:lang w:val="en-US"/>
-        </w:rPr>
-        <w:t>рівняння</w:t>
-      </w:r>
-      <w:proofErr w:type="spellEnd"/>
+        <w:t>Знайдемо нижню межу додатних коренів. Складемо рівняння</w:t>
+      </w:r>
       <w:r>
         <w:rPr>
           <w:rFonts w:ascii="Times New Roman" w:hAnsi="Times New Roman"/>
@@ -4872,47 +4263,13 @@
           <w:lang w:val="uk-UA"/>
         </w:rPr>
       </w:pPr>
-      <w:proofErr w:type="spellStart"/>
       <w:r>
         <w:rPr>
           <w:rFonts w:ascii="Times New Roman" w:hAnsi="Times New Roman"/>
           <w:lang w:val="en-US"/>
         </w:rPr>
-        <w:t>Для</w:t>
-      </w:r>
-      <w:proofErr w:type="spellEnd"/>
-      <w:r>
-        <w:rPr>
-          <w:rFonts w:ascii="Times New Roman" w:hAnsi="Times New Roman"/>
-          <w:lang w:val="en-US"/>
-        </w:rPr>
-        <w:t xml:space="preserve"> </w:t>
-      </w:r>
-      <w:proofErr w:type="spellStart"/>
-      <w:r>
-        <w:rPr>
-          <w:rFonts w:ascii="Times New Roman" w:hAnsi="Times New Roman"/>
-          <w:lang w:val="en-US"/>
-        </w:rPr>
-        <w:t>цього</w:t>
-      </w:r>
-      <w:proofErr w:type="spellEnd"/>
-      <w:r>
-        <w:rPr>
-          <w:rFonts w:ascii="Times New Roman" w:hAnsi="Times New Roman"/>
-          <w:lang w:val="en-US"/>
-        </w:rPr>
-        <w:t xml:space="preserve"> </w:t>
-      </w:r>
-      <w:proofErr w:type="spellStart"/>
-      <w:r>
-        <w:rPr>
-          <w:rFonts w:ascii="Times New Roman" w:hAnsi="Times New Roman"/>
-          <w:lang w:val="en-US"/>
-        </w:rPr>
-        <w:t>рівняння</w:t>
-      </w:r>
-      <w:proofErr w:type="spellEnd"/>
+        <w:t>Для цього рівняння</w:t>
+      </w:r>
       <w:r>
         <w:rPr>
           <w:rFonts w:ascii="Times New Roman" w:hAnsi="Times New Roman"/>
@@ -4933,7 +4290,14 @@
             <w:rFonts w:ascii="Cambria Math" w:hAnsi="Cambria Math"/>
             <w:lang w:val="uk-UA"/>
           </w:rPr>
-          <m:t>=3</m:t>
+          <m:t>=</m:t>
+        </m:r>
+        <m:r>
+          <w:rPr>
+            <w:rFonts w:ascii="Cambria Math" w:hAnsi="Cambria Math"/>
+            <w:lang w:val="uk-UA"/>
+          </w:rPr>
+          <m:t>2</m:t>
         </m:r>
       </m:oMath>
       <w:r>
@@ -5127,7 +4491,14 @@
                   <w:rFonts w:ascii="Cambria Math" w:hAnsi="Cambria Math"/>
                   <w:lang w:val="en-US"/>
                 </w:rPr>
-                <m:t>(5-3)</m:t>
+                <m:t>(5-2</m:t>
+              </m:r>
+              <m:r>
+                <w:rPr>
+                  <w:rFonts w:ascii="Cambria Math" w:hAnsi="Cambria Math"/>
+                  <w:lang w:val="en-US"/>
+                </w:rPr>
+                <m:t>)</m:t>
               </m:r>
             </m:deg>
             <m:e>
@@ -5156,7 +4527,7 @@
                       <w:rFonts w:ascii="Cambria Math" w:hAnsi="Cambria Math"/>
                       <w:lang w:val="en-US"/>
                     </w:rPr>
-                    <m:t>3</m:t>
+                    <m:t>2</m:t>
                   </m:r>
                 </m:den>
               </m:f>
@@ -5169,8 +4540,8 @@
             </w:rPr>
             <m:t>=1+</m:t>
           </m:r>
-          <m:f>
-            <m:fPr>
+          <m:rad>
+            <m:radPr>
               <m:ctrlPr>
                 <w:rPr>
                   <w:rFonts w:ascii="Cambria Math" w:hAnsi="Cambria Math"/>
@@ -5178,8 +4549,16 @@
                   <w:lang w:val="en-US"/>
                 </w:rPr>
               </m:ctrlPr>
-            </m:fPr>
-            <m:num>
+            </m:radPr>
+            <m:deg>
+              <m:r>
+                <w:rPr>
+                  <w:rFonts w:ascii="Cambria Math" w:hAnsi="Cambria Math"/>
+                </w:rPr>
+                <m:t>3</m:t>
+              </m:r>
+            </m:deg>
+            <m:e>
               <m:r>
                 <w:rPr>
                   <w:rFonts w:ascii="Cambria Math" w:hAnsi="Cambria Math"/>
@@ -5187,39 +4566,8 @@
                 </w:rPr>
                 <m:t>2</m:t>
               </m:r>
-              <m:rad>
-                <m:radPr>
-                  <m:degHide m:val="1"/>
-                  <m:ctrlPr>
-                    <w:rPr>
-                      <w:rFonts w:ascii="Cambria Math" w:hAnsi="Cambria Math"/>
-                      <w:i/>
-                      <w:lang w:val="en-US"/>
-                    </w:rPr>
-                  </m:ctrlPr>
-                </m:radPr>
-                <m:deg/>
-                <m:e>
-                  <m:r>
-                    <w:rPr>
-                      <w:rFonts w:ascii="Cambria Math" w:hAnsi="Cambria Math"/>
-                      <w:lang w:val="en-US"/>
-                    </w:rPr>
-                    <m:t>3</m:t>
-                  </m:r>
-                </m:e>
-              </m:rad>
-            </m:num>
-            <m:den>
-              <m:r>
-                <w:rPr>
-                  <w:rFonts w:ascii="Cambria Math" w:hAnsi="Cambria Math"/>
-                  <w:lang w:val="en-US"/>
-                </w:rPr>
-                <m:t>3</m:t>
-              </m:r>
-            </m:den>
-          </m:f>
+            </m:e>
+          </m:rad>
           <m:acc>
             <m:accPr>
               <m:chr m:val="̃"/>
@@ -5246,10 +4594,19 @@
               <w:rFonts w:ascii="Cambria Math" w:hAnsi="Cambria Math"/>
               <w:lang w:val="en-US"/>
             </w:rPr>
-            <m:t>2.154</m:t>
+            <m:t>2.</m:t>
+          </m:r>
+          <m:r>
+            <w:rPr>
+              <w:rFonts w:ascii="Cambria Math" w:hAnsi="Cambria Math"/>
+              <w:lang w:val="en-US"/>
+            </w:rPr>
+            <m:t>259</m:t>
           </m:r>
         </m:oMath>
       </m:oMathPara>
+      <w:bookmarkStart w:id="4" w:name="_GoBack"/>
+      <w:bookmarkEnd w:id="4"/>
     </w:p>
     <w:p>
       <w:pPr>
@@ -5401,101 +4758,12 @@
         </w:rPr>
         <w:tab/>
       </w:r>
-      <w:proofErr w:type="spellStart"/>
       <w:r>
         <w:rPr>
           <w:rFonts w:ascii="Times New Roman" w:hAnsi="Times New Roman"/>
           <w:lang w:val="en-US"/>
         </w:rPr>
-        <w:t>Уточнимо</w:t>
-      </w:r>
-      <w:proofErr w:type="spellEnd"/>
-      <w:r>
-        <w:rPr>
-          <w:rFonts w:ascii="Times New Roman" w:hAnsi="Times New Roman"/>
-          <w:lang w:val="en-US"/>
-        </w:rPr>
-        <w:t xml:space="preserve"> </w:t>
-      </w:r>
-      <w:proofErr w:type="spellStart"/>
-      <w:r>
-        <w:rPr>
-          <w:rFonts w:ascii="Times New Roman" w:hAnsi="Times New Roman"/>
-          <w:lang w:val="en-US"/>
-        </w:rPr>
-        <w:t>межі</w:t>
-      </w:r>
-      <w:proofErr w:type="spellEnd"/>
-      <w:r>
-        <w:rPr>
-          <w:rFonts w:ascii="Times New Roman" w:hAnsi="Times New Roman"/>
-          <w:lang w:val="en-US"/>
-        </w:rPr>
-        <w:t xml:space="preserve"> </w:t>
-      </w:r>
-      <w:proofErr w:type="spellStart"/>
-      <w:r>
-        <w:rPr>
-          <w:rFonts w:ascii="Times New Roman" w:hAnsi="Times New Roman"/>
-          <w:lang w:val="en-US"/>
-        </w:rPr>
-        <w:t>від'ємних</w:t>
-      </w:r>
-      <w:proofErr w:type="spellEnd"/>
-      <w:r>
-        <w:rPr>
-          <w:rFonts w:ascii="Times New Roman" w:hAnsi="Times New Roman"/>
-          <w:lang w:val="en-US"/>
-        </w:rPr>
-        <w:t xml:space="preserve"> </w:t>
-      </w:r>
-      <w:proofErr w:type="spellStart"/>
-      <w:r>
-        <w:rPr>
-          <w:rFonts w:ascii="Times New Roman" w:hAnsi="Times New Roman"/>
-          <w:lang w:val="en-US"/>
-        </w:rPr>
-        <w:t>коренів</w:t>
-      </w:r>
-      <w:proofErr w:type="spellEnd"/>
-      <w:r>
-        <w:rPr>
-          <w:rFonts w:ascii="Times New Roman" w:hAnsi="Times New Roman"/>
-          <w:lang w:val="en-US"/>
-        </w:rPr>
-        <w:t xml:space="preserve">. </w:t>
-      </w:r>
-      <w:proofErr w:type="spellStart"/>
-      <w:r>
-        <w:rPr>
-          <w:rFonts w:ascii="Times New Roman" w:hAnsi="Times New Roman"/>
-          <w:lang w:val="en-US"/>
-        </w:rPr>
-        <w:t>Складемо</w:t>
-      </w:r>
-      <w:proofErr w:type="spellEnd"/>
-      <w:r>
-        <w:rPr>
-          <w:rFonts w:ascii="Times New Roman" w:hAnsi="Times New Roman"/>
-          <w:lang w:val="en-US"/>
-        </w:rPr>
-        <w:t xml:space="preserve"> </w:t>
-      </w:r>
-      <w:proofErr w:type="spellStart"/>
-      <w:r>
-        <w:rPr>
-          <w:rFonts w:ascii="Times New Roman" w:hAnsi="Times New Roman"/>
-          <w:lang w:val="en-US"/>
-        </w:rPr>
-        <w:t>рівняння</w:t>
-      </w:r>
-      <w:proofErr w:type="spellEnd"/>
-      <w:r>
-        <w:rPr>
-          <w:rFonts w:ascii="Times New Roman" w:hAnsi="Times New Roman"/>
-          <w:lang w:val="en-US"/>
-        </w:rPr>
-        <w:t>:</w:t>
+        <w:t>Уточнимо межі від'ємних коренів. Складемо рівняння:</w:t>
       </w:r>
     </w:p>
     <w:p>
@@ -5862,47 +5130,13 @@
           <w:lang w:val="uk-UA"/>
         </w:rPr>
       </w:pPr>
-      <w:proofErr w:type="spellStart"/>
       <w:r>
         <w:rPr>
           <w:rFonts w:ascii="Times New Roman" w:hAnsi="Times New Roman"/>
           <w:lang w:val="en-US"/>
         </w:rPr>
-        <w:t>Для</w:t>
-      </w:r>
-      <w:proofErr w:type="spellEnd"/>
-      <w:r>
-        <w:rPr>
-          <w:rFonts w:ascii="Times New Roman" w:hAnsi="Times New Roman"/>
-          <w:lang w:val="en-US"/>
-        </w:rPr>
-        <w:t xml:space="preserve"> </w:t>
-      </w:r>
-      <w:proofErr w:type="spellStart"/>
-      <w:r>
-        <w:rPr>
-          <w:rFonts w:ascii="Times New Roman" w:hAnsi="Times New Roman"/>
-          <w:lang w:val="en-US"/>
-        </w:rPr>
-        <w:t>цього</w:t>
-      </w:r>
-      <w:proofErr w:type="spellEnd"/>
-      <w:r>
-        <w:rPr>
-          <w:rFonts w:ascii="Times New Roman" w:hAnsi="Times New Roman"/>
-          <w:lang w:val="en-US"/>
-        </w:rPr>
-        <w:t xml:space="preserve"> </w:t>
-      </w:r>
-      <w:proofErr w:type="spellStart"/>
-      <w:r>
-        <w:rPr>
-          <w:rFonts w:ascii="Times New Roman" w:hAnsi="Times New Roman"/>
-          <w:lang w:val="en-US"/>
-        </w:rPr>
-        <w:t>рівняння</w:t>
-      </w:r>
-      <w:proofErr w:type="spellEnd"/>
+        <w:t>Для цього рівняння</w:t>
+      </w:r>
       <w:r>
         <w:rPr>
           <w:rFonts w:ascii="Times New Roman" w:hAnsi="Times New Roman"/>
@@ -6171,37 +5405,12 @@
           <w:lang w:val="en-US"/>
         </w:rPr>
       </w:pPr>
-      <w:proofErr w:type="spellStart"/>
       <w:r>
         <w:rPr>
           <w:rFonts w:ascii="Times New Roman" w:hAnsi="Times New Roman"/>
           <w:lang w:val="en-US"/>
         </w:rPr>
-        <w:t>Складемо</w:t>
-      </w:r>
-      <w:proofErr w:type="spellEnd"/>
-      <w:r>
-        <w:rPr>
-          <w:rFonts w:ascii="Times New Roman" w:hAnsi="Times New Roman"/>
-          <w:lang w:val="en-US"/>
-        </w:rPr>
-        <w:t xml:space="preserve"> </w:t>
-      </w:r>
-      <w:proofErr w:type="spellStart"/>
-      <w:r>
-        <w:rPr>
-          <w:rFonts w:ascii="Times New Roman" w:hAnsi="Times New Roman"/>
-          <w:lang w:val="en-US"/>
-        </w:rPr>
-        <w:t>рівняння</w:t>
-      </w:r>
-      <w:proofErr w:type="spellEnd"/>
-      <w:r>
-        <w:rPr>
-          <w:rFonts w:ascii="Times New Roman" w:hAnsi="Times New Roman"/>
-          <w:lang w:val="en-US"/>
-        </w:rPr>
-        <w:t>:</w:t>
+        <w:t>Складемо рівняння:</w:t>
       </w:r>
     </w:p>
     <w:p>
@@ -6955,47 +6164,13 @@
           <w:lang w:val="uk-UA"/>
         </w:rPr>
       </w:pPr>
-      <w:proofErr w:type="spellStart"/>
       <w:r>
         <w:rPr>
           <w:rFonts w:ascii="Times New Roman" w:hAnsi="Times New Roman"/>
           <w:lang w:val="en-US"/>
         </w:rPr>
-        <w:t>Для</w:t>
-      </w:r>
-      <w:proofErr w:type="spellEnd"/>
-      <w:r>
-        <w:rPr>
-          <w:rFonts w:ascii="Times New Roman" w:hAnsi="Times New Roman"/>
-          <w:lang w:val="en-US"/>
-        </w:rPr>
-        <w:t xml:space="preserve"> </w:t>
-      </w:r>
-      <w:proofErr w:type="spellStart"/>
-      <w:r>
-        <w:rPr>
-          <w:rFonts w:ascii="Times New Roman" w:hAnsi="Times New Roman"/>
-          <w:lang w:val="en-US"/>
-        </w:rPr>
-        <w:t>цього</w:t>
-      </w:r>
-      <w:proofErr w:type="spellEnd"/>
-      <w:r>
-        <w:rPr>
-          <w:rFonts w:ascii="Times New Roman" w:hAnsi="Times New Roman"/>
-          <w:lang w:val="en-US"/>
-        </w:rPr>
-        <w:t xml:space="preserve"> </w:t>
-      </w:r>
-      <w:proofErr w:type="spellStart"/>
-      <w:r>
-        <w:rPr>
-          <w:rFonts w:ascii="Times New Roman" w:hAnsi="Times New Roman"/>
-          <w:lang w:val="en-US"/>
-        </w:rPr>
-        <w:t>рівняння</w:t>
-      </w:r>
-      <w:proofErr w:type="spellEnd"/>
+        <w:t>Для цього рівняння</w:t>
+      </w:r>
       <w:r>
         <w:rPr>
           <w:rFonts w:ascii="Times New Roman" w:hAnsi="Times New Roman"/>
@@ -7293,37 +6468,12 @@
           <w:lang w:val="en-US"/>
         </w:rPr>
       </w:pPr>
-      <w:proofErr w:type="spellStart"/>
       <w:r>
         <w:rPr>
           <w:rFonts w:ascii="Times New Roman" w:hAnsi="Times New Roman"/>
           <w:lang w:val="en-US"/>
         </w:rPr>
-        <w:t>Звідси</w:t>
-      </w:r>
-      <w:proofErr w:type="spellEnd"/>
-      <w:r>
-        <w:rPr>
-          <w:rFonts w:ascii="Times New Roman" w:hAnsi="Times New Roman"/>
-          <w:lang w:val="en-US"/>
-        </w:rPr>
-        <w:t xml:space="preserve"> </w:t>
-      </w:r>
-      <w:proofErr w:type="spellStart"/>
-      <w:r>
-        <w:rPr>
-          <w:rFonts w:ascii="Times New Roman" w:hAnsi="Times New Roman"/>
-          <w:lang w:val="en-US"/>
-        </w:rPr>
-        <w:t>знаходимо</w:t>
-      </w:r>
-      <w:proofErr w:type="spellEnd"/>
-      <w:r>
-        <w:rPr>
-          <w:rFonts w:ascii="Times New Roman" w:hAnsi="Times New Roman"/>
-          <w:lang w:val="en-US"/>
-        </w:rPr>
-        <w:t>:</w:t>
+        <w:t>Звідси знаходимо:</w:t>
       </w:r>
     </w:p>
     <w:p>
@@ -7572,127 +6722,27 @@
         </w:rPr>
         <w:t>В</w:t>
       </w:r>
-      <w:proofErr w:type="spellStart"/>
       <w:r>
         <w:rPr>
           <w:rFonts w:ascii="Times New Roman" w:hAnsi="Times New Roman"/>
           <w:lang w:val="en-US"/>
         </w:rPr>
-        <w:t>изначимо</w:t>
-      </w:r>
-      <w:proofErr w:type="spellEnd"/>
+        <w:t>изначимо число додатних і від'ємних коренів. Виписуємо</w:t>
+      </w:r>
+      <w:r>
+        <w:rPr>
+          <w:rFonts w:ascii="Times New Roman" w:hAnsi="Times New Roman"/>
+          <w:lang w:val="uk-UA"/>
+        </w:rPr>
+        <w:t xml:space="preserve"> </w:t>
+      </w:r>
       <w:r>
         <w:rPr>
           <w:rFonts w:ascii="Times New Roman" w:hAnsi="Times New Roman"/>
           <w:lang w:val="en-US"/>
         </w:rPr>
-        <w:t xml:space="preserve"> </w:t>
-      </w:r>
-      <w:proofErr w:type="spellStart"/>
-      <w:r>
-        <w:rPr>
-          <w:rFonts w:ascii="Times New Roman" w:hAnsi="Times New Roman"/>
-          <w:lang w:val="en-US"/>
-        </w:rPr>
-        <w:t>число</w:t>
-      </w:r>
-      <w:proofErr w:type="spellEnd"/>
-      <w:r>
-        <w:rPr>
-          <w:rFonts w:ascii="Times New Roman" w:hAnsi="Times New Roman"/>
-          <w:lang w:val="en-US"/>
-        </w:rPr>
-        <w:t xml:space="preserve"> </w:t>
-      </w:r>
-      <w:proofErr w:type="spellStart"/>
-      <w:r>
-        <w:rPr>
-          <w:rFonts w:ascii="Times New Roman" w:hAnsi="Times New Roman"/>
-          <w:lang w:val="en-US"/>
-        </w:rPr>
-        <w:t>додатних</w:t>
-      </w:r>
-      <w:proofErr w:type="spellEnd"/>
-      <w:r>
-        <w:rPr>
-          <w:rFonts w:ascii="Times New Roman" w:hAnsi="Times New Roman"/>
-          <w:lang w:val="en-US"/>
-        </w:rPr>
-        <w:t xml:space="preserve"> і </w:t>
-      </w:r>
-      <w:proofErr w:type="spellStart"/>
-      <w:r>
-        <w:rPr>
-          <w:rFonts w:ascii="Times New Roman" w:hAnsi="Times New Roman"/>
-          <w:lang w:val="en-US"/>
-        </w:rPr>
-        <w:t>від'ємних</w:t>
-      </w:r>
-      <w:proofErr w:type="spellEnd"/>
-      <w:r>
-        <w:rPr>
-          <w:rFonts w:ascii="Times New Roman" w:hAnsi="Times New Roman"/>
-          <w:lang w:val="en-US"/>
-        </w:rPr>
-        <w:t xml:space="preserve"> </w:t>
-      </w:r>
-      <w:proofErr w:type="spellStart"/>
-      <w:r>
-        <w:rPr>
-          <w:rFonts w:ascii="Times New Roman" w:hAnsi="Times New Roman"/>
-          <w:lang w:val="en-US"/>
-        </w:rPr>
-        <w:t>коренів</w:t>
-      </w:r>
-      <w:proofErr w:type="spellEnd"/>
-      <w:r>
-        <w:rPr>
-          <w:rFonts w:ascii="Times New Roman" w:hAnsi="Times New Roman"/>
-          <w:lang w:val="en-US"/>
-        </w:rPr>
-        <w:t xml:space="preserve">. </w:t>
-      </w:r>
-      <w:proofErr w:type="spellStart"/>
-      <w:r>
-        <w:rPr>
-          <w:rFonts w:ascii="Times New Roman" w:hAnsi="Times New Roman"/>
-          <w:lang w:val="en-US"/>
-        </w:rPr>
-        <w:t>Виписуємо</w:t>
-      </w:r>
-      <w:proofErr w:type="spellEnd"/>
-      <w:r>
-        <w:rPr>
-          <w:rFonts w:ascii="Times New Roman" w:hAnsi="Times New Roman"/>
-          <w:lang w:val="uk-UA"/>
-        </w:rPr>
-        <w:t xml:space="preserve"> </w:t>
-      </w:r>
-      <w:proofErr w:type="spellStart"/>
-      <w:r>
-        <w:rPr>
-          <w:rFonts w:ascii="Times New Roman" w:hAnsi="Times New Roman"/>
-          <w:lang w:val="en-US"/>
-        </w:rPr>
-        <w:t>коефіцієнти</w:t>
-      </w:r>
-      <w:proofErr w:type="spellEnd"/>
-      <w:r>
-        <w:rPr>
-          <w:rFonts w:ascii="Times New Roman" w:hAnsi="Times New Roman"/>
-          <w:lang w:val="en-US"/>
-        </w:rPr>
-        <w:t xml:space="preserve"> </w:t>
-      </w:r>
-      <w:proofErr w:type="spellStart"/>
-      <w:r>
-        <w:rPr>
-          <w:rFonts w:ascii="Times New Roman" w:hAnsi="Times New Roman"/>
-          <w:lang w:val="en-US"/>
-        </w:rPr>
-        <w:t>многочлена</w:t>
-      </w:r>
-      <w:proofErr w:type="spellEnd"/>
+        <w:t>коефіцієнти многочлена</w:t>
+      </w:r>
     </w:p>
     <w:p>
       <w:pPr>
@@ -7903,47 +6953,11 @@
           <w:lang w:val="uk-UA"/>
         </w:rPr>
       </w:pPr>
-      <w:proofErr w:type="spellStart"/>
-      <w:r>
-        <w:rPr>
-          <w:rFonts w:ascii="Times New Roman" w:hAnsi="Times New Roman"/>
-        </w:rPr>
-        <w:t>Оскільки</w:t>
-      </w:r>
-      <w:proofErr w:type="spellEnd"/>
-      <w:r>
-        <w:rPr>
-          <w:rFonts w:ascii="Times New Roman" w:hAnsi="Times New Roman"/>
-        </w:rPr>
-        <w:t xml:space="preserve"> число </w:t>
-      </w:r>
-      <w:proofErr w:type="spellStart"/>
-      <w:r>
-        <w:rPr>
-          <w:rFonts w:ascii="Times New Roman" w:hAnsi="Times New Roman"/>
-        </w:rPr>
-        <w:t>змін</w:t>
-      </w:r>
-      <w:proofErr w:type="spellEnd"/>
-      <w:r>
-        <w:rPr>
-          <w:rFonts w:ascii="Times New Roman" w:hAnsi="Times New Roman"/>
-        </w:rPr>
-        <w:t xml:space="preserve"> </w:t>
-      </w:r>
-      <w:proofErr w:type="spellStart"/>
-      <w:r>
-        <w:rPr>
-          <w:rFonts w:ascii="Times New Roman" w:hAnsi="Times New Roman"/>
-        </w:rPr>
-        <w:t>знаків</w:t>
-      </w:r>
-      <w:proofErr w:type="spellEnd"/>
-      <w:r>
-        <w:rPr>
-          <w:rFonts w:ascii="Times New Roman" w:hAnsi="Times New Roman"/>
-        </w:rPr>
-        <w:t xml:space="preserve"> </w:t>
+      <w:r>
+        <w:rPr>
+          <w:rFonts w:ascii="Times New Roman" w:hAnsi="Times New Roman"/>
+        </w:rPr>
+        <w:t xml:space="preserve">Оскільки число змін знаків </w:t>
       </w:r>
       <w:r>
         <w:rPr>
@@ -8017,35 +7031,7 @@
         <w:rPr>
           <w:rFonts w:ascii="Times New Roman" w:hAnsi="Times New Roman"/>
         </w:rPr>
-        <w:t xml:space="preserve"> </w:t>
-      </w:r>
-      <w:proofErr w:type="spellStart"/>
-      <w:r>
-        <w:rPr>
-          <w:rFonts w:ascii="Times New Roman" w:hAnsi="Times New Roman"/>
-        </w:rPr>
-        <w:t>коренів</w:t>
-      </w:r>
-      <w:proofErr w:type="spellEnd"/>
-      <w:r>
-        <w:rPr>
-          <w:rFonts w:ascii="Times New Roman" w:hAnsi="Times New Roman"/>
-        </w:rPr>
-        <w:t xml:space="preserve"> </w:t>
-      </w:r>
-      <w:proofErr w:type="spellStart"/>
-      <w:r>
-        <w:rPr>
-          <w:rFonts w:ascii="Times New Roman" w:hAnsi="Times New Roman"/>
-        </w:rPr>
-        <w:t>дорівнює</w:t>
-      </w:r>
-      <w:proofErr w:type="spellEnd"/>
-      <w:r>
-        <w:rPr>
-          <w:rFonts w:ascii="Times New Roman" w:hAnsi="Times New Roman"/>
-        </w:rPr>
-        <w:t xml:space="preserve"> </w:t>
+        <w:t xml:space="preserve"> коренів дорівнює </w:t>
       </w:r>
       <w:r>
         <w:rPr>
@@ -8058,86 +7044,8 @@
         <w:rPr>
           <w:rFonts w:ascii="Times New Roman" w:hAnsi="Times New Roman"/>
         </w:rPr>
-        <w:t xml:space="preserve"> </w:t>
-      </w:r>
-      <w:proofErr w:type="spellStart"/>
-      <w:r>
-        <w:rPr>
-          <w:rFonts w:ascii="Times New Roman" w:hAnsi="Times New Roman"/>
-        </w:rPr>
-        <w:t>або</w:t>
-      </w:r>
-      <w:proofErr w:type="spellEnd"/>
-      <w:r>
-        <w:rPr>
-          <w:rFonts w:ascii="Times New Roman" w:hAnsi="Times New Roman"/>
-        </w:rPr>
-        <w:t xml:space="preserve"> </w:t>
-      </w:r>
-      <w:proofErr w:type="spellStart"/>
-      <w:r>
-        <w:rPr>
-          <w:rFonts w:ascii="Times New Roman" w:hAnsi="Times New Roman"/>
-        </w:rPr>
-        <w:t>менше</w:t>
-      </w:r>
-      <w:proofErr w:type="spellEnd"/>
-      <w:r>
-        <w:rPr>
-          <w:rFonts w:ascii="Times New Roman" w:hAnsi="Times New Roman"/>
-        </w:rPr>
-        <w:t xml:space="preserve"> на парне число, </w:t>
-      </w:r>
-      <w:proofErr w:type="spellStart"/>
-      <w:r>
-        <w:rPr>
-          <w:rFonts w:ascii="Times New Roman" w:hAnsi="Times New Roman"/>
-        </w:rPr>
-        <w:t>тобто</w:t>
-      </w:r>
-      <w:proofErr w:type="spellEnd"/>
-      <w:r>
-        <w:rPr>
-          <w:rFonts w:ascii="Times New Roman" w:hAnsi="Times New Roman"/>
-        </w:rPr>
-        <w:t xml:space="preserve"> </w:t>
-      </w:r>
-      <w:proofErr w:type="spellStart"/>
-      <w:r>
-        <w:rPr>
-          <w:rFonts w:ascii="Times New Roman" w:hAnsi="Times New Roman"/>
-        </w:rPr>
-        <w:t>їх</w:t>
-      </w:r>
-      <w:proofErr w:type="spellEnd"/>
-      <w:r>
-        <w:rPr>
-          <w:rFonts w:ascii="Times New Roman" w:hAnsi="Times New Roman"/>
-        </w:rPr>
-        <w:t xml:space="preserve"> </w:t>
-      </w:r>
-      <w:proofErr w:type="spellStart"/>
-      <w:r>
-        <w:rPr>
-          <w:rFonts w:ascii="Times New Roman" w:hAnsi="Times New Roman"/>
-        </w:rPr>
-        <w:t>взагалі</w:t>
-      </w:r>
-      <w:proofErr w:type="spellEnd"/>
-      <w:r>
-        <w:rPr>
-          <w:rFonts w:ascii="Times New Roman" w:hAnsi="Times New Roman"/>
-        </w:rPr>
-        <w:t xml:space="preserve"> </w:t>
-      </w:r>
-      <w:proofErr w:type="spellStart"/>
-      <w:r>
-        <w:rPr>
-          <w:rFonts w:ascii="Times New Roman" w:hAnsi="Times New Roman"/>
-        </w:rPr>
-        <w:t>немає</w:t>
-      </w:r>
-      <w:proofErr w:type="spellEnd"/>
+        <w:t xml:space="preserve"> або менше на парне число, тобто їх взагалі немає</w:t>
+      </w:r>
       <w:r>
         <w:rPr>
           <w:rFonts w:ascii="Times New Roman" w:hAnsi="Times New Roman"/>
@@ -8364,33 +7272,11 @@
           <w:lang w:val="uk-UA"/>
         </w:rPr>
       </w:pPr>
-      <w:proofErr w:type="spellStart"/>
-      <w:r>
-        <w:rPr>
-          <w:rFonts w:ascii="Times New Roman" w:hAnsi="Times New Roman"/>
-        </w:rPr>
-        <w:t>Оскільки</w:t>
-      </w:r>
-      <w:proofErr w:type="spellEnd"/>
-      <w:r>
-        <w:rPr>
-          <w:rFonts w:ascii="Times New Roman" w:hAnsi="Times New Roman"/>
-        </w:rPr>
-        <w:t xml:space="preserve"> число </w:t>
-      </w:r>
-      <w:proofErr w:type="spellStart"/>
-      <w:r>
-        <w:rPr>
-          <w:rFonts w:ascii="Times New Roman" w:hAnsi="Times New Roman"/>
-        </w:rPr>
-        <w:t>змін</w:t>
-      </w:r>
-      <w:proofErr w:type="spellEnd"/>
-      <w:r>
-        <w:rPr>
-          <w:rFonts w:ascii="Times New Roman" w:hAnsi="Times New Roman"/>
-        </w:rPr>
-        <w:t xml:space="preserve"> знака </w:t>
+      <w:r>
+        <w:rPr>
+          <w:rFonts w:ascii="Times New Roman" w:hAnsi="Times New Roman"/>
+        </w:rPr>
+        <w:t xml:space="preserve">Оскільки число змін знака </w:t>
       </w:r>
       <m:oMath>
         <m:sSub>
@@ -8442,33 +7328,11 @@
         </w:rPr>
         <w:t xml:space="preserve">від’ємних </w:t>
       </w:r>
-      <w:proofErr w:type="spellStart"/>
-      <w:r>
-        <w:rPr>
-          <w:rFonts w:ascii="Times New Roman" w:hAnsi="Times New Roman"/>
-        </w:rPr>
-        <w:t>коренів</w:t>
-      </w:r>
-      <w:proofErr w:type="spellEnd"/>
-      <w:r>
-        <w:rPr>
-          <w:rFonts w:ascii="Times New Roman" w:hAnsi="Times New Roman"/>
-        </w:rPr>
-        <w:t xml:space="preserve"> </w:t>
-      </w:r>
-      <w:proofErr w:type="spellStart"/>
-      <w:r>
-        <w:rPr>
-          <w:rFonts w:ascii="Times New Roman" w:hAnsi="Times New Roman"/>
-        </w:rPr>
-        <w:t>дорівнює</w:t>
-      </w:r>
-      <w:proofErr w:type="spellEnd"/>
-      <w:r>
-        <w:rPr>
-          <w:rFonts w:ascii="Times New Roman" w:hAnsi="Times New Roman"/>
-        </w:rPr>
-        <w:t xml:space="preserve"> </w:t>
+      <w:r>
+        <w:rPr>
+          <w:rFonts w:ascii="Times New Roman" w:hAnsi="Times New Roman"/>
+        </w:rPr>
+        <w:t xml:space="preserve">коренів дорівнює </w:t>
       </w:r>
       <w:r>
         <w:rPr>
@@ -8481,63 +7345,7 @@
         <w:rPr>
           <w:rFonts w:ascii="Times New Roman" w:hAnsi="Times New Roman"/>
         </w:rPr>
-        <w:t xml:space="preserve"> </w:t>
-      </w:r>
-      <w:proofErr w:type="spellStart"/>
-      <w:r>
-        <w:rPr>
-          <w:rFonts w:ascii="Times New Roman" w:hAnsi="Times New Roman"/>
-        </w:rPr>
-        <w:t>або</w:t>
-      </w:r>
-      <w:proofErr w:type="spellEnd"/>
-      <w:r>
-        <w:rPr>
-          <w:rFonts w:ascii="Times New Roman" w:hAnsi="Times New Roman"/>
-        </w:rPr>
-        <w:t xml:space="preserve"> </w:t>
-      </w:r>
-      <w:proofErr w:type="spellStart"/>
-      <w:r>
-        <w:rPr>
-          <w:rFonts w:ascii="Times New Roman" w:hAnsi="Times New Roman"/>
-        </w:rPr>
-        <w:t>менше</w:t>
-      </w:r>
-      <w:proofErr w:type="spellEnd"/>
-      <w:r>
-        <w:rPr>
-          <w:rFonts w:ascii="Times New Roman" w:hAnsi="Times New Roman"/>
-        </w:rPr>
-        <w:t xml:space="preserve"> на парне число, </w:t>
-      </w:r>
-      <w:proofErr w:type="spellStart"/>
-      <w:r>
-        <w:rPr>
-          <w:rFonts w:ascii="Times New Roman" w:hAnsi="Times New Roman"/>
-        </w:rPr>
-        <w:t>тобто</w:t>
-      </w:r>
-      <w:proofErr w:type="spellEnd"/>
-      <w:r>
-        <w:rPr>
-          <w:rFonts w:ascii="Times New Roman" w:hAnsi="Times New Roman"/>
-        </w:rPr>
-        <w:t xml:space="preserve"> </w:t>
-      </w:r>
-      <w:proofErr w:type="spellStart"/>
-      <w:r>
-        <w:rPr>
-          <w:rFonts w:ascii="Times New Roman" w:hAnsi="Times New Roman"/>
-        </w:rPr>
-        <w:t>дорівнює</w:t>
-      </w:r>
-      <w:proofErr w:type="spellEnd"/>
-      <w:r>
-        <w:rPr>
-          <w:rFonts w:ascii="Times New Roman" w:hAnsi="Times New Roman"/>
-        </w:rPr>
-        <w:t xml:space="preserve"> 1</w:t>
+        <w:t xml:space="preserve"> або менше на парне число, тобто дорівнює 1</w:t>
       </w:r>
       <w:r>
         <w:rPr>
@@ -8888,23 +7696,7 @@
           <w:rFonts w:ascii="Times New Roman" w:hAnsi="Times New Roman"/>
           <w:lang w:val="uk-UA"/>
         </w:rPr>
-        <w:t xml:space="preserve">Перейдемо до методу відокремлення коренів </w:t>
-      </w:r>
-      <w:proofErr w:type="spellStart"/>
-      <w:r>
-        <w:rPr>
-          <w:rFonts w:ascii="Times New Roman" w:hAnsi="Times New Roman"/>
-          <w:lang w:val="uk-UA"/>
-        </w:rPr>
-        <w:t>Штурма</w:t>
-      </w:r>
-      <w:proofErr w:type="spellEnd"/>
-      <w:r>
-        <w:rPr>
-          <w:rFonts w:ascii="Times New Roman" w:hAnsi="Times New Roman"/>
-          <w:lang w:val="uk-UA"/>
-        </w:rPr>
-        <w:t>:</w:t>
+        <w:t>Перейдемо до методу відокремлення коренів Штурма:</w:t>
       </w:r>
     </w:p>
     <w:p>
@@ -9578,23 +8370,7 @@
           <w:rFonts w:ascii="Times New Roman" w:hAnsi="Times New Roman"/>
           <w:lang w:val="uk-UA"/>
         </w:rPr>
-        <w:t xml:space="preserve">Тепер </w:t>
-      </w:r>
-      <w:proofErr w:type="spellStart"/>
-      <w:r>
-        <w:rPr>
-          <w:rFonts w:ascii="Times New Roman" w:hAnsi="Times New Roman"/>
-          <w:lang w:val="uk-UA"/>
-        </w:rPr>
-        <w:t>домножимо</w:t>
-      </w:r>
-      <w:proofErr w:type="spellEnd"/>
-      <w:r>
-        <w:rPr>
-          <w:rFonts w:ascii="Times New Roman" w:hAnsi="Times New Roman"/>
-          <w:lang w:val="uk-UA"/>
-        </w:rPr>
-        <w:t xml:space="preserve"> цю відповідь на (-125)</w:t>
+        <w:t>Тепер домножимо цю відповідь на (-125)</w:t>
       </w:r>
       <w:r>
         <w:rPr>
@@ -9907,23 +8683,7 @@
           <w:rFonts w:ascii="Times New Roman" w:hAnsi="Times New Roman"/>
           <w:lang w:val="uk-UA"/>
         </w:rPr>
-        <w:t xml:space="preserve">Тепер </w:t>
-      </w:r>
-      <w:proofErr w:type="spellStart"/>
-      <w:r>
-        <w:rPr>
-          <w:rFonts w:ascii="Times New Roman" w:hAnsi="Times New Roman"/>
-          <w:lang w:val="uk-UA"/>
-        </w:rPr>
-        <w:t>домножимо</w:t>
-      </w:r>
-      <w:proofErr w:type="spellEnd"/>
-      <w:r>
-        <w:rPr>
-          <w:rFonts w:ascii="Times New Roman" w:hAnsi="Times New Roman"/>
-          <w:lang w:val="uk-UA"/>
-        </w:rPr>
-        <w:t xml:space="preserve"> цю відповідь на (-(5408/125)) (щоб отримати рівняння зі зворотнім знаком) і отримаємо:</w:t>
+        <w:t>Тепер домножимо цю відповідь на (-(5408/125)) (щоб отримати рівняння зі зворотнім знаком) і отримаємо:</w:t>
       </w:r>
     </w:p>
     <w:p>
@@ -10189,23 +8949,7 @@
           <w:rFonts w:ascii="Times New Roman" w:hAnsi="Times New Roman"/>
           <w:lang w:val="uk-UA"/>
         </w:rPr>
-        <w:t xml:space="preserve">Тепер </w:t>
-      </w:r>
-      <w:proofErr w:type="spellStart"/>
-      <w:r>
-        <w:rPr>
-          <w:rFonts w:ascii="Times New Roman" w:hAnsi="Times New Roman"/>
-          <w:lang w:val="uk-UA"/>
-        </w:rPr>
-        <w:t>домножимо</w:t>
-      </w:r>
-      <w:proofErr w:type="spellEnd"/>
-      <w:r>
-        <w:rPr>
-          <w:rFonts w:ascii="Times New Roman" w:hAnsi="Times New Roman"/>
-          <w:lang w:val="uk-UA"/>
-        </w:rPr>
-        <w:t xml:space="preserve"> цю відповідь на (-(</w:t>
+        <w:t>Тепер домножимо цю відповідь на (-(</w:t>
       </w:r>
       <w:r>
         <w:rPr>
@@ -10416,23 +9160,7 @@
           <w:rFonts w:ascii="Times New Roman" w:hAnsi="Times New Roman"/>
           <w:lang w:val="uk-UA"/>
         </w:rPr>
-        <w:t xml:space="preserve">Система многочленів </w:t>
-      </w:r>
-      <w:proofErr w:type="spellStart"/>
-      <w:r>
-        <w:rPr>
-          <w:rFonts w:ascii="Times New Roman" w:hAnsi="Times New Roman"/>
-          <w:lang w:val="uk-UA"/>
-        </w:rPr>
-        <w:t>Штурма</w:t>
-      </w:r>
-      <w:proofErr w:type="spellEnd"/>
-      <w:r>
-        <w:rPr>
-          <w:rFonts w:ascii="Times New Roman" w:hAnsi="Times New Roman"/>
-          <w:lang w:val="uk-UA"/>
-        </w:rPr>
-        <w:t>:</w:t>
+        <w:t>Система многочленів Штурма:</w:t>
       </w:r>
     </w:p>
     <w:p>
@@ -11392,14 +10120,7 @@
             <w:rFonts w:ascii="Cambria Math" w:hAnsi="Cambria Math"/>
             <w:lang w:val="en-US"/>
           </w:rPr>
-          <m:t>]</m:t>
-        </m:r>
-        <m:r>
-          <w:rPr>
-            <w:rFonts w:ascii="Cambria Math" w:hAnsi="Cambria Math"/>
-            <w:lang w:val="en-US"/>
-          </w:rPr>
-          <m:t xml:space="preserve"> мають-, і </m:t>
+          <m:t xml:space="preserve">] мають-, і </m:t>
         </m:r>
         <m:sSub>
           <m:sSubPr>
@@ -11435,14 +10156,7 @@
             <w:rFonts w:ascii="Cambria Math" w:hAnsi="Cambria Math"/>
             <w:lang w:val="uk-UA"/>
           </w:rPr>
-          <m:t xml:space="preserve"> знову+</m:t>
-        </m:r>
-        <m:r>
-          <w:rPr>
-            <w:rFonts w:ascii="Cambria Math" w:hAnsi="Cambria Math"/>
-            <w:lang w:val="uk-UA"/>
-          </w:rPr>
-          <m:t>або ж:</m:t>
+          <m:t xml:space="preserve"> знову+або ж:</m:t>
         </m:r>
       </m:oMath>
     </w:p>
@@ -11462,21 +10176,7 @@
               <w:rFonts w:ascii="Cambria Math" w:hAnsi="Cambria Math"/>
               <w:lang w:val="en-US"/>
             </w:rPr>
-            <m:t>+, +</m:t>
-          </m:r>
-          <m:r>
-            <w:rPr>
-              <w:rFonts w:ascii="Cambria Math" w:hAnsi="Cambria Math"/>
-              <w:lang w:val="en-US"/>
-            </w:rPr>
-            <m:t>, +</m:t>
-          </m:r>
-          <m:r>
-            <w:rPr>
-              <w:rFonts w:ascii="Cambria Math" w:hAnsi="Cambria Math"/>
-              <w:lang w:val="en-US"/>
-            </w:rPr>
-            <m:t>, -, -, +</m:t>
+            <m:t>+, +, +, -, -, +</m:t>
           </m:r>
         </m:oMath>
       </m:oMathPara>
@@ -11503,21 +10203,7 @@
             <w:rFonts w:ascii="Cambria Math" w:hAnsi="Cambria Math"/>
             <w:lang w:val="uk-UA"/>
           </w:rPr>
-          <m:t>x</m:t>
-        </m:r>
-        <m:r>
-          <w:rPr>
-            <w:rFonts w:ascii="Cambria Math" w:hAnsi="Cambria Math"/>
-            <w:lang w:val="uk-UA"/>
-          </w:rPr>
-          <m:t>=-</m:t>
-        </m:r>
-        <m:r>
-          <w:rPr>
-            <w:rFonts w:ascii="Cambria Math" w:hAnsi="Cambria Math"/>
-            <w:lang w:val="uk-UA"/>
-          </w:rPr>
-          <m:t>∞</m:t>
+          <m:t>x=-∞</m:t>
         </m:r>
       </m:oMath>
       <w:r>
@@ -11569,21 +10255,7 @@
             <w:rFonts w:ascii="Cambria Math" w:hAnsi="Cambria Math"/>
             <w:lang w:val="uk-UA"/>
           </w:rPr>
-          <m:t>м</m:t>
-        </m:r>
-        <m:r>
-          <w:rPr>
-            <w:rFonts w:ascii="Cambria Math" w:hAnsi="Cambria Math"/>
-            <w:lang w:val="uk-UA"/>
-          </w:rPr>
-          <m:t>ає -</m:t>
-        </m:r>
-        <m:r>
-          <w:rPr>
-            <w:rFonts w:ascii="Cambria Math" w:hAnsi="Cambria Math"/>
-            <w:lang w:val="uk-UA"/>
-          </w:rPr>
-          <m:t xml:space="preserve">, далі </m:t>
+          <m:t xml:space="preserve">має -, далі </m:t>
         </m:r>
         <m:sSub>
           <m:sSubPr>
@@ -11619,15 +10291,44 @@
             <w:rFonts w:ascii="Cambria Math" w:hAnsi="Cambria Math"/>
             <w:lang w:val="en-US"/>
           </w:rPr>
-          <m:t xml:space="preserve"> м</m:t>
+          <m:t xml:space="preserve"> має+,</m:t>
         </m:r>
-        <m:r>
-          <w:rPr>
-            <w:rFonts w:ascii="Cambria Math" w:hAnsi="Cambria Math"/>
-            <w:lang w:val="en-US"/>
-          </w:rPr>
-          <m:t>ає+</m:t>
-        </m:r>
+        <m:sSub>
+          <m:sSubPr>
+            <m:ctrlPr>
+              <w:rPr>
+                <w:rFonts w:ascii="Cambria Math" w:hAnsi="Cambria Math"/>
+                <w:i/>
+                <w:lang w:val="uk-UA"/>
+              </w:rPr>
+            </m:ctrlPr>
+          </m:sSubPr>
+          <m:e>
+            <m:r>
+              <w:rPr>
+                <w:rFonts w:ascii="Cambria Math" w:hAnsi="Cambria Math"/>
+                <w:lang w:val="en-US"/>
+              </w:rPr>
+              <m:t>[</m:t>
+            </m:r>
+            <m:r>
+              <w:rPr>
+                <w:rFonts w:ascii="Cambria Math" w:hAnsi="Cambria Math"/>
+                <w:lang w:val="uk-UA"/>
+              </w:rPr>
+              <m:t>f</m:t>
+            </m:r>
+          </m:e>
+          <m:sub>
+            <m:r>
+              <w:rPr>
+                <w:rFonts w:ascii="Cambria Math" w:hAnsi="Cambria Math"/>
+                <w:lang w:val="uk-UA"/>
+              </w:rPr>
+              <m:t>2</m:t>
+            </m:r>
+          </m:sub>
+        </m:sSub>
         <m:r>
           <w:rPr>
             <w:rFonts w:ascii="Cambria Math" w:hAnsi="Cambria Math"/>
@@ -11649,13 +10350,6 @@
             <m:r>
               <w:rPr>
                 <w:rFonts w:ascii="Cambria Math" w:hAnsi="Cambria Math"/>
-                <w:lang w:val="en-US"/>
-              </w:rPr>
-              <m:t>[</m:t>
-            </m:r>
-            <m:r>
-              <w:rPr>
-                <w:rFonts w:ascii="Cambria Math" w:hAnsi="Cambria Math"/>
                 <w:lang w:val="uk-UA"/>
               </w:rPr>
               <m:t>f</m:t>
@@ -11667,7 +10361,50 @@
                 <w:rFonts w:ascii="Cambria Math" w:hAnsi="Cambria Math"/>
                 <w:lang w:val="uk-UA"/>
               </w:rPr>
-              <m:t>2</m:t>
+              <m:t>3</m:t>
+            </m:r>
+          </m:sub>
+        </m:sSub>
+        <m:r>
+          <w:rPr>
+            <w:rFonts w:ascii="Cambria Math" w:hAnsi="Cambria Math"/>
+            <w:lang w:val="en-US"/>
+          </w:rPr>
+          <m:t xml:space="preserve">] мають -,  а </m:t>
+        </m:r>
+        <m:sSub>
+          <m:sSubPr>
+            <m:ctrlPr>
+              <w:rPr>
+                <w:rFonts w:ascii="Cambria Math" w:hAnsi="Cambria Math"/>
+                <w:i/>
+                <w:lang w:val="uk-UA"/>
+              </w:rPr>
+            </m:ctrlPr>
+          </m:sSubPr>
+          <m:e>
+            <m:r>
+              <w:rPr>
+                <w:rFonts w:ascii="Cambria Math" w:hAnsi="Cambria Math"/>
+                <w:lang w:val="en-US"/>
+              </w:rPr>
+              <m:t>[</m:t>
+            </m:r>
+            <m:r>
+              <w:rPr>
+                <w:rFonts w:ascii="Cambria Math" w:hAnsi="Cambria Math"/>
+                <w:lang w:val="uk-UA"/>
+              </w:rPr>
+              <m:t>f</m:t>
+            </m:r>
+          </m:e>
+          <m:sub>
+            <m:r>
+              <w:rPr>
+                <w:rFonts w:ascii="Cambria Math" w:hAnsi="Cambria Math"/>
+                <w:lang w:val="uk-UA"/>
+              </w:rPr>
+              <m:t>4</m:t>
             </m:r>
           </m:sub>
         </m:sSub>
@@ -11703,106 +10440,6 @@
                 <w:rFonts w:ascii="Cambria Math" w:hAnsi="Cambria Math"/>
                 <w:lang w:val="uk-UA"/>
               </w:rPr>
-              <m:t>3</m:t>
-            </m:r>
-          </m:sub>
-        </m:sSub>
-        <m:r>
-          <w:rPr>
-            <w:rFonts w:ascii="Cambria Math" w:hAnsi="Cambria Math"/>
-            <w:lang w:val="en-US"/>
-          </w:rPr>
-          <m:t>]</m:t>
-        </m:r>
-        <m:r>
-          <w:rPr>
-            <w:rFonts w:ascii="Cambria Math" w:hAnsi="Cambria Math"/>
-            <w:lang w:val="en-US"/>
-          </w:rPr>
-          <m:t xml:space="preserve"> мають -,</m:t>
-        </m:r>
-        <m:r>
-          <w:rPr>
-            <w:rFonts w:ascii="Cambria Math" w:hAnsi="Cambria Math"/>
-            <w:lang w:val="en-US"/>
-          </w:rPr>
-          <m:t xml:space="preserve">  </m:t>
-        </m:r>
-        <m:r>
-          <w:rPr>
-            <w:rFonts w:ascii="Cambria Math" w:hAnsi="Cambria Math"/>
-            <w:lang w:val="en-US"/>
-          </w:rPr>
-          <m:t xml:space="preserve">а </m:t>
-        </m:r>
-        <m:sSub>
-          <m:sSubPr>
-            <m:ctrlPr>
-              <w:rPr>
-                <w:rFonts w:ascii="Cambria Math" w:hAnsi="Cambria Math"/>
-                <w:i/>
-                <w:lang w:val="uk-UA"/>
-              </w:rPr>
-            </m:ctrlPr>
-          </m:sSubPr>
-          <m:e>
-            <m:r>
-              <w:rPr>
-                <w:rFonts w:ascii="Cambria Math" w:hAnsi="Cambria Math"/>
-                <w:lang w:val="en-US"/>
-              </w:rPr>
-              <m:t>[</m:t>
-            </m:r>
-            <m:r>
-              <w:rPr>
-                <w:rFonts w:ascii="Cambria Math" w:hAnsi="Cambria Math"/>
-                <w:lang w:val="uk-UA"/>
-              </w:rPr>
-              <m:t>f</m:t>
-            </m:r>
-          </m:e>
-          <m:sub>
-            <m:r>
-              <w:rPr>
-                <w:rFonts w:ascii="Cambria Math" w:hAnsi="Cambria Math"/>
-                <w:lang w:val="uk-UA"/>
-              </w:rPr>
-              <m:t>4</m:t>
-            </m:r>
-          </m:sub>
-        </m:sSub>
-        <m:r>
-          <w:rPr>
-            <w:rFonts w:ascii="Cambria Math" w:hAnsi="Cambria Math"/>
-            <w:lang w:val="en-US"/>
-          </w:rPr>
-          <m:t>,</m:t>
-        </m:r>
-        <m:sSub>
-          <m:sSubPr>
-            <m:ctrlPr>
-              <w:rPr>
-                <w:rFonts w:ascii="Cambria Math" w:hAnsi="Cambria Math"/>
-                <w:i/>
-                <w:lang w:val="uk-UA"/>
-              </w:rPr>
-            </m:ctrlPr>
-          </m:sSubPr>
-          <m:e>
-            <m:r>
-              <w:rPr>
-                <w:rFonts w:ascii="Cambria Math" w:hAnsi="Cambria Math"/>
-                <w:lang w:val="uk-UA"/>
-              </w:rPr>
-              <m:t>f</m:t>
-            </m:r>
-          </m:e>
-          <m:sub>
-            <m:r>
-              <w:rPr>
-                <w:rFonts w:ascii="Cambria Math" w:hAnsi="Cambria Math"/>
-                <w:lang w:val="uk-UA"/>
-              </w:rPr>
               <m:t>5</m:t>
             </m:r>
           </m:sub>
@@ -11819,14 +10456,7 @@
             <w:rFonts w:ascii="Cambria Math" w:hAnsi="Cambria Math"/>
             <w:lang w:val="uk-UA"/>
           </w:rPr>
-          <m:t xml:space="preserve"> знову+</m:t>
-        </m:r>
-        <m:r>
-          <w:rPr>
-            <w:rFonts w:ascii="Cambria Math" w:hAnsi="Cambria Math"/>
-            <w:lang w:val="uk-UA"/>
-          </w:rPr>
-          <m:t xml:space="preserve"> або ж</m:t>
+          <m:t xml:space="preserve"> знову+ або ж</m:t>
         </m:r>
       </m:oMath>
     </w:p>
@@ -11846,21 +10476,7 @@
               <w:rFonts w:ascii="Cambria Math" w:hAnsi="Cambria Math"/>
               <w:lang w:val="en-US"/>
             </w:rPr>
-            <m:t>-</m:t>
-          </m:r>
-          <m:r>
-            <w:rPr>
-              <w:rFonts w:ascii="Cambria Math" w:hAnsi="Cambria Math"/>
-              <w:lang w:val="en-US"/>
-            </w:rPr>
-            <m:t>, +, -, -, +</m:t>
-          </m:r>
-          <m:r>
-            <w:rPr>
-              <w:rFonts w:ascii="Cambria Math" w:hAnsi="Cambria Math"/>
-              <w:lang w:val="en-US"/>
-            </w:rPr>
-            <m:t>, +</m:t>
+            <m:t>-, +, -, -, +, +</m:t>
           </m:r>
         </m:oMath>
       </m:oMathPara>
@@ -11879,23 +10495,7 @@
           <w:rFonts w:ascii="Times New Roman" w:hAnsi="Times New Roman"/>
           <w:lang w:val="uk-UA"/>
         </w:rPr>
-        <w:t xml:space="preserve">Отже кількість дійсних коренів для Нашого многочлена </w:t>
-      </w:r>
-      <w:proofErr w:type="spellStart"/>
-      <w:r>
-        <w:rPr>
-          <w:rFonts w:ascii="Times New Roman" w:hAnsi="Times New Roman"/>
-          <w:lang w:val="uk-UA"/>
-        </w:rPr>
-        <w:t>Штурма</w:t>
-      </w:r>
-      <w:proofErr w:type="spellEnd"/>
-      <w:r>
-        <w:rPr>
-          <w:rFonts w:ascii="Times New Roman" w:hAnsi="Times New Roman"/>
-          <w:lang w:val="uk-UA"/>
-        </w:rPr>
-        <w:t xml:space="preserve"> :</w:t>
+        <w:t>Отже кількість дійсних коренів для Нашого многочлена Штурма :</w:t>
       </w:r>
     </w:p>
     <w:p>
@@ -11971,35 +10571,7 @@
         <w:rPr>
           <w:rFonts w:ascii="Times New Roman" w:hAnsi="Times New Roman"/>
         </w:rPr>
-        <w:t xml:space="preserve"> </w:t>
-      </w:r>
-      <w:proofErr w:type="spellStart"/>
-      <w:r>
-        <w:rPr>
-          <w:rFonts w:ascii="Times New Roman" w:hAnsi="Times New Roman"/>
-        </w:rPr>
-        <w:t>коренів</w:t>
-      </w:r>
-      <w:proofErr w:type="spellEnd"/>
-      <w:r>
-        <w:rPr>
-          <w:rFonts w:ascii="Times New Roman" w:hAnsi="Times New Roman"/>
-        </w:rPr>
-        <w:t xml:space="preserve"> </w:t>
-      </w:r>
-      <w:proofErr w:type="spellStart"/>
-      <w:r>
-        <w:rPr>
-          <w:rFonts w:ascii="Times New Roman" w:hAnsi="Times New Roman"/>
-        </w:rPr>
-        <w:t>дорівнює</w:t>
-      </w:r>
-      <w:proofErr w:type="spellEnd"/>
-      <w:r>
-        <w:rPr>
-          <w:rFonts w:ascii="Times New Roman" w:hAnsi="Times New Roman"/>
-        </w:rPr>
-        <w:t xml:space="preserve"> </w:t>
+        <w:t xml:space="preserve"> коренів дорівнює </w:t>
       </w:r>
       <w:r>
         <w:rPr>
@@ -12012,86 +10584,8 @@
         <w:rPr>
           <w:rFonts w:ascii="Times New Roman" w:hAnsi="Times New Roman"/>
         </w:rPr>
-        <w:t xml:space="preserve"> </w:t>
-      </w:r>
-      <w:proofErr w:type="spellStart"/>
-      <w:r>
-        <w:rPr>
-          <w:rFonts w:ascii="Times New Roman" w:hAnsi="Times New Roman"/>
-        </w:rPr>
-        <w:t>або</w:t>
-      </w:r>
-      <w:proofErr w:type="spellEnd"/>
-      <w:r>
-        <w:rPr>
-          <w:rFonts w:ascii="Times New Roman" w:hAnsi="Times New Roman"/>
-        </w:rPr>
-        <w:t xml:space="preserve"> </w:t>
-      </w:r>
-      <w:proofErr w:type="spellStart"/>
-      <w:r>
-        <w:rPr>
-          <w:rFonts w:ascii="Times New Roman" w:hAnsi="Times New Roman"/>
-        </w:rPr>
-        <w:t>менше</w:t>
-      </w:r>
-      <w:proofErr w:type="spellEnd"/>
-      <w:r>
-        <w:rPr>
-          <w:rFonts w:ascii="Times New Roman" w:hAnsi="Times New Roman"/>
-        </w:rPr>
-        <w:t xml:space="preserve"> на парне число, </w:t>
-      </w:r>
-      <w:proofErr w:type="spellStart"/>
-      <w:r>
-        <w:rPr>
-          <w:rFonts w:ascii="Times New Roman" w:hAnsi="Times New Roman"/>
-        </w:rPr>
-        <w:t>тобто</w:t>
-      </w:r>
-      <w:proofErr w:type="spellEnd"/>
-      <w:r>
-        <w:rPr>
-          <w:rFonts w:ascii="Times New Roman" w:hAnsi="Times New Roman"/>
-        </w:rPr>
-        <w:t xml:space="preserve"> </w:t>
-      </w:r>
-      <w:proofErr w:type="spellStart"/>
-      <w:r>
-        <w:rPr>
-          <w:rFonts w:ascii="Times New Roman" w:hAnsi="Times New Roman"/>
-        </w:rPr>
-        <w:t>їх</w:t>
-      </w:r>
-      <w:proofErr w:type="spellEnd"/>
-      <w:r>
-        <w:rPr>
-          <w:rFonts w:ascii="Times New Roman" w:hAnsi="Times New Roman"/>
-        </w:rPr>
-        <w:t xml:space="preserve"> </w:t>
-      </w:r>
-      <w:proofErr w:type="spellStart"/>
-      <w:r>
-        <w:rPr>
-          <w:rFonts w:ascii="Times New Roman" w:hAnsi="Times New Roman"/>
-        </w:rPr>
-        <w:t>взагалі</w:t>
-      </w:r>
-      <w:proofErr w:type="spellEnd"/>
-      <w:r>
-        <w:rPr>
-          <w:rFonts w:ascii="Times New Roman" w:hAnsi="Times New Roman"/>
-        </w:rPr>
-        <w:t xml:space="preserve"> </w:t>
-      </w:r>
-      <w:proofErr w:type="spellStart"/>
-      <w:r>
-        <w:rPr>
-          <w:rFonts w:ascii="Times New Roman" w:hAnsi="Times New Roman"/>
-        </w:rPr>
-        <w:t>немає</w:t>
-      </w:r>
-      <w:proofErr w:type="spellEnd"/>
+        <w:t xml:space="preserve"> або менше на парне число, тобто їх взагалі немає</w:t>
+      </w:r>
       <w:r>
         <w:rPr>
           <w:rFonts w:ascii="Times New Roman" w:hAnsi="Times New Roman"/>
@@ -12104,23 +10598,7 @@
           <w:rFonts w:ascii="Times New Roman" w:hAnsi="Times New Roman"/>
           <w:lang w:val="uk-UA"/>
         </w:rPr>
-        <w:t xml:space="preserve">, отже він лежить у </w:t>
-      </w:r>
-      <w:proofErr w:type="spellStart"/>
-      <w:r>
-        <w:rPr>
-          <w:rFonts w:ascii="Times New Roman" w:hAnsi="Times New Roman"/>
-          <w:lang w:val="uk-UA"/>
-        </w:rPr>
-        <w:t>промІжку</w:t>
-      </w:r>
-      <w:proofErr w:type="spellEnd"/>
-      <w:r>
-        <w:rPr>
-          <w:rFonts w:ascii="Times New Roman" w:hAnsi="Times New Roman"/>
-          <w:lang w:val="uk-UA"/>
-        </w:rPr>
-        <w:t xml:space="preserve"> </w:t>
+        <w:t xml:space="preserve">, отже він лежить у промІжку </w:t>
       </w:r>
     </w:p>
     <w:p>
@@ -12278,14 +10756,7 @@
               <w:rFonts w:ascii="Cambria Math" w:hAnsi="Cambria Math"/>
               <w:lang w:val="en-US"/>
             </w:rPr>
-            <m:t>=-0.232</m:t>
-          </m:r>
-          <m:r>
-            <w:rPr>
-              <w:rFonts w:ascii="Cambria Math" w:hAnsi="Cambria Math"/>
-              <w:lang w:val="en-US"/>
-            </w:rPr>
-            <m:t>=</m:t>
+            <m:t>=-0.232=</m:t>
           </m:r>
         </m:oMath>
       </m:oMathPara>
@@ -12427,28 +10898,7 @@
             <w:rFonts w:ascii="Cambria Math" w:hAnsi="Cambria Math"/>
             <w:lang w:val="uk-UA"/>
           </w:rPr>
-          <m:t>x</m:t>
-        </m:r>
-        <m:r>
-          <w:rPr>
-            <w:rFonts w:ascii="Cambria Math" w:hAnsi="Cambria Math"/>
-            <w:lang w:val="uk-UA"/>
-          </w:rPr>
-          <m:t>=</m:t>
-        </m:r>
-        <m:r>
-          <w:rPr>
-            <w:rFonts w:ascii="Cambria Math" w:hAnsi="Cambria Math"/>
-            <w:lang w:val="uk-UA"/>
-          </w:rPr>
-          <m:t>-1.</m:t>
-        </m:r>
-        <m:r>
-          <w:rPr>
-            <w:rFonts w:ascii="Cambria Math" w:hAnsi="Cambria Math"/>
-            <w:lang w:val="uk-UA"/>
-          </w:rPr>
-          <m:t>3</m:t>
+          <m:t>x=-1.3</m:t>
         </m:r>
       </m:oMath>
       <w:r>
@@ -12565,14 +11015,7 @@
             <w:rFonts w:ascii="Cambria Math" w:hAnsi="Cambria Math"/>
             <w:lang w:val="en-US"/>
           </w:rPr>
-          <m:t xml:space="preserve"> має-,</m:t>
-        </m:r>
-        <m:r>
-          <w:rPr>
-            <w:rFonts w:ascii="Cambria Math" w:hAnsi="Cambria Math"/>
-            <w:lang w:val="en-US"/>
-          </w:rPr>
-          <m:t xml:space="preserve"> а </m:t>
+          <m:t xml:space="preserve"> має-, а </m:t>
         </m:r>
         <m:sSub>
           <m:sSubPr>
@@ -12651,14 +11094,7 @@
             <w:rFonts w:ascii="Cambria Math" w:hAnsi="Cambria Math"/>
             <w:lang w:val="en-US"/>
           </w:rPr>
-          <m:t>]</m:t>
-        </m:r>
-        <m:r>
-          <w:rPr>
-            <w:rFonts w:ascii="Cambria Math" w:hAnsi="Cambria Math"/>
-            <w:lang w:val="en-US"/>
-          </w:rPr>
-          <m:t xml:space="preserve"> </m:t>
+          <m:t xml:space="preserve">] </m:t>
         </m:r>
         <m:r>
           <w:rPr>
@@ -12699,42 +11135,7 @@
               <w:rFonts w:ascii="Cambria Math" w:hAnsi="Cambria Math"/>
               <w:lang w:val="en-US"/>
             </w:rPr>
-            <m:t>-</m:t>
-          </m:r>
-          <m:r>
-            <w:rPr>
-              <w:rFonts w:ascii="Cambria Math" w:hAnsi="Cambria Math"/>
-              <w:lang w:val="en-US"/>
-            </w:rPr>
-            <m:t>,+</m:t>
-          </m:r>
-          <m:r>
-            <w:rPr>
-              <w:rFonts w:ascii="Cambria Math" w:hAnsi="Cambria Math"/>
-              <w:lang w:val="en-US"/>
-            </w:rPr>
-            <m:t>,</m:t>
-          </m:r>
-          <m:r>
-            <w:rPr>
-              <w:rFonts w:ascii="Cambria Math" w:hAnsi="Cambria Math"/>
-              <w:lang w:val="en-US"/>
-            </w:rPr>
-            <m:t>-</m:t>
-          </m:r>
-          <m:r>
-            <w:rPr>
-              <w:rFonts w:ascii="Cambria Math" w:hAnsi="Cambria Math"/>
-              <w:lang w:val="en-US"/>
-            </w:rPr>
-            <m:t>,+,+</m:t>
-          </m:r>
-          <m:r>
-            <w:rPr>
-              <w:rFonts w:ascii="Cambria Math" w:hAnsi="Cambria Math"/>
-              <w:lang w:val="en-US"/>
-            </w:rPr>
-            <m:t>,+</m:t>
+            <m:t>-,+,-,+,+,+</m:t>
           </m:r>
         </m:oMath>
       </m:oMathPara>
@@ -12804,14 +11205,7 @@
               <w:rFonts w:ascii="Cambria Math" w:hAnsi="Cambria Math"/>
               <w:lang w:val="en-US"/>
             </w:rPr>
-            <m:t>=</m:t>
-          </m:r>
-          <m:r>
-            <w:rPr>
-              <w:rFonts w:ascii="Cambria Math" w:hAnsi="Cambria Math"/>
-              <w:lang w:val="en-US"/>
-            </w:rPr>
-            <m:t>3</m:t>
+            <m:t>=3</m:t>
           </m:r>
         </m:oMath>
       </m:oMathPara>
@@ -12838,14 +11232,7 @@
             <w:rFonts w:ascii="Cambria Math" w:hAnsi="Cambria Math"/>
             <w:lang w:val="uk-UA"/>
           </w:rPr>
-          <m:t>x=-</m:t>
-        </m:r>
-        <m:r>
-          <w:rPr>
-            <w:rFonts w:ascii="Cambria Math" w:hAnsi="Cambria Math"/>
-            <w:lang w:val="uk-UA"/>
-          </w:rPr>
-          <m:t>1</m:t>
+          <m:t>x=-1</m:t>
         </m:r>
       </m:oMath>
       <w:r>
@@ -13082,35 +11469,7 @@
               <w:rFonts w:ascii="Cambria Math" w:hAnsi="Cambria Math"/>
               <w:lang w:val="en-US"/>
             </w:rPr>
-            <m:t>-</m:t>
-          </m:r>
-          <m:r>
-            <w:rPr>
-              <w:rFonts w:ascii="Cambria Math" w:hAnsi="Cambria Math"/>
-              <w:lang w:val="en-US"/>
-            </w:rPr>
-            <m:t>,+</m:t>
-          </m:r>
-          <m:r>
-            <w:rPr>
-              <w:rFonts w:ascii="Cambria Math" w:hAnsi="Cambria Math"/>
-              <w:lang w:val="en-US"/>
-            </w:rPr>
-            <m:t>,-</m:t>
-          </m:r>
-          <m:r>
-            <w:rPr>
-              <w:rFonts w:ascii="Cambria Math" w:hAnsi="Cambria Math"/>
-              <w:lang w:val="en-US"/>
-            </w:rPr>
-            <m:t>,+,+</m:t>
-          </m:r>
-          <m:r>
-            <w:rPr>
-              <w:rFonts w:ascii="Cambria Math" w:hAnsi="Cambria Math"/>
-              <w:lang w:val="en-US"/>
-            </w:rPr>
-            <m:t>,+</m:t>
+            <m:t>-,+,-,+,+,+</m:t>
           </m:r>
         </m:oMath>
       </m:oMathPara>
@@ -13180,14 +11539,7 @@
               <w:rFonts w:ascii="Cambria Math" w:hAnsi="Cambria Math"/>
               <w:lang w:val="en-US"/>
             </w:rPr>
-            <m:t>=</m:t>
-          </m:r>
-          <m:r>
-            <w:rPr>
-              <w:rFonts w:ascii="Cambria Math" w:hAnsi="Cambria Math"/>
-              <w:lang w:val="en-US"/>
-            </w:rPr>
-            <m:t>3</m:t>
+            <m:t>=3</m:t>
           </m:r>
         </m:oMath>
       </m:oMathPara>
@@ -13214,14 +11566,7 @@
             <w:rFonts w:ascii="Cambria Math" w:hAnsi="Cambria Math"/>
             <w:lang w:val="uk-UA"/>
           </w:rPr>
-          <m:t>x=-</m:t>
-        </m:r>
-        <m:r>
-          <w:rPr>
-            <w:rFonts w:ascii="Cambria Math" w:hAnsi="Cambria Math"/>
-            <w:lang w:val="uk-UA"/>
-          </w:rPr>
-          <m:t>0.7</m:t>
+          <m:t>x=-0.7</m:t>
         </m:r>
       </m:oMath>
       <w:r>
@@ -13248,8 +11593,37 @@
                 <w:rFonts w:ascii="Cambria Math" w:hAnsi="Cambria Math"/>
                 <w:lang w:val="uk-UA"/>
               </w:rPr>
-              <m:t>[</m:t>
+              <m:t>[f</m:t>
             </m:r>
+          </m:e>
+          <m:sub>
+            <m:r>
+              <w:rPr>
+                <w:rFonts w:ascii="Cambria Math" w:hAnsi="Cambria Math"/>
+                <w:lang w:val="uk-UA"/>
+              </w:rPr>
+              <m:t>0</m:t>
+            </m:r>
+          </m:sub>
+        </m:sSub>
+        <m:r>
+          <w:rPr>
+            <w:rFonts w:ascii="Cambria Math" w:hAnsi="Cambria Math"/>
+            <w:lang w:val="en-US"/>
+          </w:rPr>
+          <m:t>,</m:t>
+        </m:r>
+        <m:sSub>
+          <m:sSubPr>
+            <m:ctrlPr>
+              <w:rPr>
+                <w:rFonts w:ascii="Cambria Math" w:hAnsi="Cambria Math"/>
+                <w:i/>
+                <w:lang w:val="uk-UA"/>
+              </w:rPr>
+            </m:ctrlPr>
+          </m:sSubPr>
+          <m:e>
             <m:r>
               <w:rPr>
                 <w:rFonts w:ascii="Cambria Math" w:hAnsi="Cambria Math"/>
@@ -13264,42 +11638,6 @@
                 <w:rFonts w:ascii="Cambria Math" w:hAnsi="Cambria Math"/>
                 <w:lang w:val="uk-UA"/>
               </w:rPr>
-              <m:t>0</m:t>
-            </m:r>
-          </m:sub>
-        </m:sSub>
-        <m:r>
-          <w:rPr>
-            <w:rFonts w:ascii="Cambria Math" w:hAnsi="Cambria Math"/>
-            <w:lang w:val="en-US"/>
-          </w:rPr>
-          <m:t>,</m:t>
-        </m:r>
-        <m:sSub>
-          <m:sSubPr>
-            <m:ctrlPr>
-              <w:rPr>
-                <w:rFonts w:ascii="Cambria Math" w:hAnsi="Cambria Math"/>
-                <w:i/>
-                <w:lang w:val="uk-UA"/>
-              </w:rPr>
-            </m:ctrlPr>
-          </m:sSubPr>
-          <m:e>
-            <m:r>
-              <w:rPr>
-                <w:rFonts w:ascii="Cambria Math" w:hAnsi="Cambria Math"/>
-                <w:lang w:val="uk-UA"/>
-              </w:rPr>
-              <m:t>f</m:t>
-            </m:r>
-          </m:e>
-          <m:sub>
-            <m:r>
-              <w:rPr>
-                <w:rFonts w:ascii="Cambria Math" w:hAnsi="Cambria Math"/>
-                <w:lang w:val="uk-UA"/>
-              </w:rPr>
               <m:t>1</m:t>
             </m:r>
           </m:sub>
@@ -13309,21 +11647,7 @@
             <w:rFonts w:ascii="Cambria Math" w:hAnsi="Cambria Math"/>
             <w:lang w:val="en-US"/>
           </w:rPr>
-          <m:t>]</m:t>
-        </m:r>
-        <m:r>
-          <w:rPr>
-            <w:rFonts w:ascii="Cambria Math" w:hAnsi="Cambria Math"/>
-            <w:lang w:val="en-US"/>
-          </w:rPr>
-          <m:t xml:space="preserve"> м</m:t>
-        </m:r>
-        <m:r>
-          <w:rPr>
-            <w:rFonts w:ascii="Cambria Math" w:hAnsi="Cambria Math"/>
-            <w:lang w:val="en-US"/>
-          </w:rPr>
-          <m:t>а</m:t>
+          <m:t>] ма</m:t>
         </m:r>
         <m:r>
           <w:rPr>
@@ -13493,42 +11817,7 @@
               <w:rFonts w:ascii="Cambria Math" w:hAnsi="Cambria Math"/>
               <w:lang w:val="uk-UA"/>
             </w:rPr>
-            <m:t>+</m:t>
-          </m:r>
-          <m:r>
-            <w:rPr>
-              <w:rFonts w:ascii="Cambria Math" w:hAnsi="Cambria Math"/>
-              <w:lang w:val="uk-UA"/>
-            </w:rPr>
-            <m:t>,+</m:t>
-          </m:r>
-          <m:r>
-            <w:rPr>
-              <w:rFonts w:ascii="Cambria Math" w:hAnsi="Cambria Math"/>
-              <w:lang w:val="uk-UA"/>
-            </w:rPr>
-            <m:t>,-</m:t>
-          </m:r>
-          <m:r>
-            <w:rPr>
-              <w:rFonts w:ascii="Cambria Math" w:hAnsi="Cambria Math"/>
-              <w:lang w:val="uk-UA"/>
-            </w:rPr>
-            <m:t>,+,</m:t>
-          </m:r>
-          <m:r>
-            <w:rPr>
-              <w:rFonts w:ascii="Cambria Math" w:hAnsi="Cambria Math"/>
-              <w:lang w:val="uk-UA"/>
-            </w:rPr>
-            <m:t>+</m:t>
-          </m:r>
-          <m:r>
-            <w:rPr>
-              <w:rFonts w:ascii="Cambria Math" w:hAnsi="Cambria Math"/>
-              <w:lang w:val="uk-UA"/>
-            </w:rPr>
-            <m:t>,+</m:t>
+            <m:t>+,+,-,+,+,+</m:t>
           </m:r>
         </m:oMath>
       </m:oMathPara>
@@ -13652,14 +11941,7 @@
             <w:rFonts w:ascii="Cambria Math" w:hAnsi="Cambria Math"/>
             <w:lang w:val="uk-UA"/>
           </w:rPr>
-          <m:t>x=-</m:t>
-        </m:r>
-        <m:r>
-          <w:rPr>
-            <w:rFonts w:ascii="Cambria Math" w:hAnsi="Cambria Math"/>
-            <w:lang w:val="uk-UA"/>
-          </w:rPr>
-          <m:t>0.9</m:t>
+          <m:t>x=-0.9</m:t>
         </m:r>
       </m:oMath>
       <w:r>
@@ -13993,14 +12275,7 @@
             <w:rFonts w:ascii="Cambria Math" w:hAnsi="Cambria Math"/>
             <w:lang w:val="uk-UA"/>
           </w:rPr>
-          <m:t>x=-0.</m:t>
-        </m:r>
-        <m:r>
-          <w:rPr>
-            <w:rFonts w:ascii="Cambria Math" w:hAnsi="Cambria Math"/>
-            <w:lang w:val="uk-UA"/>
-          </w:rPr>
-          <m:t>8</m:t>
+          <m:t>x=-0.8</m:t>
         </m:r>
       </m:oMath>
       <w:r>
@@ -14217,14 +12492,7 @@
             <w:rFonts w:ascii="Cambria Math" w:hAnsi="Cambria Math"/>
             <w:lang w:val="uk-UA"/>
           </w:rPr>
-          <m:t>або ж</m:t>
-        </m:r>
-        <m:r>
-          <w:rPr>
-            <w:rFonts w:ascii="Cambria Math" w:hAnsi="Cambria Math"/>
-            <w:lang w:val="uk-UA"/>
-          </w:rPr>
-          <m:t>:</m:t>
+          <m:t>або ж:</m:t>
         </m:r>
       </m:oMath>
     </w:p>
@@ -14244,14 +12512,7 @@
               <w:rFonts w:ascii="Cambria Math" w:hAnsi="Cambria Math"/>
               <w:lang w:val="en-US"/>
             </w:rPr>
-            <m:t>-</m:t>
-          </m:r>
-          <m:r>
-            <w:rPr>
-              <w:rFonts w:ascii="Cambria Math" w:hAnsi="Cambria Math"/>
-              <w:lang w:val="en-US"/>
-            </w:rPr>
-            <m:t>,+,-,+,+,+</m:t>
+            <m:t>-,+,-,+,+,+</m:t>
           </m:r>
         </m:oMath>
       </m:oMathPara>
@@ -14321,14 +12582,7 @@
               <w:rFonts w:ascii="Cambria Math" w:hAnsi="Cambria Math"/>
               <w:lang w:val="en-US"/>
             </w:rPr>
-            <m:t>=</m:t>
-          </m:r>
-          <m:r>
-            <w:rPr>
-              <w:rFonts w:ascii="Cambria Math" w:hAnsi="Cambria Math"/>
-              <w:lang w:val="en-US"/>
-            </w:rPr>
-            <m:t>3</m:t>
+            <m:t>=3</m:t>
           </m:r>
         </m:oMath>
       </m:oMathPara>
@@ -14355,14 +12609,7 @@
             <w:rFonts w:ascii="Cambria Math" w:hAnsi="Cambria Math"/>
             <w:lang w:val="uk-UA"/>
           </w:rPr>
-          <m:t>x=-0.</m:t>
-        </m:r>
-        <m:r>
-          <w:rPr>
-            <w:rFonts w:ascii="Cambria Math" w:hAnsi="Cambria Math"/>
-            <w:lang w:val="uk-UA"/>
-          </w:rPr>
-          <m:t>7</m:t>
+          <m:t>x=-0.7</m:t>
         </m:r>
       </m:oMath>
       <w:r>
@@ -14593,14 +12840,7 @@
             <w:rFonts w:ascii="Cambria Math" w:hAnsi="Cambria Math"/>
             <w:lang w:val="uk-UA"/>
           </w:rPr>
-          <m:t>або ж</m:t>
-        </m:r>
-        <m:r>
-          <w:rPr>
-            <w:rFonts w:ascii="Cambria Math" w:hAnsi="Cambria Math"/>
-            <w:lang w:val="uk-UA"/>
-          </w:rPr>
-          <m:t>:</m:t>
+          <m:t>або ж:</m:t>
         </m:r>
       </m:oMath>
     </w:p>
@@ -14620,14 +12860,7 @@
               <w:rFonts w:ascii="Cambria Math" w:hAnsi="Cambria Math"/>
               <w:lang w:val="en-US"/>
             </w:rPr>
-            <m:t>+</m:t>
-          </m:r>
-          <m:r>
-            <w:rPr>
-              <w:rFonts w:ascii="Cambria Math" w:hAnsi="Cambria Math"/>
-              <w:lang w:val="en-US"/>
-            </w:rPr>
-            <m:t>,+,-,+,+,+</m:t>
+            <m:t>+,+,-,+,+,+</m:t>
           </m:r>
         </m:oMath>
       </m:oMathPara>
@@ -14697,14 +12930,7 @@
               <w:rFonts w:ascii="Cambria Math" w:hAnsi="Cambria Math"/>
               <w:lang w:val="en-US"/>
             </w:rPr>
-            <m:t>=</m:t>
-          </m:r>
-          <m:r>
-            <w:rPr>
-              <w:rFonts w:ascii="Cambria Math" w:hAnsi="Cambria Math"/>
-              <w:lang w:val="en-US"/>
-            </w:rPr>
-            <m:t>2</m:t>
+            <m:t>=2</m:t>
           </m:r>
         </m:oMath>
       </m:oMathPara>
@@ -14723,21 +12949,7 @@
           <w:rFonts w:ascii="Times New Roman" w:hAnsi="Times New Roman"/>
           <w:lang w:val="uk-UA"/>
         </w:rPr>
-        <w:t xml:space="preserve">Отже </w:t>
-      </w:r>
-      <w:r>
-        <w:rPr>
-          <w:rFonts w:ascii="Times New Roman" w:hAnsi="Times New Roman"/>
-          <w:lang w:val="uk-UA"/>
-        </w:rPr>
-        <w:t>корінь лежить між -0.8</w:t>
-      </w:r>
-      <w:r>
-        <w:rPr>
-          <w:rFonts w:ascii="Times New Roman" w:hAnsi="Times New Roman"/>
-          <w:lang w:val="uk-UA"/>
-        </w:rPr>
-        <w:t xml:space="preserve"> та -0.7.</w:t>
+        <w:t>Отже корінь лежить між -0.8 та -0.7.</w:t>
       </w:r>
     </w:p>
     <w:p>
@@ -14823,35 +13035,19 @@
           <w:lang w:val="uk-UA"/>
         </w:rPr>
         <w:lastRenderedPageBreak/>
-        <w:t xml:space="preserve">3 </w:t>
-      </w:r>
-      <w:proofErr w:type="spellStart"/>
-      <w:r>
-        <w:rPr>
-          <w:lang w:val="uk-UA"/>
-        </w:rPr>
-        <w:t>Розв</w:t>
-      </w:r>
-      <w:proofErr w:type="spellEnd"/>
+        <w:t>3 Розв</w:t>
+      </w:r>
       <w:r>
         <w:rPr>
           <w:lang w:val="en-US"/>
         </w:rPr>
         <w:t>’</w:t>
       </w:r>
-      <w:proofErr w:type="spellStart"/>
-      <w:r>
-        <w:rPr>
-          <w:lang w:val="uk-UA"/>
-        </w:rPr>
-        <w:t>язок</w:t>
-      </w:r>
-      <w:proofErr w:type="spellEnd"/>
-      <w:r>
-        <w:rPr>
-          <w:lang w:val="uk-UA"/>
-        </w:rPr>
-        <w:t xml:space="preserve"> у </w:t>
+      <w:r>
+        <w:rPr>
+          <w:lang w:val="uk-UA"/>
+        </w:rPr>
+        <w:t xml:space="preserve">язок у </w:t>
       </w:r>
       <w:r>
         <w:rPr>
@@ -14873,38 +13069,20 @@
           <w:rFonts w:ascii="Times New Roman" w:hAnsi="Times New Roman"/>
           <w:lang w:val="uk-UA"/>
         </w:rPr>
-        <w:t xml:space="preserve">Нижче наведено </w:t>
-      </w:r>
-      <w:proofErr w:type="spellStart"/>
-      <w:r>
-        <w:rPr>
-          <w:rFonts w:ascii="Times New Roman" w:hAnsi="Times New Roman"/>
-          <w:lang w:val="uk-UA"/>
-        </w:rPr>
-        <w:t>розв</w:t>
-      </w:r>
-      <w:proofErr w:type="spellEnd"/>
+        <w:t>Нижче наведено розв</w:t>
+      </w:r>
       <w:r>
         <w:rPr>
           <w:rFonts w:ascii="Times New Roman" w:hAnsi="Times New Roman"/>
         </w:rPr>
         <w:t>’</w:t>
       </w:r>
-      <w:proofErr w:type="spellStart"/>
-      <w:r>
-        <w:rPr>
-          <w:rFonts w:ascii="Times New Roman" w:hAnsi="Times New Roman"/>
-          <w:lang w:val="uk-UA"/>
-        </w:rPr>
-        <w:t>язок</w:t>
-      </w:r>
-      <w:proofErr w:type="spellEnd"/>
-      <w:r>
-        <w:rPr>
-          <w:rFonts w:ascii="Times New Roman" w:hAnsi="Times New Roman"/>
-          <w:lang w:val="uk-UA"/>
-        </w:rPr>
-        <w:t xml:space="preserve"> системи у </w:t>
+      <w:r>
+        <w:rPr>
+          <w:rFonts w:ascii="Times New Roman" w:hAnsi="Times New Roman"/>
+          <w:lang w:val="uk-UA"/>
+        </w:rPr>
+        <w:t xml:space="preserve">язок системи у </w:t>
       </w:r>
       <w:r>
         <w:rPr>
@@ -14952,7 +13130,7 @@
         </w:rPr>
         <w:br w:type="page"/>
       </w:r>
-      <w:bookmarkStart w:id="4" w:name="_Toc69189902"/>
+      <w:bookmarkStart w:id="5" w:name="_Toc69189902"/>
       <w:r>
         <w:rPr>
           <w:lang w:val="en-US"/>
@@ -14972,7 +13150,7 @@
         </w:rPr>
         <w:t>Лістинг програми</w:t>
       </w:r>
-      <w:bookmarkEnd w:id="4"/>
+      <w:bookmarkEnd w:id="5"/>
     </w:p>
     <w:p>
       <w:pPr>
@@ -14984,7 +13162,7 @@
           <w:lang w:val="en-US"/>
         </w:rPr>
       </w:pPr>
-      <w:bookmarkStart w:id="5" w:name="_Toc128057216"/>
+      <w:bookmarkStart w:id="6" w:name="_Toc128057216"/>
       <w:r>
         <w:rPr>
           <w:rFonts w:ascii="Times New Roman" w:hAnsi="Times New Roman"/>
@@ -15003,8 +13181,6 @@
         </w:rPr>
         <w:t>6</w:t>
       </w:r>
-      <w:bookmarkStart w:id="6" w:name="_GoBack"/>
-      <w:bookmarkEnd w:id="6"/>
       <w:r>
         <w:rPr>
           <w:rFonts w:ascii="Times New Roman" w:hAnsi="Times New Roman"/>
@@ -15014,7 +13190,7 @@
         </w:rPr>
         <w:t>.</w:t>
       </w:r>
-      <w:bookmarkEnd w:id="5"/>
+      <w:bookmarkEnd w:id="6"/>
       <w:r>
         <w:rPr>
           <w:rFonts w:ascii="Times New Roman" w:hAnsi="Times New Roman"/>
@@ -15058,71 +13234,20 @@
           <w:sz w:val="20"/>
           <w:szCs w:val="20"/>
         </w:rPr>
-        <w:t xml:space="preserve"># </w:t>
-      </w:r>
-      <w:proofErr w:type="spellStart"/>
-      <w:r>
+        <w:t># region Starting Values</w:t>
+      </w:r>
+    </w:p>
+    <w:p>
+      <w:pPr>
+        <w:shd w:val="clear" w:color="auto" w:fill="FFFFFF"/>
+        <w:ind w:firstLine="0"/>
+        <w:jc w:val="left"/>
         <w:rPr>
           <w:rFonts w:ascii="Cambria" w:hAnsi="Cambria"/>
           <w:color w:val="000000"/>
           <w:sz w:val="20"/>
           <w:szCs w:val="20"/>
         </w:rPr>
-        <w:t>region</w:t>
-      </w:r>
-      <w:proofErr w:type="spellEnd"/>
-      <w:r>
-        <w:rPr>
-          <w:rFonts w:ascii="Cambria" w:hAnsi="Cambria"/>
-          <w:color w:val="000000"/>
-          <w:sz w:val="20"/>
-          <w:szCs w:val="20"/>
-        </w:rPr>
-        <w:t xml:space="preserve"> </w:t>
-      </w:r>
-      <w:proofErr w:type="spellStart"/>
-      <w:r>
-        <w:rPr>
-          <w:rFonts w:ascii="Cambria" w:hAnsi="Cambria"/>
-          <w:color w:val="000000"/>
-          <w:sz w:val="20"/>
-          <w:szCs w:val="20"/>
-        </w:rPr>
-        <w:t>Starting</w:t>
-      </w:r>
-      <w:proofErr w:type="spellEnd"/>
-      <w:r>
-        <w:rPr>
-          <w:rFonts w:ascii="Cambria" w:hAnsi="Cambria"/>
-          <w:color w:val="000000"/>
-          <w:sz w:val="20"/>
-          <w:szCs w:val="20"/>
-        </w:rPr>
-        <w:t xml:space="preserve"> </w:t>
-      </w:r>
-      <w:proofErr w:type="spellStart"/>
-      <w:r>
-        <w:rPr>
-          <w:rFonts w:ascii="Cambria" w:hAnsi="Cambria"/>
-          <w:color w:val="000000"/>
-          <w:sz w:val="20"/>
-          <w:szCs w:val="20"/>
-        </w:rPr>
-        <w:t>Values</w:t>
-      </w:r>
-      <w:proofErr w:type="spellEnd"/>
-    </w:p>
-    <w:p>
-      <w:pPr>
-        <w:shd w:val="clear" w:color="auto" w:fill="FFFFFF"/>
-        <w:ind w:firstLine="0"/>
-        <w:jc w:val="left"/>
-        <w:rPr>
-          <w:rFonts w:ascii="Cambria" w:hAnsi="Cambria"/>
-          <w:color w:val="000000"/>
-          <w:sz w:val="20"/>
-          <w:szCs w:val="20"/>
-        </w:rPr>
       </w:pPr>
     </w:p>
     <w:p>
@@ -15174,33 +13299,8 @@
           <w:rFonts w:ascii="Times New Roman" w:hAnsi="Times New Roman"/>
           <w:lang w:val="uk-UA"/>
         </w:rPr>
-        <w:t xml:space="preserve">, визначати </w:t>
-      </w:r>
-      <w:proofErr w:type="spellStart"/>
-      <w:r>
-        <w:rPr>
-          <w:rFonts w:ascii="Times New Roman" w:hAnsi="Times New Roman"/>
-          <w:lang w:val="uk-UA"/>
-        </w:rPr>
-        <w:t>сплайн</w:t>
-      </w:r>
-      <w:proofErr w:type="spellEnd"/>
-      <w:r>
-        <w:rPr>
-          <w:rFonts w:ascii="Times New Roman" w:hAnsi="Times New Roman"/>
-          <w:lang w:val="uk-UA"/>
-        </w:rPr>
-        <w:t xml:space="preserve"> коефіцієнти. Покращив навички роботи з графіками у </w:t>
-      </w:r>
-      <w:proofErr w:type="spellStart"/>
-      <w:r>
-        <w:rPr>
-          <w:rFonts w:ascii="Times New Roman" w:hAnsi="Times New Roman"/>
-          <w:lang w:val="uk-UA"/>
-        </w:rPr>
-        <w:t>маткад</w:t>
-      </w:r>
-      <w:proofErr w:type="spellEnd"/>
+        <w:t>, визначати сплайн коефіцієнти. Покращив навички роботи з графіками у маткад</w:t>
+      </w:r>
       <w:r>
         <w:rPr>
           <w:rFonts w:ascii="Times New Roman" w:hAnsi="Times New Roman"/>
@@ -15312,7 +13412,7 @@
         <w:rStyle w:val="a5"/>
         <w:noProof/>
       </w:rPr>
-      <w:t>12</w:t>
+      <w:t>6</w:t>
     </w:r>
     <w:r>
       <w:rPr>
@@ -16478,7 +14578,7 @@
 </file>
 
 <file path=customXml/itemProps1.xml><?xml version="1.0" encoding="utf-8"?>
-<ds:datastoreItem xmlns:ds="http://schemas.openxmlformats.org/officeDocument/2006/customXml" ds:itemID="{311F9D73-4D26-48DB-9BF5-0B2AD5488DBB}">
+<ds:datastoreItem xmlns:ds="http://schemas.openxmlformats.org/officeDocument/2006/customXml" ds:itemID="{1A1D5E6C-FE55-44F8-A646-F6096622A4ED}">
   <ds:schemaRefs>
     <ds:schemaRef ds:uri="http://schemas.openxmlformats.org/officeDocument/2006/bibliography"/>
   </ds:schemaRefs>

</xml_diff>

<commit_message>
✨: add mathcad to doc
</commit_message>
<xml_diff>
--- a/Labs/Lab6/Lab6 Dominskyi Valentyn IP-93.docx
+++ b/Labs/Lab6/Lab6 Dominskyi Valentyn IP-93.docx
@@ -447,11 +447,19 @@
           <w:lang w:val="uk-UA"/>
         </w:rPr>
       </w:pPr>
-      <w:r>
-        <w:rPr>
-          <w:lang w:val="uk-UA"/>
-        </w:rPr>
-        <w:t>Домінський Валентин</w:t>
+      <w:proofErr w:type="spellStart"/>
+      <w:r>
+        <w:rPr>
+          <w:lang w:val="uk-UA"/>
+        </w:rPr>
+        <w:t>Домінський</w:t>
+      </w:r>
+      <w:proofErr w:type="spellEnd"/>
+      <w:r>
+        <w:rPr>
+          <w:lang w:val="uk-UA"/>
+        </w:rPr>
+        <w:t xml:space="preserve"> Валентин</w:t>
       </w:r>
     </w:p>
     <w:p>
@@ -1117,46 +1125,352 @@
         <w:rPr>
           <w:rFonts w:ascii="Times New Roman" w:hAnsi="Times New Roman"/>
         </w:rPr>
-        <w:t>1.Допрограмовий етап: визначити кількість дійсних коренів рівняння, відокремити корені</w:t>
-      </w:r>
-      <w:r>
-        <w:rPr>
-          <w:rFonts w:ascii="Times New Roman" w:hAnsi="Times New Roman"/>
-          <w:lang w:val="uk-UA"/>
+        <w:t xml:space="preserve">1.Допрограмовий </w:t>
+      </w:r>
+      <w:proofErr w:type="spellStart"/>
+      <w:r>
+        <w:rPr>
+          <w:rFonts w:ascii="Times New Roman" w:hAnsi="Times New Roman"/>
+        </w:rPr>
+        <w:t>етап</w:t>
+      </w:r>
+      <w:proofErr w:type="spellEnd"/>
+      <w:r>
+        <w:rPr>
+          <w:rFonts w:ascii="Times New Roman" w:hAnsi="Times New Roman"/>
+        </w:rPr>
+        <w:t xml:space="preserve">: </w:t>
+      </w:r>
+      <w:proofErr w:type="spellStart"/>
+      <w:r>
+        <w:rPr>
+          <w:rFonts w:ascii="Times New Roman" w:hAnsi="Times New Roman"/>
+        </w:rPr>
+        <w:t>визначити</w:t>
+      </w:r>
+      <w:proofErr w:type="spellEnd"/>
+      <w:r>
+        <w:rPr>
+          <w:rFonts w:ascii="Times New Roman" w:hAnsi="Times New Roman"/>
         </w:rPr>
         <w:t xml:space="preserve"> </w:t>
       </w:r>
-      <w:r>
-        <w:rPr>
-          <w:rFonts w:ascii="Times New Roman" w:hAnsi="Times New Roman"/>
-        </w:rPr>
-        <w:t>рівняння (письмово) (див. теореми про верхню та нижню границі, Гюа, метод поліномів</w:t>
-      </w:r>
-      <w:r>
-        <w:rPr>
-          <w:rFonts w:ascii="Times New Roman" w:hAnsi="Times New Roman"/>
-          <w:lang w:val="uk-UA"/>
+      <w:proofErr w:type="spellStart"/>
+      <w:r>
+        <w:rPr>
+          <w:rFonts w:ascii="Times New Roman" w:hAnsi="Times New Roman"/>
+        </w:rPr>
+        <w:t>кількість</w:t>
+      </w:r>
+      <w:proofErr w:type="spellEnd"/>
+      <w:r>
+        <w:rPr>
+          <w:rFonts w:ascii="Times New Roman" w:hAnsi="Times New Roman"/>
         </w:rPr>
         <w:t xml:space="preserve"> </w:t>
       </w:r>
-      <w:r>
-        <w:rPr>
-          <w:rFonts w:ascii="Times New Roman" w:hAnsi="Times New Roman"/>
-        </w:rPr>
-        <w:t>Штурма). Результатом є висновок: перший корінь належить проміжку […], другий корінь</w:t>
-      </w:r>
-      <w:r>
-        <w:rPr>
-          <w:rFonts w:ascii="Times New Roman" w:hAnsi="Times New Roman"/>
-          <w:lang w:val="uk-UA"/>
+      <w:proofErr w:type="spellStart"/>
+      <w:r>
+        <w:rPr>
+          <w:rFonts w:ascii="Times New Roman" w:hAnsi="Times New Roman"/>
+        </w:rPr>
+        <w:t>дійсних</w:t>
+      </w:r>
+      <w:proofErr w:type="spellEnd"/>
+      <w:r>
+        <w:rPr>
+          <w:rFonts w:ascii="Times New Roman" w:hAnsi="Times New Roman"/>
         </w:rPr>
         <w:t xml:space="preserve"> </w:t>
       </w:r>
-      <w:r>
-        <w:rPr>
-          <w:rFonts w:ascii="Times New Roman" w:hAnsi="Times New Roman"/>
-        </w:rPr>
-        <w:t>належить проміжку […] і т.д.</w:t>
+      <w:proofErr w:type="spellStart"/>
+      <w:r>
+        <w:rPr>
+          <w:rFonts w:ascii="Times New Roman" w:hAnsi="Times New Roman"/>
+        </w:rPr>
+        <w:t>коренів</w:t>
+      </w:r>
+      <w:proofErr w:type="spellEnd"/>
+      <w:r>
+        <w:rPr>
+          <w:rFonts w:ascii="Times New Roman" w:hAnsi="Times New Roman"/>
+        </w:rPr>
+        <w:t xml:space="preserve"> </w:t>
+      </w:r>
+      <w:proofErr w:type="spellStart"/>
+      <w:r>
+        <w:rPr>
+          <w:rFonts w:ascii="Times New Roman" w:hAnsi="Times New Roman"/>
+        </w:rPr>
+        <w:t>рівняння</w:t>
+      </w:r>
+      <w:proofErr w:type="spellEnd"/>
+      <w:r>
+        <w:rPr>
+          <w:rFonts w:ascii="Times New Roman" w:hAnsi="Times New Roman"/>
+        </w:rPr>
+        <w:t xml:space="preserve">, </w:t>
+      </w:r>
+      <w:proofErr w:type="spellStart"/>
+      <w:r>
+        <w:rPr>
+          <w:rFonts w:ascii="Times New Roman" w:hAnsi="Times New Roman"/>
+        </w:rPr>
+        <w:t>відокремити</w:t>
+      </w:r>
+      <w:proofErr w:type="spellEnd"/>
+      <w:r>
+        <w:rPr>
+          <w:rFonts w:ascii="Times New Roman" w:hAnsi="Times New Roman"/>
+        </w:rPr>
+        <w:t xml:space="preserve"> </w:t>
+      </w:r>
+      <w:proofErr w:type="spellStart"/>
+      <w:r>
+        <w:rPr>
+          <w:rFonts w:ascii="Times New Roman" w:hAnsi="Times New Roman"/>
+        </w:rPr>
+        <w:t>корені</w:t>
+      </w:r>
+      <w:proofErr w:type="spellEnd"/>
+      <w:r>
+        <w:rPr>
+          <w:rFonts w:ascii="Times New Roman" w:hAnsi="Times New Roman"/>
+          <w:lang w:val="uk-UA"/>
+        </w:rPr>
+        <w:t xml:space="preserve"> </w:t>
+      </w:r>
+      <w:proofErr w:type="spellStart"/>
+      <w:r>
+        <w:rPr>
+          <w:rFonts w:ascii="Times New Roman" w:hAnsi="Times New Roman"/>
+        </w:rPr>
+        <w:t>рівняння</w:t>
+      </w:r>
+      <w:proofErr w:type="spellEnd"/>
+      <w:r>
+        <w:rPr>
+          <w:rFonts w:ascii="Times New Roman" w:hAnsi="Times New Roman"/>
+        </w:rPr>
+        <w:t xml:space="preserve"> (</w:t>
+      </w:r>
+      <w:proofErr w:type="spellStart"/>
+      <w:r>
+        <w:rPr>
+          <w:rFonts w:ascii="Times New Roman" w:hAnsi="Times New Roman"/>
+        </w:rPr>
+        <w:t>письмово</w:t>
+      </w:r>
+      <w:proofErr w:type="spellEnd"/>
+      <w:r>
+        <w:rPr>
+          <w:rFonts w:ascii="Times New Roman" w:hAnsi="Times New Roman"/>
+        </w:rPr>
+        <w:t xml:space="preserve">) (див. </w:t>
+      </w:r>
+      <w:proofErr w:type="spellStart"/>
+      <w:r>
+        <w:rPr>
+          <w:rFonts w:ascii="Times New Roman" w:hAnsi="Times New Roman"/>
+        </w:rPr>
+        <w:t>теореми</w:t>
+      </w:r>
+      <w:proofErr w:type="spellEnd"/>
+      <w:r>
+        <w:rPr>
+          <w:rFonts w:ascii="Times New Roman" w:hAnsi="Times New Roman"/>
+        </w:rPr>
+        <w:t xml:space="preserve"> про </w:t>
+      </w:r>
+      <w:proofErr w:type="spellStart"/>
+      <w:r>
+        <w:rPr>
+          <w:rFonts w:ascii="Times New Roman" w:hAnsi="Times New Roman"/>
+        </w:rPr>
+        <w:t>верхню</w:t>
+      </w:r>
+      <w:proofErr w:type="spellEnd"/>
+      <w:r>
+        <w:rPr>
+          <w:rFonts w:ascii="Times New Roman" w:hAnsi="Times New Roman"/>
+        </w:rPr>
+        <w:t xml:space="preserve"> та </w:t>
+      </w:r>
+      <w:proofErr w:type="spellStart"/>
+      <w:r>
+        <w:rPr>
+          <w:rFonts w:ascii="Times New Roman" w:hAnsi="Times New Roman"/>
+        </w:rPr>
+        <w:t>нижню</w:t>
+      </w:r>
+      <w:proofErr w:type="spellEnd"/>
+      <w:r>
+        <w:rPr>
+          <w:rFonts w:ascii="Times New Roman" w:hAnsi="Times New Roman"/>
+        </w:rPr>
+        <w:t xml:space="preserve"> </w:t>
+      </w:r>
+      <w:proofErr w:type="spellStart"/>
+      <w:r>
+        <w:rPr>
+          <w:rFonts w:ascii="Times New Roman" w:hAnsi="Times New Roman"/>
+        </w:rPr>
+        <w:t>границі</w:t>
+      </w:r>
+      <w:proofErr w:type="spellEnd"/>
+      <w:r>
+        <w:rPr>
+          <w:rFonts w:ascii="Times New Roman" w:hAnsi="Times New Roman"/>
+        </w:rPr>
+        <w:t xml:space="preserve">, </w:t>
+      </w:r>
+      <w:proofErr w:type="spellStart"/>
+      <w:r>
+        <w:rPr>
+          <w:rFonts w:ascii="Times New Roman" w:hAnsi="Times New Roman"/>
+        </w:rPr>
+        <w:t>Гюа</w:t>
+      </w:r>
+      <w:proofErr w:type="spellEnd"/>
+      <w:r>
+        <w:rPr>
+          <w:rFonts w:ascii="Times New Roman" w:hAnsi="Times New Roman"/>
+        </w:rPr>
+        <w:t xml:space="preserve">, метод </w:t>
+      </w:r>
+      <w:proofErr w:type="spellStart"/>
+      <w:r>
+        <w:rPr>
+          <w:rFonts w:ascii="Times New Roman" w:hAnsi="Times New Roman"/>
+        </w:rPr>
+        <w:t>поліномів</w:t>
+      </w:r>
+      <w:proofErr w:type="spellEnd"/>
+      <w:r>
+        <w:rPr>
+          <w:rFonts w:ascii="Times New Roman" w:hAnsi="Times New Roman"/>
+          <w:lang w:val="uk-UA"/>
+        </w:rPr>
+        <w:t xml:space="preserve"> </w:t>
+      </w:r>
+      <w:r>
+        <w:rPr>
+          <w:rFonts w:ascii="Times New Roman" w:hAnsi="Times New Roman"/>
+        </w:rPr>
+        <w:t xml:space="preserve">Штурма). Результатом є </w:t>
+      </w:r>
+      <w:proofErr w:type="spellStart"/>
+      <w:r>
+        <w:rPr>
+          <w:rFonts w:ascii="Times New Roman" w:hAnsi="Times New Roman"/>
+        </w:rPr>
+        <w:t>висновок</w:t>
+      </w:r>
+      <w:proofErr w:type="spellEnd"/>
+      <w:r>
+        <w:rPr>
+          <w:rFonts w:ascii="Times New Roman" w:hAnsi="Times New Roman"/>
+        </w:rPr>
+        <w:t xml:space="preserve">: перший </w:t>
+      </w:r>
+      <w:proofErr w:type="spellStart"/>
+      <w:r>
+        <w:rPr>
+          <w:rFonts w:ascii="Times New Roman" w:hAnsi="Times New Roman"/>
+        </w:rPr>
+        <w:t>корінь</w:t>
+      </w:r>
+      <w:proofErr w:type="spellEnd"/>
+      <w:r>
+        <w:rPr>
+          <w:rFonts w:ascii="Times New Roman" w:hAnsi="Times New Roman"/>
+        </w:rPr>
+        <w:t xml:space="preserve"> </w:t>
+      </w:r>
+      <w:proofErr w:type="spellStart"/>
+      <w:r>
+        <w:rPr>
+          <w:rFonts w:ascii="Times New Roman" w:hAnsi="Times New Roman"/>
+        </w:rPr>
+        <w:t>належить</w:t>
+      </w:r>
+      <w:proofErr w:type="spellEnd"/>
+      <w:r>
+        <w:rPr>
+          <w:rFonts w:ascii="Times New Roman" w:hAnsi="Times New Roman"/>
+        </w:rPr>
+        <w:t xml:space="preserve"> </w:t>
+      </w:r>
+      <w:proofErr w:type="spellStart"/>
+      <w:r>
+        <w:rPr>
+          <w:rFonts w:ascii="Times New Roman" w:hAnsi="Times New Roman"/>
+        </w:rPr>
+        <w:t>проміжку</w:t>
+      </w:r>
+      <w:proofErr w:type="spellEnd"/>
+      <w:r>
+        <w:rPr>
+          <w:rFonts w:ascii="Times New Roman" w:hAnsi="Times New Roman"/>
+        </w:rPr>
+        <w:t xml:space="preserve"> […], </w:t>
+      </w:r>
+      <w:proofErr w:type="spellStart"/>
+      <w:r>
+        <w:rPr>
+          <w:rFonts w:ascii="Times New Roman" w:hAnsi="Times New Roman"/>
+        </w:rPr>
+        <w:t>другий</w:t>
+      </w:r>
+      <w:proofErr w:type="spellEnd"/>
+      <w:r>
+        <w:rPr>
+          <w:rFonts w:ascii="Times New Roman" w:hAnsi="Times New Roman"/>
+        </w:rPr>
+        <w:t xml:space="preserve"> </w:t>
+      </w:r>
+      <w:proofErr w:type="spellStart"/>
+      <w:r>
+        <w:rPr>
+          <w:rFonts w:ascii="Times New Roman" w:hAnsi="Times New Roman"/>
+        </w:rPr>
+        <w:t>корінь</w:t>
+      </w:r>
+      <w:proofErr w:type="spellEnd"/>
+      <w:r>
+        <w:rPr>
+          <w:rFonts w:ascii="Times New Roman" w:hAnsi="Times New Roman"/>
+          <w:lang w:val="uk-UA"/>
+        </w:rPr>
+        <w:t xml:space="preserve"> </w:t>
+      </w:r>
+      <w:proofErr w:type="spellStart"/>
+      <w:r>
+        <w:rPr>
+          <w:rFonts w:ascii="Times New Roman" w:hAnsi="Times New Roman"/>
+        </w:rPr>
+        <w:t>належить</w:t>
+      </w:r>
+      <w:proofErr w:type="spellEnd"/>
+      <w:r>
+        <w:rPr>
+          <w:rFonts w:ascii="Times New Roman" w:hAnsi="Times New Roman"/>
+        </w:rPr>
+        <w:t xml:space="preserve"> </w:t>
+      </w:r>
+      <w:proofErr w:type="spellStart"/>
+      <w:r>
+        <w:rPr>
+          <w:rFonts w:ascii="Times New Roman" w:hAnsi="Times New Roman"/>
+        </w:rPr>
+        <w:t>проміжку</w:t>
+      </w:r>
+      <w:proofErr w:type="spellEnd"/>
+      <w:r>
+        <w:rPr>
+          <w:rFonts w:ascii="Times New Roman" w:hAnsi="Times New Roman"/>
+        </w:rPr>
+        <w:t xml:space="preserve"> […] і т.д.</w:t>
       </w:r>
     </w:p>
     <w:p>
@@ -1172,7 +1486,63 @@
         <w:rPr>
           <w:rFonts w:ascii="Times New Roman" w:hAnsi="Times New Roman"/>
         </w:rPr>
-        <w:t>2.Програмний етап: уточнити корені рівняння:</w:t>
+        <w:t xml:space="preserve">2.Програмний </w:t>
+      </w:r>
+      <w:proofErr w:type="spellStart"/>
+      <w:r>
+        <w:rPr>
+          <w:rFonts w:ascii="Times New Roman" w:hAnsi="Times New Roman"/>
+        </w:rPr>
+        <w:t>етап</w:t>
+      </w:r>
+      <w:proofErr w:type="spellEnd"/>
+      <w:r>
+        <w:rPr>
+          <w:rFonts w:ascii="Times New Roman" w:hAnsi="Times New Roman"/>
+        </w:rPr>
+        <w:t xml:space="preserve">: </w:t>
+      </w:r>
+      <w:proofErr w:type="spellStart"/>
+      <w:r>
+        <w:rPr>
+          <w:rFonts w:ascii="Times New Roman" w:hAnsi="Times New Roman"/>
+        </w:rPr>
+        <w:t>уточнити</w:t>
+      </w:r>
+      <w:proofErr w:type="spellEnd"/>
+      <w:r>
+        <w:rPr>
+          <w:rFonts w:ascii="Times New Roman" w:hAnsi="Times New Roman"/>
+        </w:rPr>
+        <w:t xml:space="preserve"> </w:t>
+      </w:r>
+      <w:proofErr w:type="spellStart"/>
+      <w:r>
+        <w:rPr>
+          <w:rFonts w:ascii="Times New Roman" w:hAnsi="Times New Roman"/>
+        </w:rPr>
+        <w:t>корені</w:t>
+      </w:r>
+      <w:proofErr w:type="spellEnd"/>
+      <w:r>
+        <w:rPr>
+          <w:rFonts w:ascii="Times New Roman" w:hAnsi="Times New Roman"/>
+        </w:rPr>
+        <w:t xml:space="preserve"> </w:t>
+      </w:r>
+      <w:proofErr w:type="spellStart"/>
+      <w:r>
+        <w:rPr>
+          <w:rFonts w:ascii="Times New Roman" w:hAnsi="Times New Roman"/>
+        </w:rPr>
+        <w:t>рівняння</w:t>
+      </w:r>
+      <w:proofErr w:type="spellEnd"/>
+      <w:r>
+        <w:rPr>
+          <w:rFonts w:ascii="Times New Roman" w:hAnsi="Times New Roman"/>
+        </w:rPr>
+        <w:t>:</w:t>
       </w:r>
     </w:p>
     <w:p>
@@ -1188,7 +1558,35 @@
         <w:rPr>
           <w:rFonts w:ascii="Times New Roman" w:hAnsi="Times New Roman"/>
         </w:rPr>
-        <w:t>2.1.Методом бісекції.</w:t>
+        <w:t>2.</w:t>
+      </w:r>
+      <w:proofErr w:type="gramStart"/>
+      <w:r>
+        <w:rPr>
+          <w:rFonts w:ascii="Times New Roman" w:hAnsi="Times New Roman"/>
+        </w:rPr>
+        <w:t>1.Методом</w:t>
+      </w:r>
+      <w:proofErr w:type="gramEnd"/>
+      <w:r>
+        <w:rPr>
+          <w:rFonts w:ascii="Times New Roman" w:hAnsi="Times New Roman"/>
+        </w:rPr>
+        <w:t xml:space="preserve"> </w:t>
+      </w:r>
+      <w:proofErr w:type="spellStart"/>
+      <w:r>
+        <w:rPr>
+          <w:rFonts w:ascii="Times New Roman" w:hAnsi="Times New Roman"/>
+        </w:rPr>
+        <w:t>бісекції</w:t>
+      </w:r>
+      <w:proofErr w:type="spellEnd"/>
+      <w:r>
+        <w:rPr>
+          <w:rFonts w:ascii="Times New Roman" w:hAnsi="Times New Roman"/>
+        </w:rPr>
+        <w:t>.</w:t>
       </w:r>
     </w:p>
     <w:p>
@@ -1204,7 +1602,21 @@
         <w:rPr>
           <w:rFonts w:ascii="Times New Roman" w:hAnsi="Times New Roman"/>
         </w:rPr>
-        <w:t>2.2.Методом хорд.</w:t>
+        <w:t>2.</w:t>
+      </w:r>
+      <w:proofErr w:type="gramStart"/>
+      <w:r>
+        <w:rPr>
+          <w:rFonts w:ascii="Times New Roman" w:hAnsi="Times New Roman"/>
+        </w:rPr>
+        <w:t>2.Методом</w:t>
+      </w:r>
+      <w:proofErr w:type="gramEnd"/>
+      <w:r>
+        <w:rPr>
+          <w:rFonts w:ascii="Times New Roman" w:hAnsi="Times New Roman"/>
+        </w:rPr>
+        <w:t xml:space="preserve"> хорд.</w:t>
       </w:r>
     </w:p>
     <w:p>
@@ -1221,7 +1633,35 @@
         <w:rPr>
           <w:rFonts w:ascii="Times New Roman" w:hAnsi="Times New Roman"/>
         </w:rPr>
-        <w:t>2.3.Методом Ньютона (дотичних)</w:t>
+        <w:t>2.</w:t>
+      </w:r>
+      <w:proofErr w:type="gramStart"/>
+      <w:r>
+        <w:rPr>
+          <w:rFonts w:ascii="Times New Roman" w:hAnsi="Times New Roman"/>
+        </w:rPr>
+        <w:t>3.Методом</w:t>
+      </w:r>
+      <w:proofErr w:type="gramEnd"/>
+      <w:r>
+        <w:rPr>
+          <w:rFonts w:ascii="Times New Roman" w:hAnsi="Times New Roman"/>
+        </w:rPr>
+        <w:t xml:space="preserve"> Ньютона (</w:t>
+      </w:r>
+      <w:proofErr w:type="spellStart"/>
+      <w:r>
+        <w:rPr>
+          <w:rFonts w:ascii="Times New Roman" w:hAnsi="Times New Roman"/>
+        </w:rPr>
+        <w:t>дотичних</w:t>
+      </w:r>
+      <w:proofErr w:type="spellEnd"/>
+      <w:r>
+        <w:rPr>
+          <w:rFonts w:ascii="Times New Roman" w:hAnsi="Times New Roman"/>
+        </w:rPr>
+        <w:t>)</w:t>
       </w:r>
     </w:p>
     <w:p>
@@ -1251,11 +1691,20 @@
           <w:lang w:val="uk-UA"/>
         </w:rPr>
         <w:lastRenderedPageBreak/>
-        <w:t>2 Розв</w:t>
-      </w:r>
+        <w:t xml:space="preserve">2 </w:t>
+      </w:r>
+      <w:proofErr w:type="spellStart"/>
+      <w:r>
+        <w:rPr>
+          <w:lang w:val="uk-UA"/>
+        </w:rPr>
+        <w:t>Розв</w:t>
+      </w:r>
+      <w:proofErr w:type="spellEnd"/>
       <w:r>
         <w:t>’</w:t>
       </w:r>
+      <w:proofErr w:type="spellStart"/>
       <w:r>
         <w:rPr>
           <w:lang w:val="uk-UA"/>
@@ -1263,6 +1712,7 @@
         <w:t>язок</w:t>
       </w:r>
       <w:bookmarkEnd w:id="2"/>
+      <w:proofErr w:type="spellEnd"/>
     </w:p>
     <w:p>
       <w:pPr>
@@ -1273,12 +1723,21 @@
           <w:lang w:val="en-US"/>
         </w:rPr>
       </w:pPr>
-      <w:r>
-        <w:rPr>
-          <w:rFonts w:ascii="Times New Roman" w:hAnsi="Times New Roman"/>
-          <w:lang w:val="uk-UA"/>
-        </w:rPr>
-        <w:t>Допрограмовий етап</w:t>
+      <w:proofErr w:type="spellStart"/>
+      <w:r>
+        <w:rPr>
+          <w:rFonts w:ascii="Times New Roman" w:hAnsi="Times New Roman"/>
+          <w:lang w:val="uk-UA"/>
+        </w:rPr>
+        <w:t>Допрограмовий</w:t>
+      </w:r>
+      <w:proofErr w:type="spellEnd"/>
+      <w:r>
+        <w:rPr>
+          <w:rFonts w:ascii="Times New Roman" w:hAnsi="Times New Roman"/>
+          <w:lang w:val="uk-UA"/>
+        </w:rPr>
+        <w:t xml:space="preserve"> етап</w:t>
       </w:r>
       <w:r>
         <w:rPr>
@@ -3135,14 +3594,16 @@
           <w:lang w:val="en-US"/>
         </w:rPr>
       </w:pPr>
+      <w:proofErr w:type="spellStart"/>
       <w:r>
         <w:rPr>
           <w:rFonts w:ascii="Times New Roman" w:hAnsi="Times New Roman"/>
           <w:lang w:val="en-US"/>
         </w:rPr>
         <w:lastRenderedPageBreak/>
-        <w:t>Знайдемо верхню</w:t>
-      </w:r>
+        <w:t>Знайдемо</w:t>
+      </w:r>
+      <w:proofErr w:type="spellEnd"/>
       <w:r>
         <w:rPr>
           <w:rFonts w:ascii="Times New Roman" w:hAnsi="Times New Roman"/>
@@ -3150,13 +3611,63 @@
         </w:rPr>
         <w:t xml:space="preserve"> </w:t>
       </w:r>
+      <w:proofErr w:type="spellStart"/>
       <w:r>
         <w:rPr>
           <w:rFonts w:ascii="Times New Roman" w:hAnsi="Times New Roman"/>
           <w:lang w:val="en-US"/>
         </w:rPr>
-        <w:t>межу додатних коренів</w:t>
-      </w:r>
+        <w:t>верхню</w:t>
+      </w:r>
+      <w:proofErr w:type="spellEnd"/>
+      <w:r>
+        <w:rPr>
+          <w:rFonts w:ascii="Times New Roman" w:hAnsi="Times New Roman"/>
+          <w:lang w:val="en-US"/>
+        </w:rPr>
+        <w:t xml:space="preserve"> </w:t>
+      </w:r>
+      <w:proofErr w:type="spellStart"/>
+      <w:r>
+        <w:rPr>
+          <w:rFonts w:ascii="Times New Roman" w:hAnsi="Times New Roman"/>
+          <w:lang w:val="en-US"/>
+        </w:rPr>
+        <w:t>межу</w:t>
+      </w:r>
+      <w:proofErr w:type="spellEnd"/>
+      <w:r>
+        <w:rPr>
+          <w:rFonts w:ascii="Times New Roman" w:hAnsi="Times New Roman"/>
+          <w:lang w:val="en-US"/>
+        </w:rPr>
+        <w:t xml:space="preserve"> </w:t>
+      </w:r>
+      <w:proofErr w:type="spellStart"/>
+      <w:r>
+        <w:rPr>
+          <w:rFonts w:ascii="Times New Roman" w:hAnsi="Times New Roman"/>
+          <w:lang w:val="en-US"/>
+        </w:rPr>
+        <w:t>додатних</w:t>
+      </w:r>
+      <w:proofErr w:type="spellEnd"/>
+      <w:r>
+        <w:rPr>
+          <w:rFonts w:ascii="Times New Roman" w:hAnsi="Times New Roman"/>
+          <w:lang w:val="en-US"/>
+        </w:rPr>
+        <w:t xml:space="preserve"> </w:t>
+      </w:r>
+      <w:proofErr w:type="spellStart"/>
+      <w:r>
+        <w:rPr>
+          <w:rFonts w:ascii="Times New Roman" w:hAnsi="Times New Roman"/>
+          <w:lang w:val="en-US"/>
+        </w:rPr>
+        <w:t>коренів</w:t>
+      </w:r>
+      <w:proofErr w:type="spellEnd"/>
       <w:r>
         <w:rPr>
           <w:rFonts w:ascii="Times New Roman" w:hAnsi="Times New Roman"/>
@@ -3501,13 +4012,111 @@
           <w:lang w:val="uk-UA"/>
         </w:rPr>
       </w:pPr>
+      <w:proofErr w:type="spellStart"/>
       <w:r>
         <w:rPr>
           <w:rFonts w:ascii="Times New Roman" w:hAnsi="Times New Roman"/>
           <w:lang w:val="en-US"/>
         </w:rPr>
-        <w:t>Знайдемо нижню межу додатних коренів. Складемо рівняння</w:t>
-      </w:r>
+        <w:t>Знайдемо</w:t>
+      </w:r>
+      <w:proofErr w:type="spellEnd"/>
+      <w:r>
+        <w:rPr>
+          <w:rFonts w:ascii="Times New Roman" w:hAnsi="Times New Roman"/>
+          <w:lang w:val="en-US"/>
+        </w:rPr>
+        <w:t xml:space="preserve"> </w:t>
+      </w:r>
+      <w:proofErr w:type="spellStart"/>
+      <w:r>
+        <w:rPr>
+          <w:rFonts w:ascii="Times New Roman" w:hAnsi="Times New Roman"/>
+          <w:lang w:val="en-US"/>
+        </w:rPr>
+        <w:t>нижню</w:t>
+      </w:r>
+      <w:proofErr w:type="spellEnd"/>
+      <w:r>
+        <w:rPr>
+          <w:rFonts w:ascii="Times New Roman" w:hAnsi="Times New Roman"/>
+          <w:lang w:val="en-US"/>
+        </w:rPr>
+        <w:t xml:space="preserve"> </w:t>
+      </w:r>
+      <w:proofErr w:type="spellStart"/>
+      <w:r>
+        <w:rPr>
+          <w:rFonts w:ascii="Times New Roman" w:hAnsi="Times New Roman"/>
+          <w:lang w:val="en-US"/>
+        </w:rPr>
+        <w:t>межу</w:t>
+      </w:r>
+      <w:proofErr w:type="spellEnd"/>
+      <w:r>
+        <w:rPr>
+          <w:rFonts w:ascii="Times New Roman" w:hAnsi="Times New Roman"/>
+          <w:lang w:val="en-US"/>
+        </w:rPr>
+        <w:t xml:space="preserve"> </w:t>
+      </w:r>
+      <w:proofErr w:type="spellStart"/>
+      <w:r>
+        <w:rPr>
+          <w:rFonts w:ascii="Times New Roman" w:hAnsi="Times New Roman"/>
+          <w:lang w:val="en-US"/>
+        </w:rPr>
+        <w:t>додатних</w:t>
+      </w:r>
+      <w:proofErr w:type="spellEnd"/>
+      <w:r>
+        <w:rPr>
+          <w:rFonts w:ascii="Times New Roman" w:hAnsi="Times New Roman"/>
+          <w:lang w:val="en-US"/>
+        </w:rPr>
+        <w:t xml:space="preserve"> </w:t>
+      </w:r>
+      <w:proofErr w:type="spellStart"/>
+      <w:r>
+        <w:rPr>
+          <w:rFonts w:ascii="Times New Roman" w:hAnsi="Times New Roman"/>
+          <w:lang w:val="en-US"/>
+        </w:rPr>
+        <w:t>коренів</w:t>
+      </w:r>
+      <w:proofErr w:type="spellEnd"/>
+      <w:r>
+        <w:rPr>
+          <w:rFonts w:ascii="Times New Roman" w:hAnsi="Times New Roman"/>
+          <w:lang w:val="en-US"/>
+        </w:rPr>
+        <w:t xml:space="preserve">. </w:t>
+      </w:r>
+      <w:proofErr w:type="spellStart"/>
+      <w:r>
+        <w:rPr>
+          <w:rFonts w:ascii="Times New Roman" w:hAnsi="Times New Roman"/>
+          <w:lang w:val="en-US"/>
+        </w:rPr>
+        <w:t>Складемо</w:t>
+      </w:r>
+      <w:proofErr w:type="spellEnd"/>
+      <w:r>
+        <w:rPr>
+          <w:rFonts w:ascii="Times New Roman" w:hAnsi="Times New Roman"/>
+          <w:lang w:val="en-US"/>
+        </w:rPr>
+        <w:t xml:space="preserve"> </w:t>
+      </w:r>
+      <w:proofErr w:type="spellStart"/>
+      <w:r>
+        <w:rPr>
+          <w:rFonts w:ascii="Times New Roman" w:hAnsi="Times New Roman"/>
+          <w:lang w:val="en-US"/>
+        </w:rPr>
+        <w:t>рівняння</w:t>
+      </w:r>
+      <w:proofErr w:type="spellEnd"/>
       <w:r>
         <w:rPr>
           <w:rFonts w:ascii="Times New Roman" w:hAnsi="Times New Roman"/>
@@ -4263,13 +4872,47 @@
           <w:lang w:val="uk-UA"/>
         </w:rPr>
       </w:pPr>
+      <w:proofErr w:type="spellStart"/>
       <w:r>
         <w:rPr>
           <w:rFonts w:ascii="Times New Roman" w:hAnsi="Times New Roman"/>
           <w:lang w:val="en-US"/>
         </w:rPr>
-        <w:t>Для цього рівняння</w:t>
-      </w:r>
+        <w:t>Для</w:t>
+      </w:r>
+      <w:proofErr w:type="spellEnd"/>
+      <w:r>
+        <w:rPr>
+          <w:rFonts w:ascii="Times New Roman" w:hAnsi="Times New Roman"/>
+          <w:lang w:val="en-US"/>
+        </w:rPr>
+        <w:t xml:space="preserve"> </w:t>
+      </w:r>
+      <w:proofErr w:type="spellStart"/>
+      <w:r>
+        <w:rPr>
+          <w:rFonts w:ascii="Times New Roman" w:hAnsi="Times New Roman"/>
+          <w:lang w:val="en-US"/>
+        </w:rPr>
+        <w:t>цього</w:t>
+      </w:r>
+      <w:proofErr w:type="spellEnd"/>
+      <w:r>
+        <w:rPr>
+          <w:rFonts w:ascii="Times New Roman" w:hAnsi="Times New Roman"/>
+          <w:lang w:val="en-US"/>
+        </w:rPr>
+        <w:t xml:space="preserve"> </w:t>
+      </w:r>
+      <w:proofErr w:type="spellStart"/>
+      <w:r>
+        <w:rPr>
+          <w:rFonts w:ascii="Times New Roman" w:hAnsi="Times New Roman"/>
+          <w:lang w:val="en-US"/>
+        </w:rPr>
+        <w:t>рівняння</w:t>
+      </w:r>
+      <w:proofErr w:type="spellEnd"/>
       <w:r>
         <w:rPr>
           <w:rFonts w:ascii="Times New Roman" w:hAnsi="Times New Roman"/>
@@ -4290,14 +4933,7 @@
             <w:rFonts w:ascii="Cambria Math" w:hAnsi="Cambria Math"/>
             <w:lang w:val="uk-UA"/>
           </w:rPr>
-          <m:t>=</m:t>
-        </m:r>
-        <m:r>
-          <w:rPr>
-            <w:rFonts w:ascii="Cambria Math" w:hAnsi="Cambria Math"/>
-            <w:lang w:val="uk-UA"/>
-          </w:rPr>
-          <m:t>2</m:t>
+          <m:t>=2</m:t>
         </m:r>
       </m:oMath>
       <w:r>
@@ -4491,14 +5127,7 @@
                   <w:rFonts w:ascii="Cambria Math" w:hAnsi="Cambria Math"/>
                   <w:lang w:val="en-US"/>
                 </w:rPr>
-                <m:t>(5-2</m:t>
-              </m:r>
-              <m:r>
-                <w:rPr>
-                  <w:rFonts w:ascii="Cambria Math" w:hAnsi="Cambria Math"/>
-                  <w:lang w:val="en-US"/>
-                </w:rPr>
-                <m:t>)</m:t>
+                <m:t>(5-2)</m:t>
               </m:r>
             </m:deg>
             <m:e>
@@ -4594,19 +5223,10 @@
               <w:rFonts w:ascii="Cambria Math" w:hAnsi="Cambria Math"/>
               <w:lang w:val="en-US"/>
             </w:rPr>
-            <m:t>2.</m:t>
-          </m:r>
-          <m:r>
-            <w:rPr>
-              <w:rFonts w:ascii="Cambria Math" w:hAnsi="Cambria Math"/>
-              <w:lang w:val="en-US"/>
-            </w:rPr>
-            <m:t>259</m:t>
+            <m:t>2.259</m:t>
           </m:r>
         </m:oMath>
       </m:oMathPara>
-      <w:bookmarkStart w:id="4" w:name="_GoBack"/>
-      <w:bookmarkEnd w:id="4"/>
     </w:p>
     <w:p>
       <w:pPr>
@@ -4758,12 +5378,101 @@
         </w:rPr>
         <w:tab/>
       </w:r>
+      <w:proofErr w:type="spellStart"/>
       <w:r>
         <w:rPr>
           <w:rFonts w:ascii="Times New Roman" w:hAnsi="Times New Roman"/>
           <w:lang w:val="en-US"/>
         </w:rPr>
-        <w:t>Уточнимо межі від'ємних коренів. Складемо рівняння:</w:t>
+        <w:t>Уточнимо</w:t>
+      </w:r>
+      <w:proofErr w:type="spellEnd"/>
+      <w:r>
+        <w:rPr>
+          <w:rFonts w:ascii="Times New Roman" w:hAnsi="Times New Roman"/>
+          <w:lang w:val="en-US"/>
+        </w:rPr>
+        <w:t xml:space="preserve"> </w:t>
+      </w:r>
+      <w:proofErr w:type="spellStart"/>
+      <w:r>
+        <w:rPr>
+          <w:rFonts w:ascii="Times New Roman" w:hAnsi="Times New Roman"/>
+          <w:lang w:val="en-US"/>
+        </w:rPr>
+        <w:t>межі</w:t>
+      </w:r>
+      <w:proofErr w:type="spellEnd"/>
+      <w:r>
+        <w:rPr>
+          <w:rFonts w:ascii="Times New Roman" w:hAnsi="Times New Roman"/>
+          <w:lang w:val="en-US"/>
+        </w:rPr>
+        <w:t xml:space="preserve"> </w:t>
+      </w:r>
+      <w:proofErr w:type="spellStart"/>
+      <w:r>
+        <w:rPr>
+          <w:rFonts w:ascii="Times New Roman" w:hAnsi="Times New Roman"/>
+          <w:lang w:val="en-US"/>
+        </w:rPr>
+        <w:t>від'ємних</w:t>
+      </w:r>
+      <w:proofErr w:type="spellEnd"/>
+      <w:r>
+        <w:rPr>
+          <w:rFonts w:ascii="Times New Roman" w:hAnsi="Times New Roman"/>
+          <w:lang w:val="en-US"/>
+        </w:rPr>
+        <w:t xml:space="preserve"> </w:t>
+      </w:r>
+      <w:proofErr w:type="spellStart"/>
+      <w:r>
+        <w:rPr>
+          <w:rFonts w:ascii="Times New Roman" w:hAnsi="Times New Roman"/>
+          <w:lang w:val="en-US"/>
+        </w:rPr>
+        <w:t>коренів</w:t>
+      </w:r>
+      <w:proofErr w:type="spellEnd"/>
+      <w:r>
+        <w:rPr>
+          <w:rFonts w:ascii="Times New Roman" w:hAnsi="Times New Roman"/>
+          <w:lang w:val="en-US"/>
+        </w:rPr>
+        <w:t xml:space="preserve">. </w:t>
+      </w:r>
+      <w:proofErr w:type="spellStart"/>
+      <w:r>
+        <w:rPr>
+          <w:rFonts w:ascii="Times New Roman" w:hAnsi="Times New Roman"/>
+          <w:lang w:val="en-US"/>
+        </w:rPr>
+        <w:t>Складемо</w:t>
+      </w:r>
+      <w:proofErr w:type="spellEnd"/>
+      <w:r>
+        <w:rPr>
+          <w:rFonts w:ascii="Times New Roman" w:hAnsi="Times New Roman"/>
+          <w:lang w:val="en-US"/>
+        </w:rPr>
+        <w:t xml:space="preserve"> </w:t>
+      </w:r>
+      <w:proofErr w:type="spellStart"/>
+      <w:r>
+        <w:rPr>
+          <w:rFonts w:ascii="Times New Roman" w:hAnsi="Times New Roman"/>
+          <w:lang w:val="en-US"/>
+        </w:rPr>
+        <w:t>рівняння</w:t>
+      </w:r>
+      <w:proofErr w:type="spellEnd"/>
+      <w:r>
+        <w:rPr>
+          <w:rFonts w:ascii="Times New Roman" w:hAnsi="Times New Roman"/>
+          <w:lang w:val="en-US"/>
+        </w:rPr>
+        <w:t>:</w:t>
       </w:r>
     </w:p>
     <w:p>
@@ -5130,13 +5839,47 @@
           <w:lang w:val="uk-UA"/>
         </w:rPr>
       </w:pPr>
+      <w:proofErr w:type="spellStart"/>
       <w:r>
         <w:rPr>
           <w:rFonts w:ascii="Times New Roman" w:hAnsi="Times New Roman"/>
           <w:lang w:val="en-US"/>
         </w:rPr>
-        <w:t>Для цього рівняння</w:t>
-      </w:r>
+        <w:t>Для</w:t>
+      </w:r>
+      <w:proofErr w:type="spellEnd"/>
+      <w:r>
+        <w:rPr>
+          <w:rFonts w:ascii="Times New Roman" w:hAnsi="Times New Roman"/>
+          <w:lang w:val="en-US"/>
+        </w:rPr>
+        <w:t xml:space="preserve"> </w:t>
+      </w:r>
+      <w:proofErr w:type="spellStart"/>
+      <w:r>
+        <w:rPr>
+          <w:rFonts w:ascii="Times New Roman" w:hAnsi="Times New Roman"/>
+          <w:lang w:val="en-US"/>
+        </w:rPr>
+        <w:t>цього</w:t>
+      </w:r>
+      <w:proofErr w:type="spellEnd"/>
+      <w:r>
+        <w:rPr>
+          <w:rFonts w:ascii="Times New Roman" w:hAnsi="Times New Roman"/>
+          <w:lang w:val="en-US"/>
+        </w:rPr>
+        <w:t xml:space="preserve"> </w:t>
+      </w:r>
+      <w:proofErr w:type="spellStart"/>
+      <w:r>
+        <w:rPr>
+          <w:rFonts w:ascii="Times New Roman" w:hAnsi="Times New Roman"/>
+          <w:lang w:val="en-US"/>
+        </w:rPr>
+        <w:t>рівняння</w:t>
+      </w:r>
+      <w:proofErr w:type="spellEnd"/>
       <w:r>
         <w:rPr>
           <w:rFonts w:ascii="Times New Roman" w:hAnsi="Times New Roman"/>
@@ -5405,12 +6148,37 @@
           <w:lang w:val="en-US"/>
         </w:rPr>
       </w:pPr>
+      <w:proofErr w:type="spellStart"/>
       <w:r>
         <w:rPr>
           <w:rFonts w:ascii="Times New Roman" w:hAnsi="Times New Roman"/>
           <w:lang w:val="en-US"/>
         </w:rPr>
-        <w:t>Складемо рівняння:</w:t>
+        <w:t>Складемо</w:t>
+      </w:r>
+      <w:proofErr w:type="spellEnd"/>
+      <w:r>
+        <w:rPr>
+          <w:rFonts w:ascii="Times New Roman" w:hAnsi="Times New Roman"/>
+          <w:lang w:val="en-US"/>
+        </w:rPr>
+        <w:t xml:space="preserve"> </w:t>
+      </w:r>
+      <w:proofErr w:type="spellStart"/>
+      <w:r>
+        <w:rPr>
+          <w:rFonts w:ascii="Times New Roman" w:hAnsi="Times New Roman"/>
+          <w:lang w:val="en-US"/>
+        </w:rPr>
+        <w:t>рівняння</w:t>
+      </w:r>
+      <w:proofErr w:type="spellEnd"/>
+      <w:r>
+        <w:rPr>
+          <w:rFonts w:ascii="Times New Roman" w:hAnsi="Times New Roman"/>
+          <w:lang w:val="en-US"/>
+        </w:rPr>
+        <w:t>:</w:t>
       </w:r>
     </w:p>
     <w:p>
@@ -6164,13 +6932,47 @@
           <w:lang w:val="uk-UA"/>
         </w:rPr>
       </w:pPr>
+      <w:proofErr w:type="spellStart"/>
       <w:r>
         <w:rPr>
           <w:rFonts w:ascii="Times New Roman" w:hAnsi="Times New Roman"/>
           <w:lang w:val="en-US"/>
         </w:rPr>
-        <w:t>Для цього рівняння</w:t>
-      </w:r>
+        <w:t>Для</w:t>
+      </w:r>
+      <w:proofErr w:type="spellEnd"/>
+      <w:r>
+        <w:rPr>
+          <w:rFonts w:ascii="Times New Roman" w:hAnsi="Times New Roman"/>
+          <w:lang w:val="en-US"/>
+        </w:rPr>
+        <w:t xml:space="preserve"> </w:t>
+      </w:r>
+      <w:proofErr w:type="spellStart"/>
+      <w:r>
+        <w:rPr>
+          <w:rFonts w:ascii="Times New Roman" w:hAnsi="Times New Roman"/>
+          <w:lang w:val="en-US"/>
+        </w:rPr>
+        <w:t>цього</w:t>
+      </w:r>
+      <w:proofErr w:type="spellEnd"/>
+      <w:r>
+        <w:rPr>
+          <w:rFonts w:ascii="Times New Roman" w:hAnsi="Times New Roman"/>
+          <w:lang w:val="en-US"/>
+        </w:rPr>
+        <w:t xml:space="preserve"> </w:t>
+      </w:r>
+      <w:proofErr w:type="spellStart"/>
+      <w:r>
+        <w:rPr>
+          <w:rFonts w:ascii="Times New Roman" w:hAnsi="Times New Roman"/>
+          <w:lang w:val="en-US"/>
+        </w:rPr>
+        <w:t>рівняння</w:t>
+      </w:r>
+      <w:proofErr w:type="spellEnd"/>
       <w:r>
         <w:rPr>
           <w:rFonts w:ascii="Times New Roman" w:hAnsi="Times New Roman"/>
@@ -6468,12 +7270,37 @@
           <w:lang w:val="en-US"/>
         </w:rPr>
       </w:pPr>
+      <w:proofErr w:type="spellStart"/>
       <w:r>
         <w:rPr>
           <w:rFonts w:ascii="Times New Roman" w:hAnsi="Times New Roman"/>
           <w:lang w:val="en-US"/>
         </w:rPr>
-        <w:t>Звідси знаходимо:</w:t>
+        <w:t>Звідси</w:t>
+      </w:r>
+      <w:proofErr w:type="spellEnd"/>
+      <w:r>
+        <w:rPr>
+          <w:rFonts w:ascii="Times New Roman" w:hAnsi="Times New Roman"/>
+          <w:lang w:val="en-US"/>
+        </w:rPr>
+        <w:t xml:space="preserve"> </w:t>
+      </w:r>
+      <w:proofErr w:type="spellStart"/>
+      <w:r>
+        <w:rPr>
+          <w:rFonts w:ascii="Times New Roman" w:hAnsi="Times New Roman"/>
+          <w:lang w:val="en-US"/>
+        </w:rPr>
+        <w:t>знаходимо</w:t>
+      </w:r>
+      <w:proofErr w:type="spellEnd"/>
+      <w:r>
+        <w:rPr>
+          <w:rFonts w:ascii="Times New Roman" w:hAnsi="Times New Roman"/>
+          <w:lang w:val="en-US"/>
+        </w:rPr>
+        <w:t>:</w:t>
       </w:r>
     </w:p>
     <w:p>
@@ -6722,27 +7549,127 @@
         </w:rPr>
         <w:t>В</w:t>
       </w:r>
+      <w:proofErr w:type="spellStart"/>
       <w:r>
         <w:rPr>
           <w:rFonts w:ascii="Times New Roman" w:hAnsi="Times New Roman"/>
           <w:lang w:val="en-US"/>
         </w:rPr>
-        <w:t>изначимо число додатних і від'ємних коренів. Виписуємо</w:t>
-      </w:r>
-      <w:r>
-        <w:rPr>
-          <w:rFonts w:ascii="Times New Roman" w:hAnsi="Times New Roman"/>
-          <w:lang w:val="uk-UA"/>
+        <w:t>изначимо</w:t>
+      </w:r>
+      <w:proofErr w:type="spellEnd"/>
+      <w:r>
+        <w:rPr>
+          <w:rFonts w:ascii="Times New Roman" w:hAnsi="Times New Roman"/>
+          <w:lang w:val="en-US"/>
         </w:rPr>
         <w:t xml:space="preserve"> </w:t>
       </w:r>
+      <w:proofErr w:type="spellStart"/>
       <w:r>
         <w:rPr>
           <w:rFonts w:ascii="Times New Roman" w:hAnsi="Times New Roman"/>
           <w:lang w:val="en-US"/>
         </w:rPr>
-        <w:t>коефіцієнти многочлена</w:t>
-      </w:r>
+        <w:t>число</w:t>
+      </w:r>
+      <w:proofErr w:type="spellEnd"/>
+      <w:r>
+        <w:rPr>
+          <w:rFonts w:ascii="Times New Roman" w:hAnsi="Times New Roman"/>
+          <w:lang w:val="en-US"/>
+        </w:rPr>
+        <w:t xml:space="preserve"> </w:t>
+      </w:r>
+      <w:proofErr w:type="spellStart"/>
+      <w:r>
+        <w:rPr>
+          <w:rFonts w:ascii="Times New Roman" w:hAnsi="Times New Roman"/>
+          <w:lang w:val="en-US"/>
+        </w:rPr>
+        <w:t>додатних</w:t>
+      </w:r>
+      <w:proofErr w:type="spellEnd"/>
+      <w:r>
+        <w:rPr>
+          <w:rFonts w:ascii="Times New Roman" w:hAnsi="Times New Roman"/>
+          <w:lang w:val="en-US"/>
+        </w:rPr>
+        <w:t xml:space="preserve"> і </w:t>
+      </w:r>
+      <w:proofErr w:type="spellStart"/>
+      <w:r>
+        <w:rPr>
+          <w:rFonts w:ascii="Times New Roman" w:hAnsi="Times New Roman"/>
+          <w:lang w:val="en-US"/>
+        </w:rPr>
+        <w:t>від'ємних</w:t>
+      </w:r>
+      <w:proofErr w:type="spellEnd"/>
+      <w:r>
+        <w:rPr>
+          <w:rFonts w:ascii="Times New Roman" w:hAnsi="Times New Roman"/>
+          <w:lang w:val="en-US"/>
+        </w:rPr>
+        <w:t xml:space="preserve"> </w:t>
+      </w:r>
+      <w:proofErr w:type="spellStart"/>
+      <w:r>
+        <w:rPr>
+          <w:rFonts w:ascii="Times New Roman" w:hAnsi="Times New Roman"/>
+          <w:lang w:val="en-US"/>
+        </w:rPr>
+        <w:t>коренів</w:t>
+      </w:r>
+      <w:proofErr w:type="spellEnd"/>
+      <w:r>
+        <w:rPr>
+          <w:rFonts w:ascii="Times New Roman" w:hAnsi="Times New Roman"/>
+          <w:lang w:val="en-US"/>
+        </w:rPr>
+        <w:t xml:space="preserve">. </w:t>
+      </w:r>
+      <w:proofErr w:type="spellStart"/>
+      <w:r>
+        <w:rPr>
+          <w:rFonts w:ascii="Times New Roman" w:hAnsi="Times New Roman"/>
+          <w:lang w:val="en-US"/>
+        </w:rPr>
+        <w:t>Виписуємо</w:t>
+      </w:r>
+      <w:proofErr w:type="spellEnd"/>
+      <w:r>
+        <w:rPr>
+          <w:rFonts w:ascii="Times New Roman" w:hAnsi="Times New Roman"/>
+          <w:lang w:val="uk-UA"/>
+        </w:rPr>
+        <w:t xml:space="preserve"> </w:t>
+      </w:r>
+      <w:proofErr w:type="spellStart"/>
+      <w:r>
+        <w:rPr>
+          <w:rFonts w:ascii="Times New Roman" w:hAnsi="Times New Roman"/>
+          <w:lang w:val="en-US"/>
+        </w:rPr>
+        <w:t>коефіцієнти</w:t>
+      </w:r>
+      <w:proofErr w:type="spellEnd"/>
+      <w:r>
+        <w:rPr>
+          <w:rFonts w:ascii="Times New Roman" w:hAnsi="Times New Roman"/>
+          <w:lang w:val="en-US"/>
+        </w:rPr>
+        <w:t xml:space="preserve"> </w:t>
+      </w:r>
+      <w:proofErr w:type="spellStart"/>
+      <w:r>
+        <w:rPr>
+          <w:rFonts w:ascii="Times New Roman" w:hAnsi="Times New Roman"/>
+          <w:lang w:val="en-US"/>
+        </w:rPr>
+        <w:t>многочлена</w:t>
+      </w:r>
+      <w:proofErr w:type="spellEnd"/>
     </w:p>
     <w:p>
       <w:pPr>
@@ -6953,11 +7880,47 @@
           <w:lang w:val="uk-UA"/>
         </w:rPr>
       </w:pPr>
-      <w:r>
-        <w:rPr>
-          <w:rFonts w:ascii="Times New Roman" w:hAnsi="Times New Roman"/>
-        </w:rPr>
-        <w:t xml:space="preserve">Оскільки число змін знаків </w:t>
+      <w:proofErr w:type="spellStart"/>
+      <w:r>
+        <w:rPr>
+          <w:rFonts w:ascii="Times New Roman" w:hAnsi="Times New Roman"/>
+        </w:rPr>
+        <w:t>Оскільки</w:t>
+      </w:r>
+      <w:proofErr w:type="spellEnd"/>
+      <w:r>
+        <w:rPr>
+          <w:rFonts w:ascii="Times New Roman" w:hAnsi="Times New Roman"/>
+        </w:rPr>
+        <w:t xml:space="preserve"> число </w:t>
+      </w:r>
+      <w:proofErr w:type="spellStart"/>
+      <w:r>
+        <w:rPr>
+          <w:rFonts w:ascii="Times New Roman" w:hAnsi="Times New Roman"/>
+        </w:rPr>
+        <w:t>змін</w:t>
+      </w:r>
+      <w:proofErr w:type="spellEnd"/>
+      <w:r>
+        <w:rPr>
+          <w:rFonts w:ascii="Times New Roman" w:hAnsi="Times New Roman"/>
+        </w:rPr>
+        <w:t xml:space="preserve"> </w:t>
+      </w:r>
+      <w:proofErr w:type="spellStart"/>
+      <w:r>
+        <w:rPr>
+          <w:rFonts w:ascii="Times New Roman" w:hAnsi="Times New Roman"/>
+        </w:rPr>
+        <w:t>знаків</w:t>
+      </w:r>
+      <w:proofErr w:type="spellEnd"/>
+      <w:r>
+        <w:rPr>
+          <w:rFonts w:ascii="Times New Roman" w:hAnsi="Times New Roman"/>
+        </w:rPr>
+        <w:t xml:space="preserve"> </w:t>
       </w:r>
       <w:r>
         <w:rPr>
@@ -7031,7 +7994,35 @@
         <w:rPr>
           <w:rFonts w:ascii="Times New Roman" w:hAnsi="Times New Roman"/>
         </w:rPr>
-        <w:t xml:space="preserve"> коренів дорівнює </w:t>
+        <w:t xml:space="preserve"> </w:t>
+      </w:r>
+      <w:proofErr w:type="spellStart"/>
+      <w:r>
+        <w:rPr>
+          <w:rFonts w:ascii="Times New Roman" w:hAnsi="Times New Roman"/>
+        </w:rPr>
+        <w:t>коренів</w:t>
+      </w:r>
+      <w:proofErr w:type="spellEnd"/>
+      <w:r>
+        <w:rPr>
+          <w:rFonts w:ascii="Times New Roman" w:hAnsi="Times New Roman"/>
+        </w:rPr>
+        <w:t xml:space="preserve"> </w:t>
+      </w:r>
+      <w:proofErr w:type="spellStart"/>
+      <w:r>
+        <w:rPr>
+          <w:rFonts w:ascii="Times New Roman" w:hAnsi="Times New Roman"/>
+        </w:rPr>
+        <w:t>дорівнює</w:t>
+      </w:r>
+      <w:proofErr w:type="spellEnd"/>
+      <w:r>
+        <w:rPr>
+          <w:rFonts w:ascii="Times New Roman" w:hAnsi="Times New Roman"/>
+        </w:rPr>
+        <w:t xml:space="preserve"> </w:t>
       </w:r>
       <w:r>
         <w:rPr>
@@ -7044,8 +8035,86 @@
         <w:rPr>
           <w:rFonts w:ascii="Times New Roman" w:hAnsi="Times New Roman"/>
         </w:rPr>
-        <w:t xml:space="preserve"> або менше на парне число, тобто їх взагалі немає</w:t>
-      </w:r>
+        <w:t xml:space="preserve"> </w:t>
+      </w:r>
+      <w:proofErr w:type="spellStart"/>
+      <w:r>
+        <w:rPr>
+          <w:rFonts w:ascii="Times New Roman" w:hAnsi="Times New Roman"/>
+        </w:rPr>
+        <w:t>або</w:t>
+      </w:r>
+      <w:proofErr w:type="spellEnd"/>
+      <w:r>
+        <w:rPr>
+          <w:rFonts w:ascii="Times New Roman" w:hAnsi="Times New Roman"/>
+        </w:rPr>
+        <w:t xml:space="preserve"> </w:t>
+      </w:r>
+      <w:proofErr w:type="spellStart"/>
+      <w:r>
+        <w:rPr>
+          <w:rFonts w:ascii="Times New Roman" w:hAnsi="Times New Roman"/>
+        </w:rPr>
+        <w:t>менше</w:t>
+      </w:r>
+      <w:proofErr w:type="spellEnd"/>
+      <w:r>
+        <w:rPr>
+          <w:rFonts w:ascii="Times New Roman" w:hAnsi="Times New Roman"/>
+        </w:rPr>
+        <w:t xml:space="preserve"> на парне число, </w:t>
+      </w:r>
+      <w:proofErr w:type="spellStart"/>
+      <w:r>
+        <w:rPr>
+          <w:rFonts w:ascii="Times New Roman" w:hAnsi="Times New Roman"/>
+        </w:rPr>
+        <w:t>тобто</w:t>
+      </w:r>
+      <w:proofErr w:type="spellEnd"/>
+      <w:r>
+        <w:rPr>
+          <w:rFonts w:ascii="Times New Roman" w:hAnsi="Times New Roman"/>
+        </w:rPr>
+        <w:t xml:space="preserve"> </w:t>
+      </w:r>
+      <w:proofErr w:type="spellStart"/>
+      <w:r>
+        <w:rPr>
+          <w:rFonts w:ascii="Times New Roman" w:hAnsi="Times New Roman"/>
+        </w:rPr>
+        <w:t>їх</w:t>
+      </w:r>
+      <w:proofErr w:type="spellEnd"/>
+      <w:r>
+        <w:rPr>
+          <w:rFonts w:ascii="Times New Roman" w:hAnsi="Times New Roman"/>
+        </w:rPr>
+        <w:t xml:space="preserve"> </w:t>
+      </w:r>
+      <w:proofErr w:type="spellStart"/>
+      <w:r>
+        <w:rPr>
+          <w:rFonts w:ascii="Times New Roman" w:hAnsi="Times New Roman"/>
+        </w:rPr>
+        <w:t>взагалі</w:t>
+      </w:r>
+      <w:proofErr w:type="spellEnd"/>
+      <w:r>
+        <w:rPr>
+          <w:rFonts w:ascii="Times New Roman" w:hAnsi="Times New Roman"/>
+        </w:rPr>
+        <w:t xml:space="preserve"> </w:t>
+      </w:r>
+      <w:proofErr w:type="spellStart"/>
+      <w:r>
+        <w:rPr>
+          <w:rFonts w:ascii="Times New Roman" w:hAnsi="Times New Roman"/>
+        </w:rPr>
+        <w:t>немає</w:t>
+      </w:r>
+      <w:proofErr w:type="spellEnd"/>
       <w:r>
         <w:rPr>
           <w:rFonts w:ascii="Times New Roman" w:hAnsi="Times New Roman"/>
@@ -7272,11 +8341,33 @@
           <w:lang w:val="uk-UA"/>
         </w:rPr>
       </w:pPr>
-      <w:r>
-        <w:rPr>
-          <w:rFonts w:ascii="Times New Roman" w:hAnsi="Times New Roman"/>
-        </w:rPr>
-        <w:t xml:space="preserve">Оскільки число змін знака </w:t>
+      <w:proofErr w:type="spellStart"/>
+      <w:r>
+        <w:rPr>
+          <w:rFonts w:ascii="Times New Roman" w:hAnsi="Times New Roman"/>
+        </w:rPr>
+        <w:t>Оскільки</w:t>
+      </w:r>
+      <w:proofErr w:type="spellEnd"/>
+      <w:r>
+        <w:rPr>
+          <w:rFonts w:ascii="Times New Roman" w:hAnsi="Times New Roman"/>
+        </w:rPr>
+        <w:t xml:space="preserve"> число </w:t>
+      </w:r>
+      <w:proofErr w:type="spellStart"/>
+      <w:r>
+        <w:rPr>
+          <w:rFonts w:ascii="Times New Roman" w:hAnsi="Times New Roman"/>
+        </w:rPr>
+        <w:t>змін</w:t>
+      </w:r>
+      <w:proofErr w:type="spellEnd"/>
+      <w:r>
+        <w:rPr>
+          <w:rFonts w:ascii="Times New Roman" w:hAnsi="Times New Roman"/>
+        </w:rPr>
+        <w:t xml:space="preserve"> знака </w:t>
       </w:r>
       <m:oMath>
         <m:sSub>
@@ -7328,11 +8419,33 @@
         </w:rPr>
         <w:t xml:space="preserve">від’ємних </w:t>
       </w:r>
-      <w:r>
-        <w:rPr>
-          <w:rFonts w:ascii="Times New Roman" w:hAnsi="Times New Roman"/>
-        </w:rPr>
-        <w:t xml:space="preserve">коренів дорівнює </w:t>
+      <w:proofErr w:type="spellStart"/>
+      <w:r>
+        <w:rPr>
+          <w:rFonts w:ascii="Times New Roman" w:hAnsi="Times New Roman"/>
+        </w:rPr>
+        <w:t>коренів</w:t>
+      </w:r>
+      <w:proofErr w:type="spellEnd"/>
+      <w:r>
+        <w:rPr>
+          <w:rFonts w:ascii="Times New Roman" w:hAnsi="Times New Roman"/>
+        </w:rPr>
+        <w:t xml:space="preserve"> </w:t>
+      </w:r>
+      <w:proofErr w:type="spellStart"/>
+      <w:r>
+        <w:rPr>
+          <w:rFonts w:ascii="Times New Roman" w:hAnsi="Times New Roman"/>
+        </w:rPr>
+        <w:t>дорівнює</w:t>
+      </w:r>
+      <w:proofErr w:type="spellEnd"/>
+      <w:r>
+        <w:rPr>
+          <w:rFonts w:ascii="Times New Roman" w:hAnsi="Times New Roman"/>
+        </w:rPr>
+        <w:t xml:space="preserve"> </w:t>
       </w:r>
       <w:r>
         <w:rPr>
@@ -7345,7 +8458,63 @@
         <w:rPr>
           <w:rFonts w:ascii="Times New Roman" w:hAnsi="Times New Roman"/>
         </w:rPr>
-        <w:t xml:space="preserve"> або менше на парне число, тобто дорівнює 1</w:t>
+        <w:t xml:space="preserve"> </w:t>
+      </w:r>
+      <w:proofErr w:type="spellStart"/>
+      <w:r>
+        <w:rPr>
+          <w:rFonts w:ascii="Times New Roman" w:hAnsi="Times New Roman"/>
+        </w:rPr>
+        <w:t>або</w:t>
+      </w:r>
+      <w:proofErr w:type="spellEnd"/>
+      <w:r>
+        <w:rPr>
+          <w:rFonts w:ascii="Times New Roman" w:hAnsi="Times New Roman"/>
+        </w:rPr>
+        <w:t xml:space="preserve"> </w:t>
+      </w:r>
+      <w:proofErr w:type="spellStart"/>
+      <w:r>
+        <w:rPr>
+          <w:rFonts w:ascii="Times New Roman" w:hAnsi="Times New Roman"/>
+        </w:rPr>
+        <w:t>менше</w:t>
+      </w:r>
+      <w:proofErr w:type="spellEnd"/>
+      <w:r>
+        <w:rPr>
+          <w:rFonts w:ascii="Times New Roman" w:hAnsi="Times New Roman"/>
+        </w:rPr>
+        <w:t xml:space="preserve"> на парне число, </w:t>
+      </w:r>
+      <w:proofErr w:type="spellStart"/>
+      <w:r>
+        <w:rPr>
+          <w:rFonts w:ascii="Times New Roman" w:hAnsi="Times New Roman"/>
+        </w:rPr>
+        <w:t>тобто</w:t>
+      </w:r>
+      <w:proofErr w:type="spellEnd"/>
+      <w:r>
+        <w:rPr>
+          <w:rFonts w:ascii="Times New Roman" w:hAnsi="Times New Roman"/>
+        </w:rPr>
+        <w:t xml:space="preserve"> </w:t>
+      </w:r>
+      <w:proofErr w:type="spellStart"/>
+      <w:r>
+        <w:rPr>
+          <w:rFonts w:ascii="Times New Roman" w:hAnsi="Times New Roman"/>
+        </w:rPr>
+        <w:t>дорівнює</w:t>
+      </w:r>
+      <w:proofErr w:type="spellEnd"/>
+      <w:r>
+        <w:rPr>
+          <w:rFonts w:ascii="Times New Roman" w:hAnsi="Times New Roman"/>
+        </w:rPr>
+        <w:t xml:space="preserve"> 1</w:t>
       </w:r>
       <w:r>
         <w:rPr>
@@ -7696,7 +8865,23 @@
           <w:rFonts w:ascii="Times New Roman" w:hAnsi="Times New Roman"/>
           <w:lang w:val="uk-UA"/>
         </w:rPr>
-        <w:t>Перейдемо до методу відокремлення коренів Штурма:</w:t>
+        <w:t xml:space="preserve">Перейдемо до методу відокремлення коренів </w:t>
+      </w:r>
+      <w:proofErr w:type="spellStart"/>
+      <w:r>
+        <w:rPr>
+          <w:rFonts w:ascii="Times New Roman" w:hAnsi="Times New Roman"/>
+          <w:lang w:val="uk-UA"/>
+        </w:rPr>
+        <w:t>Штурма</w:t>
+      </w:r>
+      <w:proofErr w:type="spellEnd"/>
+      <w:r>
+        <w:rPr>
+          <w:rFonts w:ascii="Times New Roman" w:hAnsi="Times New Roman"/>
+          <w:lang w:val="uk-UA"/>
+        </w:rPr>
+        <w:t>:</w:t>
       </w:r>
     </w:p>
     <w:p>
@@ -8370,7 +9555,23 @@
           <w:rFonts w:ascii="Times New Roman" w:hAnsi="Times New Roman"/>
           <w:lang w:val="uk-UA"/>
         </w:rPr>
-        <w:t>Тепер домножимо цю відповідь на (-125)</w:t>
+        <w:t xml:space="preserve">Тепер </w:t>
+      </w:r>
+      <w:proofErr w:type="spellStart"/>
+      <w:r>
+        <w:rPr>
+          <w:rFonts w:ascii="Times New Roman" w:hAnsi="Times New Roman"/>
+          <w:lang w:val="uk-UA"/>
+        </w:rPr>
+        <w:t>домножимо</w:t>
+      </w:r>
+      <w:proofErr w:type="spellEnd"/>
+      <w:r>
+        <w:rPr>
+          <w:rFonts w:ascii="Times New Roman" w:hAnsi="Times New Roman"/>
+          <w:lang w:val="uk-UA"/>
+        </w:rPr>
+        <w:t xml:space="preserve"> цю відповідь на (-125)</w:t>
       </w:r>
       <w:r>
         <w:rPr>
@@ -8683,7 +9884,23 @@
           <w:rFonts w:ascii="Times New Roman" w:hAnsi="Times New Roman"/>
           <w:lang w:val="uk-UA"/>
         </w:rPr>
-        <w:t>Тепер домножимо цю відповідь на (-(5408/125)) (щоб отримати рівняння зі зворотнім знаком) і отримаємо:</w:t>
+        <w:t xml:space="preserve">Тепер </w:t>
+      </w:r>
+      <w:proofErr w:type="spellStart"/>
+      <w:r>
+        <w:rPr>
+          <w:rFonts w:ascii="Times New Roman" w:hAnsi="Times New Roman"/>
+          <w:lang w:val="uk-UA"/>
+        </w:rPr>
+        <w:t>домножимо</w:t>
+      </w:r>
+      <w:proofErr w:type="spellEnd"/>
+      <w:r>
+        <w:rPr>
+          <w:rFonts w:ascii="Times New Roman" w:hAnsi="Times New Roman"/>
+          <w:lang w:val="uk-UA"/>
+        </w:rPr>
+        <w:t xml:space="preserve"> цю відповідь на (-(5408/125)) (щоб отримати рівняння зі зворотнім знаком) і отримаємо:</w:t>
       </w:r>
     </w:p>
     <w:p>
@@ -8949,7 +10166,23 @@
           <w:rFonts w:ascii="Times New Roman" w:hAnsi="Times New Roman"/>
           <w:lang w:val="uk-UA"/>
         </w:rPr>
-        <w:t>Тепер домножимо цю відповідь на (-(</w:t>
+        <w:t xml:space="preserve">Тепер </w:t>
+      </w:r>
+      <w:proofErr w:type="spellStart"/>
+      <w:r>
+        <w:rPr>
+          <w:rFonts w:ascii="Times New Roman" w:hAnsi="Times New Roman"/>
+          <w:lang w:val="uk-UA"/>
+        </w:rPr>
+        <w:t>домножимо</w:t>
+      </w:r>
+      <w:proofErr w:type="spellEnd"/>
+      <w:r>
+        <w:rPr>
+          <w:rFonts w:ascii="Times New Roman" w:hAnsi="Times New Roman"/>
+          <w:lang w:val="uk-UA"/>
+        </w:rPr>
+        <w:t xml:space="preserve"> цю відповідь на (-(</w:t>
       </w:r>
       <w:r>
         <w:rPr>
@@ -9160,7 +10393,23 @@
           <w:rFonts w:ascii="Times New Roman" w:hAnsi="Times New Roman"/>
           <w:lang w:val="uk-UA"/>
         </w:rPr>
-        <w:t>Система многочленів Штурма:</w:t>
+        <w:t xml:space="preserve">Система многочленів </w:t>
+      </w:r>
+      <w:proofErr w:type="spellStart"/>
+      <w:r>
+        <w:rPr>
+          <w:rFonts w:ascii="Times New Roman" w:hAnsi="Times New Roman"/>
+          <w:lang w:val="uk-UA"/>
+        </w:rPr>
+        <w:t>Штурма</w:t>
+      </w:r>
+      <w:proofErr w:type="spellEnd"/>
+      <w:r>
+        <w:rPr>
+          <w:rFonts w:ascii="Times New Roman" w:hAnsi="Times New Roman"/>
+          <w:lang w:val="uk-UA"/>
+        </w:rPr>
+        <w:t>:</w:t>
       </w:r>
     </w:p>
     <w:p>
@@ -10495,7 +11744,23 @@
           <w:rFonts w:ascii="Times New Roman" w:hAnsi="Times New Roman"/>
           <w:lang w:val="uk-UA"/>
         </w:rPr>
-        <w:t>Отже кількість дійсних коренів для Нашого многочлена Штурма :</w:t>
+        <w:t xml:space="preserve">Отже кількість дійсних коренів для Нашого многочлена </w:t>
+      </w:r>
+      <w:proofErr w:type="spellStart"/>
+      <w:r>
+        <w:rPr>
+          <w:rFonts w:ascii="Times New Roman" w:hAnsi="Times New Roman"/>
+          <w:lang w:val="uk-UA"/>
+        </w:rPr>
+        <w:t>Штурма</w:t>
+      </w:r>
+      <w:proofErr w:type="spellEnd"/>
+      <w:r>
+        <w:rPr>
+          <w:rFonts w:ascii="Times New Roman" w:hAnsi="Times New Roman"/>
+          <w:lang w:val="uk-UA"/>
+        </w:rPr>
+        <w:t xml:space="preserve"> :</w:t>
       </w:r>
     </w:p>
     <w:p>
@@ -10571,7 +11836,35 @@
         <w:rPr>
           <w:rFonts w:ascii="Times New Roman" w:hAnsi="Times New Roman"/>
         </w:rPr>
-        <w:t xml:space="preserve"> коренів дорівнює </w:t>
+        <w:t xml:space="preserve"> </w:t>
+      </w:r>
+      <w:proofErr w:type="spellStart"/>
+      <w:r>
+        <w:rPr>
+          <w:rFonts w:ascii="Times New Roman" w:hAnsi="Times New Roman"/>
+        </w:rPr>
+        <w:t>коренів</w:t>
+      </w:r>
+      <w:proofErr w:type="spellEnd"/>
+      <w:r>
+        <w:rPr>
+          <w:rFonts w:ascii="Times New Roman" w:hAnsi="Times New Roman"/>
+        </w:rPr>
+        <w:t xml:space="preserve"> </w:t>
+      </w:r>
+      <w:proofErr w:type="spellStart"/>
+      <w:r>
+        <w:rPr>
+          <w:rFonts w:ascii="Times New Roman" w:hAnsi="Times New Roman"/>
+        </w:rPr>
+        <w:t>дорівнює</w:t>
+      </w:r>
+      <w:proofErr w:type="spellEnd"/>
+      <w:r>
+        <w:rPr>
+          <w:rFonts w:ascii="Times New Roman" w:hAnsi="Times New Roman"/>
+        </w:rPr>
+        <w:t xml:space="preserve"> </w:t>
       </w:r>
       <w:r>
         <w:rPr>
@@ -10584,8 +11877,86 @@
         <w:rPr>
           <w:rFonts w:ascii="Times New Roman" w:hAnsi="Times New Roman"/>
         </w:rPr>
-        <w:t xml:space="preserve"> або менше на парне число, тобто їх взагалі немає</w:t>
-      </w:r>
+        <w:t xml:space="preserve"> </w:t>
+      </w:r>
+      <w:proofErr w:type="spellStart"/>
+      <w:r>
+        <w:rPr>
+          <w:rFonts w:ascii="Times New Roman" w:hAnsi="Times New Roman"/>
+        </w:rPr>
+        <w:t>або</w:t>
+      </w:r>
+      <w:proofErr w:type="spellEnd"/>
+      <w:r>
+        <w:rPr>
+          <w:rFonts w:ascii="Times New Roman" w:hAnsi="Times New Roman"/>
+        </w:rPr>
+        <w:t xml:space="preserve"> </w:t>
+      </w:r>
+      <w:proofErr w:type="spellStart"/>
+      <w:r>
+        <w:rPr>
+          <w:rFonts w:ascii="Times New Roman" w:hAnsi="Times New Roman"/>
+        </w:rPr>
+        <w:t>менше</w:t>
+      </w:r>
+      <w:proofErr w:type="spellEnd"/>
+      <w:r>
+        <w:rPr>
+          <w:rFonts w:ascii="Times New Roman" w:hAnsi="Times New Roman"/>
+        </w:rPr>
+        <w:t xml:space="preserve"> на парне число, </w:t>
+      </w:r>
+      <w:proofErr w:type="spellStart"/>
+      <w:r>
+        <w:rPr>
+          <w:rFonts w:ascii="Times New Roman" w:hAnsi="Times New Roman"/>
+        </w:rPr>
+        <w:t>тобто</w:t>
+      </w:r>
+      <w:proofErr w:type="spellEnd"/>
+      <w:r>
+        <w:rPr>
+          <w:rFonts w:ascii="Times New Roman" w:hAnsi="Times New Roman"/>
+        </w:rPr>
+        <w:t xml:space="preserve"> </w:t>
+      </w:r>
+      <w:proofErr w:type="spellStart"/>
+      <w:r>
+        <w:rPr>
+          <w:rFonts w:ascii="Times New Roman" w:hAnsi="Times New Roman"/>
+        </w:rPr>
+        <w:t>їх</w:t>
+      </w:r>
+      <w:proofErr w:type="spellEnd"/>
+      <w:r>
+        <w:rPr>
+          <w:rFonts w:ascii="Times New Roman" w:hAnsi="Times New Roman"/>
+        </w:rPr>
+        <w:t xml:space="preserve"> </w:t>
+      </w:r>
+      <w:proofErr w:type="spellStart"/>
+      <w:r>
+        <w:rPr>
+          <w:rFonts w:ascii="Times New Roman" w:hAnsi="Times New Roman"/>
+        </w:rPr>
+        <w:t>взагалі</w:t>
+      </w:r>
+      <w:proofErr w:type="spellEnd"/>
+      <w:r>
+        <w:rPr>
+          <w:rFonts w:ascii="Times New Roman" w:hAnsi="Times New Roman"/>
+        </w:rPr>
+        <w:t xml:space="preserve"> </w:t>
+      </w:r>
+      <w:proofErr w:type="spellStart"/>
+      <w:r>
+        <w:rPr>
+          <w:rFonts w:ascii="Times New Roman" w:hAnsi="Times New Roman"/>
+        </w:rPr>
+        <w:t>немає</w:t>
+      </w:r>
+      <w:proofErr w:type="spellEnd"/>
       <w:r>
         <w:rPr>
           <w:rFonts w:ascii="Times New Roman" w:hAnsi="Times New Roman"/>
@@ -10598,7 +11969,23 @@
           <w:rFonts w:ascii="Times New Roman" w:hAnsi="Times New Roman"/>
           <w:lang w:val="uk-UA"/>
         </w:rPr>
-        <w:t xml:space="preserve">, отже він лежить у промІжку </w:t>
+        <w:t xml:space="preserve">, отже він лежить у </w:t>
+      </w:r>
+      <w:proofErr w:type="spellStart"/>
+      <w:r>
+        <w:rPr>
+          <w:rFonts w:ascii="Times New Roman" w:hAnsi="Times New Roman"/>
+          <w:lang w:val="uk-UA"/>
+        </w:rPr>
+        <w:t>промІжку</w:t>
+      </w:r>
+      <w:proofErr w:type="spellEnd"/>
+      <w:r>
+        <w:rPr>
+          <w:rFonts w:ascii="Times New Roman" w:hAnsi="Times New Roman"/>
+          <w:lang w:val="uk-UA"/>
+        </w:rPr>
+        <w:t xml:space="preserve"> </w:t>
       </w:r>
     </w:p>
     <w:p>
@@ -13035,19 +14422,35 @@
           <w:lang w:val="uk-UA"/>
         </w:rPr>
         <w:lastRenderedPageBreak/>
-        <w:t>3 Розв</w:t>
-      </w:r>
+        <w:t xml:space="preserve">3 </w:t>
+      </w:r>
+      <w:proofErr w:type="spellStart"/>
+      <w:r>
+        <w:rPr>
+          <w:lang w:val="uk-UA"/>
+        </w:rPr>
+        <w:t>Розв</w:t>
+      </w:r>
+      <w:proofErr w:type="spellEnd"/>
       <w:r>
         <w:rPr>
           <w:lang w:val="en-US"/>
         </w:rPr>
         <w:t>’</w:t>
       </w:r>
-      <w:r>
-        <w:rPr>
-          <w:lang w:val="uk-UA"/>
-        </w:rPr>
-        <w:t xml:space="preserve">язок у </w:t>
+      <w:proofErr w:type="spellStart"/>
+      <w:r>
+        <w:rPr>
+          <w:lang w:val="uk-UA"/>
+        </w:rPr>
+        <w:t>язок</w:t>
+      </w:r>
+      <w:proofErr w:type="spellEnd"/>
+      <w:r>
+        <w:rPr>
+          <w:lang w:val="uk-UA"/>
+        </w:rPr>
+        <w:t xml:space="preserve"> у </w:t>
       </w:r>
       <w:r>
         <w:rPr>
@@ -13069,20 +14472,38 @@
           <w:rFonts w:ascii="Times New Roman" w:hAnsi="Times New Roman"/>
           <w:lang w:val="uk-UA"/>
         </w:rPr>
-        <w:t>Нижче наведено розв</w:t>
-      </w:r>
+        <w:t xml:space="preserve">Нижче наведено </w:t>
+      </w:r>
+      <w:proofErr w:type="spellStart"/>
+      <w:r>
+        <w:rPr>
+          <w:rFonts w:ascii="Times New Roman" w:hAnsi="Times New Roman"/>
+          <w:lang w:val="uk-UA"/>
+        </w:rPr>
+        <w:t>розв</w:t>
+      </w:r>
+      <w:proofErr w:type="spellEnd"/>
       <w:r>
         <w:rPr>
           <w:rFonts w:ascii="Times New Roman" w:hAnsi="Times New Roman"/>
         </w:rPr>
         <w:t>’</w:t>
       </w:r>
-      <w:r>
-        <w:rPr>
-          <w:rFonts w:ascii="Times New Roman" w:hAnsi="Times New Roman"/>
-          <w:lang w:val="uk-UA"/>
-        </w:rPr>
-        <w:t xml:space="preserve">язок системи у </w:t>
+      <w:proofErr w:type="spellStart"/>
+      <w:r>
+        <w:rPr>
+          <w:rFonts w:ascii="Times New Roman" w:hAnsi="Times New Roman"/>
+          <w:lang w:val="uk-UA"/>
+        </w:rPr>
+        <w:t>язок</w:t>
+      </w:r>
+      <w:proofErr w:type="spellEnd"/>
+      <w:r>
+        <w:rPr>
+          <w:rFonts w:ascii="Times New Roman" w:hAnsi="Times New Roman"/>
+          <w:lang w:val="uk-UA"/>
+        </w:rPr>
+        <w:t xml:space="preserve"> системи у </w:t>
       </w:r>
       <w:r>
         <w:rPr>
@@ -13102,11 +14523,429 @@
     </w:p>
     <w:p>
       <w:pPr>
-        <w:jc w:val="center"/>
+        <w:ind w:firstLine="0"/>
         <w:rPr>
           <w:noProof/>
         </w:rPr>
       </w:pPr>
+      <w:r>
+        <w:rPr>
+          <w:noProof/>
+        </w:rPr>
+        <w:drawing>
+          <wp:inline distT="0" distB="0" distL="0" distR="0" wp14:anchorId="798E1883" wp14:editId="379BADB1">
+            <wp:extent cx="6120765" cy="2755900"/>
+            <wp:effectExtent l="0" t="0" r="0" b="6350"/>
+            <wp:docPr id="11" name="Рисунок 11"/>
+            <wp:cNvGraphicFramePr>
+              <a:graphicFrameLocks xmlns:a="http://schemas.openxmlformats.org/drawingml/2006/main" noChangeAspect="1"/>
+            </wp:cNvGraphicFramePr>
+            <a:graphic xmlns:a="http://schemas.openxmlformats.org/drawingml/2006/main">
+              <a:graphicData uri="http://schemas.openxmlformats.org/drawingml/2006/picture">
+                <pic:pic xmlns:pic="http://schemas.openxmlformats.org/drawingml/2006/picture">
+                  <pic:nvPicPr>
+                    <pic:cNvPr id="1" name=""/>
+                    <pic:cNvPicPr/>
+                  </pic:nvPicPr>
+                  <pic:blipFill>
+                    <a:blip r:embed="rId20"/>
+                    <a:stretch>
+                      <a:fillRect/>
+                    </a:stretch>
+                  </pic:blipFill>
+                  <pic:spPr>
+                    <a:xfrm>
+                      <a:off x="0" y="0"/>
+                      <a:ext cx="6120765" cy="2755900"/>
+                    </a:xfrm>
+                    <a:prstGeom prst="rect">
+                      <a:avLst/>
+                    </a:prstGeom>
+                  </pic:spPr>
+                </pic:pic>
+              </a:graphicData>
+            </a:graphic>
+          </wp:inline>
+        </w:drawing>
+      </w:r>
+    </w:p>
+    <w:p>
+      <w:pPr>
+        <w:ind w:firstLine="0"/>
+        <w:rPr>
+          <w:noProof/>
+        </w:rPr>
+      </w:pPr>
+      <w:r>
+        <w:rPr>
+          <w:noProof/>
+        </w:rPr>
+        <w:drawing>
+          <wp:inline distT="0" distB="0" distL="0" distR="0" wp14:anchorId="6A40A13B" wp14:editId="6AFEF6CD">
+            <wp:extent cx="6120765" cy="1725930"/>
+            <wp:effectExtent l="0" t="0" r="0" b="7620"/>
+            <wp:docPr id="12" name="Рисунок 12"/>
+            <wp:cNvGraphicFramePr>
+              <a:graphicFrameLocks xmlns:a="http://schemas.openxmlformats.org/drawingml/2006/main" noChangeAspect="1"/>
+            </wp:cNvGraphicFramePr>
+            <a:graphic xmlns:a="http://schemas.openxmlformats.org/drawingml/2006/main">
+              <a:graphicData uri="http://schemas.openxmlformats.org/drawingml/2006/picture">
+                <pic:pic xmlns:pic="http://schemas.openxmlformats.org/drawingml/2006/picture">
+                  <pic:nvPicPr>
+                    <pic:cNvPr id="1" name=""/>
+                    <pic:cNvPicPr/>
+                  </pic:nvPicPr>
+                  <pic:blipFill>
+                    <a:blip r:embed="rId21"/>
+                    <a:stretch>
+                      <a:fillRect/>
+                    </a:stretch>
+                  </pic:blipFill>
+                  <pic:spPr>
+                    <a:xfrm>
+                      <a:off x="0" y="0"/>
+                      <a:ext cx="6120765" cy="1725930"/>
+                    </a:xfrm>
+                    <a:prstGeom prst="rect">
+                      <a:avLst/>
+                    </a:prstGeom>
+                  </pic:spPr>
+                </pic:pic>
+              </a:graphicData>
+            </a:graphic>
+          </wp:inline>
+        </w:drawing>
+      </w:r>
+      <w:r>
+        <w:rPr>
+          <w:noProof/>
+        </w:rPr>
+        <w:drawing>
+          <wp:inline distT="0" distB="0" distL="0" distR="0" wp14:anchorId="2B3D7AC7" wp14:editId="5B6D0062">
+            <wp:extent cx="6120765" cy="3216910"/>
+            <wp:effectExtent l="0" t="0" r="0" b="2540"/>
+            <wp:docPr id="16" name="Рисунок 16"/>
+            <wp:cNvGraphicFramePr>
+              <a:graphicFrameLocks xmlns:a="http://schemas.openxmlformats.org/drawingml/2006/main" noChangeAspect="1"/>
+            </wp:cNvGraphicFramePr>
+            <a:graphic xmlns:a="http://schemas.openxmlformats.org/drawingml/2006/main">
+              <a:graphicData uri="http://schemas.openxmlformats.org/drawingml/2006/picture">
+                <pic:pic xmlns:pic="http://schemas.openxmlformats.org/drawingml/2006/picture">
+                  <pic:nvPicPr>
+                    <pic:cNvPr id="1" name=""/>
+                    <pic:cNvPicPr/>
+                  </pic:nvPicPr>
+                  <pic:blipFill>
+                    <a:blip r:embed="rId22"/>
+                    <a:stretch>
+                      <a:fillRect/>
+                    </a:stretch>
+                  </pic:blipFill>
+                  <pic:spPr>
+                    <a:xfrm>
+                      <a:off x="0" y="0"/>
+                      <a:ext cx="6120765" cy="3216910"/>
+                    </a:xfrm>
+                    <a:prstGeom prst="rect">
+                      <a:avLst/>
+                    </a:prstGeom>
+                  </pic:spPr>
+                </pic:pic>
+              </a:graphicData>
+            </a:graphic>
+          </wp:inline>
+        </w:drawing>
+      </w:r>
+    </w:p>
+    <w:p>
+      <w:pPr>
+        <w:ind w:firstLine="0"/>
+        <w:jc w:val="left"/>
+        <w:rPr>
+          <w:noProof/>
+        </w:rPr>
+      </w:pPr>
+      <w:r>
+        <w:rPr>
+          <w:noProof/>
+        </w:rPr>
+        <w:br w:type="page"/>
+      </w:r>
+    </w:p>
+    <w:p>
+      <w:pPr>
+        <w:ind w:firstLine="0"/>
+        <w:rPr>
+          <w:noProof/>
+        </w:rPr>
+      </w:pPr>
+      <w:r>
+        <w:rPr>
+          <w:noProof/>
+        </w:rPr>
+        <w:lastRenderedPageBreak/>
+        <w:drawing>
+          <wp:inline distT="0" distB="0" distL="0" distR="0" wp14:anchorId="7577A29F" wp14:editId="28B66C92">
+            <wp:extent cx="6120765" cy="3173095"/>
+            <wp:effectExtent l="0" t="0" r="0" b="8255"/>
+            <wp:docPr id="17" name="Рисунок 17"/>
+            <wp:cNvGraphicFramePr>
+              <a:graphicFrameLocks xmlns:a="http://schemas.openxmlformats.org/drawingml/2006/main" noChangeAspect="1"/>
+            </wp:cNvGraphicFramePr>
+            <a:graphic xmlns:a="http://schemas.openxmlformats.org/drawingml/2006/main">
+              <a:graphicData uri="http://schemas.openxmlformats.org/drawingml/2006/picture">
+                <pic:pic xmlns:pic="http://schemas.openxmlformats.org/drawingml/2006/picture">
+                  <pic:nvPicPr>
+                    <pic:cNvPr id="1" name=""/>
+                    <pic:cNvPicPr/>
+                  </pic:nvPicPr>
+                  <pic:blipFill>
+                    <a:blip r:embed="rId23"/>
+                    <a:stretch>
+                      <a:fillRect/>
+                    </a:stretch>
+                  </pic:blipFill>
+                  <pic:spPr>
+                    <a:xfrm>
+                      <a:off x="0" y="0"/>
+                      <a:ext cx="6120765" cy="3173095"/>
+                    </a:xfrm>
+                    <a:prstGeom prst="rect">
+                      <a:avLst/>
+                    </a:prstGeom>
+                  </pic:spPr>
+                </pic:pic>
+              </a:graphicData>
+            </a:graphic>
+          </wp:inline>
+        </w:drawing>
+      </w:r>
+      <w:r>
+        <w:rPr>
+          <w:noProof/>
+        </w:rPr>
+        <w:drawing>
+          <wp:inline distT="0" distB="0" distL="0" distR="0" wp14:anchorId="6F5AEA74" wp14:editId="3721BE34">
+            <wp:extent cx="6120765" cy="3658235"/>
+            <wp:effectExtent l="0" t="0" r="0" b="0"/>
+            <wp:docPr id="18" name="Рисунок 18"/>
+            <wp:cNvGraphicFramePr>
+              <a:graphicFrameLocks xmlns:a="http://schemas.openxmlformats.org/drawingml/2006/main" noChangeAspect="1"/>
+            </wp:cNvGraphicFramePr>
+            <a:graphic xmlns:a="http://schemas.openxmlformats.org/drawingml/2006/main">
+              <a:graphicData uri="http://schemas.openxmlformats.org/drawingml/2006/picture">
+                <pic:pic xmlns:pic="http://schemas.openxmlformats.org/drawingml/2006/picture">
+                  <pic:nvPicPr>
+                    <pic:cNvPr id="1" name=""/>
+                    <pic:cNvPicPr/>
+                  </pic:nvPicPr>
+                  <pic:blipFill>
+                    <a:blip r:embed="rId24"/>
+                    <a:stretch>
+                      <a:fillRect/>
+                    </a:stretch>
+                  </pic:blipFill>
+                  <pic:spPr>
+                    <a:xfrm>
+                      <a:off x="0" y="0"/>
+                      <a:ext cx="6120765" cy="3658235"/>
+                    </a:xfrm>
+                    <a:prstGeom prst="rect">
+                      <a:avLst/>
+                    </a:prstGeom>
+                  </pic:spPr>
+                </pic:pic>
+              </a:graphicData>
+            </a:graphic>
+          </wp:inline>
+        </w:drawing>
+      </w:r>
+      <w:r>
+        <w:rPr>
+          <w:noProof/>
+        </w:rPr>
+        <w:drawing>
+          <wp:inline distT="0" distB="0" distL="0" distR="0" wp14:anchorId="627D6A19" wp14:editId="180D5CEE">
+            <wp:extent cx="6120765" cy="2345055"/>
+            <wp:effectExtent l="0" t="0" r="0" b="0"/>
+            <wp:docPr id="19" name="Рисунок 19"/>
+            <wp:cNvGraphicFramePr>
+              <a:graphicFrameLocks xmlns:a="http://schemas.openxmlformats.org/drawingml/2006/main" noChangeAspect="1"/>
+            </wp:cNvGraphicFramePr>
+            <a:graphic xmlns:a="http://schemas.openxmlformats.org/drawingml/2006/main">
+              <a:graphicData uri="http://schemas.openxmlformats.org/drawingml/2006/picture">
+                <pic:pic xmlns:pic="http://schemas.openxmlformats.org/drawingml/2006/picture">
+                  <pic:nvPicPr>
+                    <pic:cNvPr id="1" name=""/>
+                    <pic:cNvPicPr/>
+                  </pic:nvPicPr>
+                  <pic:blipFill>
+                    <a:blip r:embed="rId25"/>
+                    <a:stretch>
+                      <a:fillRect/>
+                    </a:stretch>
+                  </pic:blipFill>
+                  <pic:spPr>
+                    <a:xfrm>
+                      <a:off x="0" y="0"/>
+                      <a:ext cx="6120765" cy="2345055"/>
+                    </a:xfrm>
+                    <a:prstGeom prst="rect">
+                      <a:avLst/>
+                    </a:prstGeom>
+                  </pic:spPr>
+                </pic:pic>
+              </a:graphicData>
+            </a:graphic>
+          </wp:inline>
+        </w:drawing>
+      </w:r>
+    </w:p>
+    <w:p>
+      <w:pPr>
+        <w:ind w:firstLine="0"/>
+        <w:jc w:val="left"/>
+        <w:rPr>
+          <w:noProof/>
+        </w:rPr>
+      </w:pPr>
+      <w:r>
+        <w:rPr>
+          <w:noProof/>
+        </w:rPr>
+        <w:br w:type="page"/>
+      </w:r>
+    </w:p>
+    <w:p>
+      <w:pPr>
+        <w:ind w:firstLine="0"/>
+        <w:rPr>
+          <w:noProof/>
+        </w:rPr>
+      </w:pPr>
+      <w:r>
+        <w:rPr>
+          <w:noProof/>
+        </w:rPr>
+        <w:lastRenderedPageBreak/>
+        <w:drawing>
+          <wp:inline distT="0" distB="0" distL="0" distR="0" wp14:anchorId="35031B72" wp14:editId="76E9B316">
+            <wp:extent cx="6120765" cy="2082800"/>
+            <wp:effectExtent l="0" t="0" r="0" b="0"/>
+            <wp:docPr id="20" name="Рисунок 20"/>
+            <wp:cNvGraphicFramePr>
+              <a:graphicFrameLocks xmlns:a="http://schemas.openxmlformats.org/drawingml/2006/main" noChangeAspect="1"/>
+            </wp:cNvGraphicFramePr>
+            <a:graphic xmlns:a="http://schemas.openxmlformats.org/drawingml/2006/main">
+              <a:graphicData uri="http://schemas.openxmlformats.org/drawingml/2006/picture">
+                <pic:pic xmlns:pic="http://schemas.openxmlformats.org/drawingml/2006/picture">
+                  <pic:nvPicPr>
+                    <pic:cNvPr id="1" name=""/>
+                    <pic:cNvPicPr/>
+                  </pic:nvPicPr>
+                  <pic:blipFill>
+                    <a:blip r:embed="rId26"/>
+                    <a:stretch>
+                      <a:fillRect/>
+                    </a:stretch>
+                  </pic:blipFill>
+                  <pic:spPr>
+                    <a:xfrm>
+                      <a:off x="0" y="0"/>
+                      <a:ext cx="6120765" cy="2082800"/>
+                    </a:xfrm>
+                    <a:prstGeom prst="rect">
+                      <a:avLst/>
+                    </a:prstGeom>
+                  </pic:spPr>
+                </pic:pic>
+              </a:graphicData>
+            </a:graphic>
+          </wp:inline>
+        </w:drawing>
+      </w:r>
+      <w:r>
+        <w:rPr>
+          <w:noProof/>
+        </w:rPr>
+        <w:drawing>
+          <wp:inline distT="0" distB="0" distL="0" distR="0" wp14:anchorId="5515EFB2" wp14:editId="493C4192">
+            <wp:extent cx="6120765" cy="2375535"/>
+            <wp:effectExtent l="0" t="0" r="0" b="5715"/>
+            <wp:docPr id="21" name="Рисунок 21"/>
+            <wp:cNvGraphicFramePr>
+              <a:graphicFrameLocks xmlns:a="http://schemas.openxmlformats.org/drawingml/2006/main" noChangeAspect="1"/>
+            </wp:cNvGraphicFramePr>
+            <a:graphic xmlns:a="http://schemas.openxmlformats.org/drawingml/2006/main">
+              <a:graphicData uri="http://schemas.openxmlformats.org/drawingml/2006/picture">
+                <pic:pic xmlns:pic="http://schemas.openxmlformats.org/drawingml/2006/picture">
+                  <pic:nvPicPr>
+                    <pic:cNvPr id="1" name=""/>
+                    <pic:cNvPicPr/>
+                  </pic:nvPicPr>
+                  <pic:blipFill>
+                    <a:blip r:embed="rId27"/>
+                    <a:stretch>
+                      <a:fillRect/>
+                    </a:stretch>
+                  </pic:blipFill>
+                  <pic:spPr>
+                    <a:xfrm>
+                      <a:off x="0" y="0"/>
+                      <a:ext cx="6120765" cy="2375535"/>
+                    </a:xfrm>
+                    <a:prstGeom prst="rect">
+                      <a:avLst/>
+                    </a:prstGeom>
+                  </pic:spPr>
+                </pic:pic>
+              </a:graphicData>
+            </a:graphic>
+          </wp:inline>
+        </w:drawing>
+      </w:r>
+      <w:r>
+        <w:rPr>
+          <w:noProof/>
+        </w:rPr>
+        <w:drawing>
+          <wp:inline distT="0" distB="0" distL="0" distR="0" wp14:anchorId="1A7F604E" wp14:editId="36F61BB7">
+            <wp:extent cx="6120765" cy="3234055"/>
+            <wp:effectExtent l="0" t="0" r="0" b="4445"/>
+            <wp:docPr id="22" name="Рисунок 22"/>
+            <wp:cNvGraphicFramePr>
+              <a:graphicFrameLocks xmlns:a="http://schemas.openxmlformats.org/drawingml/2006/main" noChangeAspect="1"/>
+            </wp:cNvGraphicFramePr>
+            <a:graphic xmlns:a="http://schemas.openxmlformats.org/drawingml/2006/main">
+              <a:graphicData uri="http://schemas.openxmlformats.org/drawingml/2006/picture">
+                <pic:pic xmlns:pic="http://schemas.openxmlformats.org/drawingml/2006/picture">
+                  <pic:nvPicPr>
+                    <pic:cNvPr id="1" name=""/>
+                    <pic:cNvPicPr/>
+                  </pic:nvPicPr>
+                  <pic:blipFill>
+                    <a:blip r:embed="rId28"/>
+                    <a:stretch>
+                      <a:fillRect/>
+                    </a:stretch>
+                  </pic:blipFill>
+                  <pic:spPr>
+                    <a:xfrm>
+                      <a:off x="0" y="0"/>
+                      <a:ext cx="6120765" cy="3234055"/>
+                    </a:xfrm>
+                    <a:prstGeom prst="rect">
+                      <a:avLst/>
+                    </a:prstGeom>
+                  </pic:spPr>
+                </pic:pic>
+              </a:graphicData>
+            </a:graphic>
+          </wp:inline>
+        </w:drawing>
+      </w:r>
+      <w:bookmarkStart w:id="4" w:name="_GoBack"/>
+      <w:bookmarkEnd w:id="4"/>
     </w:p>
     <w:p>
       <w:pPr>
@@ -13191,6 +15030,7 @@
         <w:t>.</w:t>
       </w:r>
       <w:bookmarkEnd w:id="6"/>
+      <w:proofErr w:type="spellStart"/>
       <w:r>
         <w:rPr>
           <w:rFonts w:ascii="Times New Roman" w:hAnsi="Times New Roman"/>
@@ -13200,6 +15040,7 @@
         </w:rPr>
         <w:t>py</w:t>
       </w:r>
+      <w:proofErr w:type="spellEnd"/>
     </w:p>
     <w:p>
       <w:pPr>
@@ -13234,20 +15075,71 @@
           <w:sz w:val="20"/>
           <w:szCs w:val="20"/>
         </w:rPr>
-        <w:t># region Starting Values</w:t>
-      </w:r>
-    </w:p>
-    <w:p>
-      <w:pPr>
-        <w:shd w:val="clear" w:color="auto" w:fill="FFFFFF"/>
-        <w:ind w:firstLine="0"/>
-        <w:jc w:val="left"/>
+        <w:t xml:space="preserve"># </w:t>
+      </w:r>
+      <w:proofErr w:type="spellStart"/>
+      <w:r>
         <w:rPr>
           <w:rFonts w:ascii="Cambria" w:hAnsi="Cambria"/>
           <w:color w:val="000000"/>
           <w:sz w:val="20"/>
           <w:szCs w:val="20"/>
         </w:rPr>
+        <w:t>region</w:t>
+      </w:r>
+      <w:proofErr w:type="spellEnd"/>
+      <w:r>
+        <w:rPr>
+          <w:rFonts w:ascii="Cambria" w:hAnsi="Cambria"/>
+          <w:color w:val="000000"/>
+          <w:sz w:val="20"/>
+          <w:szCs w:val="20"/>
+        </w:rPr>
+        <w:t xml:space="preserve"> </w:t>
+      </w:r>
+      <w:proofErr w:type="spellStart"/>
+      <w:r>
+        <w:rPr>
+          <w:rFonts w:ascii="Cambria" w:hAnsi="Cambria"/>
+          <w:color w:val="000000"/>
+          <w:sz w:val="20"/>
+          <w:szCs w:val="20"/>
+        </w:rPr>
+        <w:t>Starting</w:t>
+      </w:r>
+      <w:proofErr w:type="spellEnd"/>
+      <w:r>
+        <w:rPr>
+          <w:rFonts w:ascii="Cambria" w:hAnsi="Cambria"/>
+          <w:color w:val="000000"/>
+          <w:sz w:val="20"/>
+          <w:szCs w:val="20"/>
+        </w:rPr>
+        <w:t xml:space="preserve"> </w:t>
+      </w:r>
+      <w:proofErr w:type="spellStart"/>
+      <w:r>
+        <w:rPr>
+          <w:rFonts w:ascii="Cambria" w:hAnsi="Cambria"/>
+          <w:color w:val="000000"/>
+          <w:sz w:val="20"/>
+          <w:szCs w:val="20"/>
+        </w:rPr>
+        <w:t>Values</w:t>
+      </w:r>
+      <w:proofErr w:type="spellEnd"/>
+    </w:p>
+    <w:p>
+      <w:pPr>
+        <w:shd w:val="clear" w:color="auto" w:fill="FFFFFF"/>
+        <w:ind w:firstLine="0"/>
+        <w:jc w:val="left"/>
+        <w:rPr>
+          <w:rFonts w:ascii="Cambria" w:hAnsi="Cambria"/>
+          <w:color w:val="000000"/>
+          <w:sz w:val="20"/>
+          <w:szCs w:val="20"/>
+        </w:rPr>
       </w:pPr>
     </w:p>
     <w:p>
@@ -13299,8 +15191,33 @@
           <w:rFonts w:ascii="Times New Roman" w:hAnsi="Times New Roman"/>
           <w:lang w:val="uk-UA"/>
         </w:rPr>
-        <w:t>, визначати сплайн коефіцієнти. Покращив навички роботи з графіками у маткад</w:t>
-      </w:r>
+        <w:t xml:space="preserve">, визначати </w:t>
+      </w:r>
+      <w:proofErr w:type="spellStart"/>
+      <w:r>
+        <w:rPr>
+          <w:rFonts w:ascii="Times New Roman" w:hAnsi="Times New Roman"/>
+          <w:lang w:val="uk-UA"/>
+        </w:rPr>
+        <w:t>сплайн</w:t>
+      </w:r>
+      <w:proofErr w:type="spellEnd"/>
+      <w:r>
+        <w:rPr>
+          <w:rFonts w:ascii="Times New Roman" w:hAnsi="Times New Roman"/>
+          <w:lang w:val="uk-UA"/>
+        </w:rPr>
+        <w:t xml:space="preserve"> коефіцієнти. Покращив навички роботи з графіками у </w:t>
+      </w:r>
+      <w:proofErr w:type="spellStart"/>
+      <w:r>
+        <w:rPr>
+          <w:rFonts w:ascii="Times New Roman" w:hAnsi="Times New Roman"/>
+          <w:lang w:val="uk-UA"/>
+        </w:rPr>
+        <w:t>маткад</w:t>
+      </w:r>
+      <w:proofErr w:type="spellEnd"/>
       <w:r>
         <w:rPr>
           <w:rFonts w:ascii="Times New Roman" w:hAnsi="Times New Roman"/>
@@ -13310,8 +15227,8 @@
       </w:r>
     </w:p>
     <w:sectPr>
-      <w:footerReference w:type="even" r:id="rId20"/>
-      <w:footerReference w:type="default" r:id="rId21"/>
+      <w:footerReference w:type="even" r:id="rId29"/>
+      <w:footerReference w:type="default" r:id="rId30"/>
       <w:pgSz w:w="11906" w:h="16838"/>
       <w:pgMar w:top="850" w:right="850" w:bottom="850" w:left="1417" w:header="708" w:footer="708" w:gutter="0"/>
       <w:cols w:space="708"/>
@@ -13412,7 +15329,7 @@
         <w:rStyle w:val="a5"/>
         <w:noProof/>
       </w:rPr>
-      <w:t>6</w:t>
+      <w:t>14</w:t>
     </w:r>
     <w:r>
       <w:rPr>
@@ -14578,7 +16495,7 @@
 </file>
 
 <file path=customXml/itemProps1.xml><?xml version="1.0" encoding="utf-8"?>
-<ds:datastoreItem xmlns:ds="http://schemas.openxmlformats.org/officeDocument/2006/customXml" ds:itemID="{1A1D5E6C-FE55-44F8-A646-F6096622A4ED}">
+<ds:datastoreItem xmlns:ds="http://schemas.openxmlformats.org/officeDocument/2006/customXml" ds:itemID="{7EBD6655-E823-4BCE-9028-A6B713419607}">
   <ds:schemaRefs>
     <ds:schemaRef ds:uri="http://schemas.openxmlformats.org/officeDocument/2006/bibliography"/>
   </ds:schemaRefs>

</xml_diff>